<commit_message>
Added new Alert Dialog for user to select Market Impact (HIGH, MEDIUM, LOW). Added a debug view option to the lower menu
</commit_message>
<xml_diff>
--- a/Documentation/Project WorkLog GordonLeary 10352606.docx
+++ b/Documentation/Project WorkLog GordonLeary 10352606.docx
@@ -3777,6 +3777,12 @@
         <w:rPr>
           <w:lang w:val="en-IE"/>
         </w:rPr>
+        <w:t>7 ½ hrs</w:t>
+      </w:r>
+      <w:r>
+        <w:rPr>
+          <w:lang w:val="en-IE"/>
+        </w:rPr>
         <w:tab/>
       </w:r>
       <w:r>
@@ -3844,6 +3850,164 @@
           <w:lang w:val="en-IE"/>
         </w:rPr>
         <w:t>(previously in Main Activity)  (1 hr).</w:t>
+      </w:r>
+    </w:p>
+    <w:p>
+      <w:pPr>
+        <w:pStyle w:val="NoSpacing"/>
+        <w:ind w:left="720" w:firstLine="720"/>
+        <w:rPr>
+          <w:lang w:val="en-IE"/>
+        </w:rPr>
+      </w:pPr>
+    </w:p>
+    <w:p>
+      <w:pPr>
+        <w:pStyle w:val="NoSpacing"/>
+        <w:ind w:left="1440"/>
+        <w:rPr>
+          <w:lang w:val="en-IE"/>
+        </w:rPr>
+      </w:pPr>
+      <w:r>
+        <w:rPr>
+          <w:lang w:val="en-IE"/>
+        </w:rPr>
+        <w:t>Alert Dialog – major issues trying to get a checkbox type list working – settled on using the alert dialog. All online reference material &amp; tutorials were in JAVA, tried to convert some of these – limited success!! (rest of the day and evening – 5 hrs!!!)</w:t>
+      </w:r>
+    </w:p>
+    <w:p>
+      <w:pPr>
+        <w:pStyle w:val="NoSpacing"/>
+        <w:rPr>
+          <w:lang w:val="en-IE"/>
+        </w:rPr>
+      </w:pPr>
+    </w:p>
+    <w:p>
+      <w:pPr>
+        <w:pStyle w:val="NoSpacing"/>
+        <w:rPr>
+          <w:lang w:val="en-IE"/>
+        </w:rPr>
+      </w:pPr>
+      <w:r>
+        <w:rPr>
+          <w:lang w:val="en-IE"/>
+        </w:rPr>
+        <w:t>14/July/2018</w:t>
+      </w:r>
+      <w:r>
+        <w:rPr>
+          <w:lang w:val="en-IE"/>
+        </w:rPr>
+        <w:tab/>
+        <w:t>Found &amp; did tutorial on Alert Dialog that worked!! (1 hr)</w:t>
+      </w:r>
+    </w:p>
+    <w:p>
+      <w:pPr>
+        <w:pStyle w:val="NoSpacing"/>
+        <w:rPr>
+          <w:lang w:val="en-IE"/>
+        </w:rPr>
+      </w:pPr>
+      <w:r>
+        <w:rPr>
+          <w:lang w:val="en-IE"/>
+        </w:rPr>
+        <w:t>5 hrs</w:t>
+      </w:r>
+      <w:r>
+        <w:rPr>
+          <w:lang w:val="en-IE"/>
+        </w:rPr>
+        <w:tab/>
+      </w:r>
+      <w:r>
+        <w:rPr>
+          <w:lang w:val="en-IE"/>
+        </w:rPr>
+        <w:tab/>
+        <w:t>Proof of concept app (on the above)(1hr)</w:t>
+      </w:r>
+    </w:p>
+    <w:p>
+      <w:pPr>
+        <w:pStyle w:val="NoSpacing"/>
+        <w:rPr>
+          <w:lang w:val="en-IE"/>
+        </w:rPr>
+      </w:pPr>
+      <w:r>
+        <w:rPr>
+          <w:lang w:val="en-IE"/>
+        </w:rPr>
+        <w:tab/>
+      </w:r>
+      <w:r>
+        <w:rPr>
+          <w:lang w:val="en-IE"/>
+        </w:rPr>
+        <w:tab/>
+        <w:t xml:space="preserve">Implemented proof app into main </w:t>
+      </w:r>
+      <w:proofErr w:type="spellStart"/>
+      <w:r>
+        <w:rPr>
+          <w:lang w:val="en-IE"/>
+        </w:rPr>
+        <w:t>appliciation</w:t>
+      </w:r>
+      <w:proofErr w:type="spellEnd"/>
+      <w:r>
+        <w:rPr>
+          <w:lang w:val="en-IE"/>
+        </w:rPr>
+        <w:t xml:space="preserve"> (1 ½ hr)</w:t>
+      </w:r>
+    </w:p>
+    <w:p>
+      <w:pPr>
+        <w:pStyle w:val="NoSpacing"/>
+        <w:rPr>
+          <w:lang w:val="en-IE"/>
+        </w:rPr>
+      </w:pPr>
+      <w:r>
+        <w:rPr>
+          <w:lang w:val="en-IE"/>
+        </w:rPr>
+        <w:tab/>
+      </w:r>
+      <w:r>
+        <w:rPr>
+          <w:lang w:val="en-IE"/>
+        </w:rPr>
+        <w:tab/>
+        <w:t>Started work on LINQ query from Alert Dialog checkbox results (1 ½ hr)</w:t>
+      </w:r>
+    </w:p>
+    <w:p>
+      <w:pPr>
+        <w:pStyle w:val="NoSpacing"/>
+        <w:rPr>
+          <w:lang w:val="en-IE"/>
+        </w:rPr>
+      </w:pPr>
+    </w:p>
+    <w:p>
+      <w:pPr>
+        <w:pStyle w:val="NoSpacing"/>
+        <w:rPr>
+          <w:lang w:val="en-IE"/>
+        </w:rPr>
+      </w:pPr>
+      <w:r>
+        <w:rPr>
+          <w:lang w:val="en-IE"/>
+        </w:rPr>
+        <w:t>15/July/2018</w:t>
       </w:r>
       <w:bookmarkStart w:id="0" w:name="_GoBack"/>
       <w:bookmarkEnd w:id="0"/>

</xml_diff>

<commit_message>
Started wiring up Alerts for MarketImpact & Currencies to MainActivity display
</commit_message>
<xml_diff>
--- a/Documentation/Project WorkLog GordonLeary 10352606.docx
+++ b/Documentation/Project WorkLog GordonLeary 10352606.docx
@@ -4009,6 +4009,76 @@
         </w:rPr>
         <w:t>15/July/2018</w:t>
       </w:r>
+      <w:r>
+        <w:rPr>
+          <w:lang w:val="en-IE"/>
+        </w:rPr>
+        <w:tab/>
+        <w:t>Alert Dialog for Market Impacts Selected (1 ½ hr)</w:t>
+      </w:r>
+    </w:p>
+    <w:p>
+      <w:pPr>
+        <w:pStyle w:val="NoSpacing"/>
+        <w:rPr>
+          <w:lang w:val="en-IE"/>
+        </w:rPr>
+      </w:pPr>
+      <w:r>
+        <w:rPr>
+          <w:lang w:val="en-IE"/>
+        </w:rPr>
+        <w:tab/>
+      </w:r>
+      <w:r>
+        <w:rPr>
+          <w:lang w:val="en-IE"/>
+        </w:rPr>
+        <w:tab/>
+        <w:t>Alert Dialog for Currencies Selected (1 ½ hr)</w:t>
+      </w:r>
+    </w:p>
+    <w:p>
+      <w:pPr>
+        <w:pStyle w:val="NoSpacing"/>
+        <w:numPr>
+          <w:ilvl w:val="0"/>
+          <w:numId w:val="1"/>
+        </w:numPr>
+        <w:rPr>
+          <w:lang w:val="en-IE"/>
+        </w:rPr>
+      </w:pPr>
+      <w:r>
+        <w:rPr>
+          <w:lang w:val="en-IE"/>
+        </w:rPr>
+        <w:t>Selected checkboxes stay selected when user leaves &amp; returns to alert.</w:t>
+      </w:r>
+    </w:p>
+    <w:p>
+      <w:pPr>
+        <w:pStyle w:val="NoSpacing"/>
+        <w:ind w:left="1440"/>
+        <w:rPr>
+          <w:lang w:val="en-IE"/>
+        </w:rPr>
+      </w:pPr>
+      <w:r>
+        <w:rPr>
+          <w:lang w:val="en-IE"/>
+        </w:rPr>
+        <w:t>Refactoring (20 mins)</w:t>
+      </w:r>
+    </w:p>
+    <w:p>
+      <w:pPr>
+        <w:pStyle w:val="NoSpacing"/>
+        <w:ind w:left="1440"/>
+        <w:rPr>
+          <w:lang w:val="en-IE"/>
+        </w:rPr>
+      </w:pPr>
       <w:bookmarkStart w:id="0" w:name="_GoBack"/>
       <w:bookmarkEnd w:id="0"/>
     </w:p>
@@ -4020,6 +4090,127 @@
     </w:sectPr>
   </w:body>
 </w:document>
+</file>
+
+<file path=word/numbering.xml><?xml version="1.0" encoding="utf-8"?>
+<w:numbering xmlns:wpc="http://schemas.microsoft.com/office/word/2010/wordprocessingCanvas" xmlns:cx="http://schemas.microsoft.com/office/drawing/2014/chartex" xmlns:cx1="http://schemas.microsoft.com/office/drawing/2015/9/8/chartex" xmlns:cx2="http://schemas.microsoft.com/office/drawing/2015/10/21/chartex" xmlns:cx3="http://schemas.microsoft.com/office/drawing/2016/5/9/chartex" xmlns:cx4="http://schemas.microsoft.com/office/drawing/2016/5/10/chartex" xmlns:cx5="http://schemas.microsoft.com/office/drawing/2016/5/11/chartex" xmlns:cx6="http://schemas.microsoft.com/office/drawing/2016/5/12/chartex" xmlns:cx7="http://schemas.microsoft.com/office/drawing/2016/5/13/chartex" xmlns:cx8="http://schemas.microsoft.com/office/drawing/2016/5/14/chartex" xmlns:mc="http://schemas.openxmlformats.org/markup-compatibility/2006" xmlns:aink="http://schemas.microsoft.com/office/drawing/2016/ink" xmlns:am3d="http://schemas.microsoft.com/office/drawing/2017/model3d" xmlns:o="urn:schemas-microsoft-com:office:office" xmlns:r="http://schemas.openxmlformats.org/officeDocument/2006/relationships" xmlns:m="http://schemas.openxmlformats.org/officeDocument/2006/math" xmlns:v="urn:schemas-microsoft-com:vml" xmlns:wp14="http://schemas.microsoft.com/office/word/2010/wordprocessingDrawing" xmlns:wp="http://schemas.openxmlformats.org/drawingml/2006/wordprocessingDrawing" xmlns:w10="urn:schemas-microsoft-com:office:word" xmlns:w="http://schemas.openxmlformats.org/wordprocessingml/2006/main" xmlns:w14="http://schemas.microsoft.com/office/word/2010/wordml" xmlns:w15="http://schemas.microsoft.com/office/word/2012/wordml" xmlns:w16cid="http://schemas.microsoft.com/office/word/2016/wordml/cid" xmlns:w16se="http://schemas.microsoft.com/office/word/2015/wordml/symex" xmlns:wpg="http://schemas.microsoft.com/office/word/2010/wordprocessingGroup" xmlns:wpi="http://schemas.microsoft.com/office/word/2010/wordprocessingInk" xmlns:wne="http://schemas.microsoft.com/office/word/2006/wordml" xmlns:wps="http://schemas.microsoft.com/office/word/2010/wordprocessingShape" mc:Ignorable="w14 w15 w16se w16cid wp14">
+  <w:abstractNum w:abstractNumId="0" w15:restartNumberingAfterBreak="0">
+    <w:nsid w:val="4A777766"/>
+    <w:multiLevelType w:val="hybridMultilevel"/>
+    <w:tmpl w:val="BB3A1118"/>
+    <w:lvl w:ilvl="0" w:tplc="04090001">
+      <w:start w:val="1"/>
+      <w:numFmt w:val="bullet"/>
+      <w:lvlText w:val=""/>
+      <w:lvlJc w:val="left"/>
+      <w:pPr>
+        <w:ind w:left="2880" w:hanging="360"/>
+      </w:pPr>
+      <w:rPr>
+        <w:rFonts w:ascii="Symbol" w:hAnsi="Symbol" w:hint="default"/>
+      </w:rPr>
+    </w:lvl>
+    <w:lvl w:ilvl="1" w:tplc="04090003" w:tentative="1">
+      <w:start w:val="1"/>
+      <w:numFmt w:val="bullet"/>
+      <w:lvlText w:val="o"/>
+      <w:lvlJc w:val="left"/>
+      <w:pPr>
+        <w:ind w:left="3600" w:hanging="360"/>
+      </w:pPr>
+      <w:rPr>
+        <w:rFonts w:ascii="Courier New" w:hAnsi="Courier New" w:cs="Courier New" w:hint="default"/>
+      </w:rPr>
+    </w:lvl>
+    <w:lvl w:ilvl="2" w:tplc="04090005" w:tentative="1">
+      <w:start w:val="1"/>
+      <w:numFmt w:val="bullet"/>
+      <w:lvlText w:val=""/>
+      <w:lvlJc w:val="left"/>
+      <w:pPr>
+        <w:ind w:left="4320" w:hanging="360"/>
+      </w:pPr>
+      <w:rPr>
+        <w:rFonts w:ascii="Wingdings" w:hAnsi="Wingdings" w:hint="default"/>
+      </w:rPr>
+    </w:lvl>
+    <w:lvl w:ilvl="3" w:tplc="04090001" w:tentative="1">
+      <w:start w:val="1"/>
+      <w:numFmt w:val="bullet"/>
+      <w:lvlText w:val=""/>
+      <w:lvlJc w:val="left"/>
+      <w:pPr>
+        <w:ind w:left="5040" w:hanging="360"/>
+      </w:pPr>
+      <w:rPr>
+        <w:rFonts w:ascii="Symbol" w:hAnsi="Symbol" w:hint="default"/>
+      </w:rPr>
+    </w:lvl>
+    <w:lvl w:ilvl="4" w:tplc="04090003" w:tentative="1">
+      <w:start w:val="1"/>
+      <w:numFmt w:val="bullet"/>
+      <w:lvlText w:val="o"/>
+      <w:lvlJc w:val="left"/>
+      <w:pPr>
+        <w:ind w:left="5760" w:hanging="360"/>
+      </w:pPr>
+      <w:rPr>
+        <w:rFonts w:ascii="Courier New" w:hAnsi="Courier New" w:cs="Courier New" w:hint="default"/>
+      </w:rPr>
+    </w:lvl>
+    <w:lvl w:ilvl="5" w:tplc="04090005" w:tentative="1">
+      <w:start w:val="1"/>
+      <w:numFmt w:val="bullet"/>
+      <w:lvlText w:val=""/>
+      <w:lvlJc w:val="left"/>
+      <w:pPr>
+        <w:ind w:left="6480" w:hanging="360"/>
+      </w:pPr>
+      <w:rPr>
+        <w:rFonts w:ascii="Wingdings" w:hAnsi="Wingdings" w:hint="default"/>
+      </w:rPr>
+    </w:lvl>
+    <w:lvl w:ilvl="6" w:tplc="04090001" w:tentative="1">
+      <w:start w:val="1"/>
+      <w:numFmt w:val="bullet"/>
+      <w:lvlText w:val=""/>
+      <w:lvlJc w:val="left"/>
+      <w:pPr>
+        <w:ind w:left="7200" w:hanging="360"/>
+      </w:pPr>
+      <w:rPr>
+        <w:rFonts w:ascii="Symbol" w:hAnsi="Symbol" w:hint="default"/>
+      </w:rPr>
+    </w:lvl>
+    <w:lvl w:ilvl="7" w:tplc="04090003" w:tentative="1">
+      <w:start w:val="1"/>
+      <w:numFmt w:val="bullet"/>
+      <w:lvlText w:val="o"/>
+      <w:lvlJc w:val="left"/>
+      <w:pPr>
+        <w:ind w:left="7920" w:hanging="360"/>
+      </w:pPr>
+      <w:rPr>
+        <w:rFonts w:ascii="Courier New" w:hAnsi="Courier New" w:cs="Courier New" w:hint="default"/>
+      </w:rPr>
+    </w:lvl>
+    <w:lvl w:ilvl="8" w:tplc="04090005" w:tentative="1">
+      <w:start w:val="1"/>
+      <w:numFmt w:val="bullet"/>
+      <w:lvlText w:val=""/>
+      <w:lvlJc w:val="left"/>
+      <w:pPr>
+        <w:ind w:left="8640" w:hanging="360"/>
+      </w:pPr>
+      <w:rPr>
+        <w:rFonts w:ascii="Wingdings" w:hAnsi="Wingdings" w:hint="default"/>
+      </w:rPr>
+    </w:lvl>
+  </w:abstractNum>
+  <w:num w:numId="1">
+    <w:abstractNumId w:val="0"/>
+  </w:num>
+</w:numbering>
 </file>
 
 <file path=word/styles.xml><?xml version="1.0" encoding="utf-8"?>

</xml_diff>

<commit_message>
Url for XML download is now stored in its own table in database & retrieved from db when needed
</commit_message>
<xml_diff>
--- a/Documentation/Project WorkLog GordonLeary 10352606.docx
+++ b/Documentation/Project WorkLog GordonLeary 10352606.docx
@@ -3950,21 +3950,7 @@
           <w:lang w:val="en-IE"/>
         </w:rPr>
         <w:tab/>
-        <w:t xml:space="preserve">Implemented proof app into main </w:t>
-      </w:r>
-      <w:proofErr w:type="spellStart"/>
-      <w:r>
-        <w:rPr>
-          <w:lang w:val="en-IE"/>
-        </w:rPr>
-        <w:t>appliciation</w:t>
-      </w:r>
-      <w:proofErr w:type="spellEnd"/>
-      <w:r>
-        <w:rPr>
-          <w:lang w:val="en-IE"/>
-        </w:rPr>
-        <w:t xml:space="preserve"> (1 ½ hr)</w:t>
+        <w:t>Implemented proof app into main application (1 ½ hr)</w:t>
       </w:r>
     </w:p>
     <w:p>
@@ -4024,6 +4010,12 @@
           <w:lang w:val="en-IE"/>
         </w:rPr>
       </w:pPr>
+      <w:r>
+        <w:rPr>
+          <w:lang w:val="en-IE"/>
+        </w:rPr>
+        <w:t>5 ½ hrs</w:t>
+      </w:r>
       <w:r>
         <w:rPr>
           <w:lang w:val="en-IE"/>
@@ -4068,7 +4060,19 @@
         <w:rPr>
           <w:lang w:val="en-IE"/>
         </w:rPr>
-        <w:t>Refactoring (20 mins)</w:t>
+        <w:t>Refactoring (</w:t>
+      </w:r>
+      <w:r>
+        <w:rPr>
+          <w:lang w:val="en-IE"/>
+        </w:rPr>
+        <w:t>3</w:t>
+      </w:r>
+      <w:r>
+        <w:rPr>
+          <w:lang w:val="en-IE"/>
+        </w:rPr>
+        <w:t>0 mins)</w:t>
       </w:r>
     </w:p>
     <w:p>
@@ -4079,8 +4083,242 @@
           <w:lang w:val="en-IE"/>
         </w:rPr>
       </w:pPr>
+      <w:r>
+        <w:rPr>
+          <w:lang w:val="en-IE"/>
+        </w:rPr>
+        <w:t>Continued</w:t>
+      </w:r>
+      <w:r>
+        <w:rPr>
+          <w:lang w:val="en-IE"/>
+        </w:rPr>
+        <w:t xml:space="preserve"> Alert Dialogs &amp; bottom toolbar &amp; localisation (2 hrs)</w:t>
+      </w:r>
+    </w:p>
+    <w:p>
+      <w:pPr>
+        <w:pStyle w:val="NoSpacing"/>
+        <w:rPr>
+          <w:lang w:val="en-IE"/>
+        </w:rPr>
+      </w:pPr>
+    </w:p>
+    <w:p>
+      <w:pPr>
+        <w:pStyle w:val="NoSpacing"/>
+        <w:rPr>
+          <w:lang w:val="en-IE"/>
+        </w:rPr>
+      </w:pPr>
+      <w:r>
+        <w:rPr>
+          <w:lang w:val="en-IE"/>
+        </w:rPr>
+        <w:t>16/July/2018</w:t>
+      </w:r>
+      <w:r>
+        <w:rPr>
+          <w:lang w:val="en-IE"/>
+        </w:rPr>
+        <w:tab/>
+        <w:t>Fixed problem: (</w:t>
+      </w:r>
+      <w:r>
+        <w:rPr>
+          <w:lang w:val="en-IE"/>
+        </w:rPr>
+        <w:t>3</w:t>
+      </w:r>
+      <w:r>
+        <w:rPr>
+          <w:lang w:val="en-IE"/>
+        </w:rPr>
+        <w:t>hrs)</w:t>
+      </w:r>
+    </w:p>
+    <w:p>
+      <w:pPr>
+        <w:pStyle w:val="NoSpacing"/>
+        <w:ind w:left="1440" w:hanging="1440"/>
+        <w:rPr>
+          <w:lang w:val="en-IE"/>
+        </w:rPr>
+      </w:pPr>
+      <w:r>
+        <w:rPr>
+          <w:lang w:val="en-IE"/>
+        </w:rPr>
+        <w:t>5</w:t>
+      </w:r>
       <w:bookmarkStart w:id="0" w:name="_GoBack"/>
       <w:bookmarkEnd w:id="0"/>
+      <w:r>
+        <w:rPr>
+          <w:lang w:val="en-IE"/>
+        </w:rPr>
+        <w:t>hrs</w:t>
+      </w:r>
+      <w:r>
+        <w:rPr>
+          <w:lang w:val="en-IE"/>
+        </w:rPr>
+        <w:tab/>
+      </w:r>
+      <w:r>
+        <w:rPr>
+          <w:lang w:val="en-IE"/>
+        </w:rPr>
+        <w:t>App crashed when deployed to real phone – later discovered it crashed on phone &amp; simulator when running app for the 1</w:t>
+      </w:r>
+      <w:r>
+        <w:rPr>
+          <w:vertAlign w:val="superscript"/>
+          <w:lang w:val="en-IE"/>
+        </w:rPr>
+        <w:t>st</w:t>
+      </w:r>
+      <w:r>
+        <w:rPr>
+          <w:lang w:val="en-IE"/>
+        </w:rPr>
+        <w:t xml:space="preserve"> time (deleted app each time to be sure).  Method was trying to access database before table was set up.</w:t>
+      </w:r>
+    </w:p>
+    <w:p>
+      <w:pPr>
+        <w:pStyle w:val="NoSpacing"/>
+        <w:ind w:left="1440"/>
+        <w:rPr>
+          <w:lang w:val="en-IE"/>
+        </w:rPr>
+      </w:pPr>
+      <w:r>
+        <w:rPr>
+          <w:lang w:val="en-IE"/>
+        </w:rPr>
+        <w:lastRenderedPageBreak/>
+        <w:t>Added a create table method - which is called in Main Activity, SQLite won’t create a new table if one already exists – solved the problem.</w:t>
+      </w:r>
+    </w:p>
+    <w:p>
+      <w:pPr>
+        <w:pStyle w:val="NoSpacing"/>
+        <w:numPr>
+          <w:ilvl w:val="0"/>
+          <w:numId w:val="2"/>
+        </w:numPr>
+        <w:rPr>
+          <w:lang w:val="en-IE"/>
+        </w:rPr>
+      </w:pPr>
+      <w:r>
+        <w:rPr>
+          <w:lang w:val="en-IE"/>
+        </w:rPr>
+        <w:t>Need validation everywhere to check if null tables…. ?</w:t>
+      </w:r>
+    </w:p>
+    <w:p>
+      <w:pPr>
+        <w:pStyle w:val="NoSpacing"/>
+        <w:rPr>
+          <w:lang w:val="en-IE"/>
+        </w:rPr>
+      </w:pPr>
+    </w:p>
+    <w:p>
+      <w:pPr>
+        <w:pStyle w:val="NoSpacing"/>
+        <w:ind w:left="720" w:firstLine="720"/>
+        <w:rPr>
+          <w:lang w:val="en-IE"/>
+        </w:rPr>
+      </w:pPr>
+      <w:r>
+        <w:rPr>
+          <w:lang w:val="en-IE"/>
+        </w:rPr>
+        <w:t>Updated list if currencies (Inc. ‘ALL’) &amp; Market events (Inc. ‘Holiday’)</w:t>
+      </w:r>
+    </w:p>
+    <w:p>
+      <w:pPr>
+        <w:pStyle w:val="NoSpacing"/>
+        <w:ind w:left="2160"/>
+        <w:rPr>
+          <w:lang w:val="en-IE"/>
+        </w:rPr>
+      </w:pPr>
+    </w:p>
+    <w:p>
+      <w:pPr>
+        <w:pStyle w:val="NoSpacing"/>
+        <w:ind w:left="1440"/>
+        <w:rPr>
+          <w:lang w:val="en-IE"/>
+        </w:rPr>
+      </w:pPr>
+      <w:r>
+        <w:rPr>
+          <w:lang w:val="en-IE"/>
+        </w:rPr>
+        <w:t>Sample Data &amp; Sample Data LINQ query (to demonstrate use of LINQ/ XML – i.e. everything is done straight from xml file in Assets folder) (1 hr)</w:t>
+      </w:r>
+    </w:p>
+    <w:p>
+      <w:pPr>
+        <w:pStyle w:val="NoSpacing"/>
+        <w:ind w:left="1440"/>
+        <w:rPr>
+          <w:lang w:val="en-IE"/>
+        </w:rPr>
+      </w:pPr>
+    </w:p>
+    <w:p>
+      <w:pPr>
+        <w:pStyle w:val="NoSpacing"/>
+        <w:ind w:left="1440"/>
+        <w:rPr>
+          <w:lang w:val="en-IE"/>
+        </w:rPr>
+      </w:pPr>
+      <w:proofErr w:type="spellStart"/>
+      <w:r>
+        <w:rPr>
+          <w:lang w:val="en-IE"/>
+        </w:rPr>
+        <w:t>Url</w:t>
+      </w:r>
+      <w:proofErr w:type="spellEnd"/>
+      <w:r>
+        <w:rPr>
+          <w:lang w:val="en-IE"/>
+        </w:rPr>
+        <w:t xml:space="preserve"> for XML download is now stored in its own table in database &amp; retrieved from </w:t>
+      </w:r>
+      <w:proofErr w:type="spellStart"/>
+      <w:r>
+        <w:rPr>
+          <w:lang w:val="en-IE"/>
+        </w:rPr>
+        <w:t>db</w:t>
+      </w:r>
+      <w:proofErr w:type="spellEnd"/>
+      <w:r>
+        <w:rPr>
+          <w:lang w:val="en-IE"/>
+        </w:rPr>
+        <w:t xml:space="preserve"> when needed (1hr)</w:t>
+      </w:r>
+    </w:p>
+    <w:p>
+      <w:pPr>
+        <w:pStyle w:val="NoSpacing"/>
+        <w:rPr>
+          <w:lang w:val="en-IE"/>
+        </w:rPr>
+      </w:pPr>
     </w:p>
     <w:sectPr>
       <w:pgSz w:w="12240" w:h="15840"/>
@@ -4095,6 +4333,118 @@
 <file path=word/numbering.xml><?xml version="1.0" encoding="utf-8"?>
 <w:numbering xmlns:wpc="http://schemas.microsoft.com/office/word/2010/wordprocessingCanvas" xmlns:cx="http://schemas.microsoft.com/office/drawing/2014/chartex" xmlns:cx1="http://schemas.microsoft.com/office/drawing/2015/9/8/chartex" xmlns:cx2="http://schemas.microsoft.com/office/drawing/2015/10/21/chartex" xmlns:cx3="http://schemas.microsoft.com/office/drawing/2016/5/9/chartex" xmlns:cx4="http://schemas.microsoft.com/office/drawing/2016/5/10/chartex" xmlns:cx5="http://schemas.microsoft.com/office/drawing/2016/5/11/chartex" xmlns:cx6="http://schemas.microsoft.com/office/drawing/2016/5/12/chartex" xmlns:cx7="http://schemas.microsoft.com/office/drawing/2016/5/13/chartex" xmlns:cx8="http://schemas.microsoft.com/office/drawing/2016/5/14/chartex" xmlns:mc="http://schemas.openxmlformats.org/markup-compatibility/2006" xmlns:aink="http://schemas.microsoft.com/office/drawing/2016/ink" xmlns:am3d="http://schemas.microsoft.com/office/drawing/2017/model3d" xmlns:o="urn:schemas-microsoft-com:office:office" xmlns:r="http://schemas.openxmlformats.org/officeDocument/2006/relationships" xmlns:m="http://schemas.openxmlformats.org/officeDocument/2006/math" xmlns:v="urn:schemas-microsoft-com:vml" xmlns:wp14="http://schemas.microsoft.com/office/word/2010/wordprocessingDrawing" xmlns:wp="http://schemas.openxmlformats.org/drawingml/2006/wordprocessingDrawing" xmlns:w10="urn:schemas-microsoft-com:office:word" xmlns:w="http://schemas.openxmlformats.org/wordprocessingml/2006/main" xmlns:w14="http://schemas.microsoft.com/office/word/2010/wordml" xmlns:w15="http://schemas.microsoft.com/office/word/2012/wordml" xmlns:w16cid="http://schemas.microsoft.com/office/word/2016/wordml/cid" xmlns:w16se="http://schemas.microsoft.com/office/word/2015/wordml/symex" xmlns:wpg="http://schemas.microsoft.com/office/word/2010/wordprocessingGroup" xmlns:wpi="http://schemas.microsoft.com/office/word/2010/wordprocessingInk" xmlns:wne="http://schemas.microsoft.com/office/word/2006/wordml" xmlns:wps="http://schemas.microsoft.com/office/word/2010/wordprocessingShape" mc:Ignorable="w14 w15 w16se w16cid wp14">
   <w:abstractNum w:abstractNumId="0" w15:restartNumberingAfterBreak="0">
+    <w:nsid w:val="209D5124"/>
+    <w:multiLevelType w:val="hybridMultilevel"/>
+    <w:tmpl w:val="F358FDE4"/>
+    <w:lvl w:ilvl="0" w:tplc="616251C2">
+      <w:numFmt w:val="bullet"/>
+      <w:lvlText w:val="-"/>
+      <w:lvlJc w:val="left"/>
+      <w:pPr>
+        <w:ind w:left="2520" w:hanging="360"/>
+      </w:pPr>
+      <w:rPr>
+        <w:rFonts w:ascii="Calibri" w:eastAsiaTheme="minorHAnsi" w:hAnsi="Calibri" w:cs="Calibri" w:hint="default"/>
+      </w:rPr>
+    </w:lvl>
+    <w:lvl w:ilvl="1" w:tplc="04090003" w:tentative="1">
+      <w:start w:val="1"/>
+      <w:numFmt w:val="bullet"/>
+      <w:lvlText w:val="o"/>
+      <w:lvlJc w:val="left"/>
+      <w:pPr>
+        <w:ind w:left="3240" w:hanging="360"/>
+      </w:pPr>
+      <w:rPr>
+        <w:rFonts w:ascii="Courier New" w:hAnsi="Courier New" w:cs="Courier New" w:hint="default"/>
+      </w:rPr>
+    </w:lvl>
+    <w:lvl w:ilvl="2" w:tplc="04090005" w:tentative="1">
+      <w:start w:val="1"/>
+      <w:numFmt w:val="bullet"/>
+      <w:lvlText w:val=""/>
+      <w:lvlJc w:val="left"/>
+      <w:pPr>
+        <w:ind w:left="3960" w:hanging="360"/>
+      </w:pPr>
+      <w:rPr>
+        <w:rFonts w:ascii="Wingdings" w:hAnsi="Wingdings" w:hint="default"/>
+      </w:rPr>
+    </w:lvl>
+    <w:lvl w:ilvl="3" w:tplc="04090001" w:tentative="1">
+      <w:start w:val="1"/>
+      <w:numFmt w:val="bullet"/>
+      <w:lvlText w:val=""/>
+      <w:lvlJc w:val="left"/>
+      <w:pPr>
+        <w:ind w:left="4680" w:hanging="360"/>
+      </w:pPr>
+      <w:rPr>
+        <w:rFonts w:ascii="Symbol" w:hAnsi="Symbol" w:hint="default"/>
+      </w:rPr>
+    </w:lvl>
+    <w:lvl w:ilvl="4" w:tplc="04090003" w:tentative="1">
+      <w:start w:val="1"/>
+      <w:numFmt w:val="bullet"/>
+      <w:lvlText w:val="o"/>
+      <w:lvlJc w:val="left"/>
+      <w:pPr>
+        <w:ind w:left="5400" w:hanging="360"/>
+      </w:pPr>
+      <w:rPr>
+        <w:rFonts w:ascii="Courier New" w:hAnsi="Courier New" w:cs="Courier New" w:hint="default"/>
+      </w:rPr>
+    </w:lvl>
+    <w:lvl w:ilvl="5" w:tplc="04090005" w:tentative="1">
+      <w:start w:val="1"/>
+      <w:numFmt w:val="bullet"/>
+      <w:lvlText w:val=""/>
+      <w:lvlJc w:val="left"/>
+      <w:pPr>
+        <w:ind w:left="6120" w:hanging="360"/>
+      </w:pPr>
+      <w:rPr>
+        <w:rFonts w:ascii="Wingdings" w:hAnsi="Wingdings" w:hint="default"/>
+      </w:rPr>
+    </w:lvl>
+    <w:lvl w:ilvl="6" w:tplc="04090001" w:tentative="1">
+      <w:start w:val="1"/>
+      <w:numFmt w:val="bullet"/>
+      <w:lvlText w:val=""/>
+      <w:lvlJc w:val="left"/>
+      <w:pPr>
+        <w:ind w:left="6840" w:hanging="360"/>
+      </w:pPr>
+      <w:rPr>
+        <w:rFonts w:ascii="Symbol" w:hAnsi="Symbol" w:hint="default"/>
+      </w:rPr>
+    </w:lvl>
+    <w:lvl w:ilvl="7" w:tplc="04090003" w:tentative="1">
+      <w:start w:val="1"/>
+      <w:numFmt w:val="bullet"/>
+      <w:lvlText w:val="o"/>
+      <w:lvlJc w:val="left"/>
+      <w:pPr>
+        <w:ind w:left="7560" w:hanging="360"/>
+      </w:pPr>
+      <w:rPr>
+        <w:rFonts w:ascii="Courier New" w:hAnsi="Courier New" w:cs="Courier New" w:hint="default"/>
+      </w:rPr>
+    </w:lvl>
+    <w:lvl w:ilvl="8" w:tplc="04090005" w:tentative="1">
+      <w:start w:val="1"/>
+      <w:numFmt w:val="bullet"/>
+      <w:lvlText w:val=""/>
+      <w:lvlJc w:val="left"/>
+      <w:pPr>
+        <w:ind w:left="8280" w:hanging="360"/>
+      </w:pPr>
+      <w:rPr>
+        <w:rFonts w:ascii="Wingdings" w:hAnsi="Wingdings" w:hint="default"/>
+      </w:rPr>
+    </w:lvl>
+  </w:abstractNum>
+  <w:abstractNum w:abstractNumId="1" w15:restartNumberingAfterBreak="0">
     <w:nsid w:val="4A777766"/>
     <w:multiLevelType w:val="hybridMultilevel"/>
     <w:tmpl w:val="BB3A1118"/>
@@ -4208,6 +4558,9 @@
     </w:lvl>
   </w:abstractNum>
   <w:num w:numId="1">
+    <w:abstractNumId w:val="1"/>
+  </w:num>
+  <w:num w:numId="2">
     <w:abstractNumId w:val="0"/>
   </w:num>
 </w:numbering>

</xml_diff>

<commit_message>
Date of xml update/download now stored in Shared Preferences
</commit_message>
<xml_diff>
--- a/Documentation/Project WorkLog GordonLeary 10352606.docx
+++ b/Documentation/Project WorkLog GordonLeary 10352606.docx
@@ -4151,8 +4151,6 @@
         </w:rPr>
         <w:t>5</w:t>
       </w:r>
-      <w:bookmarkStart w:id="0" w:name="_GoBack"/>
-      <w:bookmarkEnd w:id="0"/>
       <w:r>
         <w:rPr>
           <w:lang w:val="en-IE"/>
@@ -4319,6 +4317,298 @@
           <w:lang w:val="en-IE"/>
         </w:rPr>
       </w:pPr>
+    </w:p>
+    <w:p>
+      <w:pPr>
+        <w:pStyle w:val="NoSpacing"/>
+        <w:rPr>
+          <w:lang w:val="en-IE"/>
+        </w:rPr>
+      </w:pPr>
+      <w:r>
+        <w:rPr>
+          <w:lang w:val="en-IE"/>
+        </w:rPr>
+        <w:t>17/July/2018</w:t>
+      </w:r>
+      <w:r>
+        <w:rPr>
+          <w:lang w:val="en-IE"/>
+        </w:rPr>
+        <w:tab/>
+        <w:t>Shared Preferences – simple test added to Main Activity.</w:t>
+      </w:r>
+    </w:p>
+    <w:p>
+      <w:pPr>
+        <w:pStyle w:val="NoSpacing"/>
+        <w:rPr>
+          <w:lang w:val="en-IE"/>
+        </w:rPr>
+      </w:pPr>
+      <w:r>
+        <w:rPr>
+          <w:lang w:val="en-IE"/>
+        </w:rPr>
+        <w:t>3 ½ hrs</w:t>
+      </w:r>
+      <w:r>
+        <w:rPr>
+          <w:lang w:val="en-IE"/>
+        </w:rPr>
+        <w:tab/>
+      </w:r>
+      <w:r>
+        <w:rPr>
+          <w:lang w:val="en-IE"/>
+        </w:rPr>
+        <w:tab/>
+        <w:t>Then added to a separate class – needed have the Context of the calling activity to work,</w:t>
+      </w:r>
+    </w:p>
+    <w:p>
+      <w:pPr>
+        <w:pStyle w:val="NoSpacing"/>
+        <w:rPr>
+          <w:lang w:val="en-IE"/>
+        </w:rPr>
+      </w:pPr>
+      <w:r>
+        <w:rPr>
+          <w:lang w:val="en-IE"/>
+        </w:rPr>
+        <w:tab/>
+      </w:r>
+      <w:r>
+        <w:rPr>
+          <w:lang w:val="en-IE"/>
+        </w:rPr>
+        <w:tab/>
+        <w:t xml:space="preserve">Can’t use a static class or method – class constructor </w:t>
+      </w:r>
+      <w:proofErr w:type="gramStart"/>
+      <w:r>
+        <w:rPr>
+          <w:lang w:val="en-IE"/>
+        </w:rPr>
+        <w:t>call</w:t>
+      </w:r>
+      <w:proofErr w:type="gramEnd"/>
+      <w:r>
+        <w:rPr>
+          <w:lang w:val="en-IE"/>
+        </w:rPr>
+        <w:t xml:space="preserve"> where ‘this’ is the context:</w:t>
+      </w:r>
+    </w:p>
+    <w:p>
+      <w:pPr>
+        <w:pStyle w:val="NoSpacing"/>
+        <w:rPr>
+          <w:rFonts w:ascii="Consolas" w:hAnsi="Consolas" w:cs="Consolas"/>
+          <w:color w:val="000000"/>
+          <w:sz w:val="19"/>
+          <w:szCs w:val="19"/>
+        </w:rPr>
+      </w:pPr>
+      <w:r>
+        <w:rPr>
+          <w:lang w:val="en-IE"/>
+        </w:rPr>
+        <w:tab/>
+      </w:r>
+      <w:r>
+        <w:rPr>
+          <w:lang w:val="en-IE"/>
+        </w:rPr>
+        <w:tab/>
+      </w:r>
+      <w:r>
+        <w:rPr>
+          <w:lang w:val="en-IE"/>
+        </w:rPr>
+        <w:tab/>
+      </w:r>
+      <w:r>
+        <w:rPr>
+          <w:lang w:val="en-IE"/>
+        </w:rPr>
+        <w:tab/>
+      </w:r>
+      <w:r>
+        <w:rPr>
+          <w:rFonts w:ascii="Consolas" w:hAnsi="Consolas" w:cs="Consolas"/>
+          <w:color w:val="0000FF"/>
+          <w:sz w:val="19"/>
+          <w:szCs w:val="19"/>
+        </w:rPr>
+        <w:t>new</w:t>
+      </w:r>
+      <w:r>
+        <w:rPr>
+          <w:rFonts w:ascii="Consolas" w:hAnsi="Consolas" w:cs="Consolas"/>
+          <w:color w:val="000000"/>
+          <w:sz w:val="19"/>
+          <w:szCs w:val="19"/>
+        </w:rPr>
+        <w:t xml:space="preserve"> </w:t>
+      </w:r>
+      <w:proofErr w:type="spellStart"/>
+      <w:r>
+        <w:rPr>
+          <w:rFonts w:ascii="Consolas" w:hAnsi="Consolas" w:cs="Consolas"/>
+          <w:color w:val="000000"/>
+          <w:sz w:val="19"/>
+          <w:szCs w:val="19"/>
+        </w:rPr>
+        <w:t>MySharedPreferencesMethods</w:t>
+      </w:r>
+      <w:proofErr w:type="spellEnd"/>
+      <w:r>
+        <w:rPr>
+          <w:rFonts w:ascii="Consolas" w:hAnsi="Consolas" w:cs="Consolas"/>
+          <w:color w:val="000000"/>
+          <w:sz w:val="19"/>
+          <w:szCs w:val="19"/>
+        </w:rPr>
+        <w:t>(</w:t>
+      </w:r>
+      <w:r>
+        <w:rPr>
+          <w:rFonts w:ascii="Consolas" w:hAnsi="Consolas" w:cs="Consolas"/>
+          <w:color w:val="0000FF"/>
+          <w:sz w:val="19"/>
+          <w:szCs w:val="19"/>
+        </w:rPr>
+        <w:t>this</w:t>
+      </w:r>
+      <w:proofErr w:type="gramStart"/>
+      <w:r>
+        <w:rPr>
+          <w:rFonts w:ascii="Consolas" w:hAnsi="Consolas" w:cs="Consolas"/>
+          <w:color w:val="000000"/>
+          <w:sz w:val="19"/>
+          <w:szCs w:val="19"/>
+        </w:rPr>
+        <w:t>);</w:t>
+      </w:r>
+      <w:r>
+        <w:rPr>
+          <w:rFonts w:ascii="Consolas" w:hAnsi="Consolas" w:cs="Consolas"/>
+          <w:color w:val="000000"/>
+          <w:sz w:val="19"/>
+          <w:szCs w:val="19"/>
+        </w:rPr>
+        <w:t xml:space="preserve">  </w:t>
+      </w:r>
+      <w:r>
+        <w:rPr>
+          <w:rFonts w:ascii="Consolas" w:hAnsi="Consolas" w:cs="Consolas"/>
+          <w:color w:val="000000"/>
+          <w:sz w:val="19"/>
+          <w:szCs w:val="19"/>
+        </w:rPr>
+        <w:tab/>
+      </w:r>
+      <w:proofErr w:type="gramEnd"/>
+      <w:r>
+        <w:rPr>
+          <w:rFonts w:ascii="Consolas" w:hAnsi="Consolas" w:cs="Consolas"/>
+          <w:color w:val="000000"/>
+          <w:sz w:val="19"/>
+          <w:szCs w:val="19"/>
+        </w:rPr>
+        <w:t>(2hrs)</w:t>
+      </w:r>
+    </w:p>
+    <w:p>
+      <w:pPr>
+        <w:pStyle w:val="NoSpacing"/>
+        <w:rPr>
+          <w:rFonts w:ascii="Consolas" w:hAnsi="Consolas" w:cs="Consolas"/>
+          <w:color w:val="000000"/>
+          <w:sz w:val="19"/>
+          <w:szCs w:val="19"/>
+        </w:rPr>
+      </w:pPr>
+    </w:p>
+    <w:p>
+      <w:pPr>
+        <w:pStyle w:val="NoSpacing"/>
+        <w:rPr>
+          <w:rFonts w:cstheme="minorHAnsi"/>
+          <w:color w:val="000000"/>
+        </w:rPr>
+      </w:pPr>
+      <w:r>
+        <w:rPr>
+          <w:rFonts w:ascii="Consolas" w:hAnsi="Consolas" w:cs="Consolas"/>
+          <w:color w:val="000000"/>
+          <w:sz w:val="19"/>
+          <w:szCs w:val="19"/>
+        </w:rPr>
+        <w:tab/>
+      </w:r>
+      <w:r>
+        <w:rPr>
+          <w:rFonts w:ascii="Consolas" w:hAnsi="Consolas" w:cs="Consolas"/>
+          <w:color w:val="000000"/>
+          <w:sz w:val="19"/>
+          <w:szCs w:val="19"/>
+        </w:rPr>
+        <w:tab/>
+      </w:r>
+      <w:r>
+        <w:rPr>
+          <w:rFonts w:cstheme="minorHAnsi"/>
+          <w:color w:val="000000"/>
+        </w:rPr>
+        <w:t xml:space="preserve">Date of xml update / download is now stored using Shared Preferences </w:t>
+      </w:r>
+    </w:p>
+    <w:p>
+      <w:pPr>
+        <w:pStyle w:val="NoSpacing"/>
+        <w:ind w:left="720" w:firstLine="720"/>
+        <w:rPr>
+          <w:rFonts w:cstheme="minorHAnsi"/>
+          <w:lang w:val="en-IE"/>
+        </w:rPr>
+      </w:pPr>
+      <w:r>
+        <w:rPr>
+          <w:rFonts w:cstheme="minorHAnsi"/>
+          <w:color w:val="000000"/>
+        </w:rPr>
+        <w:t xml:space="preserve">(1 ½ </w:t>
+      </w:r>
+      <w:proofErr w:type="spellStart"/>
+      <w:r>
+        <w:rPr>
+          <w:rFonts w:cstheme="minorHAnsi"/>
+          <w:color w:val="000000"/>
+        </w:rPr>
+        <w:t>hrs</w:t>
+      </w:r>
+      <w:proofErr w:type="spellEnd"/>
+      <w:r>
+        <w:rPr>
+          <w:rFonts w:cstheme="minorHAnsi"/>
+          <w:color w:val="000000"/>
+        </w:rPr>
+        <w:t xml:space="preserve">) </w:t>
+      </w:r>
+    </w:p>
+    <w:p>
+      <w:pPr>
+        <w:pStyle w:val="NoSpacing"/>
+        <w:rPr>
+          <w:rFonts w:cstheme="minorHAnsi"/>
+          <w:lang w:val="en-IE"/>
+        </w:rPr>
+      </w:pPr>
+      <w:bookmarkStart w:id="0" w:name="_GoBack"/>
+      <w:bookmarkEnd w:id="0"/>
     </w:p>
     <w:sectPr>
       <w:pgSz w:w="12240" w:h="15840"/>

</xml_diff>

<commit_message>
Big Update - MainActivity & Data are now passing objects instead of temporary string option
</commit_message>
<xml_diff>
--- a/Documentation/Project WorkLog GordonLeary 10352606.docx
+++ b/Documentation/Project WorkLog GordonLeary 10352606.docx
@@ -4647,10 +4647,10 @@
     <w:p>
       <w:pPr>
         <w:pStyle w:val="NoSpacing"/>
-        <w:ind w:left="1440"/>
+        <w:ind w:left="1440" w:hanging="1440"/>
         <w:rPr>
           <w:rFonts w:cstheme="minorHAnsi"/>
-          <w:lang w:val="en-IE"/>
+          <w:color w:val="000000"/>
         </w:rPr>
       </w:pPr>
       <w:r>
@@ -4660,11 +4660,8 @@
           <w:sz w:val="19"/>
           <w:szCs w:val="19"/>
         </w:rPr>
-        <w:t xml:space="preserve">now sorts data by date &amp; then by time (strings) – to be changed to sort by </w:t>
-      </w:r>
-      <w:bookmarkStart w:id="0" w:name="_GoBack"/>
-      <w:bookmarkEnd w:id="0"/>
-      <w:proofErr w:type="spellStart"/>
+        <w:t>6</w:t>
+      </w:r>
       <w:r>
         <w:rPr>
           <w:rFonts w:ascii="Consolas" w:hAnsi="Consolas" w:cs="Consolas"/>
@@ -4672,9 +4669,8 @@
           <w:sz w:val="19"/>
           <w:szCs w:val="19"/>
         </w:rPr>
-        <w:t>DateTime</w:t>
-      </w:r>
-      <w:proofErr w:type="spellEnd"/>
+        <w:t>hrs</w:t>
+      </w:r>
       <w:r>
         <w:rPr>
           <w:rFonts w:ascii="Consolas" w:hAnsi="Consolas" w:cs="Consolas"/>
@@ -4682,7 +4678,251 @@
           <w:sz w:val="19"/>
           <w:szCs w:val="19"/>
         </w:rPr>
+        <w:tab/>
+      </w:r>
+      <w:r>
+        <w:rPr>
+          <w:rFonts w:cstheme="minorHAnsi"/>
+          <w:color w:val="000000"/>
+        </w:rPr>
+        <w:t xml:space="preserve">now sorts data by date &amp; then by time (strings) – to be changed to sort by </w:t>
+      </w:r>
+      <w:proofErr w:type="spellStart"/>
+      <w:r>
+        <w:rPr>
+          <w:rFonts w:cstheme="minorHAnsi"/>
+          <w:color w:val="000000"/>
+        </w:rPr>
+        <w:t>DateTime</w:t>
+      </w:r>
+      <w:proofErr w:type="spellEnd"/>
+      <w:r>
+        <w:rPr>
+          <w:rFonts w:cstheme="minorHAnsi"/>
+          <w:color w:val="000000"/>
+        </w:rPr>
         <w:t xml:space="preserve"> object (when possible) (1hr)</w:t>
+      </w:r>
+    </w:p>
+    <w:p>
+      <w:pPr>
+        <w:pStyle w:val="NoSpacing"/>
+        <w:ind w:left="1440"/>
+        <w:rPr>
+          <w:rFonts w:cstheme="minorHAnsi"/>
+          <w:lang w:val="en-IE"/>
+        </w:rPr>
+      </w:pPr>
+    </w:p>
+    <w:p>
+      <w:pPr>
+        <w:pStyle w:val="NoSpacing"/>
+        <w:ind w:left="1440"/>
+        <w:rPr>
+          <w:rFonts w:cstheme="minorHAnsi"/>
+          <w:lang w:val="en-IE"/>
+        </w:rPr>
+      </w:pPr>
+    </w:p>
+    <w:p>
+      <w:pPr>
+        <w:pStyle w:val="NoSpacing"/>
+        <w:ind w:left="1440"/>
+        <w:rPr>
+          <w:rFonts w:cstheme="minorHAnsi"/>
+          <w:lang w:val="en-IE"/>
+        </w:rPr>
+      </w:pPr>
+      <w:r>
+        <w:rPr>
+          <w:rFonts w:cstheme="minorHAnsi"/>
+          <w:lang w:val="en-IE"/>
+        </w:rPr>
+        <w:t>!!!!!!!!!!!!!!!!!!!!!!!!!!!!!!!!!!!!!</w:t>
+      </w:r>
+    </w:p>
+    <w:p>
+      <w:pPr>
+        <w:pStyle w:val="NoSpacing"/>
+        <w:ind w:left="1440"/>
+        <w:rPr>
+          <w:rFonts w:cstheme="minorHAnsi"/>
+          <w:lang w:val="en-IE"/>
+        </w:rPr>
+      </w:pPr>
+      <w:r>
+        <w:rPr>
+          <w:rFonts w:cstheme="minorHAnsi"/>
+          <w:lang w:val="en-IE"/>
+        </w:rPr>
+        <w:t xml:space="preserve">All work to date has involved getting xml download into database -&gt; retrieving data from </w:t>
+      </w:r>
+      <w:proofErr w:type="spellStart"/>
+      <w:r>
+        <w:rPr>
+          <w:rFonts w:cstheme="minorHAnsi"/>
+          <w:lang w:val="en-IE"/>
+        </w:rPr>
+        <w:t>db</w:t>
+      </w:r>
+      <w:proofErr w:type="spellEnd"/>
+      <w:r>
+        <w:rPr>
+          <w:rFonts w:cstheme="minorHAnsi"/>
+          <w:lang w:val="en-IE"/>
+        </w:rPr>
+        <w:t xml:space="preserve"> -&gt; </w:t>
+      </w:r>
+      <w:r>
+        <w:rPr>
+          <w:rFonts w:cstheme="minorHAnsi"/>
+          <w:lang w:val="en-IE"/>
+        </w:rPr>
+        <w:t xml:space="preserve">putting it into string to display. That’s ok, but I will need to have access to objects when I am setting the alert, </w:t>
+      </w:r>
+      <w:proofErr w:type="spellStart"/>
+      <w:r>
+        <w:rPr>
+          <w:rFonts w:cstheme="minorHAnsi"/>
+          <w:lang w:val="en-IE"/>
+        </w:rPr>
+        <w:t>ie</w:t>
+      </w:r>
+      <w:proofErr w:type="spellEnd"/>
+      <w:r>
+        <w:rPr>
+          <w:rFonts w:cstheme="minorHAnsi"/>
+          <w:lang w:val="en-IE"/>
+        </w:rPr>
+        <w:t xml:space="preserve"> </w:t>
+      </w:r>
+      <w:proofErr w:type="spellStart"/>
+      <w:r>
+        <w:rPr>
+          <w:rFonts w:cstheme="minorHAnsi"/>
+          <w:lang w:val="en-IE"/>
+        </w:rPr>
+        <w:t>dateTime</w:t>
+      </w:r>
+      <w:proofErr w:type="spellEnd"/>
+      <w:r>
+        <w:rPr>
+          <w:rFonts w:cstheme="minorHAnsi"/>
+          <w:lang w:val="en-IE"/>
+        </w:rPr>
+        <w:t xml:space="preserve"> &amp; name fields etc.</w:t>
+      </w:r>
+    </w:p>
+    <w:p>
+      <w:pPr>
+        <w:pStyle w:val="NoSpacing"/>
+        <w:ind w:left="1440"/>
+        <w:rPr>
+          <w:rFonts w:cstheme="minorHAnsi"/>
+          <w:lang w:val="en-IE"/>
+        </w:rPr>
+      </w:pPr>
+    </w:p>
+    <w:p>
+      <w:pPr>
+        <w:pStyle w:val="NoSpacing"/>
+        <w:ind w:left="1440"/>
+        <w:rPr>
+          <w:rFonts w:cstheme="minorHAnsi"/>
+          <w:lang w:val="en-IE"/>
+        </w:rPr>
+      </w:pPr>
+      <w:r>
+        <w:rPr>
+          <w:rFonts w:cstheme="minorHAnsi"/>
+          <w:lang w:val="en-IE"/>
+        </w:rPr>
+        <w:t>Re-did whole application – 8 methods or so – to work with news</w:t>
+      </w:r>
+      <w:r>
+        <w:rPr>
+          <w:rFonts w:cstheme="minorHAnsi"/>
+          <w:lang w:val="en-IE"/>
+        </w:rPr>
+        <w:t>-</w:t>
+      </w:r>
+      <w:r>
+        <w:rPr>
+          <w:rFonts w:cstheme="minorHAnsi"/>
+          <w:lang w:val="en-IE"/>
+        </w:rPr>
+        <w:t xml:space="preserve">Objects &amp; lists of </w:t>
+      </w:r>
+    </w:p>
+    <w:p>
+      <w:pPr>
+        <w:pStyle w:val="NoSpacing"/>
+        <w:ind w:left="1440"/>
+        <w:rPr>
+          <w:rFonts w:cstheme="minorHAnsi"/>
+          <w:lang w:val="en-IE"/>
+        </w:rPr>
+      </w:pPr>
+      <w:bookmarkStart w:id="0" w:name="_GoBack"/>
+      <w:bookmarkEnd w:id="0"/>
+      <w:r>
+        <w:rPr>
+          <w:rFonts w:cstheme="minorHAnsi"/>
+          <w:lang w:val="en-IE"/>
+        </w:rPr>
+        <w:t>news</w:t>
+      </w:r>
+      <w:r>
+        <w:rPr>
+          <w:rFonts w:cstheme="minorHAnsi"/>
+          <w:lang w:val="en-IE"/>
+        </w:rPr>
+        <w:t>-</w:t>
+      </w:r>
+      <w:r>
+        <w:rPr>
+          <w:rFonts w:cstheme="minorHAnsi"/>
+          <w:lang w:val="en-IE"/>
+        </w:rPr>
+        <w:t xml:space="preserve">Objects – for both input &amp; output – took all day!!! </w:t>
+      </w:r>
+    </w:p>
+    <w:p>
+      <w:pPr>
+        <w:pStyle w:val="NoSpacing"/>
+        <w:ind w:left="1440"/>
+        <w:rPr>
+          <w:rFonts w:cstheme="minorHAnsi"/>
+          <w:lang w:val="en-IE"/>
+        </w:rPr>
+      </w:pPr>
+      <w:r>
+        <w:rPr>
+          <w:rFonts w:cstheme="minorHAnsi"/>
+          <w:lang w:val="en-IE"/>
+        </w:rPr>
+        <w:t>(</w:t>
+      </w:r>
+      <w:r>
+        <w:rPr>
+          <w:rFonts w:cstheme="minorHAnsi"/>
+          <w:lang w:val="en-IE"/>
+        </w:rPr>
+        <w:t>5</w:t>
+      </w:r>
+      <w:r>
+        <w:rPr>
+          <w:rFonts w:cstheme="minorHAnsi"/>
+          <w:lang w:val="en-IE"/>
+        </w:rPr>
+        <w:t xml:space="preserve"> hrs !!!!)</w:t>
+      </w:r>
+      <w:r>
+        <w:rPr>
+          <w:rFonts w:cstheme="minorHAnsi"/>
+          <w:lang w:val="en-IE"/>
+        </w:rPr>
+        <w:t xml:space="preserve"> (1 in am, 2 in afternoon, 2 in  pm)</w:t>
       </w:r>
     </w:p>
     <w:sectPr>

</xml_diff>

<commit_message>
Add Custom Adapter to TestActivity in preparation for including in MainActivity
</commit_message>
<xml_diff>
--- a/Documentation/Project WorkLog GordonLeary 10352606.docx
+++ b/Documentation/Project WorkLog GordonLeary 10352606.docx
@@ -4863,6 +4863,158 @@
           <w:lang w:val="en-IE"/>
         </w:rPr>
       </w:pPr>
+      <w:r>
+        <w:rPr>
+          <w:rFonts w:cstheme="minorHAnsi"/>
+          <w:lang w:val="en-IE"/>
+        </w:rPr>
+        <w:t>news</w:t>
+      </w:r>
+      <w:r>
+        <w:rPr>
+          <w:rFonts w:cstheme="minorHAnsi"/>
+          <w:lang w:val="en-IE"/>
+        </w:rPr>
+        <w:t>-</w:t>
+      </w:r>
+      <w:r>
+        <w:rPr>
+          <w:rFonts w:cstheme="minorHAnsi"/>
+          <w:lang w:val="en-IE"/>
+        </w:rPr>
+        <w:t xml:space="preserve">Objects – for both input &amp; output – took all day!!! </w:t>
+      </w:r>
+    </w:p>
+    <w:p>
+      <w:pPr>
+        <w:pStyle w:val="NoSpacing"/>
+        <w:ind w:left="1440"/>
+        <w:rPr>
+          <w:rFonts w:cstheme="minorHAnsi"/>
+          <w:lang w:val="en-IE"/>
+        </w:rPr>
+      </w:pPr>
+      <w:r>
+        <w:rPr>
+          <w:rFonts w:cstheme="minorHAnsi"/>
+          <w:lang w:val="en-IE"/>
+        </w:rPr>
+        <w:t>(</w:t>
+      </w:r>
+      <w:r>
+        <w:rPr>
+          <w:rFonts w:cstheme="minorHAnsi"/>
+          <w:lang w:val="en-IE"/>
+        </w:rPr>
+        <w:t>5</w:t>
+      </w:r>
+      <w:r>
+        <w:rPr>
+          <w:rFonts w:cstheme="minorHAnsi"/>
+          <w:lang w:val="en-IE"/>
+        </w:rPr>
+        <w:t xml:space="preserve"> hrs !!!!)</w:t>
+      </w:r>
+      <w:r>
+        <w:rPr>
+          <w:rFonts w:cstheme="minorHAnsi"/>
+          <w:lang w:val="en-IE"/>
+        </w:rPr>
+        <w:t xml:space="preserve"> (1 in am, 2 in afternoon, 2 in  pm)</w:t>
+      </w:r>
+    </w:p>
+    <w:p>
+      <w:pPr>
+        <w:pStyle w:val="NoSpacing"/>
+        <w:rPr>
+          <w:rFonts w:cstheme="minorHAnsi"/>
+          <w:lang w:val="en-IE"/>
+        </w:rPr>
+      </w:pPr>
+    </w:p>
+    <w:p>
+      <w:pPr>
+        <w:pStyle w:val="NoSpacing"/>
+        <w:rPr>
+          <w:rFonts w:cstheme="minorHAnsi"/>
+          <w:lang w:val="en-IE"/>
+        </w:rPr>
+      </w:pPr>
+    </w:p>
+    <w:p>
+      <w:pPr>
+        <w:pStyle w:val="NoSpacing"/>
+        <w:rPr>
+          <w:rFonts w:cstheme="minorHAnsi"/>
+          <w:lang w:val="en-IE"/>
+        </w:rPr>
+      </w:pPr>
+      <w:r>
+        <w:rPr>
+          <w:rFonts w:cstheme="minorHAnsi"/>
+          <w:lang w:val="en-IE"/>
+        </w:rPr>
+        <w:t>19/July/18</w:t>
+      </w:r>
+      <w:r>
+        <w:rPr>
+          <w:rFonts w:cstheme="minorHAnsi"/>
+          <w:lang w:val="en-IE"/>
+        </w:rPr>
+        <w:tab/>
+        <w:t>Completed yesterday’s update</w:t>
+      </w:r>
+      <w:r>
+        <w:rPr>
+          <w:rFonts w:cstheme="minorHAnsi"/>
+          <w:lang w:val="en-IE"/>
+        </w:rPr>
+        <w:t xml:space="preserve">, did </w:t>
+      </w:r>
+      <w:r>
+        <w:rPr>
+          <w:rFonts w:cstheme="minorHAnsi"/>
+          <w:lang w:val="en-IE"/>
+        </w:rPr>
+        <w:t>some refactoring &amp; committed all to GitHub</w:t>
+      </w:r>
+      <w:r>
+        <w:rPr>
+          <w:rFonts w:cstheme="minorHAnsi"/>
+          <w:lang w:val="en-IE"/>
+        </w:rPr>
+        <w:tab/>
+      </w:r>
+    </w:p>
+    <w:p>
+      <w:pPr>
+        <w:pStyle w:val="NoSpacing"/>
+        <w:rPr>
+          <w:rFonts w:cstheme="minorHAnsi"/>
+          <w:lang w:val="en-IE"/>
+        </w:rPr>
+      </w:pPr>
+      <w:r>
+        <w:rPr>
+          <w:rFonts w:cstheme="minorHAnsi"/>
+          <w:lang w:val="en-IE"/>
+        </w:rPr>
+        <w:t>4hrs</w:t>
+      </w:r>
+      <w:r>
+        <w:rPr>
+          <w:rFonts w:cstheme="minorHAnsi"/>
+          <w:lang w:val="en-IE"/>
+        </w:rPr>
+        <w:tab/>
+      </w:r>
+      <w:r>
+        <w:rPr>
+          <w:rFonts w:cstheme="minorHAnsi"/>
+          <w:lang w:val="en-IE"/>
+        </w:rPr>
+        <w:tab/>
+      </w:r>
       <w:bookmarkStart w:id="0" w:name="_GoBack"/>
       <w:bookmarkEnd w:id="0"/>
       <w:r>
@@ -4870,22 +5022,54 @@
           <w:rFonts w:cstheme="minorHAnsi"/>
           <w:lang w:val="en-IE"/>
         </w:rPr>
-        <w:t>news</w:t>
-      </w:r>
-      <w:r>
-        <w:rPr>
-          <w:rFonts w:cstheme="minorHAnsi"/>
-          <w:lang w:val="en-IE"/>
-        </w:rPr>
-        <w:t>-</w:t>
-      </w:r>
-      <w:r>
-        <w:rPr>
-          <w:rFonts w:cstheme="minorHAnsi"/>
-          <w:lang w:val="en-IE"/>
-        </w:rPr>
-        <w:t xml:space="preserve">Objects – for both input &amp; output – took all day!!! </w:t>
-      </w:r>
+        <w:t xml:space="preserve">New method:   </w:t>
+      </w:r>
+      <w:proofErr w:type="spellStart"/>
+      <w:r>
+        <w:rPr>
+          <w:rFonts w:ascii="Consolas" w:hAnsi="Consolas" w:cs="Consolas"/>
+          <w:color w:val="000000"/>
+          <w:sz w:val="19"/>
+          <w:szCs w:val="19"/>
+        </w:rPr>
+        <w:t>RefreshTxtDataLastUpdated</w:t>
+      </w:r>
+      <w:proofErr w:type="spellEnd"/>
+      <w:r>
+        <w:rPr>
+          <w:rFonts w:ascii="Consolas" w:hAnsi="Consolas" w:cs="Consolas"/>
+          <w:color w:val="000000"/>
+          <w:sz w:val="19"/>
+          <w:szCs w:val="19"/>
+        </w:rPr>
+        <w:t>()</w:t>
+      </w:r>
+      <w:r>
+        <w:rPr>
+          <w:rFonts w:ascii="Consolas" w:hAnsi="Consolas" w:cs="Consolas"/>
+          <w:color w:val="000000"/>
+          <w:sz w:val="19"/>
+          <w:szCs w:val="19"/>
+        </w:rPr>
+        <w:t xml:space="preserve">  </w:t>
+      </w:r>
+      <w:r>
+        <w:rPr>
+          <w:rFonts w:cstheme="minorHAnsi"/>
+          <w:lang w:val="en-IE"/>
+        </w:rPr>
+        <w:t>(1 hr)</w:t>
+      </w:r>
+    </w:p>
+    <w:p>
+      <w:pPr>
+        <w:pStyle w:val="NoSpacing"/>
+        <w:ind w:left="720" w:firstLine="720"/>
+        <w:rPr>
+          <w:rFonts w:cstheme="minorHAnsi"/>
+          <w:lang w:val="en-IE"/>
+        </w:rPr>
+      </w:pPr>
     </w:p>
     <w:p>
       <w:pPr>
@@ -4901,29 +5085,86 @@
           <w:rFonts w:cstheme="minorHAnsi"/>
           <w:lang w:val="en-IE"/>
         </w:rPr>
-        <w:t>(</w:t>
-      </w:r>
-      <w:r>
-        <w:rPr>
-          <w:rFonts w:cstheme="minorHAnsi"/>
-          <w:lang w:val="en-IE"/>
-        </w:rPr>
-        <w:t>5</w:t>
-      </w:r>
-      <w:r>
-        <w:rPr>
-          <w:rFonts w:cstheme="minorHAnsi"/>
-          <w:lang w:val="en-IE"/>
-        </w:rPr>
-        <w:t xml:space="preserve"> hrs !!!!)</w:t>
-      </w:r>
-      <w:r>
-        <w:rPr>
-          <w:rFonts w:cstheme="minorHAnsi"/>
-          <w:lang w:val="en-IE"/>
-        </w:rPr>
-        <w:t xml:space="preserve"> (1 in am, 2 in afternoon, 2 in  pm)</w:t>
-      </w:r>
+        <w:t xml:space="preserve">Added ‘Custom </w:t>
+      </w:r>
+      <w:proofErr w:type="spellStart"/>
+      <w:r>
+        <w:rPr>
+          <w:rFonts w:cstheme="minorHAnsi"/>
+          <w:lang w:val="en-IE"/>
+        </w:rPr>
+        <w:t>Adpater</w:t>
+      </w:r>
+      <w:proofErr w:type="spellEnd"/>
+      <w:r>
+        <w:rPr>
+          <w:rFonts w:cstheme="minorHAnsi"/>
+          <w:lang w:val="en-IE"/>
+        </w:rPr>
+        <w:t xml:space="preserve">’ experiment to </w:t>
+      </w:r>
+      <w:proofErr w:type="spellStart"/>
+      <w:r>
+        <w:rPr>
+          <w:rFonts w:cstheme="minorHAnsi"/>
+          <w:lang w:val="en-IE"/>
+        </w:rPr>
+        <w:t>TestActivity</w:t>
+      </w:r>
+      <w:proofErr w:type="spellEnd"/>
+      <w:r>
+        <w:rPr>
+          <w:rFonts w:cstheme="minorHAnsi"/>
+          <w:lang w:val="en-IE"/>
+        </w:rPr>
+        <w:t xml:space="preserve"> – preparation for adding to </w:t>
+      </w:r>
+      <w:proofErr w:type="spellStart"/>
+      <w:r>
+        <w:rPr>
+          <w:rFonts w:cstheme="minorHAnsi"/>
+          <w:lang w:val="en-IE"/>
+        </w:rPr>
+        <w:t>MainActivity</w:t>
+      </w:r>
+      <w:proofErr w:type="spellEnd"/>
+      <w:r>
+        <w:rPr>
+          <w:rFonts w:cstheme="minorHAnsi"/>
+          <w:lang w:val="en-IE"/>
+        </w:rPr>
+        <w:t xml:space="preserve"> (3hrs)</w:t>
+      </w:r>
+    </w:p>
+    <w:p>
+      <w:pPr>
+        <w:pStyle w:val="NoSpacing"/>
+        <w:ind w:left="720" w:firstLine="720"/>
+        <w:rPr>
+          <w:rFonts w:cstheme="minorHAnsi"/>
+          <w:lang w:val="en-IE"/>
+        </w:rPr>
+      </w:pPr>
+    </w:p>
+    <w:p>
+      <w:pPr>
+        <w:pStyle w:val="NoSpacing"/>
+        <w:ind w:left="720" w:firstLine="720"/>
+        <w:rPr>
+          <w:rFonts w:cstheme="minorHAnsi"/>
+          <w:lang w:val="en-IE"/>
+        </w:rPr>
+      </w:pPr>
+    </w:p>
+    <w:p>
+      <w:pPr>
+        <w:pStyle w:val="NoSpacing"/>
+        <w:ind w:left="720" w:firstLine="720"/>
+        <w:rPr>
+          <w:rFonts w:cstheme="minorHAnsi"/>
+          <w:lang w:val="en-IE"/>
+        </w:rPr>
+      </w:pPr>
     </w:p>
     <w:sectPr>
       <w:pgSz w:w="12240" w:h="15840"/>

</xml_diff>

<commit_message>
Fixed bug in Select / DeSelect All Currencies option. Finished ‘experimental’ Custom Adapter
</commit_message>
<xml_diff>
--- a/Documentation/Project WorkLog GordonLeary 10352606.docx
+++ b/Documentation/Project WorkLog GordonLeary 10352606.docx
@@ -4969,14 +4969,7 @@
           <w:rFonts w:cstheme="minorHAnsi"/>
           <w:lang w:val="en-IE"/>
         </w:rPr>
-        <w:t xml:space="preserve">, did </w:t>
-      </w:r>
-      <w:r>
-        <w:rPr>
-          <w:rFonts w:cstheme="minorHAnsi"/>
-          <w:lang w:val="en-IE"/>
-        </w:rPr>
-        <w:t>some refactoring &amp; committed all to GitHub</w:t>
+        <w:t>, did some refactoring &amp; committed all to GitHub</w:t>
       </w:r>
       <w:r>
         <w:rPr>
@@ -5015,8 +5008,6 @@
         </w:rPr>
         <w:tab/>
       </w:r>
-      <w:bookmarkStart w:id="0" w:name="_GoBack"/>
-      <w:bookmarkEnd w:id="0"/>
       <w:r>
         <w:rPr>
           <w:rFonts w:cstheme="minorHAnsi"/>
@@ -5135,6 +5126,81 @@
         </w:rPr>
         <w:t xml:space="preserve"> (3hrs)</w:t>
       </w:r>
+    </w:p>
+    <w:p>
+      <w:pPr>
+        <w:pStyle w:val="NoSpacing"/>
+        <w:rPr>
+          <w:rFonts w:cstheme="minorHAnsi"/>
+          <w:lang w:val="en-IE"/>
+        </w:rPr>
+      </w:pPr>
+    </w:p>
+    <w:p>
+      <w:pPr>
+        <w:pStyle w:val="NoSpacing"/>
+        <w:rPr>
+          <w:rFonts w:cstheme="minorHAnsi"/>
+          <w:lang w:val="en-IE"/>
+        </w:rPr>
+      </w:pPr>
+      <w:r>
+        <w:rPr>
+          <w:rFonts w:cstheme="minorHAnsi"/>
+          <w:lang w:val="en-IE"/>
+        </w:rPr>
+        <w:t>20/July/18</w:t>
+      </w:r>
+      <w:r>
+        <w:rPr>
+          <w:rFonts w:cstheme="minorHAnsi"/>
+          <w:lang w:val="en-IE"/>
+        </w:rPr>
+        <w:tab/>
+        <w:t xml:space="preserve">Fixed bug in Select / </w:t>
+      </w:r>
+      <w:proofErr w:type="spellStart"/>
+      <w:r>
+        <w:rPr>
+          <w:rFonts w:cstheme="minorHAnsi"/>
+          <w:lang w:val="en-IE"/>
+        </w:rPr>
+        <w:t>DeSelect</w:t>
+      </w:r>
+      <w:proofErr w:type="spellEnd"/>
+      <w:r>
+        <w:rPr>
+          <w:rFonts w:cstheme="minorHAnsi"/>
+          <w:lang w:val="en-IE"/>
+        </w:rPr>
+        <w:t xml:space="preserve"> All Currencies option – wasn’t updating display.</w:t>
+      </w:r>
+    </w:p>
+    <w:p>
+      <w:pPr>
+        <w:pStyle w:val="NoSpacing"/>
+        <w:rPr>
+          <w:rFonts w:cstheme="minorHAnsi"/>
+          <w:lang w:val="en-IE"/>
+        </w:rPr>
+      </w:pPr>
+      <w:r>
+        <w:rPr>
+          <w:rFonts w:cstheme="minorHAnsi"/>
+          <w:lang w:val="en-IE"/>
+        </w:rPr>
+        <w:tab/>
+      </w:r>
+      <w:r>
+        <w:rPr>
+          <w:rFonts w:cstheme="minorHAnsi"/>
+          <w:lang w:val="en-IE"/>
+        </w:rPr>
+        <w:tab/>
+        <w:t>Finished ‘experimental’ Custom Adapter – now ready to be used in Main Activity. (1 hr)</w:t>
+      </w:r>
+      <w:bookmarkStart w:id="0" w:name="_GoBack"/>
+      <w:bookmarkEnd w:id="0"/>
     </w:p>
     <w:p>
       <w:pPr>

</xml_diff>

<commit_message>
DateTime changed from using strings to using a 'long' that stores ticks
</commit_message>
<xml_diff>
--- a/Documentation/Project WorkLog GordonLeary 10352606.docx
+++ b/Documentation/Project WorkLog GordonLeary 10352606.docx
@@ -5189,18 +5189,117 @@
           <w:rFonts w:cstheme="minorHAnsi"/>
           <w:lang w:val="en-IE"/>
         </w:rPr>
-        <w:tab/>
-      </w:r>
-      <w:r>
-        <w:rPr>
-          <w:rFonts w:cstheme="minorHAnsi"/>
-          <w:lang w:val="en-IE"/>
-        </w:rPr>
-        <w:tab/>
-        <w:t>Finished ‘experimental’ Custom Adapter – now ready to be used in Main Activity. (1 hr)</w:t>
+        <w:t>5 ½ hrs</w:t>
       </w:r>
       <w:bookmarkStart w:id="0" w:name="_GoBack"/>
       <w:bookmarkEnd w:id="0"/>
+      <w:r>
+        <w:rPr>
+          <w:rFonts w:cstheme="minorHAnsi"/>
+          <w:lang w:val="en-IE"/>
+        </w:rPr>
+        <w:tab/>
+      </w:r>
+      <w:r>
+        <w:rPr>
+          <w:rFonts w:cstheme="minorHAnsi"/>
+          <w:lang w:val="en-IE"/>
+        </w:rPr>
+        <w:tab/>
+        <w:t>Finished ‘experimental’ Custom Adapter – now ready to be used in Main Activity. (1 hr)</w:t>
+      </w:r>
+    </w:p>
+    <w:p>
+      <w:pPr>
+        <w:pStyle w:val="NoSpacing"/>
+        <w:rPr>
+          <w:rFonts w:cstheme="minorHAnsi"/>
+          <w:lang w:val="en-IE"/>
+        </w:rPr>
+      </w:pPr>
+    </w:p>
+    <w:p>
+      <w:pPr>
+        <w:pStyle w:val="NoSpacing"/>
+        <w:ind w:left="1440"/>
+        <w:rPr>
+          <w:rFonts w:cstheme="minorHAnsi"/>
+          <w:lang w:val="en-IE"/>
+        </w:rPr>
+      </w:pPr>
+      <w:r>
+        <w:rPr>
+          <w:rFonts w:cstheme="minorHAnsi"/>
+          <w:lang w:val="en-IE"/>
+        </w:rPr>
+        <w:t xml:space="preserve">Changed all </w:t>
+      </w:r>
+      <w:proofErr w:type="spellStart"/>
+      <w:r>
+        <w:rPr>
+          <w:rFonts w:cstheme="minorHAnsi"/>
+          <w:lang w:val="en-IE"/>
+        </w:rPr>
+        <w:t>dateTime</w:t>
+      </w:r>
+      <w:proofErr w:type="spellEnd"/>
+      <w:r>
+        <w:rPr>
+          <w:rFonts w:cstheme="minorHAnsi"/>
+          <w:lang w:val="en-IE"/>
+        </w:rPr>
+        <w:t xml:space="preserve"> in database &amp; in methods from using strings to using a ‘long’ number which stores the number of ticks for a </w:t>
+      </w:r>
+      <w:proofErr w:type="spellStart"/>
+      <w:r>
+        <w:rPr>
+          <w:rFonts w:cstheme="minorHAnsi"/>
+          <w:lang w:val="en-IE"/>
+        </w:rPr>
+        <w:t>DateTime</w:t>
+      </w:r>
+      <w:proofErr w:type="spellEnd"/>
+      <w:r>
+        <w:rPr>
+          <w:rFonts w:cstheme="minorHAnsi"/>
+          <w:lang w:val="en-IE"/>
+        </w:rPr>
+        <w:t xml:space="preserve"> object. A date(string) and time(string) are still read from the XML </w:t>
+      </w:r>
+      <w:proofErr w:type="gramStart"/>
+      <w:r>
+        <w:rPr>
+          <w:rFonts w:cstheme="minorHAnsi"/>
+          <w:lang w:val="en-IE"/>
+        </w:rPr>
+        <w:t>file, but</w:t>
+      </w:r>
+      <w:proofErr w:type="gramEnd"/>
+      <w:r>
+        <w:rPr>
+          <w:rFonts w:cstheme="minorHAnsi"/>
+          <w:lang w:val="en-IE"/>
+        </w:rPr>
+        <w:t xml:space="preserve"> are immediately converted to ticks &amp; that is what is stored in the database, after which everything is based on the tick count.</w:t>
+      </w:r>
+    </w:p>
+    <w:p>
+      <w:pPr>
+        <w:pStyle w:val="NoSpacing"/>
+        <w:ind w:left="1440"/>
+        <w:rPr>
+          <w:rFonts w:cstheme="minorHAnsi"/>
+          <w:lang w:val="en-IE"/>
+        </w:rPr>
+      </w:pPr>
+      <w:r>
+        <w:rPr>
+          <w:rFonts w:cstheme="minorHAnsi"/>
+          <w:lang w:val="en-IE"/>
+        </w:rPr>
+        <w:lastRenderedPageBreak/>
+        <w:t>Also spend some time  working out display formats for date &amp; time. (approx. 4 ½ hrs)</w:t>
+      </w:r>
     </w:p>
     <w:p>
       <w:pPr>

</xml_diff>

<commit_message>
DateTime.Parse issue fixed - CultureInfo(en-US))
</commit_message>
<xml_diff>
--- a/Documentation/Project WorkLog GordonLeary 10352606.docx
+++ b/Documentation/Project WorkLog GordonLeary 10352606.docx
@@ -5191,6 +5191,550 @@
         </w:rPr>
         <w:t>5 ½ hrs</w:t>
       </w:r>
+      <w:r>
+        <w:rPr>
+          <w:rFonts w:cstheme="minorHAnsi"/>
+          <w:lang w:val="en-IE"/>
+        </w:rPr>
+        <w:tab/>
+      </w:r>
+      <w:r>
+        <w:rPr>
+          <w:rFonts w:cstheme="minorHAnsi"/>
+          <w:lang w:val="en-IE"/>
+        </w:rPr>
+        <w:tab/>
+        <w:t>Finished ‘experimental’ Custom Adapter – now ready to be used in Main Activity. (1 hr)</w:t>
+      </w:r>
+    </w:p>
+    <w:p>
+      <w:pPr>
+        <w:pStyle w:val="NoSpacing"/>
+        <w:rPr>
+          <w:rFonts w:cstheme="minorHAnsi"/>
+          <w:lang w:val="en-IE"/>
+        </w:rPr>
+      </w:pPr>
+    </w:p>
+    <w:p>
+      <w:pPr>
+        <w:pStyle w:val="NoSpacing"/>
+        <w:ind w:left="1440"/>
+        <w:rPr>
+          <w:rFonts w:cstheme="minorHAnsi"/>
+          <w:lang w:val="en-IE"/>
+        </w:rPr>
+      </w:pPr>
+      <w:r>
+        <w:rPr>
+          <w:rFonts w:cstheme="minorHAnsi"/>
+          <w:lang w:val="en-IE"/>
+        </w:rPr>
+        <w:t xml:space="preserve">Changed all </w:t>
+      </w:r>
+      <w:proofErr w:type="spellStart"/>
+      <w:r>
+        <w:rPr>
+          <w:rFonts w:cstheme="minorHAnsi"/>
+          <w:lang w:val="en-IE"/>
+        </w:rPr>
+        <w:t>dateTime</w:t>
+      </w:r>
+      <w:proofErr w:type="spellEnd"/>
+      <w:r>
+        <w:rPr>
+          <w:rFonts w:cstheme="minorHAnsi"/>
+          <w:lang w:val="en-IE"/>
+        </w:rPr>
+        <w:t xml:space="preserve"> in database &amp; in methods from using strings to using a ‘long’ number which stores the number of ticks for a </w:t>
+      </w:r>
+      <w:proofErr w:type="spellStart"/>
+      <w:r>
+        <w:rPr>
+          <w:rFonts w:cstheme="minorHAnsi"/>
+          <w:lang w:val="en-IE"/>
+        </w:rPr>
+        <w:t>DateTime</w:t>
+      </w:r>
+      <w:proofErr w:type="spellEnd"/>
+      <w:r>
+        <w:rPr>
+          <w:rFonts w:cstheme="minorHAnsi"/>
+          <w:lang w:val="en-IE"/>
+        </w:rPr>
+        <w:t xml:space="preserve"> object. A date(string) and time(string) are still read from the XML </w:t>
+      </w:r>
+      <w:proofErr w:type="gramStart"/>
+      <w:r>
+        <w:rPr>
+          <w:rFonts w:cstheme="minorHAnsi"/>
+          <w:lang w:val="en-IE"/>
+        </w:rPr>
+        <w:t>file, but</w:t>
+      </w:r>
+      <w:proofErr w:type="gramEnd"/>
+      <w:r>
+        <w:rPr>
+          <w:rFonts w:cstheme="minorHAnsi"/>
+          <w:lang w:val="en-IE"/>
+        </w:rPr>
+        <w:t xml:space="preserve"> are immediately converted to ticks &amp; that is what is stored in the database, after which everything is based on the tick count.</w:t>
+      </w:r>
+    </w:p>
+    <w:p>
+      <w:pPr>
+        <w:pStyle w:val="NoSpacing"/>
+        <w:ind w:left="1440"/>
+        <w:rPr>
+          <w:rFonts w:cstheme="minorHAnsi"/>
+          <w:lang w:val="en-IE"/>
+        </w:rPr>
+      </w:pPr>
+      <w:r>
+        <w:rPr>
+          <w:rFonts w:cstheme="minorHAnsi"/>
+          <w:lang w:val="en-IE"/>
+        </w:rPr>
+        <w:lastRenderedPageBreak/>
+        <w:t>Also spend some time  working out display formats for date &amp; time. (approx. 4 ½ hrs)</w:t>
+      </w:r>
+    </w:p>
+    <w:p>
+      <w:pPr>
+        <w:pStyle w:val="NoSpacing"/>
+        <w:rPr>
+          <w:rFonts w:cstheme="minorHAnsi"/>
+          <w:lang w:val="en-IE"/>
+        </w:rPr>
+      </w:pPr>
+    </w:p>
+    <w:p>
+      <w:pPr>
+        <w:pStyle w:val="NoSpacing"/>
+        <w:rPr>
+          <w:rFonts w:cstheme="minorHAnsi"/>
+          <w:lang w:val="en-IE"/>
+        </w:rPr>
+      </w:pPr>
+      <w:r>
+        <w:rPr>
+          <w:rFonts w:cstheme="minorHAnsi"/>
+          <w:lang w:val="en-IE"/>
+        </w:rPr>
+        <w:t>21/July/18</w:t>
+      </w:r>
+      <w:r>
+        <w:rPr>
+          <w:rFonts w:cstheme="minorHAnsi"/>
+          <w:lang w:val="en-IE"/>
+        </w:rPr>
+        <w:tab/>
+        <w:t>What a rollercoaster day!!!!</w:t>
+      </w:r>
+    </w:p>
+    <w:p>
+      <w:pPr>
+        <w:pStyle w:val="NoSpacing"/>
+        <w:rPr>
+          <w:rFonts w:cstheme="minorHAnsi"/>
+          <w:lang w:val="en-IE"/>
+        </w:rPr>
+      </w:pPr>
+      <w:r>
+        <w:rPr>
+          <w:rFonts w:cstheme="minorHAnsi"/>
+          <w:lang w:val="en-IE"/>
+        </w:rPr>
+        <w:t>5 hrs</w:t>
+      </w:r>
+      <w:r>
+        <w:rPr>
+          <w:rFonts w:cstheme="minorHAnsi"/>
+          <w:lang w:val="en-IE"/>
+        </w:rPr>
+        <w:tab/>
+      </w:r>
+      <w:r>
+        <w:rPr>
+          <w:rFonts w:cstheme="minorHAnsi"/>
+          <w:lang w:val="en-IE"/>
+        </w:rPr>
+        <w:tab/>
+        <w:t>App wouldn’t run on my phone, discovered it still ran on laptop emulator.</w:t>
+      </w:r>
+    </w:p>
+    <w:p>
+      <w:pPr>
+        <w:pStyle w:val="NoSpacing"/>
+        <w:rPr>
+          <w:rFonts w:cstheme="minorHAnsi"/>
+          <w:lang w:val="en-IE"/>
+        </w:rPr>
+      </w:pPr>
+      <w:r>
+        <w:rPr>
+          <w:rFonts w:cstheme="minorHAnsi"/>
+          <w:lang w:val="en-IE"/>
+        </w:rPr>
+        <w:tab/>
+      </w:r>
+      <w:r>
+        <w:rPr>
+          <w:rFonts w:cstheme="minorHAnsi"/>
+          <w:lang w:val="en-IE"/>
+        </w:rPr>
+        <w:tab/>
+        <w:t xml:space="preserve">Only difference was the language setting, English(Ireland) vs English(American). This </w:t>
+      </w:r>
+    </w:p>
+    <w:p>
+      <w:pPr>
+        <w:pStyle w:val="NoSpacing"/>
+        <w:ind w:left="720" w:firstLine="720"/>
+        <w:rPr>
+          <w:rFonts w:cstheme="minorHAnsi"/>
+          <w:lang w:val="en-IE"/>
+        </w:rPr>
+      </w:pPr>
+      <w:r>
+        <w:rPr>
+          <w:rFonts w:cstheme="minorHAnsi"/>
+          <w:lang w:val="en-IE"/>
+        </w:rPr>
+        <w:t xml:space="preserve">caused  </w:t>
+      </w:r>
+      <w:proofErr w:type="spellStart"/>
+      <w:r>
+        <w:rPr>
+          <w:rFonts w:ascii="Consolas" w:hAnsi="Consolas" w:cs="Consolas"/>
+          <w:sz w:val="19"/>
+          <w:szCs w:val="19"/>
+        </w:rPr>
+        <w:t>DateTime.Parse</w:t>
+      </w:r>
+      <w:proofErr w:type="spellEnd"/>
+      <w:r>
+        <w:rPr>
+          <w:rFonts w:ascii="Consolas" w:hAnsi="Consolas" w:cs="Consolas"/>
+          <w:sz w:val="19"/>
+          <w:szCs w:val="19"/>
+        </w:rPr>
+        <w:t>(</w:t>
+      </w:r>
+      <w:proofErr w:type="spellStart"/>
+      <w:r>
+        <w:rPr>
+          <w:rFonts w:ascii="Consolas" w:hAnsi="Consolas" w:cs="Consolas"/>
+          <w:sz w:val="19"/>
+          <w:szCs w:val="19"/>
+        </w:rPr>
+        <w:t>dateAndTimeString</w:t>
+      </w:r>
+      <w:proofErr w:type="spellEnd"/>
+      <w:r>
+        <w:rPr>
+          <w:rFonts w:ascii="Consolas" w:hAnsi="Consolas" w:cs="Consolas"/>
+          <w:sz w:val="19"/>
+          <w:szCs w:val="19"/>
+        </w:rPr>
+        <w:t>)</w:t>
+      </w:r>
+      <w:r>
+        <w:rPr>
+          <w:rFonts w:ascii="Consolas" w:hAnsi="Consolas" w:cs="Consolas"/>
+          <w:sz w:val="19"/>
+          <w:szCs w:val="19"/>
+        </w:rPr>
+        <w:t xml:space="preserve"> </w:t>
+      </w:r>
+      <w:r>
+        <w:rPr>
+          <w:rFonts w:cstheme="minorHAnsi"/>
+        </w:rPr>
+        <w:t>to fail in method</w:t>
+      </w:r>
+      <w:r>
+        <w:rPr>
+          <w:rFonts w:ascii="Consolas" w:hAnsi="Consolas" w:cs="Consolas"/>
+          <w:sz w:val="19"/>
+          <w:szCs w:val="19"/>
+        </w:rPr>
+        <w:t xml:space="preserve"> </w:t>
+      </w:r>
+    </w:p>
+    <w:p>
+      <w:pPr>
+        <w:pStyle w:val="NoSpacing"/>
+        <w:rPr>
+          <w:rFonts w:ascii="Consolas" w:hAnsi="Consolas" w:cs="Consolas"/>
+          <w:color w:val="000000"/>
+          <w:sz w:val="19"/>
+          <w:szCs w:val="19"/>
+        </w:rPr>
+      </w:pPr>
+      <w:r>
+        <w:rPr>
+          <w:rFonts w:cstheme="minorHAnsi"/>
+          <w:lang w:val="en-IE"/>
+        </w:rPr>
+        <w:tab/>
+      </w:r>
+      <w:r>
+        <w:rPr>
+          <w:rFonts w:cstheme="minorHAnsi"/>
+          <w:lang w:val="en-IE"/>
+        </w:rPr>
+        <w:tab/>
+      </w:r>
+      <w:proofErr w:type="spellStart"/>
+      <w:r>
+        <w:rPr>
+          <w:rFonts w:ascii="Consolas" w:hAnsi="Consolas" w:cs="Consolas"/>
+          <w:color w:val="000000"/>
+          <w:sz w:val="19"/>
+          <w:szCs w:val="19"/>
+        </w:rPr>
+        <w:t>ConvertString_s_ToDateTimeObject</w:t>
+      </w:r>
+      <w:proofErr w:type="spellEnd"/>
+      <w:r>
+        <w:rPr>
+          <w:rFonts w:ascii="Consolas" w:hAnsi="Consolas" w:cs="Consolas"/>
+          <w:color w:val="000000"/>
+          <w:sz w:val="19"/>
+          <w:szCs w:val="19"/>
+        </w:rPr>
+        <w:t>.</w:t>
+      </w:r>
+      <w:r>
+        <w:rPr>
+          <w:rFonts w:ascii="Consolas" w:hAnsi="Consolas" w:cs="Consolas"/>
+          <w:color w:val="000000"/>
+          <w:sz w:val="19"/>
+          <w:szCs w:val="19"/>
+        </w:rPr>
+        <w:t xml:space="preserve"> </w:t>
+      </w:r>
+    </w:p>
+    <w:p>
+      <w:pPr>
+        <w:pStyle w:val="NoSpacing"/>
+        <w:ind w:left="720" w:firstLine="720"/>
+        <w:rPr>
+          <w:rFonts w:cstheme="minorHAnsi"/>
+          <w:color w:val="000000"/>
+          <w:sz w:val="19"/>
+          <w:szCs w:val="19"/>
+        </w:rPr>
+      </w:pPr>
+      <w:r>
+        <w:rPr>
+          <w:rFonts w:cstheme="minorHAnsi"/>
+          <w:color w:val="000000"/>
+          <w:sz w:val="19"/>
+          <w:szCs w:val="19"/>
+        </w:rPr>
+        <w:t xml:space="preserve">(This takes a string &amp; returns a </w:t>
+      </w:r>
+      <w:proofErr w:type="spellStart"/>
+      <w:r>
+        <w:rPr>
+          <w:rFonts w:cstheme="minorHAnsi"/>
+          <w:color w:val="000000"/>
+          <w:sz w:val="19"/>
+          <w:szCs w:val="19"/>
+        </w:rPr>
+        <w:t>DateTime</w:t>
+      </w:r>
+      <w:proofErr w:type="spellEnd"/>
+      <w:r>
+        <w:rPr>
+          <w:rFonts w:cstheme="minorHAnsi"/>
+          <w:color w:val="000000"/>
+          <w:sz w:val="19"/>
+          <w:szCs w:val="19"/>
+        </w:rPr>
+        <w:t xml:space="preserve"> object.)</w:t>
+      </w:r>
+    </w:p>
+    <w:p>
+      <w:pPr>
+        <w:pStyle w:val="NoSpacing"/>
+        <w:rPr>
+          <w:rFonts w:cstheme="minorHAnsi"/>
+          <w:lang w:val="en-IE"/>
+        </w:rPr>
+      </w:pPr>
+      <w:r>
+        <w:rPr>
+          <w:rFonts w:cstheme="minorHAnsi"/>
+          <w:lang w:val="en-IE"/>
+        </w:rPr>
+        <w:tab/>
+      </w:r>
+      <w:r>
+        <w:rPr>
+          <w:rFonts w:cstheme="minorHAnsi"/>
+          <w:lang w:val="en-IE"/>
+        </w:rPr>
+        <w:tab/>
+      </w:r>
+    </w:p>
+    <w:p>
+      <w:pPr>
+        <w:pStyle w:val="NoSpacing"/>
+        <w:rPr>
+          <w:rFonts w:cstheme="minorHAnsi"/>
+          <w:lang w:val="en-IE"/>
+        </w:rPr>
+      </w:pPr>
+      <w:r>
+        <w:rPr>
+          <w:rFonts w:cstheme="minorHAnsi"/>
+          <w:lang w:val="en-IE"/>
+        </w:rPr>
+        <w:tab/>
+      </w:r>
+      <w:r>
+        <w:rPr>
+          <w:rFonts w:cstheme="minorHAnsi"/>
+          <w:lang w:val="en-IE"/>
+        </w:rPr>
+        <w:tab/>
+      </w:r>
+      <w:proofErr w:type="spellStart"/>
+      <w:r>
+        <w:rPr>
+          <w:rFonts w:cstheme="minorHAnsi"/>
+          <w:lang w:val="en-IE"/>
+        </w:rPr>
+        <w:t>Solution:</w:t>
+      </w:r>
+    </w:p>
+    <w:p>
+      <w:pPr>
+        <w:pStyle w:val="NoSpacing"/>
+        <w:rPr>
+          <w:rFonts w:cstheme="minorHAnsi"/>
+          <w:lang w:val="en-IE"/>
+        </w:rPr>
+      </w:pPr>
+      <w:r>
+        <w:rPr>
+          <w:rFonts w:cstheme="minorHAnsi"/>
+          <w:lang w:val="en-IE"/>
+        </w:rPr>
+        <w:tab/>
+      </w:r>
+      <w:r>
+        <w:rPr>
+          <w:rFonts w:cstheme="minorHAnsi"/>
+          <w:lang w:val="en-IE"/>
+        </w:rPr>
+        <w:tab/>
+      </w:r>
+      <w:r>
+        <w:rPr>
+          <w:rFonts w:ascii="Consolas" w:hAnsi="Consolas" w:cs="Consolas"/>
+          <w:sz w:val="19"/>
+          <w:szCs w:val="19"/>
+        </w:rPr>
+        <w:t>DateTime.Parse</w:t>
+      </w:r>
+      <w:proofErr w:type="spellEnd"/>
+      <w:r>
+        <w:rPr>
+          <w:rFonts w:ascii="Consolas" w:hAnsi="Consolas" w:cs="Consolas"/>
+          <w:sz w:val="19"/>
+          <w:szCs w:val="19"/>
+        </w:rPr>
+        <w:t>(</w:t>
+      </w:r>
+      <w:proofErr w:type="spellStart"/>
+      <w:r>
+        <w:rPr>
+          <w:rFonts w:ascii="Consolas" w:hAnsi="Consolas" w:cs="Consolas"/>
+          <w:sz w:val="19"/>
+          <w:szCs w:val="19"/>
+        </w:rPr>
+        <w:t>dateAndTimeString</w:t>
+      </w:r>
+      <w:proofErr w:type="spellEnd"/>
+      <w:r>
+        <w:rPr>
+          <w:rFonts w:ascii="Consolas" w:hAnsi="Consolas" w:cs="Consolas"/>
+          <w:sz w:val="19"/>
+          <w:szCs w:val="19"/>
+        </w:rPr>
+        <w:t xml:space="preserve">, new </w:t>
+      </w:r>
+      <w:proofErr w:type="spellStart"/>
+      <w:r>
+        <w:rPr>
+          <w:rFonts w:ascii="Consolas" w:hAnsi="Consolas" w:cs="Consolas"/>
+          <w:sz w:val="19"/>
+          <w:szCs w:val="19"/>
+        </w:rPr>
+        <w:t>CultureInfo</w:t>
+      </w:r>
+      <w:proofErr w:type="spellEnd"/>
+      <w:r>
+        <w:rPr>
+          <w:rFonts w:ascii="Consolas" w:hAnsi="Consolas" w:cs="Consolas"/>
+          <w:sz w:val="19"/>
+          <w:szCs w:val="19"/>
+        </w:rPr>
+        <w:t>("</w:t>
+      </w:r>
+      <w:proofErr w:type="spellStart"/>
+      <w:r>
+        <w:rPr>
+          <w:rFonts w:ascii="Consolas" w:hAnsi="Consolas" w:cs="Consolas"/>
+          <w:sz w:val="19"/>
+          <w:szCs w:val="19"/>
+        </w:rPr>
+        <w:t>en</w:t>
+      </w:r>
+      <w:proofErr w:type="spellEnd"/>
+      <w:r>
+        <w:rPr>
+          <w:rFonts w:ascii="Consolas" w:hAnsi="Consolas" w:cs="Consolas"/>
+          <w:sz w:val="19"/>
+          <w:szCs w:val="19"/>
+        </w:rPr>
+        <w:t>-US"));</w:t>
+      </w:r>
+    </w:p>
+    <w:p>
+      <w:pPr>
+        <w:pStyle w:val="NoSpacing"/>
+        <w:rPr>
+          <w:rFonts w:cstheme="minorHAnsi"/>
+          <w:lang w:val="en-IE"/>
+        </w:rPr>
+      </w:pPr>
+      <w:r>
+        <w:rPr>
+          <w:rFonts w:cstheme="minorHAnsi"/>
+          <w:lang w:val="en-IE"/>
+        </w:rPr>
+        <w:tab/>
+      </w:r>
+      <w:r>
+        <w:rPr>
+          <w:rFonts w:cstheme="minorHAnsi"/>
+          <w:lang w:val="en-IE"/>
+        </w:rPr>
+        <w:tab/>
+        <w:t>(5 hrs – including lot</w:t>
+      </w:r>
+      <w:r>
+        <w:rPr>
+          <w:rFonts w:cstheme="minorHAnsi"/>
+          <w:lang w:val="en-IE"/>
+        </w:rPr>
+        <w:t>s</w:t>
+      </w:r>
       <w:bookmarkStart w:id="0" w:name="_GoBack"/>
       <w:bookmarkEnd w:id="0"/>
       <w:r>
@@ -5198,107 +5742,7 @@
           <w:rFonts w:cstheme="minorHAnsi"/>
           <w:lang w:val="en-IE"/>
         </w:rPr>
-        <w:tab/>
-      </w:r>
-      <w:r>
-        <w:rPr>
-          <w:rFonts w:cstheme="minorHAnsi"/>
-          <w:lang w:val="en-IE"/>
-        </w:rPr>
-        <w:tab/>
-        <w:t>Finished ‘experimental’ Custom Adapter – now ready to be used in Main Activity. (1 hr)</w:t>
-      </w:r>
-    </w:p>
-    <w:p>
-      <w:pPr>
-        <w:pStyle w:val="NoSpacing"/>
-        <w:rPr>
-          <w:rFonts w:cstheme="minorHAnsi"/>
-          <w:lang w:val="en-IE"/>
-        </w:rPr>
-      </w:pPr>
-    </w:p>
-    <w:p>
-      <w:pPr>
-        <w:pStyle w:val="NoSpacing"/>
-        <w:ind w:left="1440"/>
-        <w:rPr>
-          <w:rFonts w:cstheme="minorHAnsi"/>
-          <w:lang w:val="en-IE"/>
-        </w:rPr>
-      </w:pPr>
-      <w:r>
-        <w:rPr>
-          <w:rFonts w:cstheme="minorHAnsi"/>
-          <w:lang w:val="en-IE"/>
-        </w:rPr>
-        <w:t xml:space="preserve">Changed all </w:t>
-      </w:r>
-      <w:proofErr w:type="spellStart"/>
-      <w:r>
-        <w:rPr>
-          <w:rFonts w:cstheme="minorHAnsi"/>
-          <w:lang w:val="en-IE"/>
-        </w:rPr>
-        <w:t>dateTime</w:t>
-      </w:r>
-      <w:proofErr w:type="spellEnd"/>
-      <w:r>
-        <w:rPr>
-          <w:rFonts w:cstheme="minorHAnsi"/>
-          <w:lang w:val="en-IE"/>
-        </w:rPr>
-        <w:t xml:space="preserve"> in database &amp; in methods from using strings to using a ‘long’ number which stores the number of ticks for a </w:t>
-      </w:r>
-      <w:proofErr w:type="spellStart"/>
-      <w:r>
-        <w:rPr>
-          <w:rFonts w:cstheme="minorHAnsi"/>
-          <w:lang w:val="en-IE"/>
-        </w:rPr>
-        <w:t>DateTime</w:t>
-      </w:r>
-      <w:proofErr w:type="spellEnd"/>
-      <w:r>
-        <w:rPr>
-          <w:rFonts w:cstheme="minorHAnsi"/>
-          <w:lang w:val="en-IE"/>
-        </w:rPr>
-        <w:t xml:space="preserve"> object. A date(string) and time(string) are still read from the XML </w:t>
-      </w:r>
-      <w:proofErr w:type="gramStart"/>
-      <w:r>
-        <w:rPr>
-          <w:rFonts w:cstheme="minorHAnsi"/>
-          <w:lang w:val="en-IE"/>
-        </w:rPr>
-        <w:t>file, but</w:t>
-      </w:r>
-      <w:proofErr w:type="gramEnd"/>
-      <w:r>
-        <w:rPr>
-          <w:rFonts w:cstheme="minorHAnsi"/>
-          <w:lang w:val="en-IE"/>
-        </w:rPr>
-        <w:t xml:space="preserve"> are immediately converted to ticks &amp; that is what is stored in the database, after which everything is based on the tick count.</w:t>
-      </w:r>
-    </w:p>
-    <w:p>
-      <w:pPr>
-        <w:pStyle w:val="NoSpacing"/>
-        <w:ind w:left="1440"/>
-        <w:rPr>
-          <w:rFonts w:cstheme="minorHAnsi"/>
-          <w:lang w:val="en-IE"/>
-        </w:rPr>
-      </w:pPr>
-      <w:r>
-        <w:rPr>
-          <w:rFonts w:cstheme="minorHAnsi"/>
-          <w:lang w:val="en-IE"/>
-        </w:rPr>
-        <w:lastRenderedPageBreak/>
-        <w:t>Also spend some time  working out display formats for date &amp; time. (approx. 4 ½ hrs)</w:t>
+        <w:t xml:space="preserve"> of refactoring) </w:t>
       </w:r>
     </w:p>
     <w:p>

</xml_diff>

<commit_message>
Updated Recycle View test
</commit_message>
<xml_diff>
--- a/Documentation/Project WorkLog GordonLeary 10352606.docx
+++ b/Documentation/Project WorkLog GordonLeary 10352606.docx
@@ -5437,15 +5437,7 @@
           <w:sz w:val="19"/>
           <w:szCs w:val="19"/>
         </w:rPr>
-        <w:t>)</w:t>
-      </w:r>
-      <w:r>
-        <w:rPr>
-          <w:rFonts w:ascii="Consolas" w:hAnsi="Consolas" w:cs="Consolas"/>
-          <w:sz w:val="19"/>
-          <w:szCs w:val="19"/>
-        </w:rPr>
-        <w:t xml:space="preserve"> </w:t>
+        <w:t xml:space="preserve">) </w:t>
       </w:r>
       <w:r>
         <w:rPr>
@@ -5601,13 +5593,6 @@
           <w:lang w:val="en-IE"/>
         </w:rPr>
         <w:tab/>
-      </w:r>
-      <w:proofErr w:type="spellStart"/>
-      <w:r>
-        <w:rPr>
-          <w:rFonts w:cstheme="minorHAnsi"/>
-          <w:lang w:val="en-IE"/>
-        </w:rPr>
         <w:t>Solution:</w:t>
       </w:r>
     </w:p>
@@ -5633,6 +5618,7 @@
         </w:rPr>
         <w:tab/>
       </w:r>
+      <w:proofErr w:type="spellStart"/>
       <w:r>
         <w:rPr>
           <w:rFonts w:ascii="Consolas" w:hAnsi="Consolas" w:cs="Consolas"/>
@@ -5735,6 +5721,152 @@
         </w:rPr>
         <w:t>s</w:t>
       </w:r>
+      <w:r>
+        <w:rPr>
+          <w:rFonts w:cstheme="minorHAnsi"/>
+          <w:lang w:val="en-IE"/>
+        </w:rPr>
+        <w:t xml:space="preserve"> of refactoring) </w:t>
+      </w:r>
+    </w:p>
+    <w:p>
+      <w:pPr>
+        <w:pStyle w:val="NoSpacing"/>
+        <w:rPr>
+          <w:rFonts w:cstheme="minorHAnsi"/>
+          <w:lang w:val="en-IE"/>
+        </w:rPr>
+      </w:pPr>
+    </w:p>
+    <w:p>
+      <w:pPr>
+        <w:pStyle w:val="NoSpacing"/>
+        <w:rPr>
+          <w:rFonts w:cstheme="minorHAnsi"/>
+          <w:lang w:val="en-IE"/>
+        </w:rPr>
+      </w:pPr>
+      <w:r>
+        <w:rPr>
+          <w:rFonts w:cstheme="minorHAnsi"/>
+          <w:lang w:val="en-IE"/>
+        </w:rPr>
+        <w:t>-------</w:t>
+      </w:r>
+    </w:p>
+    <w:p>
+      <w:pPr>
+        <w:pStyle w:val="NoSpacing"/>
+        <w:rPr>
+          <w:rFonts w:cstheme="minorHAnsi"/>
+          <w:lang w:val="en-IE"/>
+        </w:rPr>
+      </w:pPr>
+      <w:r>
+        <w:rPr>
+          <w:rFonts w:cstheme="minorHAnsi"/>
+          <w:lang w:val="en-IE"/>
+        </w:rPr>
+        <w:t>-------</w:t>
+      </w:r>
+    </w:p>
+    <w:p>
+      <w:pPr>
+        <w:pStyle w:val="NoSpacing"/>
+        <w:rPr>
+          <w:rFonts w:cstheme="minorHAnsi"/>
+          <w:lang w:val="en-IE"/>
+        </w:rPr>
+      </w:pPr>
+    </w:p>
+    <w:p>
+      <w:pPr>
+        <w:pStyle w:val="NoSpacing"/>
+        <w:rPr>
+          <w:rFonts w:cstheme="minorHAnsi"/>
+          <w:lang w:val="en-IE"/>
+        </w:rPr>
+      </w:pPr>
+      <w:r>
+        <w:rPr>
+          <w:rFonts w:cstheme="minorHAnsi"/>
+          <w:lang w:val="en-IE"/>
+        </w:rPr>
+        <w:t>27/July/18</w:t>
+      </w:r>
+      <w:r>
+        <w:rPr>
+          <w:rFonts w:cstheme="minorHAnsi"/>
+          <w:lang w:val="en-IE"/>
+        </w:rPr>
+        <w:tab/>
+        <w:t>Recycle-View  &amp; Card-View</w:t>
+      </w:r>
+    </w:p>
+    <w:p>
+      <w:pPr>
+        <w:pStyle w:val="NoSpacing"/>
+        <w:rPr>
+          <w:rFonts w:cstheme="minorHAnsi"/>
+          <w:lang w:val="en-IE"/>
+        </w:rPr>
+      </w:pPr>
+      <w:r>
+        <w:rPr>
+          <w:rFonts w:cstheme="minorHAnsi"/>
+          <w:lang w:val="en-IE"/>
+        </w:rPr>
+        <w:t>5 ½ hrs</w:t>
+      </w:r>
+      <w:r>
+        <w:rPr>
+          <w:rFonts w:cstheme="minorHAnsi"/>
+          <w:lang w:val="en-IE"/>
+        </w:rPr>
+        <w:tab/>
+      </w:r>
+      <w:r>
+        <w:rPr>
+          <w:rFonts w:cstheme="minorHAnsi"/>
+          <w:lang w:val="en-IE"/>
+        </w:rPr>
+        <w:tab/>
+        <w:t>MSDN tutorial on both, reading, research, typing in sample code.</w:t>
+      </w:r>
+    </w:p>
+    <w:p>
+      <w:pPr>
+        <w:pStyle w:val="NoSpacing"/>
+        <w:rPr>
+          <w:rFonts w:cstheme="minorHAnsi"/>
+          <w:lang w:val="en-IE"/>
+        </w:rPr>
+      </w:pPr>
+      <w:r>
+        <w:rPr>
+          <w:rFonts w:cstheme="minorHAnsi"/>
+          <w:lang w:val="en-IE"/>
+        </w:rPr>
+        <w:tab/>
+      </w:r>
+      <w:r>
+        <w:rPr>
+          <w:rFonts w:cstheme="minorHAnsi"/>
+          <w:lang w:val="en-IE"/>
+        </w:rPr>
+        <w:tab/>
+        <w:t>Added sample code to project app (test activity).</w:t>
+      </w:r>
+    </w:p>
+    <w:p>
+      <w:pPr>
+        <w:pStyle w:val="NoSpacing"/>
+        <w:ind w:left="1440"/>
+        <w:rPr>
+          <w:rFonts w:cstheme="minorHAnsi"/>
+          <w:lang w:val="en-IE"/>
+        </w:rPr>
+      </w:pPr>
       <w:bookmarkStart w:id="0" w:name="_GoBack"/>
       <w:bookmarkEnd w:id="0"/>
       <w:r>
@@ -5742,38 +5874,53 @@
           <w:rFonts w:cstheme="minorHAnsi"/>
           <w:lang w:val="en-IE"/>
         </w:rPr>
-        <w:t xml:space="preserve"> of refactoring) </w:t>
-      </w:r>
-    </w:p>
-    <w:p>
-      <w:pPr>
-        <w:pStyle w:val="NoSpacing"/>
-        <w:ind w:left="720" w:firstLine="720"/>
-        <w:rPr>
-          <w:rFonts w:cstheme="minorHAnsi"/>
-          <w:lang w:val="en-IE"/>
-        </w:rPr>
-      </w:pPr>
-    </w:p>
-    <w:p>
-      <w:pPr>
-        <w:pStyle w:val="NoSpacing"/>
-        <w:ind w:left="720" w:firstLine="720"/>
-        <w:rPr>
-          <w:rFonts w:cstheme="minorHAnsi"/>
-          <w:lang w:val="en-IE"/>
-        </w:rPr>
-      </w:pPr>
-    </w:p>
-    <w:p>
-      <w:pPr>
-        <w:pStyle w:val="NoSpacing"/>
-        <w:ind w:left="720" w:firstLine="720"/>
-        <w:rPr>
-          <w:rFonts w:cstheme="minorHAnsi"/>
-          <w:lang w:val="en-IE"/>
-        </w:rPr>
-      </w:pPr>
+        <w:t>Next - u</w:t>
+      </w:r>
+      <w:r>
+        <w:rPr>
+          <w:rFonts w:cstheme="minorHAnsi"/>
+          <w:lang w:val="en-IE"/>
+        </w:rPr>
+        <w:t xml:space="preserve">sed Xamarin </w:t>
+      </w:r>
+      <w:r>
+        <w:rPr>
+          <w:rFonts w:cstheme="minorHAnsi"/>
+          <w:lang w:val="en-IE"/>
+        </w:rPr>
+        <w:t xml:space="preserve">‘recycle adapter’ </w:t>
+      </w:r>
+      <w:r>
+        <w:rPr>
+          <w:rFonts w:cstheme="minorHAnsi"/>
+          <w:lang w:val="en-IE"/>
+        </w:rPr>
+        <w:t>boiler plate code &amp; incorporated code from tutorials.</w:t>
+      </w:r>
+    </w:p>
+    <w:p>
+      <w:pPr>
+        <w:pStyle w:val="NoSpacing"/>
+        <w:rPr>
+          <w:rFonts w:cstheme="minorHAnsi"/>
+          <w:lang w:val="en-IE"/>
+        </w:rPr>
+      </w:pPr>
+      <w:r>
+        <w:rPr>
+          <w:rFonts w:cstheme="minorHAnsi"/>
+          <w:lang w:val="en-IE"/>
+        </w:rPr>
+        <w:tab/>
+      </w:r>
+      <w:r>
+        <w:rPr>
+          <w:rFonts w:cstheme="minorHAnsi"/>
+          <w:lang w:val="en-IE"/>
+        </w:rPr>
+        <w:tab/>
+        <w:t>Changed data set to my own news-Object list – ready to implement fully into project.</w:t>
+      </w:r>
     </w:p>
     <w:sectPr>
       <w:pgSz w:w="12240" w:h="15840"/>

</xml_diff>

<commit_message>
IMPORTANT: Last update before deleting MainActivity(listView) and replacing with TestView(Recycle & CardViews) which are now all working!!
</commit_message>
<xml_diff>
--- a/Documentation/Project WorkLog GordonLeary 10352606.docx
+++ b/Documentation/Project WorkLog GordonLeary 10352606.docx
@@ -5867,60 +5867,926 @@
           <w:lang w:val="en-IE"/>
         </w:rPr>
       </w:pPr>
+      <w:r>
+        <w:rPr>
+          <w:rFonts w:cstheme="minorHAnsi"/>
+          <w:lang w:val="en-IE"/>
+        </w:rPr>
+        <w:t>Next - u</w:t>
+      </w:r>
+      <w:r>
+        <w:rPr>
+          <w:rFonts w:cstheme="minorHAnsi"/>
+          <w:lang w:val="en-IE"/>
+        </w:rPr>
+        <w:t xml:space="preserve">sed Xamarin </w:t>
+      </w:r>
+      <w:r>
+        <w:rPr>
+          <w:rFonts w:cstheme="minorHAnsi"/>
+          <w:lang w:val="en-IE"/>
+        </w:rPr>
+        <w:t xml:space="preserve">‘recycle adapter’ </w:t>
+      </w:r>
+      <w:r>
+        <w:rPr>
+          <w:rFonts w:cstheme="minorHAnsi"/>
+          <w:lang w:val="en-IE"/>
+        </w:rPr>
+        <w:t>boiler plate code &amp; incorporated code from tutorials.</w:t>
+      </w:r>
+    </w:p>
+    <w:p>
+      <w:pPr>
+        <w:pStyle w:val="NoSpacing"/>
+        <w:rPr>
+          <w:rFonts w:cstheme="minorHAnsi"/>
+          <w:lang w:val="en-IE"/>
+        </w:rPr>
+      </w:pPr>
+      <w:r>
+        <w:rPr>
+          <w:rFonts w:cstheme="minorHAnsi"/>
+          <w:lang w:val="en-IE"/>
+        </w:rPr>
+        <w:tab/>
+      </w:r>
+      <w:r>
+        <w:rPr>
+          <w:rFonts w:cstheme="minorHAnsi"/>
+          <w:lang w:val="en-IE"/>
+        </w:rPr>
+        <w:tab/>
+        <w:t>Changed data set to my own news-Object list – ready to implement fully into project.</w:t>
+      </w:r>
+    </w:p>
+    <w:p>
+      <w:pPr>
+        <w:pStyle w:val="NoSpacing"/>
+        <w:rPr>
+          <w:rFonts w:cstheme="minorHAnsi"/>
+          <w:lang w:val="en-IE"/>
+        </w:rPr>
+      </w:pPr>
+    </w:p>
+    <w:p>
+      <w:pPr>
+        <w:pStyle w:val="NoSpacing"/>
+        <w:rPr>
+          <w:rFonts w:cstheme="minorHAnsi"/>
+          <w:lang w:val="en-IE"/>
+        </w:rPr>
+      </w:pPr>
+      <w:r>
+        <w:rPr>
+          <w:rFonts w:cstheme="minorHAnsi"/>
+          <w:lang w:val="en-IE"/>
+        </w:rPr>
+        <w:t>28/July18</w:t>
+      </w:r>
+      <w:r>
+        <w:rPr>
+          <w:rFonts w:cstheme="minorHAnsi"/>
+          <w:lang w:val="en-IE"/>
+        </w:rPr>
+        <w:tab/>
+        <w:t>2 ½ &amp; 1 ½ = 4 hrs</w:t>
+      </w:r>
+    </w:p>
+    <w:p>
+      <w:pPr>
+        <w:pStyle w:val="NoSpacing"/>
+        <w:rPr>
+          <w:rFonts w:cstheme="minorHAnsi"/>
+          <w:lang w:val="en-IE"/>
+        </w:rPr>
+      </w:pPr>
+      <w:r>
+        <w:rPr>
+          <w:rFonts w:cstheme="minorHAnsi"/>
+          <w:lang w:val="en-IE"/>
+        </w:rPr>
+        <w:tab/>
+      </w:r>
+      <w:r>
+        <w:rPr>
+          <w:rFonts w:cstheme="minorHAnsi"/>
+          <w:lang w:val="en-IE"/>
+        </w:rPr>
+        <w:tab/>
+        <w:t xml:space="preserve">Research on recycle adapter &amp; </w:t>
+      </w:r>
+      <w:proofErr w:type="spellStart"/>
+      <w:r>
+        <w:rPr>
+          <w:rFonts w:cstheme="minorHAnsi"/>
+          <w:lang w:val="en-IE"/>
+        </w:rPr>
+        <w:t>NotifyDataSetChange</w:t>
+      </w:r>
+      <w:proofErr w:type="spellEnd"/>
+      <w:r>
+        <w:rPr>
+          <w:rFonts w:cstheme="minorHAnsi"/>
+          <w:lang w:val="en-IE"/>
+        </w:rPr>
+        <w:t>() (this wouldn’t work…. Ages!).</w:t>
+      </w:r>
+    </w:p>
+    <w:p>
+      <w:pPr>
+        <w:pStyle w:val="NoSpacing"/>
+        <w:ind w:left="1440"/>
+        <w:rPr>
+          <w:rFonts w:cstheme="minorHAnsi"/>
+          <w:lang w:val="en-IE"/>
+        </w:rPr>
+      </w:pPr>
+      <w:r>
+        <w:rPr>
+          <w:rFonts w:cstheme="minorHAnsi"/>
+          <w:lang w:val="en-IE"/>
+        </w:rPr>
+        <w:t>My method had returned the correct data, but it seems to have gone to a different memory reference.</w:t>
+      </w:r>
+      <w:r>
+        <w:rPr>
+          <w:rFonts w:cstheme="minorHAnsi"/>
+          <w:lang w:val="en-IE"/>
+        </w:rPr>
+        <w:t xml:space="preserve"> (see website guide below).</w:t>
+      </w:r>
+    </w:p>
+    <w:p>
+      <w:pPr>
+        <w:pStyle w:val="NoSpacing"/>
+        <w:ind w:left="1440"/>
+        <w:rPr>
+          <w:rFonts w:cstheme="minorHAnsi"/>
+          <w:lang w:val="en-IE"/>
+        </w:rPr>
+      </w:pPr>
+      <w:r>
+        <w:rPr>
+          <w:rFonts w:cstheme="minorHAnsi"/>
+          <w:lang w:val="en-IE"/>
+        </w:rPr>
+        <w:t>--------------------------------------------------------------------</w:t>
+      </w:r>
+    </w:p>
+    <w:p>
+      <w:pPr>
+        <w:pStyle w:val="NoSpacing"/>
+        <w:ind w:left="1440"/>
+        <w:rPr>
+          <w:rFonts w:cstheme="minorHAnsi"/>
+          <w:lang w:val="en-IE"/>
+        </w:rPr>
+      </w:pPr>
+      <w:r>
+        <w:rPr>
+          <w:rFonts w:cstheme="minorHAnsi"/>
+          <w:lang w:val="en-IE"/>
+        </w:rPr>
+        <w:t>List&lt;</w:t>
+      </w:r>
+      <w:proofErr w:type="spellStart"/>
+      <w:r>
+        <w:rPr>
+          <w:rFonts w:cstheme="minorHAnsi"/>
+          <w:lang w:val="en-IE"/>
+        </w:rPr>
+        <w:t>NewsObject</w:t>
+      </w:r>
+      <w:proofErr w:type="spellEnd"/>
+      <w:r>
+        <w:rPr>
+          <w:rFonts w:cstheme="minorHAnsi"/>
+          <w:lang w:val="en-IE"/>
+        </w:rPr>
+        <w:t xml:space="preserve">&gt; </w:t>
+      </w:r>
+      <w:proofErr w:type="spellStart"/>
+      <w:r>
+        <w:rPr>
+          <w:rFonts w:cstheme="minorHAnsi"/>
+          <w:lang w:val="en-IE"/>
+        </w:rPr>
+        <w:t>tempDisplayListOBJECT</w:t>
+      </w:r>
+      <w:proofErr w:type="spellEnd"/>
+      <w:r>
+        <w:rPr>
+          <w:rFonts w:cstheme="minorHAnsi"/>
+          <w:lang w:val="en-IE"/>
+        </w:rPr>
+        <w:t xml:space="preserve"> = </w:t>
+      </w:r>
+      <w:proofErr w:type="spellStart"/>
+      <w:r>
+        <w:rPr>
+          <w:rFonts w:cstheme="minorHAnsi"/>
+          <w:lang w:val="en-IE"/>
+        </w:rPr>
+        <w:t>SetUpData.TestXMLDataFromAssetsFile</w:t>
+      </w:r>
+      <w:proofErr w:type="spellEnd"/>
+      <w:r>
+        <w:rPr>
+          <w:rFonts w:cstheme="minorHAnsi"/>
+          <w:lang w:val="en-IE"/>
+        </w:rPr>
+        <w:t>(xmlTestFile2);</w:t>
+      </w:r>
+    </w:p>
+    <w:p>
+      <w:pPr>
+        <w:pStyle w:val="NoSpacing"/>
+        <w:ind w:left="1440"/>
+        <w:rPr>
+          <w:rFonts w:cstheme="minorHAnsi"/>
+          <w:lang w:val="en-IE"/>
+        </w:rPr>
+      </w:pPr>
+    </w:p>
+    <w:p>
+      <w:pPr>
+        <w:pStyle w:val="NoSpacing"/>
+        <w:ind w:left="1440"/>
+        <w:rPr>
+          <w:rFonts w:cstheme="minorHAnsi"/>
+          <w:lang w:val="en-IE"/>
+        </w:rPr>
+      </w:pPr>
+      <w:r>
+        <w:rPr>
+          <w:rFonts w:cstheme="minorHAnsi"/>
+          <w:lang w:val="en-IE"/>
+        </w:rPr>
+        <w:t xml:space="preserve">                foreach (var item in </w:t>
+      </w:r>
+      <w:proofErr w:type="spellStart"/>
+      <w:r>
+        <w:rPr>
+          <w:rFonts w:cstheme="minorHAnsi"/>
+          <w:lang w:val="en-IE"/>
+        </w:rPr>
+        <w:t>tempDisplayListOBJECT</w:t>
+      </w:r>
+      <w:proofErr w:type="spellEnd"/>
+      <w:r>
+        <w:rPr>
+          <w:rFonts w:cstheme="minorHAnsi"/>
+          <w:lang w:val="en-IE"/>
+        </w:rPr>
+        <w:t>)</w:t>
+      </w:r>
+    </w:p>
+    <w:p>
+      <w:pPr>
+        <w:pStyle w:val="NoSpacing"/>
+        <w:ind w:left="1440"/>
+        <w:rPr>
+          <w:rFonts w:cstheme="minorHAnsi"/>
+          <w:lang w:val="en-IE"/>
+        </w:rPr>
+      </w:pPr>
+      <w:r>
+        <w:rPr>
+          <w:rFonts w:cstheme="minorHAnsi"/>
+          <w:lang w:val="en-IE"/>
+        </w:rPr>
+        <w:t xml:space="preserve">                {</w:t>
+      </w:r>
+    </w:p>
+    <w:p>
+      <w:pPr>
+        <w:pStyle w:val="NoSpacing"/>
+        <w:ind w:left="1440"/>
+        <w:rPr>
+          <w:rFonts w:cstheme="minorHAnsi"/>
+          <w:lang w:val="en-IE"/>
+        </w:rPr>
+      </w:pPr>
+      <w:r>
+        <w:rPr>
+          <w:rFonts w:cstheme="minorHAnsi"/>
+          <w:lang w:val="en-IE"/>
+        </w:rPr>
+        <w:t xml:space="preserve">                    </w:t>
+      </w:r>
+      <w:proofErr w:type="spellStart"/>
+      <w:r>
+        <w:rPr>
+          <w:rFonts w:cstheme="minorHAnsi"/>
+          <w:lang w:val="en-IE"/>
+        </w:rPr>
+        <w:t>DisplayListOBJECT.Add</w:t>
+      </w:r>
+      <w:proofErr w:type="spellEnd"/>
+      <w:r>
+        <w:rPr>
+          <w:rFonts w:cstheme="minorHAnsi"/>
+          <w:lang w:val="en-IE"/>
+        </w:rPr>
+        <w:t>(item);</w:t>
+      </w:r>
+    </w:p>
+    <w:p>
+      <w:pPr>
+        <w:pStyle w:val="NoSpacing"/>
+        <w:ind w:left="1440"/>
+        <w:rPr>
+          <w:rFonts w:cstheme="minorHAnsi"/>
+          <w:lang w:val="en-IE"/>
+        </w:rPr>
+      </w:pPr>
+      <w:r>
+        <w:rPr>
+          <w:rFonts w:cstheme="minorHAnsi"/>
+          <w:lang w:val="en-IE"/>
+        </w:rPr>
+        <w:t xml:space="preserve">                }                </w:t>
+      </w:r>
+    </w:p>
+    <w:p>
+      <w:pPr>
+        <w:pStyle w:val="NoSpacing"/>
+        <w:ind w:left="1440"/>
+        <w:rPr>
+          <w:rFonts w:cstheme="minorHAnsi"/>
+          <w:lang w:val="en-IE"/>
+        </w:rPr>
+      </w:pPr>
+      <w:r>
+        <w:rPr>
+          <w:rFonts w:cstheme="minorHAnsi"/>
+          <w:lang w:val="en-IE"/>
+        </w:rPr>
+        <w:t xml:space="preserve">                </w:t>
+      </w:r>
+      <w:proofErr w:type="spellStart"/>
+      <w:r>
+        <w:rPr>
+          <w:rFonts w:cstheme="minorHAnsi"/>
+          <w:lang w:val="en-IE"/>
+        </w:rPr>
+        <w:t>mAdapter.NotifyDataSetChanged</w:t>
+      </w:r>
+      <w:proofErr w:type="spellEnd"/>
+      <w:r>
+        <w:rPr>
+          <w:rFonts w:cstheme="minorHAnsi"/>
+          <w:lang w:val="en-IE"/>
+        </w:rPr>
+        <w:t>();</w:t>
+      </w:r>
+    </w:p>
+    <w:p>
+      <w:pPr>
+        <w:pStyle w:val="NoSpacing"/>
+        <w:rPr>
+          <w:rFonts w:cstheme="minorHAnsi"/>
+          <w:lang w:val="en-IE"/>
+        </w:rPr>
+      </w:pPr>
+      <w:r>
+        <w:rPr>
+          <w:rFonts w:cstheme="minorHAnsi"/>
+          <w:lang w:val="en-IE"/>
+        </w:rPr>
+        <w:tab/>
+      </w:r>
+      <w:r>
+        <w:rPr>
+          <w:rFonts w:cstheme="minorHAnsi"/>
+          <w:lang w:val="en-IE"/>
+        </w:rPr>
+        <w:tab/>
+        <w:t>--------------------------------------------------------------------</w:t>
+      </w:r>
+    </w:p>
+    <w:p>
+      <w:pPr>
+        <w:pStyle w:val="NoSpacing"/>
+        <w:rPr>
+          <w:rFonts w:cstheme="minorHAnsi"/>
+          <w:lang w:val="en-IE"/>
+        </w:rPr>
+      </w:pPr>
+    </w:p>
+    <w:p>
+      <w:pPr>
+        <w:pStyle w:val="NoSpacing"/>
+        <w:rPr>
+          <w:rFonts w:cstheme="minorHAnsi"/>
+          <w:lang w:val="en-IE"/>
+        </w:rPr>
+      </w:pPr>
+    </w:p>
+    <w:p>
+      <w:pPr>
+        <w:pStyle w:val="NoSpacing"/>
+        <w:rPr>
+          <w:rFonts w:cstheme="minorHAnsi"/>
+          <w:lang w:val="en-IE"/>
+        </w:rPr>
+      </w:pPr>
+      <w:r>
+        <w:rPr>
+          <w:rFonts w:cstheme="minorHAnsi"/>
+          <w:sz w:val="32"/>
+          <w:szCs w:val="32"/>
+        </w:rPr>
+        <w:t>Notifying the Adapter</w:t>
+      </w:r>
+      <w:proofErr w:type="gramStart"/>
+      <w:r>
+        <w:rPr>
+          <w:rFonts w:cstheme="minorHAnsi"/>
+          <w:sz w:val="32"/>
+          <w:szCs w:val="32"/>
+        </w:rPr>
+        <w:t xml:space="preserve">   (</w:t>
+      </w:r>
+      <w:proofErr w:type="gramEnd"/>
+      <w:r>
+        <w:rPr>
+          <w:rFonts w:cstheme="minorHAnsi"/>
+          <w:lang w:val="en-IE"/>
+        </w:rPr>
+        <w:fldChar w:fldCharType="begin"/>
+      </w:r>
+      <w:r>
+        <w:rPr>
+          <w:rFonts w:cstheme="minorHAnsi"/>
+          <w:lang w:val="en-IE"/>
+        </w:rPr>
+        <w:instrText xml:space="preserve"> HYPERLINK "</w:instrText>
+      </w:r>
+      <w:r>
+        <w:rPr>
+          <w:rFonts w:cstheme="minorHAnsi"/>
+          <w:lang w:val="en-IE"/>
+        </w:rPr>
+        <w:instrText>https://guides.codepath.com/android/using-the-recyclerview</w:instrText>
+      </w:r>
+      <w:r>
+        <w:rPr>
+          <w:rFonts w:cstheme="minorHAnsi"/>
+          <w:lang w:val="en-IE"/>
+        </w:rPr>
+        <w:instrText xml:space="preserve">" </w:instrText>
+      </w:r>
+      <w:r>
+        <w:rPr>
+          <w:rFonts w:cstheme="minorHAnsi"/>
+          <w:lang w:val="en-IE"/>
+        </w:rPr>
+        <w:fldChar w:fldCharType="separate"/>
+      </w:r>
+      <w:r>
+        <w:rPr>
+          <w:rStyle w:val="Hyperlink"/>
+          <w:rFonts w:cstheme="minorHAnsi"/>
+          <w:lang w:val="en-IE"/>
+        </w:rPr>
+        <w:t>https://guides.codepath.com/android/using-the-recyclerview</w:t>
+      </w:r>
+      <w:r>
+        <w:rPr>
+          <w:rFonts w:cstheme="minorHAnsi"/>
+          <w:lang w:val="en-IE"/>
+        </w:rPr>
+        <w:fldChar w:fldCharType="end"/>
+      </w:r>
+      <w:r>
+        <w:rPr>
+          <w:rFonts w:cstheme="minorHAnsi"/>
+          <w:lang w:val="en-IE"/>
+        </w:rPr>
+        <w:t>)</w:t>
+      </w:r>
+    </w:p>
+    <w:p>
+      <w:pPr>
+        <w:pStyle w:val="NoSpacing"/>
+        <w:rPr>
+          <w:rFonts w:cstheme="minorHAnsi"/>
+          <w:sz w:val="32"/>
+          <w:szCs w:val="32"/>
+        </w:rPr>
+      </w:pPr>
+    </w:p>
+    <w:p>
+      <w:pPr>
+        <w:pStyle w:val="NormalWeb"/>
+        <w:shd w:val="clear" w:color="auto" w:fill="FFFFFF"/>
+        <w:spacing w:before="0" w:beforeAutospacing="0" w:after="0" w:afterAutospacing="0"/>
+        <w:rPr>
+          <w:rFonts w:ascii="Helvetica" w:hAnsi="Helvetica" w:cs="Helvetica"/>
+          <w:color w:val="333333"/>
+        </w:rPr>
+      </w:pPr>
+      <w:r>
+        <w:rPr>
+          <w:rFonts w:ascii="Helvetica" w:hAnsi="Helvetica" w:cs="Helvetica"/>
+          <w:color w:val="333333"/>
+        </w:rPr>
+        <w:t xml:space="preserve">Unlike </w:t>
+      </w:r>
+      <w:proofErr w:type="spellStart"/>
+      <w:r>
+        <w:rPr>
+          <w:rFonts w:ascii="Helvetica" w:hAnsi="Helvetica" w:cs="Helvetica"/>
+          <w:color w:val="333333"/>
+        </w:rPr>
+        <w:t>ListView</w:t>
+      </w:r>
+      <w:proofErr w:type="spellEnd"/>
+      <w:r>
+        <w:rPr>
+          <w:rFonts w:ascii="Helvetica" w:hAnsi="Helvetica" w:cs="Helvetica"/>
+          <w:color w:val="333333"/>
+        </w:rPr>
+        <w:t>, there is no way to add or remove items directly through the </w:t>
+      </w:r>
+      <w:proofErr w:type="spellStart"/>
+      <w:r>
+        <w:rPr>
+          <w:rStyle w:val="HTMLCode"/>
+          <w:rFonts w:ascii="Consolas" w:hAnsi="Consolas"/>
+          <w:color w:val="333333"/>
+        </w:rPr>
+        <w:t>RecyclerView</w:t>
+      </w:r>
+      <w:proofErr w:type="spellEnd"/>
+      <w:r>
+        <w:rPr>
+          <w:rFonts w:ascii="Helvetica" w:hAnsi="Helvetica" w:cs="Helvetica"/>
+          <w:color w:val="333333"/>
+        </w:rPr>
+        <w:t> adapter. You need to make changes to the data source directly and notify the adapter of any changes. Also, whenever adding or removing elements, always make changes to the </w:t>
+      </w:r>
+      <w:r>
+        <w:rPr>
+          <w:rStyle w:val="Strong"/>
+          <w:rFonts w:ascii="Helvetica" w:eastAsiaTheme="majorEastAsia" w:hAnsi="Helvetica" w:cs="Helvetica"/>
+          <w:color w:val="333333"/>
+        </w:rPr>
+        <w:t>existing</w:t>
+      </w:r>
+      <w:r>
+        <w:rPr>
+          <w:rFonts w:ascii="Helvetica" w:hAnsi="Helvetica" w:cs="Helvetica"/>
+          <w:color w:val="333333"/>
+        </w:rPr>
+        <w:t> list. For instance, reinitializing the list of</w:t>
+      </w:r>
       <w:bookmarkStart w:id="0" w:name="_GoBack"/>
       <w:bookmarkEnd w:id="0"/>
       <w:r>
         <w:rPr>
-          <w:rFonts w:cstheme="minorHAnsi"/>
-          <w:lang w:val="en-IE"/>
-        </w:rPr>
-        <w:t>Next - u</w:t>
-      </w:r>
-      <w:r>
-        <w:rPr>
-          <w:rFonts w:cstheme="minorHAnsi"/>
-          <w:lang w:val="en-IE"/>
-        </w:rPr>
-        <w:t xml:space="preserve">sed Xamarin </w:t>
-      </w:r>
-      <w:r>
-        <w:rPr>
-          <w:rFonts w:cstheme="minorHAnsi"/>
-          <w:lang w:val="en-IE"/>
-        </w:rPr>
-        <w:t xml:space="preserve">‘recycle adapter’ </w:t>
-      </w:r>
-      <w:r>
-        <w:rPr>
-          <w:rFonts w:cstheme="minorHAnsi"/>
-          <w:lang w:val="en-IE"/>
-        </w:rPr>
-        <w:t>boiler plate code &amp; incorporated code from tutorials.</w:t>
-      </w:r>
-    </w:p>
-    <w:p>
-      <w:pPr>
-        <w:pStyle w:val="NoSpacing"/>
-        <w:rPr>
-          <w:rFonts w:cstheme="minorHAnsi"/>
-          <w:lang w:val="en-IE"/>
-        </w:rPr>
-      </w:pPr>
-      <w:r>
-        <w:rPr>
-          <w:rFonts w:cstheme="minorHAnsi"/>
-          <w:lang w:val="en-IE"/>
-        </w:rPr>
-        <w:tab/>
-      </w:r>
-      <w:r>
-        <w:rPr>
-          <w:rFonts w:cstheme="minorHAnsi"/>
-          <w:lang w:val="en-IE"/>
-        </w:rPr>
-        <w:tab/>
-        <w:t>Changed data set to my own news-Object list – ready to implement fully into project.</w:t>
-      </w:r>
+          <w:rFonts w:ascii="Helvetica" w:hAnsi="Helvetica" w:cs="Helvetica"/>
+          <w:color w:val="333333"/>
+        </w:rPr>
+        <w:t xml:space="preserve"> Contacts such as the following will not affect the adapter, since it has a memory reference to the old list:</w:t>
+      </w:r>
+    </w:p>
+    <w:p>
+      <w:pPr>
+        <w:pStyle w:val="HTMLPreformatted"/>
+        <w:pBdr>
+          <w:top w:val="single" w:sz="6" w:space="12" w:color="CCCCCC"/>
+          <w:left w:val="single" w:sz="6" w:space="12" w:color="CCCCCC"/>
+          <w:bottom w:val="single" w:sz="6" w:space="12" w:color="CCCCCC"/>
+          <w:right w:val="single" w:sz="6" w:space="12" w:color="CCCCCC"/>
+        </w:pBdr>
+        <w:shd w:val="clear" w:color="auto" w:fill="F7F7F7"/>
+        <w:rPr>
+          <w:rStyle w:val="HTMLCode"/>
+          <w:rFonts w:ascii="Consolas" w:hAnsi="Consolas"/>
+          <w:color w:val="333333"/>
+          <w:bdr w:val="none" w:sz="0" w:space="0" w:color="auto" w:frame="1"/>
+        </w:rPr>
+      </w:pPr>
+      <w:r>
+        <w:rPr>
+          <w:rStyle w:val="c1"/>
+          <w:rFonts w:ascii="Consolas" w:hAnsi="Consolas"/>
+          <w:i/>
+          <w:iCs/>
+          <w:color w:val="999988"/>
+          <w:bdr w:val="none" w:sz="0" w:space="0" w:color="auto" w:frame="1"/>
+        </w:rPr>
+        <w:lastRenderedPageBreak/>
+        <w:t>// do not reinitialize an existing reference used by an adapter</w:t>
+      </w:r>
+    </w:p>
+    <w:p>
+      <w:pPr>
+        <w:pStyle w:val="HTMLPreformatted"/>
+        <w:pBdr>
+          <w:top w:val="single" w:sz="6" w:space="12" w:color="CCCCCC"/>
+          <w:left w:val="single" w:sz="6" w:space="12" w:color="CCCCCC"/>
+          <w:bottom w:val="single" w:sz="6" w:space="12" w:color="CCCCCC"/>
+          <w:right w:val="single" w:sz="6" w:space="12" w:color="CCCCCC"/>
+        </w:pBdr>
+        <w:shd w:val="clear" w:color="auto" w:fill="F7F7F7"/>
+        <w:wordWrap w:val="0"/>
+        <w:rPr>
+          <w:rFonts w:ascii="Consolas" w:hAnsi="Consolas"/>
+          <w:color w:val="333333"/>
+        </w:rPr>
+      </w:pPr>
+      <w:r>
+        <w:rPr>
+          <w:rStyle w:val="n"/>
+          <w:rFonts w:ascii="Consolas" w:hAnsi="Consolas"/>
+          <w:color w:val="333333"/>
+          <w:bdr w:val="none" w:sz="0" w:space="0" w:color="auto" w:frame="1"/>
+        </w:rPr>
+        <w:t>contacts</w:t>
+      </w:r>
+      <w:r>
+        <w:rPr>
+          <w:rStyle w:val="HTMLCode"/>
+          <w:rFonts w:ascii="Consolas" w:hAnsi="Consolas"/>
+          <w:color w:val="333333"/>
+          <w:bdr w:val="none" w:sz="0" w:space="0" w:color="auto" w:frame="1"/>
+        </w:rPr>
+        <w:t xml:space="preserve"> </w:t>
+      </w:r>
+      <w:r>
+        <w:rPr>
+          <w:rStyle w:val="o"/>
+          <w:rFonts w:ascii="Consolas" w:hAnsi="Consolas"/>
+          <w:b/>
+          <w:bCs/>
+          <w:color w:val="333333"/>
+          <w:bdr w:val="none" w:sz="0" w:space="0" w:color="auto" w:frame="1"/>
+        </w:rPr>
+        <w:t>=</w:t>
+      </w:r>
+      <w:r>
+        <w:rPr>
+          <w:rStyle w:val="HTMLCode"/>
+          <w:rFonts w:ascii="Consolas" w:hAnsi="Consolas"/>
+          <w:color w:val="333333"/>
+          <w:bdr w:val="none" w:sz="0" w:space="0" w:color="auto" w:frame="1"/>
+        </w:rPr>
+        <w:t xml:space="preserve"> </w:t>
+      </w:r>
+      <w:proofErr w:type="spellStart"/>
+      <w:r>
+        <w:rPr>
+          <w:rStyle w:val="n"/>
+          <w:rFonts w:ascii="Consolas" w:hAnsi="Consolas"/>
+          <w:color w:val="333333"/>
+          <w:bdr w:val="none" w:sz="0" w:space="0" w:color="auto" w:frame="1"/>
+        </w:rPr>
+        <w:t>Contact</w:t>
+      </w:r>
+      <w:r>
+        <w:rPr>
+          <w:rStyle w:val="o"/>
+          <w:rFonts w:ascii="Consolas" w:hAnsi="Consolas"/>
+          <w:b/>
+          <w:bCs/>
+          <w:color w:val="333333"/>
+          <w:bdr w:val="none" w:sz="0" w:space="0" w:color="auto" w:frame="1"/>
+        </w:rPr>
+        <w:t>.</w:t>
+      </w:r>
+      <w:r>
+        <w:rPr>
+          <w:rStyle w:val="na"/>
+          <w:rFonts w:ascii="Consolas" w:hAnsi="Consolas"/>
+          <w:color w:val="008080"/>
+          <w:bdr w:val="none" w:sz="0" w:space="0" w:color="auto" w:frame="1"/>
+        </w:rPr>
+        <w:t>createContactsList</w:t>
+      </w:r>
+      <w:proofErr w:type="spellEnd"/>
+      <w:r>
+        <w:rPr>
+          <w:rStyle w:val="o"/>
+          <w:rFonts w:ascii="Consolas" w:hAnsi="Consolas"/>
+          <w:b/>
+          <w:bCs/>
+          <w:color w:val="333333"/>
+          <w:bdr w:val="none" w:sz="0" w:space="0" w:color="auto" w:frame="1"/>
+        </w:rPr>
+        <w:t>(</w:t>
+      </w:r>
+      <w:r>
+        <w:rPr>
+          <w:rStyle w:val="mi"/>
+          <w:rFonts w:ascii="Consolas" w:hAnsi="Consolas"/>
+          <w:color w:val="009999"/>
+          <w:bdr w:val="none" w:sz="0" w:space="0" w:color="auto" w:frame="1"/>
+        </w:rPr>
+        <w:t>5</w:t>
+      </w:r>
+      <w:r>
+        <w:rPr>
+          <w:rStyle w:val="o"/>
+          <w:rFonts w:ascii="Consolas" w:hAnsi="Consolas"/>
+          <w:b/>
+          <w:bCs/>
+          <w:color w:val="333333"/>
+          <w:bdr w:val="none" w:sz="0" w:space="0" w:color="auto" w:frame="1"/>
+        </w:rPr>
+        <w:t>);</w:t>
+      </w:r>
+    </w:p>
+    <w:p>
+      <w:pPr>
+        <w:pStyle w:val="NormalWeb"/>
+        <w:shd w:val="clear" w:color="auto" w:fill="FFFFFF"/>
+        <w:spacing w:before="0" w:beforeAutospacing="0" w:after="240" w:afterAutospacing="0"/>
+        <w:rPr>
+          <w:rFonts w:ascii="Helvetica" w:hAnsi="Helvetica" w:cs="Helvetica"/>
+          <w:color w:val="333333"/>
+        </w:rPr>
+      </w:pPr>
+      <w:r>
+        <w:rPr>
+          <w:rFonts w:ascii="Helvetica" w:hAnsi="Helvetica" w:cs="Helvetica"/>
+          <w:color w:val="333333"/>
+        </w:rPr>
+        <w:t>Instead, you need to act directly on the existing reference:</w:t>
+      </w:r>
+    </w:p>
+    <w:p>
+      <w:pPr>
+        <w:pStyle w:val="HTMLPreformatted"/>
+        <w:pBdr>
+          <w:top w:val="single" w:sz="6" w:space="12" w:color="CCCCCC"/>
+          <w:left w:val="single" w:sz="6" w:space="12" w:color="CCCCCC"/>
+          <w:bottom w:val="single" w:sz="6" w:space="12" w:color="CCCCCC"/>
+          <w:right w:val="single" w:sz="6" w:space="12" w:color="CCCCCC"/>
+        </w:pBdr>
+        <w:shd w:val="clear" w:color="auto" w:fill="F7F7F7"/>
+        <w:rPr>
+          <w:rStyle w:val="HTMLCode"/>
+          <w:rFonts w:ascii="Consolas" w:hAnsi="Consolas"/>
+          <w:color w:val="333333"/>
+          <w:bdr w:val="none" w:sz="0" w:space="0" w:color="auto" w:frame="1"/>
+        </w:rPr>
+      </w:pPr>
+      <w:r>
+        <w:rPr>
+          <w:rStyle w:val="c1"/>
+          <w:rFonts w:ascii="Consolas" w:hAnsi="Consolas"/>
+          <w:i/>
+          <w:iCs/>
+          <w:color w:val="999988"/>
+          <w:bdr w:val="none" w:sz="0" w:space="0" w:color="auto" w:frame="1"/>
+        </w:rPr>
+        <w:t>// add to the existing list</w:t>
+      </w:r>
+    </w:p>
+    <w:p>
+      <w:pPr>
+        <w:pStyle w:val="HTMLPreformatted"/>
+        <w:pBdr>
+          <w:top w:val="single" w:sz="6" w:space="12" w:color="CCCCCC"/>
+          <w:left w:val="single" w:sz="6" w:space="12" w:color="CCCCCC"/>
+          <w:bottom w:val="single" w:sz="6" w:space="12" w:color="CCCCCC"/>
+          <w:right w:val="single" w:sz="6" w:space="12" w:color="CCCCCC"/>
+        </w:pBdr>
+        <w:shd w:val="clear" w:color="auto" w:fill="F7F7F7"/>
+        <w:wordWrap w:val="0"/>
+        <w:rPr>
+          <w:rFonts w:ascii="Consolas" w:hAnsi="Consolas"/>
+          <w:color w:val="333333"/>
+        </w:rPr>
+      </w:pPr>
+      <w:proofErr w:type="spellStart"/>
+      <w:proofErr w:type="gramStart"/>
+      <w:r>
+        <w:rPr>
+          <w:rStyle w:val="n"/>
+          <w:rFonts w:ascii="Consolas" w:hAnsi="Consolas"/>
+          <w:color w:val="333333"/>
+          <w:bdr w:val="none" w:sz="0" w:space="0" w:color="auto" w:frame="1"/>
+        </w:rPr>
+        <w:t>contacts</w:t>
+      </w:r>
+      <w:r>
+        <w:rPr>
+          <w:rStyle w:val="o"/>
+          <w:rFonts w:ascii="Consolas" w:hAnsi="Consolas"/>
+          <w:b/>
+          <w:bCs/>
+          <w:color w:val="333333"/>
+          <w:bdr w:val="none" w:sz="0" w:space="0" w:color="auto" w:frame="1"/>
+        </w:rPr>
+        <w:t>.</w:t>
+      </w:r>
+      <w:r>
+        <w:rPr>
+          <w:rStyle w:val="na"/>
+          <w:rFonts w:ascii="Consolas" w:hAnsi="Consolas"/>
+          <w:color w:val="008080"/>
+          <w:bdr w:val="none" w:sz="0" w:space="0" w:color="auto" w:frame="1"/>
+        </w:rPr>
+        <w:t>addAll</w:t>
+      </w:r>
+      <w:proofErr w:type="spellEnd"/>
+      <w:proofErr w:type="gramEnd"/>
+      <w:r>
+        <w:rPr>
+          <w:rStyle w:val="o"/>
+          <w:rFonts w:ascii="Consolas" w:hAnsi="Consolas"/>
+          <w:b/>
+          <w:bCs/>
+          <w:color w:val="333333"/>
+          <w:bdr w:val="none" w:sz="0" w:space="0" w:color="auto" w:frame="1"/>
+        </w:rPr>
+        <w:t>(</w:t>
+      </w:r>
+      <w:proofErr w:type="spellStart"/>
+      <w:r>
+        <w:rPr>
+          <w:rStyle w:val="n"/>
+          <w:rFonts w:ascii="Consolas" w:hAnsi="Consolas"/>
+          <w:color w:val="333333"/>
+          <w:bdr w:val="none" w:sz="0" w:space="0" w:color="auto" w:frame="1"/>
+        </w:rPr>
+        <w:t>Contact</w:t>
+      </w:r>
+      <w:r>
+        <w:rPr>
+          <w:rStyle w:val="o"/>
+          <w:rFonts w:ascii="Consolas" w:hAnsi="Consolas"/>
+          <w:b/>
+          <w:bCs/>
+          <w:color w:val="333333"/>
+          <w:bdr w:val="none" w:sz="0" w:space="0" w:color="auto" w:frame="1"/>
+        </w:rPr>
+        <w:t>.</w:t>
+      </w:r>
+      <w:r>
+        <w:rPr>
+          <w:rStyle w:val="na"/>
+          <w:rFonts w:ascii="Consolas" w:hAnsi="Consolas"/>
+          <w:color w:val="008080"/>
+          <w:bdr w:val="none" w:sz="0" w:space="0" w:color="auto" w:frame="1"/>
+        </w:rPr>
+        <w:t>createContactsList</w:t>
+      </w:r>
+      <w:proofErr w:type="spellEnd"/>
+      <w:r>
+        <w:rPr>
+          <w:rStyle w:val="o"/>
+          <w:rFonts w:ascii="Consolas" w:hAnsi="Consolas"/>
+          <w:b/>
+          <w:bCs/>
+          <w:color w:val="333333"/>
+          <w:bdr w:val="none" w:sz="0" w:space="0" w:color="auto" w:frame="1"/>
+        </w:rPr>
+        <w:t>(</w:t>
+      </w:r>
+      <w:r>
+        <w:rPr>
+          <w:rStyle w:val="mi"/>
+          <w:rFonts w:ascii="Consolas" w:hAnsi="Consolas"/>
+          <w:color w:val="009999"/>
+          <w:bdr w:val="none" w:sz="0" w:space="0" w:color="auto" w:frame="1"/>
+        </w:rPr>
+        <w:t>5</w:t>
+      </w:r>
+      <w:r>
+        <w:rPr>
+          <w:rStyle w:val="o"/>
+          <w:rFonts w:ascii="Consolas" w:hAnsi="Consolas"/>
+          <w:b/>
+          <w:bCs/>
+          <w:color w:val="333333"/>
+          <w:bdr w:val="none" w:sz="0" w:space="0" w:color="auto" w:frame="1"/>
+        </w:rPr>
+        <w:t>));</w:t>
+      </w:r>
+    </w:p>
+    <w:p>
+      <w:pPr>
+        <w:pStyle w:val="NoSpacing"/>
+        <w:rPr>
+          <w:rFonts w:cstheme="minorHAnsi"/>
+          <w:lang w:val="en-IE"/>
+        </w:rPr>
+      </w:pPr>
+    </w:p>
+    <w:p>
+      <w:pPr>
+        <w:pStyle w:val="NoSpacing"/>
+        <w:rPr>
+          <w:rFonts w:cstheme="minorHAnsi"/>
+          <w:lang w:val="en-IE"/>
+        </w:rPr>
+      </w:pPr>
     </w:p>
     <w:sectPr>
       <w:pgSz w:w="12240" w:h="15840"/>
@@ -6587,6 +7453,29 @@
       <w:szCs w:val="32"/>
     </w:rPr>
   </w:style>
+  <w:style w:type="paragraph" w:styleId="Heading3">
+    <w:name w:val="heading 3"/>
+    <w:basedOn w:val="Normal"/>
+    <w:next w:val="Normal"/>
+    <w:link w:val="Heading3Char"/>
+    <w:uiPriority w:val="9"/>
+    <w:semiHidden/>
+    <w:unhideWhenUsed/>
+    <w:qFormat/>
+    <w:rsid w:val="00C67C32"/>
+    <w:pPr>
+      <w:keepNext/>
+      <w:keepLines/>
+      <w:spacing w:before="40" w:after="0"/>
+      <w:outlineLvl w:val="2"/>
+    </w:pPr>
+    <w:rPr>
+      <w:rFonts w:asciiTheme="majorHAnsi" w:eastAsiaTheme="majorEastAsia" w:hAnsiTheme="majorHAnsi" w:cstheme="majorBidi"/>
+      <w:color w:val="1F3763" w:themeColor="accent1" w:themeShade="7F"/>
+      <w:sz w:val="24"/>
+      <w:szCs w:val="24"/>
+    </w:rPr>
+  </w:style>
   <w:style w:type="character" w:default="1" w:styleId="DefaultParagraphFont">
     <w:name w:val="Default Paragraph Font"/>
     <w:uiPriority w:val="1"/>
@@ -6664,6 +7553,156 @@
       <w:rFonts w:ascii="Segoe UI" w:hAnsi="Segoe UI" w:cs="Segoe UI"/>
       <w:sz w:val="18"/>
       <w:szCs w:val="18"/>
+    </w:rPr>
+  </w:style>
+  <w:style w:type="character" w:customStyle="1" w:styleId="Heading3Char">
+    <w:name w:val="Heading 3 Char"/>
+    <w:basedOn w:val="DefaultParagraphFont"/>
+    <w:link w:val="Heading3"/>
+    <w:uiPriority w:val="9"/>
+    <w:semiHidden/>
+    <w:rsid w:val="00C67C32"/>
+    <w:rPr>
+      <w:rFonts w:asciiTheme="majorHAnsi" w:eastAsiaTheme="majorEastAsia" w:hAnsiTheme="majorHAnsi" w:cstheme="majorBidi"/>
+      <w:color w:val="1F3763" w:themeColor="accent1" w:themeShade="7F"/>
+      <w:sz w:val="24"/>
+      <w:szCs w:val="24"/>
+    </w:rPr>
+  </w:style>
+  <w:style w:type="paragraph" w:styleId="NormalWeb">
+    <w:name w:val="Normal (Web)"/>
+    <w:basedOn w:val="Normal"/>
+    <w:uiPriority w:val="99"/>
+    <w:semiHidden/>
+    <w:unhideWhenUsed/>
+    <w:rsid w:val="00C67C32"/>
+    <w:pPr>
+      <w:spacing w:before="100" w:beforeAutospacing="1" w:after="100" w:afterAutospacing="1" w:line="240" w:lineRule="auto"/>
+    </w:pPr>
+    <w:rPr>
+      <w:rFonts w:ascii="Times New Roman" w:eastAsia="Times New Roman" w:hAnsi="Times New Roman" w:cs="Times New Roman"/>
+      <w:sz w:val="24"/>
+      <w:szCs w:val="24"/>
+    </w:rPr>
+  </w:style>
+  <w:style w:type="character" w:styleId="HTMLCode">
+    <w:name w:val="HTML Code"/>
+    <w:basedOn w:val="DefaultParagraphFont"/>
+    <w:uiPriority w:val="99"/>
+    <w:semiHidden/>
+    <w:unhideWhenUsed/>
+    <w:rsid w:val="00C67C32"/>
+    <w:rPr>
+      <w:rFonts w:ascii="Courier New" w:eastAsia="Times New Roman" w:hAnsi="Courier New" w:cs="Courier New"/>
+      <w:sz w:val="20"/>
+      <w:szCs w:val="20"/>
+    </w:rPr>
+  </w:style>
+  <w:style w:type="character" w:styleId="Strong">
+    <w:name w:val="Strong"/>
+    <w:basedOn w:val="DefaultParagraphFont"/>
+    <w:uiPriority w:val="22"/>
+    <w:qFormat/>
+    <w:rsid w:val="00C67C32"/>
+    <w:rPr>
+      <w:b/>
+      <w:bCs/>
+    </w:rPr>
+  </w:style>
+  <w:style w:type="paragraph" w:styleId="HTMLPreformatted">
+    <w:name w:val="HTML Preformatted"/>
+    <w:basedOn w:val="Normal"/>
+    <w:link w:val="HTMLPreformattedChar"/>
+    <w:uiPriority w:val="99"/>
+    <w:semiHidden/>
+    <w:unhideWhenUsed/>
+    <w:rsid w:val="00C67C32"/>
+    <w:pPr>
+      <w:tabs>
+        <w:tab w:val="left" w:pos="916"/>
+        <w:tab w:val="left" w:pos="1832"/>
+        <w:tab w:val="left" w:pos="2748"/>
+        <w:tab w:val="left" w:pos="3664"/>
+        <w:tab w:val="left" w:pos="4580"/>
+        <w:tab w:val="left" w:pos="5496"/>
+        <w:tab w:val="left" w:pos="6412"/>
+        <w:tab w:val="left" w:pos="7328"/>
+        <w:tab w:val="left" w:pos="8244"/>
+        <w:tab w:val="left" w:pos="9160"/>
+        <w:tab w:val="left" w:pos="10076"/>
+        <w:tab w:val="left" w:pos="10992"/>
+        <w:tab w:val="left" w:pos="11908"/>
+        <w:tab w:val="left" w:pos="12824"/>
+        <w:tab w:val="left" w:pos="13740"/>
+        <w:tab w:val="left" w:pos="14656"/>
+      </w:tabs>
+      <w:spacing w:after="0" w:line="240" w:lineRule="auto"/>
+    </w:pPr>
+    <w:rPr>
+      <w:rFonts w:ascii="Courier New" w:eastAsia="Times New Roman" w:hAnsi="Courier New" w:cs="Courier New"/>
+      <w:sz w:val="20"/>
+      <w:szCs w:val="20"/>
+    </w:rPr>
+  </w:style>
+  <w:style w:type="character" w:customStyle="1" w:styleId="HTMLPreformattedChar">
+    <w:name w:val="HTML Preformatted Char"/>
+    <w:basedOn w:val="DefaultParagraphFont"/>
+    <w:link w:val="HTMLPreformatted"/>
+    <w:uiPriority w:val="99"/>
+    <w:semiHidden/>
+    <w:rsid w:val="00C67C32"/>
+    <w:rPr>
+      <w:rFonts w:ascii="Courier New" w:eastAsia="Times New Roman" w:hAnsi="Courier New" w:cs="Courier New"/>
+      <w:sz w:val="20"/>
+      <w:szCs w:val="20"/>
+    </w:rPr>
+  </w:style>
+  <w:style w:type="character" w:customStyle="1" w:styleId="c1">
+    <w:name w:val="c1"/>
+    <w:basedOn w:val="DefaultParagraphFont"/>
+    <w:rsid w:val="00C67C32"/>
+  </w:style>
+  <w:style w:type="character" w:customStyle="1" w:styleId="n">
+    <w:name w:val="n"/>
+    <w:basedOn w:val="DefaultParagraphFont"/>
+    <w:rsid w:val="00C67C32"/>
+  </w:style>
+  <w:style w:type="character" w:customStyle="1" w:styleId="o">
+    <w:name w:val="o"/>
+    <w:basedOn w:val="DefaultParagraphFont"/>
+    <w:rsid w:val="00C67C32"/>
+  </w:style>
+  <w:style w:type="character" w:customStyle="1" w:styleId="na">
+    <w:name w:val="na"/>
+    <w:basedOn w:val="DefaultParagraphFont"/>
+    <w:rsid w:val="00C67C32"/>
+  </w:style>
+  <w:style w:type="character" w:customStyle="1" w:styleId="mi">
+    <w:name w:val="mi"/>
+    <w:basedOn w:val="DefaultParagraphFont"/>
+    <w:rsid w:val="00C67C32"/>
+  </w:style>
+  <w:style w:type="character" w:styleId="Hyperlink">
+    <w:name w:val="Hyperlink"/>
+    <w:basedOn w:val="DefaultParagraphFont"/>
+    <w:uiPriority w:val="99"/>
+    <w:unhideWhenUsed/>
+    <w:rsid w:val="00F65164"/>
+    <w:rPr>
+      <w:color w:val="0563C1" w:themeColor="hyperlink"/>
+      <w:u w:val="single"/>
+    </w:rPr>
+  </w:style>
+  <w:style w:type="character" w:styleId="UnresolvedMention">
+    <w:name w:val="Unresolved Mention"/>
+    <w:basedOn w:val="DefaultParagraphFont"/>
+    <w:uiPriority w:val="99"/>
+    <w:semiHidden/>
+    <w:unhideWhenUsed/>
+    <w:rsid w:val="00F65164"/>
+    <w:rPr>
+      <w:color w:val="605E5C"/>
+      <w:shd w:val="clear" w:color="auto" w:fill="E1DFDD"/>
     </w:rPr>
   </w:style>
 </w:styles>

</xml_diff>

<commit_message>
Currency graphic icons added
</commit_message>
<xml_diff>
--- a/Documentation/Project WorkLog GordonLeary 10352606.docx
+++ b/Documentation/Project WorkLog GordonLeary 10352606.docx
@@ -1513,30 +1513,18 @@
         <w:rPr>
           <w:lang w:val="en-IE"/>
         </w:rPr>
-        <w:t xml:space="preserve">threading on UI &amp; </w:t>
-      </w:r>
+        <w:t>threading on UI &amp; non UI threads (</w:t>
+      </w:r>
+      <w:proofErr w:type="spellStart"/>
       <w:proofErr w:type="gramStart"/>
       <w:r>
         <w:rPr>
           <w:lang w:val="en-IE"/>
         </w:rPr>
-        <w:t>non UI</w:t>
-      </w:r>
+        <w:t>Task.Factory.StartNew</w:t>
+      </w:r>
+      <w:proofErr w:type="spellEnd"/>
       <w:proofErr w:type="gramEnd"/>
-      <w:r>
-        <w:rPr>
-          <w:lang w:val="en-IE"/>
-        </w:rPr>
-        <w:t xml:space="preserve"> threads (</w:t>
-      </w:r>
-      <w:proofErr w:type="spellStart"/>
-      <w:r>
-        <w:rPr>
-          <w:lang w:val="en-IE"/>
-        </w:rPr>
-        <w:t>Task.Factory.StartNew</w:t>
-      </w:r>
-      <w:proofErr w:type="spellEnd"/>
       <w:r>
         <w:rPr>
           <w:lang w:val="en-IE"/>
@@ -5950,17 +5938,52 @@
           <w:lang w:val="en-IE"/>
         </w:rPr>
         <w:tab/>
-        <w:t>2 ½ &amp; 1 ½ = 4 hrs</w:t>
-      </w:r>
-    </w:p>
-    <w:p>
-      <w:pPr>
-        <w:pStyle w:val="NoSpacing"/>
-        <w:rPr>
-          <w:rFonts w:cstheme="minorHAnsi"/>
-          <w:lang w:val="en-IE"/>
-        </w:rPr>
-      </w:pPr>
+        <w:t xml:space="preserve">2 ½ &amp; 1 ½ </w:t>
+      </w:r>
+      <w:r>
+        <w:rPr>
+          <w:rFonts w:cstheme="minorHAnsi"/>
+          <w:lang w:val="en-IE"/>
+        </w:rPr>
+        <w:t xml:space="preserve">+ 2 </w:t>
+      </w:r>
+      <w:r>
+        <w:rPr>
+          <w:rFonts w:cstheme="minorHAnsi"/>
+          <w:lang w:val="en-IE"/>
+        </w:rPr>
+        <w:t xml:space="preserve">= </w:t>
+      </w:r>
+      <w:r>
+        <w:rPr>
+          <w:rFonts w:cstheme="minorHAnsi"/>
+          <w:lang w:val="en-IE"/>
+        </w:rPr>
+        <w:t>6</w:t>
+      </w:r>
+      <w:r>
+        <w:rPr>
+          <w:rFonts w:cstheme="minorHAnsi"/>
+          <w:lang w:val="en-IE"/>
+        </w:rPr>
+        <w:t xml:space="preserve"> hrs</w:t>
+      </w:r>
+    </w:p>
+    <w:p>
+      <w:pPr>
+        <w:pStyle w:val="NoSpacing"/>
+        <w:rPr>
+          <w:rFonts w:cstheme="minorHAnsi"/>
+          <w:lang w:val="en-IE"/>
+        </w:rPr>
+      </w:pPr>
+      <w:r>
+        <w:rPr>
+          <w:rFonts w:cstheme="minorHAnsi"/>
+          <w:lang w:val="en-IE"/>
+        </w:rPr>
+        <w:t>6 hrs</w:t>
+      </w:r>
       <w:r>
         <w:rPr>
           <w:rFonts w:cstheme="minorHAnsi"/>
@@ -6015,6 +6038,23 @@
           <w:lang w:val="en-IE"/>
         </w:rPr>
         <w:t xml:space="preserve"> (see website guide below).</w:t>
+      </w:r>
+    </w:p>
+    <w:p>
+      <w:pPr>
+        <w:pStyle w:val="NoSpacing"/>
+        <w:ind w:left="1440"/>
+        <w:rPr>
+          <w:rFonts w:cstheme="minorHAnsi"/>
+          <w:lang w:val="en-IE"/>
+        </w:rPr>
+      </w:pPr>
+      <w:r>
+        <w:rPr>
+          <w:rFonts w:cstheme="minorHAnsi"/>
+          <w:lang w:val="en-IE"/>
+        </w:rPr>
+        <w:t>Main Activity is now fully converted to use Recycle-View &amp; Card-View.</w:t>
       </w:r>
     </w:p>
     <w:p>
@@ -6441,16 +6481,7 @@
           <w:rFonts w:ascii="Helvetica" w:hAnsi="Helvetica" w:cs="Helvetica"/>
           <w:color w:val="333333"/>
         </w:rPr>
-        <w:t> list. For instance, reinitializing the list of</w:t>
-      </w:r>
-      <w:bookmarkStart w:id="0" w:name="_GoBack"/>
-      <w:bookmarkEnd w:id="0"/>
-      <w:r>
-        <w:rPr>
-          <w:rFonts w:ascii="Helvetica" w:hAnsi="Helvetica" w:cs="Helvetica"/>
-          <w:color w:val="333333"/>
-        </w:rPr>
-        <w:t xml:space="preserve"> Contacts such as the following will not affect the adapter, since it has a memory reference to the old list:</w:t>
+        <w:t> list. For instance, reinitializing the list of Contacts such as the following will not affect the adapter, since it has a memory reference to the old list:</w:t>
       </w:r>
     </w:p>
     <w:p>
@@ -6787,6 +6818,312 @@
           <w:lang w:val="en-IE"/>
         </w:rPr>
       </w:pPr>
+    </w:p>
+    <w:p>
+      <w:pPr>
+        <w:pStyle w:val="NoSpacing"/>
+        <w:rPr>
+          <w:rFonts w:cstheme="minorHAnsi"/>
+          <w:lang w:val="en-IE"/>
+        </w:rPr>
+      </w:pPr>
+    </w:p>
+    <w:p>
+      <w:pPr>
+        <w:pStyle w:val="NoSpacing"/>
+        <w:rPr>
+          <w:rFonts w:cstheme="minorHAnsi"/>
+          <w:lang w:val="en-IE"/>
+        </w:rPr>
+      </w:pPr>
+    </w:p>
+    <w:p>
+      <w:pPr>
+        <w:pStyle w:val="NoSpacing"/>
+        <w:ind w:left="1440" w:hanging="1440"/>
+        <w:rPr>
+          <w:rFonts w:cstheme="minorHAnsi"/>
+          <w:lang w:val="en-IE"/>
+        </w:rPr>
+      </w:pPr>
+      <w:r>
+        <w:rPr>
+          <w:rFonts w:cstheme="minorHAnsi"/>
+          <w:lang w:val="en-IE"/>
+        </w:rPr>
+        <w:t>2/Aug</w:t>
+      </w:r>
+      <w:r>
+        <w:rPr>
+          <w:rFonts w:cstheme="minorHAnsi"/>
+          <w:lang w:val="en-IE"/>
+        </w:rPr>
+        <w:t>/18</w:t>
+      </w:r>
+      <w:r>
+        <w:rPr>
+          <w:rFonts w:cstheme="minorHAnsi"/>
+          <w:lang w:val="en-IE"/>
+        </w:rPr>
+        <w:tab/>
+        <w:t>Graphics for currency icons – had to download individually &amp; then convert to different</w:t>
+      </w:r>
+    </w:p>
+    <w:p>
+      <w:pPr>
+        <w:pStyle w:val="NoSpacing"/>
+        <w:ind w:left="1440" w:hanging="1440"/>
+        <w:rPr>
+          <w:rFonts w:cstheme="minorHAnsi"/>
+          <w:lang w:val="en-IE"/>
+        </w:rPr>
+      </w:pPr>
+      <w:r>
+        <w:rPr>
+          <w:rFonts w:cstheme="minorHAnsi"/>
+          <w:lang w:val="en-IE"/>
+        </w:rPr>
+        <w:t>5 ½ hrs</w:t>
+      </w:r>
+      <w:r>
+        <w:rPr>
+          <w:rFonts w:cstheme="minorHAnsi"/>
+          <w:lang w:val="en-IE"/>
+        </w:rPr>
+        <w:tab/>
+      </w:r>
+      <w:bookmarkStart w:id="0" w:name="_GoBack"/>
+      <w:bookmarkEnd w:id="0"/>
+      <w:proofErr w:type="spellStart"/>
+      <w:r>
+        <w:rPr>
+          <w:rFonts w:cstheme="minorHAnsi"/>
+          <w:lang w:val="en-IE"/>
+        </w:rPr>
+        <w:t>mimap</w:t>
+      </w:r>
+      <w:proofErr w:type="spellEnd"/>
+      <w:r>
+        <w:rPr>
+          <w:rFonts w:cstheme="minorHAnsi"/>
+          <w:lang w:val="en-IE"/>
+        </w:rPr>
+        <w:t xml:space="preserve"> sizes (</w:t>
+      </w:r>
+      <w:proofErr w:type="spellStart"/>
+      <w:r>
+        <w:rPr>
+          <w:rFonts w:cstheme="minorHAnsi"/>
+          <w:lang w:val="en-IE"/>
+        </w:rPr>
+        <w:t>mimap-hdpi</w:t>
+      </w:r>
+      <w:proofErr w:type="spellEnd"/>
+      <w:r>
+        <w:rPr>
+          <w:rFonts w:cstheme="minorHAnsi"/>
+          <w:lang w:val="en-IE"/>
+        </w:rPr>
+        <w:t xml:space="preserve">/ </w:t>
+      </w:r>
+      <w:proofErr w:type="spellStart"/>
+      <w:r>
+        <w:rPr>
+          <w:rFonts w:cstheme="minorHAnsi"/>
+          <w:lang w:val="en-IE"/>
+        </w:rPr>
+        <w:t>mdpi</w:t>
+      </w:r>
+      <w:proofErr w:type="spellEnd"/>
+      <w:r>
+        <w:rPr>
+          <w:rFonts w:cstheme="minorHAnsi"/>
+          <w:lang w:val="en-IE"/>
+        </w:rPr>
+        <w:t xml:space="preserve"> / </w:t>
+      </w:r>
+      <w:proofErr w:type="spellStart"/>
+      <w:r>
+        <w:rPr>
+          <w:rFonts w:cstheme="minorHAnsi"/>
+          <w:lang w:val="en-IE"/>
+        </w:rPr>
+        <w:t>xhdpi</w:t>
+      </w:r>
+      <w:proofErr w:type="spellEnd"/>
+      <w:r>
+        <w:rPr>
+          <w:rFonts w:cstheme="minorHAnsi"/>
+          <w:lang w:val="en-IE"/>
+        </w:rPr>
+        <w:t xml:space="preserve"> / </w:t>
+      </w:r>
+      <w:proofErr w:type="spellStart"/>
+      <w:r>
+        <w:rPr>
+          <w:rFonts w:cstheme="minorHAnsi"/>
+          <w:lang w:val="en-IE"/>
+        </w:rPr>
+        <w:t>xxhdpi</w:t>
+      </w:r>
+      <w:proofErr w:type="spellEnd"/>
+      <w:r>
+        <w:rPr>
+          <w:rFonts w:cstheme="minorHAnsi"/>
+          <w:lang w:val="en-IE"/>
+        </w:rPr>
+        <w:t xml:space="preserve"> / </w:t>
+      </w:r>
+      <w:proofErr w:type="spellStart"/>
+      <w:r>
+        <w:rPr>
+          <w:rFonts w:cstheme="minorHAnsi"/>
+          <w:lang w:val="en-IE"/>
+        </w:rPr>
+        <w:t>xxxhdpi</w:t>
+      </w:r>
+      <w:proofErr w:type="spellEnd"/>
+      <w:r>
+        <w:rPr>
+          <w:rFonts w:cstheme="minorHAnsi"/>
+          <w:lang w:val="en-IE"/>
+        </w:rPr>
+        <w:t>)</w:t>
+      </w:r>
+    </w:p>
+    <w:p>
+      <w:pPr>
+        <w:pStyle w:val="NoSpacing"/>
+        <w:ind w:left="1440"/>
+        <w:rPr>
+          <w:rFonts w:cstheme="minorHAnsi"/>
+          <w:lang w:val="en-IE"/>
+        </w:rPr>
+      </w:pPr>
+      <w:r>
+        <w:rPr>
+          <w:rFonts w:cstheme="minorHAnsi"/>
+          <w:lang w:val="en-IE"/>
+        </w:rPr>
+        <w:t xml:space="preserve">using Android Asset Studio: </w:t>
+      </w:r>
+      <w:r>
+        <w:rPr>
+          <w:rFonts w:cstheme="minorHAnsi"/>
+          <w:lang w:val="en-IE"/>
+        </w:rPr>
+        <w:tab/>
+      </w:r>
+      <w:hyperlink r:id="rId5" w:history="1">
+        <w:r>
+          <w:rPr>
+            <w:rStyle w:val="Hyperlink"/>
+            <w:rFonts w:cstheme="minorHAnsi"/>
+            <w:lang w:val="en-IE"/>
+          </w:rPr>
+          <w:t>https://romannurik.github.io/AndroidAssetStudio/</w:t>
+        </w:r>
+      </w:hyperlink>
+    </w:p>
+    <w:p>
+      <w:pPr>
+        <w:pStyle w:val="NoSpacing"/>
+        <w:ind w:left="1440"/>
+        <w:rPr>
+          <w:rFonts w:cstheme="minorHAnsi"/>
+          <w:lang w:val="en-IE"/>
+        </w:rPr>
+      </w:pPr>
+    </w:p>
+    <w:p>
+      <w:pPr>
+        <w:pStyle w:val="NoSpacing"/>
+        <w:ind w:left="1440"/>
+        <w:rPr>
+          <w:rFonts w:cstheme="minorHAnsi"/>
+          <w:lang w:val="en-IE"/>
+        </w:rPr>
+      </w:pPr>
+      <w:r>
+        <w:rPr>
+          <w:rFonts w:cstheme="minorHAnsi"/>
+          <w:lang w:val="en-IE"/>
+        </w:rPr>
+        <w:t xml:space="preserve">If for some reason the Build </w:t>
+      </w:r>
+      <w:proofErr w:type="gramStart"/>
+      <w:r>
+        <w:rPr>
+          <w:rFonts w:cstheme="minorHAnsi"/>
+          <w:lang w:val="en-IE"/>
+        </w:rPr>
+        <w:t>Action</w:t>
+      </w:r>
+      <w:r>
+        <w:rPr>
+          <w:rFonts w:cstheme="minorHAnsi"/>
+          <w:lang w:val="en-IE"/>
+        </w:rPr>
+        <w:t>(</w:t>
+      </w:r>
+      <w:proofErr w:type="gramEnd"/>
+      <w:r>
+        <w:rPr>
+          <w:rFonts w:cstheme="minorHAnsi"/>
+          <w:lang w:val="en-IE"/>
+        </w:rPr>
+        <w:t>in properties)</w:t>
+      </w:r>
+      <w:r>
+        <w:rPr>
+          <w:rFonts w:cstheme="minorHAnsi"/>
+          <w:lang w:val="en-IE"/>
+        </w:rPr>
+        <w:t xml:space="preserve"> is not set to Android Resource, then the files will be excluded from the APK, and any attempt to load or access the resources will result in a run-time error and the application will crash.</w:t>
+      </w:r>
+    </w:p>
+    <w:p>
+      <w:pPr>
+        <w:pStyle w:val="NoSpacing"/>
+        <w:ind w:left="1440"/>
+        <w:rPr>
+          <w:rFonts w:cstheme="minorHAnsi"/>
+          <w:lang w:val="en-IE"/>
+        </w:rPr>
+      </w:pPr>
+    </w:p>
+    <w:p>
+      <w:pPr>
+        <w:pStyle w:val="NoSpacing"/>
+        <w:ind w:left="1440"/>
+        <w:rPr>
+          <w:rFonts w:cstheme="minorHAnsi"/>
+          <w:lang w:val="en-IE"/>
+        </w:rPr>
+      </w:pPr>
+      <w:r>
+        <w:rPr>
+          <w:rFonts w:cstheme="minorHAnsi"/>
+          <w:lang w:val="en-IE"/>
+        </w:rPr>
+        <w:t>App wouldn't compile when graphics (</w:t>
+      </w:r>
+      <w:proofErr w:type="spellStart"/>
+      <w:r>
+        <w:rPr>
+          <w:rFonts w:cstheme="minorHAnsi"/>
+          <w:lang w:val="en-IE"/>
+        </w:rPr>
+        <w:t>png</w:t>
+      </w:r>
+      <w:proofErr w:type="spellEnd"/>
+      <w:r>
+        <w:rPr>
+          <w:rFonts w:cstheme="minorHAnsi"/>
+          <w:lang w:val="en-IE"/>
+        </w:rPr>
+        <w:t>) started with digits - looks like they must start with a letter (character).</w:t>
+      </w:r>
     </w:p>
     <w:sectPr>
       <w:pgSz w:w="12240" w:h="15840"/>

</xml_diff>

<commit_message>
UI Overhall - new splashScreen - consistent colour & buttons - renaming of files & refactoring
</commit_message>
<xml_diff>
--- a/Documentation/Project WorkLog GordonLeary 10352606.docx
+++ b/Documentation/Project WorkLog GordonLeary 10352606.docx
@@ -6851,14 +6851,7 @@
           <w:rFonts w:cstheme="minorHAnsi"/>
           <w:lang w:val="en-IE"/>
         </w:rPr>
-        <w:t>2/Aug</w:t>
-      </w:r>
-      <w:r>
-        <w:rPr>
-          <w:rFonts w:cstheme="minorHAnsi"/>
-          <w:lang w:val="en-IE"/>
-        </w:rPr>
-        <w:t>/18</w:t>
+        <w:t>2/Aug/18</w:t>
       </w:r>
       <w:r>
         <w:rPr>
@@ -6892,8 +6885,6 @@
         </w:rPr>
         <w:tab/>
       </w:r>
-      <w:bookmarkStart w:id="0" w:name="_GoBack"/>
-      <w:bookmarkEnd w:id="0"/>
       <w:proofErr w:type="spellStart"/>
       <w:r>
         <w:rPr>
@@ -6996,6 +6987,7 @@
         <w:pStyle w:val="NoSpacing"/>
         <w:ind w:left="1440"/>
         <w:rPr>
+          <w:rStyle w:val="Hyperlink"/>
           <w:rFonts w:cstheme="minorHAnsi"/>
           <w:lang w:val="en-IE"/>
         </w:rPr>
@@ -7034,6 +7026,34 @@
           <w:lang w:val="en-IE"/>
         </w:rPr>
       </w:pPr>
+      <w:r>
+        <w:rPr>
+          <w:rFonts w:cstheme="minorHAnsi"/>
+          <w:lang w:val="en-IE"/>
+        </w:rPr>
+        <w:t>lots of good icons at:</w:t>
+      </w:r>
+      <w:r>
+        <w:rPr>
+          <w:rFonts w:cstheme="minorHAnsi"/>
+          <w:lang w:val="en-IE"/>
+        </w:rPr>
+        <w:tab/>
+      </w:r>
+      <w:r>
+        <w:rPr>
+          <w:rFonts w:cstheme="minorHAnsi"/>
+          <w:lang w:val="en-IE"/>
+        </w:rPr>
+        <w:tab/>
+      </w:r>
+      <w:r>
+        <w:rPr>
+          <w:rFonts w:cstheme="minorHAnsi"/>
+          <w:lang w:val="en-IE"/>
+        </w:rPr>
+        <w:t>https://www.flaticon.com</w:t>
+      </w:r>
     </w:p>
     <w:p>
       <w:pPr>
@@ -7044,6 +7064,16 @@
           <w:lang w:val="en-IE"/>
         </w:rPr>
       </w:pPr>
+    </w:p>
+    <w:p>
+      <w:pPr>
+        <w:pStyle w:val="NoSpacing"/>
+        <w:ind w:left="1440"/>
+        <w:rPr>
+          <w:rFonts w:cstheme="minorHAnsi"/>
+          <w:lang w:val="en-IE"/>
+        </w:rPr>
+      </w:pPr>
       <w:r>
         <w:rPr>
           <w:rFonts w:cstheme="minorHAnsi"/>
@@ -7124,6 +7154,185 @@
         </w:rPr>
         <w:t>) started with digits - looks like they must start with a letter (character).</w:t>
       </w:r>
+    </w:p>
+    <w:p>
+      <w:pPr>
+        <w:pStyle w:val="NoSpacing"/>
+        <w:ind w:left="1440"/>
+        <w:rPr>
+          <w:rFonts w:cstheme="minorHAnsi"/>
+          <w:lang w:val="en-IE"/>
+        </w:rPr>
+      </w:pPr>
+    </w:p>
+    <w:p>
+      <w:pPr>
+        <w:pStyle w:val="NoSpacing"/>
+        <w:rPr>
+          <w:rFonts w:cstheme="minorHAnsi"/>
+          <w:lang w:val="en-IE"/>
+        </w:rPr>
+      </w:pPr>
+      <w:r>
+        <w:rPr>
+          <w:rFonts w:cstheme="minorHAnsi"/>
+          <w:lang w:val="en-IE"/>
+        </w:rPr>
+        <w:t>3/Aug/18</w:t>
+      </w:r>
+      <w:r>
+        <w:rPr>
+          <w:rFonts w:cstheme="minorHAnsi"/>
+          <w:lang w:val="en-IE"/>
+        </w:rPr>
+        <w:tab/>
+      </w:r>
+    </w:p>
+    <w:p>
+      <w:pPr>
+        <w:pStyle w:val="NoSpacing"/>
+        <w:rPr>
+          <w:rFonts w:cstheme="minorHAnsi"/>
+          <w:lang w:val="en-IE"/>
+        </w:rPr>
+      </w:pPr>
+      <w:r>
+        <w:rPr>
+          <w:rFonts w:cstheme="minorHAnsi"/>
+          <w:lang w:val="en-IE"/>
+        </w:rPr>
+        <w:tab/>
+      </w:r>
+      <w:r>
+        <w:rPr>
+          <w:rFonts w:cstheme="minorHAnsi"/>
+          <w:lang w:val="en-IE"/>
+        </w:rPr>
+        <w:tab/>
+        <w:t xml:space="preserve">Graphic for splash screen – used Paint3D (windows 10) – </w:t>
+      </w:r>
+      <w:proofErr w:type="spellStart"/>
+      <w:r>
+        <w:rPr>
+          <w:rFonts w:cstheme="minorHAnsi"/>
+          <w:lang w:val="en-IE"/>
+        </w:rPr>
+        <w:t>png</w:t>
+      </w:r>
+      <w:proofErr w:type="spellEnd"/>
+      <w:r>
+        <w:rPr>
+          <w:rFonts w:cstheme="minorHAnsi"/>
+          <w:lang w:val="en-IE"/>
+        </w:rPr>
+        <w:t xml:space="preserve"> </w:t>
+      </w:r>
+    </w:p>
+    <w:p>
+      <w:pPr>
+        <w:pStyle w:val="NoSpacing"/>
+        <w:ind w:left="720" w:firstLine="720"/>
+        <w:rPr>
+          <w:rFonts w:cstheme="minorHAnsi"/>
+          <w:lang w:val="en-IE"/>
+        </w:rPr>
+      </w:pPr>
+      <w:r>
+        <w:rPr>
+          <w:rFonts w:cstheme="minorHAnsi"/>
+          <w:lang w:val="en-IE"/>
+        </w:rPr>
+        <w:t xml:space="preserve">– transparent – 200 width x </w:t>
+      </w:r>
+      <w:r>
+        <w:rPr>
+          <w:rFonts w:cstheme="minorHAnsi"/>
+          <w:lang w:val="en-IE"/>
+        </w:rPr>
+        <w:t>333</w:t>
+      </w:r>
+      <w:r>
+        <w:rPr>
+          <w:rFonts w:cstheme="minorHAnsi"/>
+          <w:lang w:val="en-IE"/>
+        </w:rPr>
+        <w:t xml:space="preserve"> </w:t>
+      </w:r>
+      <w:proofErr w:type="spellStart"/>
+      <w:r>
+        <w:rPr>
+          <w:rFonts w:cstheme="minorHAnsi"/>
+          <w:lang w:val="en-IE"/>
+        </w:rPr>
+        <w:t>pxls</w:t>
+      </w:r>
+      <w:proofErr w:type="spellEnd"/>
+    </w:p>
+    <w:p>
+      <w:pPr>
+        <w:pStyle w:val="NoSpacing"/>
+        <w:ind w:left="720" w:firstLine="720"/>
+        <w:rPr>
+          <w:rFonts w:cstheme="minorHAnsi"/>
+          <w:lang w:val="en-IE"/>
+        </w:rPr>
+      </w:pPr>
+    </w:p>
+    <w:p>
+      <w:pPr>
+        <w:pStyle w:val="NoSpacing"/>
+        <w:ind w:left="720" w:firstLine="720"/>
+        <w:rPr>
+          <w:rFonts w:cstheme="minorHAnsi"/>
+          <w:lang w:val="en-IE"/>
+        </w:rPr>
+      </w:pPr>
+    </w:p>
+    <w:p>
+      <w:pPr>
+        <w:pStyle w:val="NoSpacing"/>
+        <w:ind w:left="720" w:firstLine="720"/>
+        <w:rPr>
+          <w:rFonts w:cstheme="minorHAnsi"/>
+          <w:lang w:val="en-IE"/>
+        </w:rPr>
+      </w:pPr>
+      <w:hyperlink r:id="rId6" w:history="1">
+        <w:r>
+          <w:rPr>
+            <w:rStyle w:val="Hyperlink"/>
+            <w:rFonts w:cstheme="minorHAnsi"/>
+            <w:lang w:val="en-IE"/>
+          </w:rPr>
+          <w:t>https://www.colorhexa.com/0070bf</w:t>
+        </w:r>
+      </w:hyperlink>
+      <w:r>
+        <w:rPr>
+          <w:rFonts w:cstheme="minorHAnsi"/>
+          <w:lang w:val="en-IE"/>
+        </w:rPr>
+        <w:t xml:space="preserve">    (for working out </w:t>
+      </w:r>
+      <w:r>
+        <w:rPr>
+          <w:rFonts w:cstheme="minorHAnsi"/>
+          <w:lang w:val="en-IE"/>
+        </w:rPr>
+        <w:t>complementary colour schemes)</w:t>
+      </w:r>
+      <w:bookmarkStart w:id="0" w:name="_GoBack"/>
+      <w:bookmarkEnd w:id="0"/>
+    </w:p>
+    <w:p>
+      <w:pPr>
+        <w:pStyle w:val="NoSpacing"/>
+        <w:ind w:left="1440"/>
+        <w:rPr>
+          <w:rFonts w:cstheme="minorHAnsi"/>
+          <w:lang w:val="en-IE"/>
+        </w:rPr>
+      </w:pPr>
     </w:p>
     <w:sectPr>
       <w:pgSz w:w="12240" w:h="15840"/>

</xml_diff>

<commit_message>
Update to CardView - more formatting, margins etc.
</commit_message>
<xml_diff>
--- a/Documentation/Project WorkLog GordonLeary 10352606.docx
+++ b/Documentation/Project WorkLog GordonLeary 10352606.docx
@@ -7201,6 +7201,15 @@
           <w:rFonts w:cstheme="minorHAnsi"/>
           <w:lang w:val="en-IE"/>
         </w:rPr>
+        <w:t>7 ½ hrs</w:t>
+      </w:r>
+      <w:bookmarkStart w:id="0" w:name="_GoBack"/>
+      <w:bookmarkEnd w:id="0"/>
+      <w:r>
+        <w:rPr>
+          <w:rFonts w:cstheme="minorHAnsi"/>
+          <w:lang w:val="en-IE"/>
+        </w:rPr>
         <w:tab/>
       </w:r>
       <w:r>
@@ -7267,6 +7276,55 @@
         <w:t>pxls</w:t>
       </w:r>
       <w:proofErr w:type="spellEnd"/>
+    </w:p>
+    <w:p>
+      <w:pPr>
+        <w:pStyle w:val="NoSpacing"/>
+        <w:ind w:left="1440"/>
+        <w:rPr>
+          <w:rFonts w:cstheme="minorHAnsi"/>
+          <w:lang w:val="en-IE"/>
+        </w:rPr>
+      </w:pPr>
+      <w:r>
+        <w:rPr>
+          <w:rFonts w:cstheme="minorHAnsi"/>
+          <w:lang w:val="en-IE"/>
+        </w:rPr>
+        <w:t xml:space="preserve">2 &amp; 3 &amp; 2 ½ = 7 ½ hours today (frustrating work to get </w:t>
+      </w:r>
+      <w:proofErr w:type="spellStart"/>
+      <w:r>
+        <w:rPr>
+          <w:rFonts w:cstheme="minorHAnsi"/>
+          <w:lang w:val="en-IE"/>
+        </w:rPr>
+        <w:t>RecycleView</w:t>
+      </w:r>
+      <w:proofErr w:type="spellEnd"/>
+      <w:r>
+        <w:rPr>
+          <w:rFonts w:cstheme="minorHAnsi"/>
+          <w:lang w:val="en-IE"/>
+        </w:rPr>
+        <w:t xml:space="preserve"> &amp; </w:t>
+      </w:r>
+      <w:proofErr w:type="spellStart"/>
+      <w:r>
+        <w:rPr>
+          <w:rFonts w:cstheme="minorHAnsi"/>
+          <w:lang w:val="en-IE"/>
+        </w:rPr>
+        <w:t>CardView</w:t>
+      </w:r>
+      <w:proofErr w:type="spellEnd"/>
+      <w:r>
+        <w:rPr>
+          <w:rFonts w:cstheme="minorHAnsi"/>
+          <w:lang w:val="en-IE"/>
+        </w:rPr>
+        <w:t xml:space="preserve"> to format the way I wanted – small things that look wrong &amp; detract from the overall look and feel of the app!)</w:t>
+      </w:r>
     </w:p>
     <w:p>
       <w:pPr>
@@ -7321,8 +7379,31 @@
         </w:rPr>
         <w:t>complementary colour schemes)</w:t>
       </w:r>
-      <w:bookmarkStart w:id="0" w:name="_GoBack"/>
-      <w:bookmarkEnd w:id="0"/>
+    </w:p>
+    <w:p>
+      <w:pPr>
+        <w:pStyle w:val="NoSpacing"/>
+        <w:rPr>
+          <w:rFonts w:cstheme="minorHAnsi"/>
+          <w:lang w:val="en-IE"/>
+        </w:rPr>
+      </w:pPr>
+    </w:p>
+    <w:p>
+      <w:pPr>
+        <w:pStyle w:val="NoSpacing"/>
+        <w:rPr>
+          <w:rFonts w:cstheme="minorHAnsi"/>
+          <w:lang w:val="en-IE"/>
+        </w:rPr>
+      </w:pPr>
+      <w:r>
+        <w:rPr>
+          <w:rFonts w:cstheme="minorHAnsi"/>
+          <w:lang w:val="en-IE"/>
+        </w:rPr>
+        <w:t>4/Aug/18</w:t>
+      </w:r>
     </w:p>
     <w:p>
       <w:pPr>
@@ -7333,6 +7414,140 @@
           <w:lang w:val="en-IE"/>
         </w:rPr>
       </w:pPr>
+      <w:r>
+        <w:rPr>
+          <w:rFonts w:cstheme="minorHAnsi"/>
+          <w:lang w:val="en-IE"/>
+        </w:rPr>
+        <w:t xml:space="preserve">1 </w:t>
+      </w:r>
+      <w:r>
+        <w:rPr>
+          <w:rFonts w:cstheme="minorHAnsi"/>
+          <w:lang w:val="en-IE"/>
+        </w:rPr>
+        <w:t xml:space="preserve">½ </w:t>
+      </w:r>
+      <w:proofErr w:type="gramStart"/>
+      <w:r>
+        <w:rPr>
+          <w:rFonts w:cstheme="minorHAnsi"/>
+          <w:lang w:val="en-IE"/>
+        </w:rPr>
+        <w:t>hrs  editing</w:t>
+      </w:r>
+      <w:proofErr w:type="gramEnd"/>
+      <w:r>
+        <w:rPr>
+          <w:rFonts w:cstheme="minorHAnsi"/>
+          <w:lang w:val="en-IE"/>
+        </w:rPr>
+        <w:t xml:space="preserve"> currency flag icons in Android Asset Studio to remove unwanted padding &amp; lines using</w:t>
+      </w:r>
+      <w:r>
+        <w:rPr>
+          <w:rFonts w:cstheme="minorHAnsi"/>
+          <w:lang w:val="en-IE"/>
+        </w:rPr>
+        <w:t>:</w:t>
+      </w:r>
+    </w:p>
+    <w:p>
+      <w:pPr>
+        <w:pStyle w:val="NoSpacing"/>
+        <w:ind w:left="1440"/>
+        <w:rPr>
+          <w:rFonts w:cstheme="minorHAnsi"/>
+          <w:lang w:val="en-IE"/>
+        </w:rPr>
+      </w:pPr>
+      <w:r>
+        <w:rPr>
+          <w:rFonts w:cstheme="minorHAnsi"/>
+          <w:lang w:val="en-IE"/>
+        </w:rPr>
+        <w:tab/>
+      </w:r>
+      <w:r>
+        <w:rPr>
+          <w:rFonts w:cstheme="minorHAnsi"/>
+          <w:lang w:val="en-IE"/>
+        </w:rPr>
+        <w:t>'Trim edge transparency' and then re-importing into visual studio.</w:t>
+      </w:r>
+    </w:p>
+    <w:p>
+      <w:pPr>
+        <w:pStyle w:val="NoSpacing"/>
+        <w:rPr>
+          <w:rFonts w:cstheme="minorHAnsi"/>
+          <w:lang w:val="en-IE"/>
+        </w:rPr>
+      </w:pPr>
+    </w:p>
+    <w:p>
+      <w:pPr>
+        <w:pStyle w:val="NoSpacing"/>
+        <w:rPr>
+          <w:rFonts w:cstheme="minorHAnsi"/>
+          <w:lang w:val="en-IE"/>
+        </w:rPr>
+      </w:pPr>
+      <w:r>
+        <w:rPr>
+          <w:rFonts w:cstheme="minorHAnsi"/>
+          <w:lang w:val="en-IE"/>
+        </w:rPr>
+        <w:tab/>
+      </w:r>
+      <w:r>
+        <w:rPr>
+          <w:rFonts w:cstheme="minorHAnsi"/>
+          <w:lang w:val="en-IE"/>
+        </w:rPr>
+        <w:tab/>
+      </w:r>
+      <w:r>
+        <w:rPr>
+          <w:rFonts w:cstheme="minorHAnsi"/>
+          <w:lang w:val="en-IE"/>
+        </w:rPr>
+        <w:t>Useful:</w:t>
+      </w:r>
+    </w:p>
+    <w:p>
+      <w:pPr>
+        <w:pStyle w:val="NoSpacing"/>
+        <w:ind w:left="720" w:firstLine="720"/>
+        <w:rPr>
+          <w:rFonts w:cstheme="minorHAnsi"/>
+          <w:lang w:val="en-IE"/>
+        </w:rPr>
+      </w:pPr>
+      <w:r>
+        <w:rPr>
+          <w:rFonts w:cstheme="minorHAnsi"/>
+          <w:lang w:val="en-IE"/>
+        </w:rPr>
+        <w:t>Shift &amp; Arrow keys = multiple selections</w:t>
+      </w:r>
+    </w:p>
+    <w:p>
+      <w:pPr>
+        <w:pStyle w:val="NoSpacing"/>
+        <w:ind w:left="720" w:firstLine="720"/>
+        <w:rPr>
+          <w:rFonts w:cstheme="minorHAnsi"/>
+          <w:lang w:val="en-IE"/>
+        </w:rPr>
+      </w:pPr>
+      <w:r>
+        <w:rPr>
+          <w:rFonts w:cstheme="minorHAnsi"/>
+          <w:lang w:val="en-IE"/>
+        </w:rPr>
+        <w:t>click &amp; f12 = rename shortcut</w:t>
+      </w:r>
     </w:p>
     <w:sectPr>
       <w:pgSz w:w="12240" w:h="15840"/>

</xml_diff>

<commit_message>
More updates to recycle view & refactoring of view names
</commit_message>
<xml_diff>
--- a/Documentation/Project WorkLog GordonLeary 10352606.docx
+++ b/Documentation/Project WorkLog GordonLeary 10352606.docx
@@ -7203,8 +7203,6 @@
         </w:rPr>
         <w:t>7 ½ hrs</w:t>
       </w:r>
-      <w:bookmarkStart w:id="0" w:name="_GoBack"/>
-      <w:bookmarkEnd w:id="0"/>
       <w:r>
         <w:rPr>
           <w:rFonts w:cstheme="minorHAnsi"/>
@@ -7479,6 +7477,39 @@
     <w:p>
       <w:pPr>
         <w:pStyle w:val="NoSpacing"/>
+        <w:ind w:left="1440"/>
+        <w:rPr>
+          <w:rFonts w:cstheme="minorHAnsi"/>
+          <w:lang w:val="en-IE"/>
+        </w:rPr>
+      </w:pPr>
+      <w:r>
+        <w:rPr>
+          <w:rFonts w:cstheme="minorHAnsi"/>
+          <w:lang w:val="en-IE"/>
+        </w:rPr>
+        <w:t xml:space="preserve">More formatting of </w:t>
+      </w:r>
+      <w:proofErr w:type="spellStart"/>
+      <w:r>
+        <w:rPr>
+          <w:rFonts w:cstheme="minorHAnsi"/>
+          <w:lang w:val="en-IE"/>
+        </w:rPr>
+        <w:t>CardView</w:t>
+      </w:r>
+      <w:proofErr w:type="spellEnd"/>
+      <w:r>
+        <w:rPr>
+          <w:rFonts w:cstheme="minorHAnsi"/>
+          <w:lang w:val="en-IE"/>
+        </w:rPr>
+        <w:t xml:space="preserve"> – margins etc. (1 hr)</w:t>
+      </w:r>
+    </w:p>
+    <w:p>
+      <w:pPr>
+        <w:pStyle w:val="NoSpacing"/>
         <w:rPr>
           <w:rFonts w:cstheme="minorHAnsi"/>
           <w:lang w:val="en-IE"/>
@@ -7547,6 +7578,135 @@
           <w:lang w:val="en-IE"/>
         </w:rPr>
         <w:t>click &amp; f12 = rename shortcut</w:t>
+      </w:r>
+    </w:p>
+    <w:p>
+      <w:pPr>
+        <w:pStyle w:val="NoSpacing"/>
+        <w:ind w:left="720" w:firstLine="720"/>
+        <w:rPr>
+          <w:rFonts w:cstheme="minorHAnsi"/>
+          <w:lang w:val="en-IE"/>
+        </w:rPr>
+      </w:pPr>
+    </w:p>
+    <w:p>
+      <w:pPr>
+        <w:pStyle w:val="NoSpacing"/>
+        <w:ind w:left="720" w:firstLine="720"/>
+        <w:rPr>
+          <w:rFonts w:cstheme="minorHAnsi"/>
+          <w:lang w:val="en-IE"/>
+        </w:rPr>
+      </w:pPr>
+      <w:proofErr w:type="gramStart"/>
+      <w:r>
+        <w:rPr>
+          <w:rFonts w:ascii="Consolas" w:hAnsi="Consolas" w:cs="Consolas"/>
+          <w:color w:val="0000FF"/>
+          <w:sz w:val="19"/>
+          <w:szCs w:val="19"/>
+        </w:rPr>
+        <w:t>&lt;!</w:t>
+      </w:r>
+      <w:proofErr w:type="gramEnd"/>
+      <w:r>
+        <w:rPr>
+          <w:rFonts w:ascii="Consolas" w:hAnsi="Consolas" w:cs="Consolas"/>
+          <w:color w:val="0000FF"/>
+          <w:sz w:val="19"/>
+          <w:szCs w:val="19"/>
+        </w:rPr>
+        <w:t>--</w:t>
+      </w:r>
+      <w:r>
+        <w:rPr>
+          <w:rFonts w:ascii="Consolas" w:hAnsi="Consolas" w:cs="Consolas"/>
+          <w:color w:val="008000"/>
+          <w:sz w:val="19"/>
+          <w:szCs w:val="19"/>
+        </w:rPr>
+        <w:t xml:space="preserve">  xml comment</w:t>
+      </w:r>
+      <w:r>
+        <w:rPr>
+          <w:rFonts w:ascii="Consolas" w:hAnsi="Consolas" w:cs="Consolas"/>
+          <w:color w:val="008000"/>
+          <w:sz w:val="19"/>
+          <w:szCs w:val="19"/>
+        </w:rPr>
+        <w:t xml:space="preserve">s DON’T work mid </w:t>
+      </w:r>
+      <w:proofErr w:type="spellStart"/>
+      <w:r>
+        <w:rPr>
+          <w:rFonts w:ascii="Consolas" w:hAnsi="Consolas" w:cs="Consolas"/>
+          <w:color w:val="008000"/>
+          <w:sz w:val="19"/>
+          <w:szCs w:val="19"/>
+        </w:rPr>
+        <w:t>textview</w:t>
+      </w:r>
+      <w:proofErr w:type="spellEnd"/>
+      <w:r>
+        <w:rPr>
+          <w:rFonts w:ascii="Consolas" w:hAnsi="Consolas" w:cs="Consolas"/>
+          <w:color w:val="008000"/>
+          <w:sz w:val="19"/>
+          <w:szCs w:val="19"/>
+        </w:rPr>
+        <w:t xml:space="preserve">  or </w:t>
+      </w:r>
+      <w:proofErr w:type="spellStart"/>
+      <w:r>
+        <w:rPr>
+          <w:rFonts w:ascii="Consolas" w:hAnsi="Consolas" w:cs="Consolas"/>
+          <w:color w:val="008000"/>
+          <w:sz w:val="19"/>
+          <w:szCs w:val="19"/>
+        </w:rPr>
+        <w:t>imageview</w:t>
+      </w:r>
+      <w:proofErr w:type="spellEnd"/>
+      <w:r>
+        <w:rPr>
+          <w:rFonts w:ascii="Consolas" w:hAnsi="Consolas" w:cs="Consolas"/>
+          <w:color w:val="008000"/>
+          <w:sz w:val="19"/>
+          <w:szCs w:val="19"/>
+        </w:rPr>
+        <w:t xml:space="preserve"> </w:t>
+      </w:r>
+      <w:proofErr w:type="spellStart"/>
+      <w:r>
+        <w:rPr>
+          <w:rFonts w:ascii="Consolas" w:hAnsi="Consolas" w:cs="Consolas"/>
+          <w:color w:val="008000"/>
+          <w:sz w:val="19"/>
+          <w:szCs w:val="19"/>
+        </w:rPr>
+        <w:t>etc</w:t>
+      </w:r>
+      <w:proofErr w:type="spellEnd"/>
+      <w:r>
+        <w:rPr>
+          <w:rFonts w:ascii="Consolas" w:hAnsi="Consolas" w:cs="Consolas"/>
+          <w:color w:val="008000"/>
+          <w:sz w:val="19"/>
+          <w:szCs w:val="19"/>
+        </w:rPr>
+        <w:t xml:space="preserve"> </w:t>
+      </w:r>
+      <w:bookmarkStart w:id="0" w:name="_GoBack"/>
+      <w:bookmarkEnd w:id="0"/>
+      <w:r>
+        <w:rPr>
+          <w:rFonts w:ascii="Consolas" w:hAnsi="Consolas" w:cs="Consolas"/>
+          <w:color w:val="0000FF"/>
+          <w:sz w:val="19"/>
+          <w:szCs w:val="19"/>
+        </w:rPr>
+        <w:t>--&gt;</w:t>
       </w:r>
     </w:p>
     <w:sectPr>

</xml_diff>

<commit_message>
PersonalAlarms Activity - new alarm options & threading (currently commented out - uploaded for backup only)
</commit_message>
<xml_diff>
--- a/Documentation/Project WorkLog GordonLeary 10352606.docx
+++ b/Documentation/Project WorkLog GordonLeary 10352606.docx
@@ -7595,21 +7595,13 @@
         <w:pStyle w:val="NoSpacing"/>
         <w:ind w:left="720" w:firstLine="720"/>
         <w:rPr>
-          <w:rFonts w:cstheme="minorHAnsi"/>
-          <w:lang w:val="en-IE"/>
-        </w:rPr>
-      </w:pPr>
-      <w:proofErr w:type="gramStart"/>
-      <w:r>
-        <w:rPr>
           <w:rFonts w:ascii="Consolas" w:hAnsi="Consolas" w:cs="Consolas"/>
           <w:color w:val="0000FF"/>
           <w:sz w:val="19"/>
           <w:szCs w:val="19"/>
         </w:rPr>
-        <w:t>&lt;!</w:t>
-      </w:r>
-      <w:proofErr w:type="gramEnd"/>
+      </w:pPr>
+      <w:proofErr w:type="gramStart"/>
       <w:r>
         <w:rPr>
           <w:rFonts w:ascii="Consolas" w:hAnsi="Consolas" w:cs="Consolas"/>
@@ -7617,8 +7609,9 @@
           <w:sz w:val="19"/>
           <w:szCs w:val="19"/>
         </w:rPr>
-        <w:t>--</w:t>
-      </w:r>
+        <w:t>&lt;!--</w:t>
+      </w:r>
+      <w:proofErr w:type="gramEnd"/>
       <w:r>
         <w:rPr>
           <w:rFonts w:ascii="Consolas" w:hAnsi="Consolas" w:cs="Consolas"/>
@@ -7697,8 +7690,6 @@
         </w:rPr>
         <w:t xml:space="preserve"> </w:t>
       </w:r>
-      <w:bookmarkStart w:id="0" w:name="_GoBack"/>
-      <w:bookmarkEnd w:id="0"/>
       <w:r>
         <w:rPr>
           <w:rFonts w:ascii="Consolas" w:hAnsi="Consolas" w:cs="Consolas"/>
@@ -7708,6 +7699,590 @@
         </w:rPr>
         <w:t>--&gt;</w:t>
       </w:r>
+    </w:p>
+    <w:p>
+      <w:pPr>
+        <w:pStyle w:val="NoSpacing"/>
+        <w:rPr>
+          <w:rFonts w:cstheme="minorHAnsi"/>
+          <w:lang w:val="en-IE"/>
+        </w:rPr>
+      </w:pPr>
+    </w:p>
+    <w:p>
+      <w:pPr>
+        <w:pStyle w:val="NoSpacing"/>
+        <w:rPr>
+          <w:rFonts w:cstheme="minorHAnsi"/>
+          <w:lang w:val="en-IE"/>
+        </w:rPr>
+      </w:pPr>
+    </w:p>
+    <w:p>
+      <w:pPr>
+        <w:pStyle w:val="NoSpacing"/>
+        <w:rPr>
+          <w:rFonts w:cstheme="minorHAnsi"/>
+          <w:lang w:val="en-IE"/>
+        </w:rPr>
+      </w:pPr>
+      <w:r>
+        <w:rPr>
+          <w:rFonts w:cstheme="minorHAnsi"/>
+          <w:lang w:val="en-IE"/>
+        </w:rPr>
+        <w:lastRenderedPageBreak/>
+        <w:t>5/Aug/18</w:t>
+      </w:r>
+    </w:p>
+    <w:p>
+      <w:pPr>
+        <w:pStyle w:val="NoSpacing"/>
+        <w:ind w:left="1440" w:hanging="1440"/>
+        <w:rPr>
+          <w:rFonts w:cstheme="minorHAnsi"/>
+          <w:lang w:val="en-IE"/>
+        </w:rPr>
+      </w:pPr>
+      <w:r>
+        <w:rPr>
+          <w:rFonts w:cstheme="minorHAnsi"/>
+          <w:lang w:val="en-IE"/>
+        </w:rPr>
+        <w:t xml:space="preserve">5hrs </w:t>
+      </w:r>
+      <w:r>
+        <w:rPr>
+          <w:rFonts w:cstheme="minorHAnsi"/>
+          <w:lang w:val="en-IE"/>
+        </w:rPr>
+        <w:tab/>
+        <w:t>Spent most of today experimenting with alarm manager &amp; getting frustrated with ticks and milliseconds!</w:t>
+      </w:r>
+    </w:p>
+    <w:p>
+      <w:pPr>
+        <w:pStyle w:val="NoSpacing"/>
+        <w:numPr>
+          <w:ilvl w:val="0"/>
+          <w:numId w:val="3"/>
+        </w:numPr>
+        <w:rPr>
+          <w:rFonts w:cstheme="minorHAnsi"/>
+          <w:lang w:val="en-IE"/>
+        </w:rPr>
+      </w:pPr>
+      <w:r>
+        <w:rPr>
+          <w:rFonts w:cstheme="minorHAnsi"/>
+          <w:lang w:val="en-IE"/>
+        </w:rPr>
+        <w:t>Database has already stored datetime using ticks (recommended best practice)</w:t>
+      </w:r>
+    </w:p>
+    <w:p>
+      <w:pPr>
+        <w:pStyle w:val="NoSpacing"/>
+        <w:numPr>
+          <w:ilvl w:val="0"/>
+          <w:numId w:val="3"/>
+        </w:numPr>
+        <w:rPr>
+          <w:rFonts w:cstheme="minorHAnsi"/>
+          <w:lang w:val="en-IE"/>
+        </w:rPr>
+      </w:pPr>
+      <w:r>
+        <w:rPr>
+          <w:rFonts w:cstheme="minorHAnsi"/>
+          <w:lang w:val="en-IE"/>
+        </w:rPr>
+        <w:t xml:space="preserve">BUT - </w:t>
+      </w:r>
+      <w:proofErr w:type="spellStart"/>
+      <w:r>
+        <w:rPr>
+          <w:rFonts w:cstheme="minorHAnsi"/>
+          <w:lang w:val="en-IE"/>
+        </w:rPr>
+        <w:t>AlarmManager</w:t>
+      </w:r>
+      <w:proofErr w:type="spellEnd"/>
+      <w:r>
+        <w:rPr>
+          <w:rFonts w:cstheme="minorHAnsi"/>
+          <w:lang w:val="en-IE"/>
+        </w:rPr>
+        <w:t xml:space="preserve"> requires milliseconds </w:t>
+      </w:r>
+      <w:proofErr w:type="gramStart"/>
+      <w:r>
+        <w:rPr>
+          <w:rFonts w:cstheme="minorHAnsi"/>
+          <w:lang w:val="en-IE"/>
+        </w:rPr>
+        <w:t>(?long</w:t>
+      </w:r>
+      <w:proofErr w:type="gramEnd"/>
+      <w:r>
+        <w:rPr>
+          <w:rFonts w:cstheme="minorHAnsi"/>
+          <w:lang w:val="en-IE"/>
+        </w:rPr>
+        <w:t>)</w:t>
+      </w:r>
+    </w:p>
+    <w:p>
+      <w:pPr>
+        <w:pStyle w:val="NoSpacing"/>
+        <w:ind w:left="1440" w:hanging="1440"/>
+        <w:rPr>
+          <w:rFonts w:cstheme="minorHAnsi"/>
+          <w:lang w:val="en-IE"/>
+        </w:rPr>
+      </w:pPr>
+    </w:p>
+    <w:p>
+      <w:pPr>
+        <w:pStyle w:val="NoSpacing"/>
+        <w:ind w:left="2880" w:hanging="1440"/>
+        <w:rPr>
+          <w:rFonts w:cstheme="minorHAnsi"/>
+          <w:lang w:val="en-IE"/>
+        </w:rPr>
+      </w:pPr>
+      <w:r>
+        <w:rPr>
+          <w:rFonts w:cstheme="minorHAnsi"/>
+          <w:lang w:val="en-IE"/>
+        </w:rPr>
+        <w:t>Flow is as follows:</w:t>
+      </w:r>
+    </w:p>
+    <w:p>
+      <w:pPr>
+        <w:pStyle w:val="NoSpacing"/>
+        <w:ind w:left="2880" w:hanging="1440"/>
+        <w:rPr>
+          <w:rFonts w:cstheme="minorHAnsi"/>
+          <w:lang w:val="en-IE"/>
+        </w:rPr>
+      </w:pPr>
+      <w:proofErr w:type="gramStart"/>
+      <w:r>
+        <w:rPr>
+          <w:rFonts w:cstheme="minorHAnsi"/>
+          <w:lang w:val="en-IE"/>
+        </w:rPr>
+        <w:t>xml(</w:t>
+      </w:r>
+      <w:proofErr w:type="gramEnd"/>
+      <w:r>
+        <w:rPr>
+          <w:rFonts w:cstheme="minorHAnsi"/>
+          <w:lang w:val="en-IE"/>
+        </w:rPr>
+        <w:t xml:space="preserve">date string &amp; time string) </w:t>
+      </w:r>
+      <w:r>
+        <w:rPr>
+          <w:rFonts w:cstheme="minorHAnsi"/>
+          <w:lang w:val="en-IE"/>
+        </w:rPr>
+        <w:sym w:font="Wingdings" w:char="F0E0"/>
+      </w:r>
+      <w:r>
+        <w:rPr>
+          <w:rFonts w:cstheme="minorHAnsi"/>
+          <w:lang w:val="en-IE"/>
+        </w:rPr>
+        <w:t xml:space="preserve"> </w:t>
+      </w:r>
+      <w:r>
+        <w:rPr>
+          <w:rFonts w:cstheme="minorHAnsi"/>
+          <w:lang w:val="en-IE"/>
+        </w:rPr>
+        <w:t xml:space="preserve"> store in database (convert to ticks) </w:t>
+      </w:r>
+    </w:p>
+    <w:p>
+      <w:pPr>
+        <w:pStyle w:val="NoSpacing"/>
+        <w:ind w:left="2880" w:hanging="1440"/>
+        <w:rPr>
+          <w:rFonts w:cstheme="minorHAnsi"/>
+          <w:lang w:val="en-IE"/>
+        </w:rPr>
+      </w:pPr>
+      <w:r>
+        <w:rPr>
+          <w:rFonts w:cstheme="minorHAnsi"/>
+          <w:lang w:val="en-IE"/>
+        </w:rPr>
+        <w:sym w:font="Wingdings" w:char="F0E0"/>
+      </w:r>
+      <w:r>
+        <w:rPr>
+          <w:rFonts w:cstheme="minorHAnsi"/>
+          <w:lang w:val="en-IE"/>
+        </w:rPr>
+        <w:t xml:space="preserve"> retrieve from database (convert ticks to C# datetime object) </w:t>
+      </w:r>
+    </w:p>
+    <w:p>
+      <w:pPr>
+        <w:pStyle w:val="NoSpacing"/>
+        <w:ind w:left="2880" w:hanging="1440"/>
+        <w:rPr>
+          <w:rFonts w:cstheme="minorHAnsi"/>
+          <w:lang w:val="en-IE"/>
+        </w:rPr>
+      </w:pPr>
+      <w:r>
+        <w:rPr>
+          <w:rFonts w:cstheme="minorHAnsi"/>
+          <w:lang w:val="en-IE"/>
+        </w:rPr>
+        <w:sym w:font="Wingdings" w:char="F0E0"/>
+      </w:r>
+      <w:r>
+        <w:rPr>
+          <w:rFonts w:cstheme="minorHAnsi"/>
+          <w:lang w:val="en-IE"/>
+        </w:rPr>
+        <w:t xml:space="preserve"> </w:t>
+      </w:r>
+      <w:r>
+        <w:rPr>
+          <w:rFonts w:cstheme="minorHAnsi"/>
+          <w:lang w:val="en-IE"/>
+        </w:rPr>
+        <w:t>set alarm manager (convert</w:t>
+      </w:r>
+      <w:r>
+        <w:rPr>
+          <w:rFonts w:cstheme="minorHAnsi"/>
+          <w:lang w:val="en-IE"/>
+        </w:rPr>
+        <w:t xml:space="preserve"> C#</w:t>
+      </w:r>
+      <w:r>
+        <w:rPr>
+          <w:rFonts w:cstheme="minorHAnsi"/>
+          <w:lang w:val="en-IE"/>
+        </w:rPr>
+        <w:t xml:space="preserve"> datetime object to milliseconds)</w:t>
+      </w:r>
+    </w:p>
+    <w:p>
+      <w:pPr>
+        <w:pStyle w:val="NoSpacing"/>
+        <w:ind w:left="1440"/>
+        <w:rPr>
+          <w:rFonts w:cstheme="minorHAnsi"/>
+          <w:lang w:val="en-IE"/>
+        </w:rPr>
+      </w:pPr>
+    </w:p>
+    <w:p>
+      <w:pPr>
+        <w:pStyle w:val="NoSpacing"/>
+        <w:ind w:left="1440"/>
+        <w:rPr>
+          <w:rFonts w:cstheme="minorHAnsi"/>
+          <w:lang w:val="en-IE"/>
+        </w:rPr>
+      </w:pPr>
+    </w:p>
+    <w:p>
+      <w:pPr>
+        <w:pStyle w:val="NoSpacing"/>
+        <w:ind w:left="1440"/>
+        <w:rPr>
+          <w:rFonts w:cstheme="minorHAnsi"/>
+          <w:lang w:val="en-IE"/>
+        </w:rPr>
+      </w:pPr>
+      <w:r>
+        <w:rPr>
+          <w:rFonts w:cstheme="minorHAnsi"/>
+          <w:lang w:val="en-IE"/>
+        </w:rPr>
+        <w:t>Added PERMISSION to assembly</w:t>
+      </w:r>
+      <w:r>
+        <w:rPr>
+          <w:rFonts w:cstheme="minorHAnsi"/>
+          <w:lang w:val="en-IE"/>
+        </w:rPr>
+        <w:t xml:space="preserve"> (so as </w:t>
+      </w:r>
+      <w:r>
+        <w:rPr>
+          <w:rFonts w:cstheme="minorHAnsi"/>
+          <w:lang w:val="en-IE"/>
+        </w:rPr>
+        <w:t xml:space="preserve">alarm </w:t>
+      </w:r>
+      <w:r>
+        <w:rPr>
+          <w:rFonts w:cstheme="minorHAnsi"/>
+          <w:lang w:val="en-IE"/>
+        </w:rPr>
+        <w:t>code can run if user has closed app).</w:t>
+      </w:r>
+    </w:p>
+    <w:p>
+      <w:pPr>
+        <w:pStyle w:val="NoSpacing"/>
+        <w:ind w:left="1440"/>
+        <w:rPr>
+          <w:rFonts w:cstheme="minorHAnsi"/>
+          <w:lang w:val="en-IE"/>
+        </w:rPr>
+      </w:pPr>
+    </w:p>
+    <w:p>
+      <w:pPr>
+        <w:pStyle w:val="NoSpacing"/>
+        <w:ind w:left="1440"/>
+        <w:rPr>
+          <w:rFonts w:cstheme="minorHAnsi"/>
+          <w:lang w:val="en-IE"/>
+        </w:rPr>
+      </w:pPr>
+      <w:r>
+        <w:rPr>
+          <w:rFonts w:cstheme="minorHAnsi"/>
+          <w:lang w:val="en-IE"/>
+        </w:rPr>
+        <w:t>Fixed bug in Sample-Code &amp; Sample LINQ Query – date &amp; time was incorrect</w:t>
+      </w:r>
+      <w:r>
+        <w:rPr>
+          <w:rFonts w:cstheme="minorHAnsi"/>
+          <w:lang w:val="en-IE"/>
+        </w:rPr>
+        <w:t>.</w:t>
+      </w:r>
+    </w:p>
+    <w:p>
+      <w:pPr>
+        <w:pStyle w:val="NoSpacing"/>
+        <w:ind w:left="1440"/>
+        <w:rPr>
+          <w:rFonts w:cstheme="minorHAnsi"/>
+          <w:lang w:val="en-IE"/>
+        </w:rPr>
+      </w:pPr>
+      <w:r>
+        <w:rPr>
+          <w:rFonts w:cstheme="minorHAnsi"/>
+          <w:lang w:val="en-IE"/>
+        </w:rPr>
+        <w:t>Experimented with threading – set alarm in a new separate thread.</w:t>
+      </w:r>
+    </w:p>
+    <w:p>
+      <w:pPr>
+        <w:pStyle w:val="NoSpacing"/>
+        <w:ind w:left="1440"/>
+        <w:rPr>
+          <w:rFonts w:cstheme="minorHAnsi"/>
+          <w:lang w:val="en-IE"/>
+        </w:rPr>
+      </w:pPr>
+    </w:p>
+    <w:p>
+      <w:pPr>
+        <w:pStyle w:val="NoSpacing"/>
+        <w:ind w:left="1440"/>
+        <w:rPr>
+          <w:rFonts w:cstheme="minorHAnsi"/>
+          <w:lang w:val="en-IE"/>
+        </w:rPr>
+      </w:pPr>
+      <w:r>
+        <w:rPr>
+          <w:rFonts w:cstheme="minorHAnsi"/>
+          <w:lang w:val="en-IE"/>
+        </w:rPr>
+        <w:t>Useful:</w:t>
+      </w:r>
+    </w:p>
+    <w:p>
+      <w:pPr>
+        <w:pStyle w:val="NoSpacing"/>
+        <w:ind w:left="1440"/>
+        <w:rPr>
+          <w:rFonts w:cstheme="minorHAnsi"/>
+          <w:lang w:val="en-IE"/>
+        </w:rPr>
+      </w:pPr>
+      <w:proofErr w:type="spellStart"/>
+      <w:r>
+        <w:rPr>
+          <w:rFonts w:cstheme="minorHAnsi"/>
+          <w:lang w:val="en-IE"/>
+        </w:rPr>
+        <w:t>AlarmManager.Set</w:t>
+      </w:r>
+      <w:proofErr w:type="spellEnd"/>
+      <w:r>
+        <w:rPr>
+          <w:rFonts w:cstheme="minorHAnsi"/>
+          <w:lang w:val="en-IE"/>
+        </w:rPr>
+        <w:t>(</w:t>
+      </w:r>
+      <w:proofErr w:type="gramStart"/>
+      <w:r>
+        <w:rPr>
+          <w:rFonts w:cstheme="minorHAnsi"/>
+          <w:lang w:val="en-IE"/>
+        </w:rPr>
+        <w:t>AlarmType,Int</w:t>
+      </w:r>
+      <w:proofErr w:type="gramEnd"/>
+      <w:r>
+        <w:rPr>
+          <w:rFonts w:cstheme="minorHAnsi"/>
+          <w:lang w:val="en-IE"/>
+        </w:rPr>
+        <w:t>64,Int64)</w:t>
+      </w:r>
+    </w:p>
+    <w:p>
+      <w:pPr>
+        <w:pStyle w:val="NoSpacing"/>
+        <w:ind w:left="1440"/>
+        <w:rPr>
+          <w:rFonts w:cstheme="minorHAnsi"/>
+          <w:lang w:val="en-IE"/>
+        </w:rPr>
+      </w:pPr>
+      <w:proofErr w:type="spellStart"/>
+      <w:r>
+        <w:rPr>
+          <w:rFonts w:cstheme="minorHAnsi"/>
+          <w:lang w:val="en-IE"/>
+        </w:rPr>
+        <w:t>AlarmManager.SetExact</w:t>
+      </w:r>
+      <w:proofErr w:type="spellEnd"/>
+      <w:r>
+        <w:rPr>
+          <w:rFonts w:cstheme="minorHAnsi"/>
+          <w:lang w:val="en-IE"/>
+        </w:rPr>
+        <w:t>(</w:t>
+      </w:r>
+      <w:proofErr w:type="gramStart"/>
+      <w:r>
+        <w:rPr>
+          <w:rFonts w:cstheme="minorHAnsi"/>
+          <w:lang w:val="en-IE"/>
+        </w:rPr>
+        <w:t>AlarmType,Int</w:t>
+      </w:r>
+      <w:proofErr w:type="gramEnd"/>
+      <w:r>
+        <w:rPr>
+          <w:rFonts w:cstheme="minorHAnsi"/>
+          <w:lang w:val="en-IE"/>
+        </w:rPr>
+        <w:t>64,Int64)</w:t>
+      </w:r>
+    </w:p>
+    <w:p>
+      <w:pPr>
+        <w:pStyle w:val="NoSpacing"/>
+        <w:ind w:left="1440"/>
+        <w:rPr>
+          <w:rFonts w:cstheme="minorHAnsi"/>
+          <w:lang w:val="en-IE"/>
+        </w:rPr>
+      </w:pPr>
+      <w:proofErr w:type="spellStart"/>
+      <w:r>
+        <w:rPr>
+          <w:rFonts w:cstheme="minorHAnsi"/>
+          <w:lang w:val="en-IE"/>
+        </w:rPr>
+        <w:t>AlarmManager.Cancel</w:t>
+      </w:r>
+      <w:proofErr w:type="spellEnd"/>
+      <w:r>
+        <w:rPr>
+          <w:rFonts w:cstheme="minorHAnsi"/>
+          <w:lang w:val="en-IE"/>
+        </w:rPr>
+        <w:t>(</w:t>
+      </w:r>
+      <w:proofErr w:type="spellStart"/>
+      <w:r>
+        <w:rPr>
+          <w:rFonts w:cstheme="minorHAnsi"/>
+          <w:lang w:val="en-IE"/>
+        </w:rPr>
+        <w:t>PendingIntent</w:t>
+      </w:r>
+      <w:proofErr w:type="spellEnd"/>
+      <w:r>
+        <w:rPr>
+          <w:rFonts w:cstheme="minorHAnsi"/>
+          <w:lang w:val="en-IE"/>
+        </w:rPr>
+        <w:t>)</w:t>
+      </w:r>
+      <w:bookmarkStart w:id="0" w:name="_GoBack"/>
+      <w:bookmarkEnd w:id="0"/>
+    </w:p>
+    <w:p>
+      <w:pPr>
+        <w:pStyle w:val="NoSpacing"/>
+        <w:ind w:left="1440"/>
+        <w:rPr>
+          <w:rFonts w:cstheme="minorHAnsi"/>
+          <w:lang w:val="en-IE"/>
+        </w:rPr>
+      </w:pPr>
+      <w:proofErr w:type="spellStart"/>
+      <w:proofErr w:type="gramStart"/>
+      <w:r>
+        <w:rPr>
+          <w:rFonts w:cstheme="minorHAnsi"/>
+          <w:lang w:val="en-IE"/>
+        </w:rPr>
+        <w:t>getNextAlarmClock</w:t>
+      </w:r>
+      <w:proofErr w:type="spellEnd"/>
+      <w:r>
+        <w:rPr>
+          <w:rFonts w:cstheme="minorHAnsi"/>
+          <w:lang w:val="en-IE"/>
+        </w:rPr>
+        <w:t>(</w:t>
+      </w:r>
+      <w:proofErr w:type="gramEnd"/>
+      <w:r>
+        <w:rPr>
+          <w:rFonts w:cstheme="minorHAnsi"/>
+          <w:lang w:val="en-IE"/>
+        </w:rPr>
+        <w:t>)</w:t>
+      </w:r>
+    </w:p>
+    <w:p>
+      <w:pPr>
+        <w:pStyle w:val="NoSpacing"/>
+        <w:ind w:left="1440"/>
+        <w:rPr>
+          <w:rFonts w:cstheme="minorHAnsi"/>
+          <w:lang w:val="en-IE"/>
+        </w:rPr>
+      </w:pPr>
     </w:p>
     <w:sectPr>
       <w:pgSz w:w="12240" w:h="15840"/>
@@ -7722,6 +8297,119 @@
 <file path=word/numbering.xml><?xml version="1.0" encoding="utf-8"?>
 <w:numbering xmlns:wpc="http://schemas.microsoft.com/office/word/2010/wordprocessingCanvas" xmlns:cx="http://schemas.microsoft.com/office/drawing/2014/chartex" xmlns:cx1="http://schemas.microsoft.com/office/drawing/2015/9/8/chartex" xmlns:cx2="http://schemas.microsoft.com/office/drawing/2015/10/21/chartex" xmlns:cx3="http://schemas.microsoft.com/office/drawing/2016/5/9/chartex" xmlns:cx4="http://schemas.microsoft.com/office/drawing/2016/5/10/chartex" xmlns:cx5="http://schemas.microsoft.com/office/drawing/2016/5/11/chartex" xmlns:cx6="http://schemas.microsoft.com/office/drawing/2016/5/12/chartex" xmlns:cx7="http://schemas.microsoft.com/office/drawing/2016/5/13/chartex" xmlns:cx8="http://schemas.microsoft.com/office/drawing/2016/5/14/chartex" xmlns:mc="http://schemas.openxmlformats.org/markup-compatibility/2006" xmlns:aink="http://schemas.microsoft.com/office/drawing/2016/ink" xmlns:am3d="http://schemas.microsoft.com/office/drawing/2017/model3d" xmlns:o="urn:schemas-microsoft-com:office:office" xmlns:r="http://schemas.openxmlformats.org/officeDocument/2006/relationships" xmlns:m="http://schemas.openxmlformats.org/officeDocument/2006/math" xmlns:v="urn:schemas-microsoft-com:vml" xmlns:wp14="http://schemas.microsoft.com/office/word/2010/wordprocessingDrawing" xmlns:wp="http://schemas.openxmlformats.org/drawingml/2006/wordprocessingDrawing" xmlns:w10="urn:schemas-microsoft-com:office:word" xmlns:w="http://schemas.openxmlformats.org/wordprocessingml/2006/main" xmlns:w14="http://schemas.microsoft.com/office/word/2010/wordml" xmlns:w15="http://schemas.microsoft.com/office/word/2012/wordml" xmlns:w16cid="http://schemas.microsoft.com/office/word/2016/wordml/cid" xmlns:w16se="http://schemas.microsoft.com/office/word/2015/wordml/symex" xmlns:wpg="http://schemas.microsoft.com/office/word/2010/wordprocessingGroup" xmlns:wpi="http://schemas.microsoft.com/office/word/2010/wordprocessingInk" xmlns:wne="http://schemas.microsoft.com/office/word/2006/wordml" xmlns:wps="http://schemas.microsoft.com/office/word/2010/wordprocessingShape" mc:Ignorable="w14 w15 w16se w16cid wp14">
   <w:abstractNum w:abstractNumId="0" w15:restartNumberingAfterBreak="0">
+    <w:nsid w:val="02B922E6"/>
+    <w:multiLevelType w:val="hybridMultilevel"/>
+    <w:tmpl w:val="0524A30E"/>
+    <w:lvl w:ilvl="0" w:tplc="04090001">
+      <w:start w:val="1"/>
+      <w:numFmt w:val="bullet"/>
+      <w:lvlText w:val=""/>
+      <w:lvlJc w:val="left"/>
+      <w:pPr>
+        <w:ind w:left="2160" w:hanging="360"/>
+      </w:pPr>
+      <w:rPr>
+        <w:rFonts w:ascii="Symbol" w:hAnsi="Symbol" w:hint="default"/>
+      </w:rPr>
+    </w:lvl>
+    <w:lvl w:ilvl="1" w:tplc="04090003" w:tentative="1">
+      <w:start w:val="1"/>
+      <w:numFmt w:val="bullet"/>
+      <w:lvlText w:val="o"/>
+      <w:lvlJc w:val="left"/>
+      <w:pPr>
+        <w:ind w:left="2880" w:hanging="360"/>
+      </w:pPr>
+      <w:rPr>
+        <w:rFonts w:ascii="Courier New" w:hAnsi="Courier New" w:cs="Courier New" w:hint="default"/>
+      </w:rPr>
+    </w:lvl>
+    <w:lvl w:ilvl="2" w:tplc="04090005" w:tentative="1">
+      <w:start w:val="1"/>
+      <w:numFmt w:val="bullet"/>
+      <w:lvlText w:val=""/>
+      <w:lvlJc w:val="left"/>
+      <w:pPr>
+        <w:ind w:left="3600" w:hanging="360"/>
+      </w:pPr>
+      <w:rPr>
+        <w:rFonts w:ascii="Wingdings" w:hAnsi="Wingdings" w:hint="default"/>
+      </w:rPr>
+    </w:lvl>
+    <w:lvl w:ilvl="3" w:tplc="04090001" w:tentative="1">
+      <w:start w:val="1"/>
+      <w:numFmt w:val="bullet"/>
+      <w:lvlText w:val=""/>
+      <w:lvlJc w:val="left"/>
+      <w:pPr>
+        <w:ind w:left="4320" w:hanging="360"/>
+      </w:pPr>
+      <w:rPr>
+        <w:rFonts w:ascii="Symbol" w:hAnsi="Symbol" w:hint="default"/>
+      </w:rPr>
+    </w:lvl>
+    <w:lvl w:ilvl="4" w:tplc="04090003" w:tentative="1">
+      <w:start w:val="1"/>
+      <w:numFmt w:val="bullet"/>
+      <w:lvlText w:val="o"/>
+      <w:lvlJc w:val="left"/>
+      <w:pPr>
+        <w:ind w:left="5040" w:hanging="360"/>
+      </w:pPr>
+      <w:rPr>
+        <w:rFonts w:ascii="Courier New" w:hAnsi="Courier New" w:cs="Courier New" w:hint="default"/>
+      </w:rPr>
+    </w:lvl>
+    <w:lvl w:ilvl="5" w:tplc="04090005" w:tentative="1">
+      <w:start w:val="1"/>
+      <w:numFmt w:val="bullet"/>
+      <w:lvlText w:val=""/>
+      <w:lvlJc w:val="left"/>
+      <w:pPr>
+        <w:ind w:left="5760" w:hanging="360"/>
+      </w:pPr>
+      <w:rPr>
+        <w:rFonts w:ascii="Wingdings" w:hAnsi="Wingdings" w:hint="default"/>
+      </w:rPr>
+    </w:lvl>
+    <w:lvl w:ilvl="6" w:tplc="04090001" w:tentative="1">
+      <w:start w:val="1"/>
+      <w:numFmt w:val="bullet"/>
+      <w:lvlText w:val=""/>
+      <w:lvlJc w:val="left"/>
+      <w:pPr>
+        <w:ind w:left="6480" w:hanging="360"/>
+      </w:pPr>
+      <w:rPr>
+        <w:rFonts w:ascii="Symbol" w:hAnsi="Symbol" w:hint="default"/>
+      </w:rPr>
+    </w:lvl>
+    <w:lvl w:ilvl="7" w:tplc="04090003" w:tentative="1">
+      <w:start w:val="1"/>
+      <w:numFmt w:val="bullet"/>
+      <w:lvlText w:val="o"/>
+      <w:lvlJc w:val="left"/>
+      <w:pPr>
+        <w:ind w:left="7200" w:hanging="360"/>
+      </w:pPr>
+      <w:rPr>
+        <w:rFonts w:ascii="Courier New" w:hAnsi="Courier New" w:cs="Courier New" w:hint="default"/>
+      </w:rPr>
+    </w:lvl>
+    <w:lvl w:ilvl="8" w:tplc="04090005" w:tentative="1">
+      <w:start w:val="1"/>
+      <w:numFmt w:val="bullet"/>
+      <w:lvlText w:val=""/>
+      <w:lvlJc w:val="left"/>
+      <w:pPr>
+        <w:ind w:left="7920" w:hanging="360"/>
+      </w:pPr>
+      <w:rPr>
+        <w:rFonts w:ascii="Wingdings" w:hAnsi="Wingdings" w:hint="default"/>
+      </w:rPr>
+    </w:lvl>
+  </w:abstractNum>
+  <w:abstractNum w:abstractNumId="1" w15:restartNumberingAfterBreak="0">
     <w:nsid w:val="209D5124"/>
     <w:multiLevelType w:val="hybridMultilevel"/>
     <w:tmpl w:val="F358FDE4"/>
@@ -7833,7 +8521,7 @@
       </w:rPr>
     </w:lvl>
   </w:abstractNum>
-  <w:abstractNum w:abstractNumId="1" w15:restartNumberingAfterBreak="0">
+  <w:abstractNum w:abstractNumId="2" w15:restartNumberingAfterBreak="0">
     <w:nsid w:val="4A777766"/>
     <w:multiLevelType w:val="hybridMultilevel"/>
     <w:tmpl w:val="BB3A1118"/>
@@ -7947,9 +8635,12 @@
     </w:lvl>
   </w:abstractNum>
   <w:num w:numId="1">
+    <w:abstractNumId w:val="2"/>
+  </w:num>
+  <w:num w:numId="2">
     <w:abstractNumId w:val="1"/>
   </w:num>
-  <w:num w:numId="2">
+  <w:num w:numId="3">
     <w:abstractNumId w:val="0"/>
   </w:num>
 </w:numbering>

</xml_diff>

<commit_message>
Passing newsObject from MainActivity to UserAlerts Activity via new onClick option
</commit_message>
<xml_diff>
--- a/Documentation/Project WorkLog GordonLeary 10352606.docx
+++ b/Documentation/Project WorkLog GordonLeary 10352606.docx
@@ -8236,6 +8236,427 @@
         </w:rPr>
         <w:t>)</w:t>
       </w:r>
+    </w:p>
+    <w:p>
+      <w:pPr>
+        <w:pStyle w:val="NoSpacing"/>
+        <w:ind w:left="1440"/>
+        <w:rPr>
+          <w:rFonts w:cstheme="minorHAnsi"/>
+          <w:lang w:val="en-IE"/>
+        </w:rPr>
+      </w:pPr>
+      <w:proofErr w:type="spellStart"/>
+      <w:proofErr w:type="gramStart"/>
+      <w:r>
+        <w:rPr>
+          <w:rFonts w:cstheme="minorHAnsi"/>
+          <w:lang w:val="en-IE"/>
+        </w:rPr>
+        <w:t>getNextAlarmClock</w:t>
+      </w:r>
+      <w:proofErr w:type="spellEnd"/>
+      <w:r>
+        <w:rPr>
+          <w:rFonts w:cstheme="minorHAnsi"/>
+          <w:lang w:val="en-IE"/>
+        </w:rPr>
+        <w:t>(</w:t>
+      </w:r>
+      <w:proofErr w:type="gramEnd"/>
+      <w:r>
+        <w:rPr>
+          <w:rFonts w:cstheme="minorHAnsi"/>
+          <w:lang w:val="en-IE"/>
+        </w:rPr>
+        <w:t>)</w:t>
+      </w:r>
+    </w:p>
+    <w:p>
+      <w:pPr>
+        <w:pStyle w:val="NoSpacing"/>
+        <w:rPr>
+          <w:rFonts w:cstheme="minorHAnsi"/>
+          <w:lang w:val="en-IE"/>
+        </w:rPr>
+      </w:pPr>
+    </w:p>
+    <w:p>
+      <w:pPr>
+        <w:pStyle w:val="NoSpacing"/>
+        <w:rPr>
+          <w:rFonts w:cstheme="minorHAnsi"/>
+          <w:lang w:val="en-IE"/>
+        </w:rPr>
+      </w:pPr>
+      <w:r>
+        <w:rPr>
+          <w:rFonts w:cstheme="minorHAnsi"/>
+          <w:lang w:val="en-IE"/>
+        </w:rPr>
+        <w:t>6/Aug/2018</w:t>
+      </w:r>
+    </w:p>
+    <w:p>
+      <w:pPr>
+        <w:pStyle w:val="NoSpacing"/>
+        <w:ind w:left="1440" w:hanging="1440"/>
+        <w:rPr>
+          <w:rFonts w:cstheme="minorHAnsi"/>
+          <w:lang w:val="en-IE"/>
+        </w:rPr>
+      </w:pPr>
+      <w:r>
+        <w:rPr>
+          <w:rFonts w:cstheme="minorHAnsi"/>
+          <w:lang w:val="en-IE"/>
+        </w:rPr>
+        <w:t>(</w:t>
+      </w:r>
+      <w:proofErr w:type="spellStart"/>
+      <w:r>
+        <w:rPr>
+          <w:rFonts w:cstheme="minorHAnsi"/>
+          <w:lang w:val="en-IE"/>
+        </w:rPr>
+        <w:t>Approx</w:t>
+      </w:r>
+      <w:proofErr w:type="spellEnd"/>
+      <w:r>
+        <w:rPr>
+          <w:rFonts w:cstheme="minorHAnsi"/>
+          <w:lang w:val="en-IE"/>
+        </w:rPr>
+        <w:t xml:space="preserve"> 8 hrs)</w:t>
+      </w:r>
+      <w:r>
+        <w:rPr>
+          <w:rFonts w:cstheme="minorHAnsi"/>
+          <w:lang w:val="en-IE"/>
+        </w:rPr>
+        <w:tab/>
+      </w:r>
+    </w:p>
+    <w:p>
+      <w:pPr>
+        <w:pStyle w:val="NoSpacing"/>
+        <w:ind w:left="1440"/>
+        <w:rPr>
+          <w:rFonts w:cstheme="minorHAnsi"/>
+          <w:lang w:val="en-IE"/>
+        </w:rPr>
+      </w:pPr>
+      <w:r>
+        <w:rPr>
+          <w:rFonts w:cstheme="minorHAnsi"/>
+          <w:lang w:val="en-IE"/>
+        </w:rPr>
+        <w:t>Planned out User Alerts Activity – typed up, rough diagrams, made the day’s work much easier.</w:t>
+      </w:r>
+      <w:r>
+        <w:rPr>
+          <w:rFonts w:cstheme="minorHAnsi"/>
+          <w:lang w:val="en-IE"/>
+        </w:rPr>
+        <w:t xml:space="preserve"> (1hr)</w:t>
+      </w:r>
+    </w:p>
+    <w:p>
+      <w:pPr>
+        <w:pStyle w:val="NoSpacing"/>
+        <w:ind w:left="1440"/>
+        <w:rPr>
+          <w:rFonts w:cstheme="minorHAnsi"/>
+          <w:lang w:val="en-IE"/>
+        </w:rPr>
+      </w:pPr>
+      <w:r>
+        <w:rPr>
+          <w:rFonts w:cstheme="minorHAnsi"/>
+          <w:lang w:val="en-IE"/>
+        </w:rPr>
+        <w:t>Documented how 2 different menu implement</w:t>
+      </w:r>
+      <w:r>
+        <w:rPr>
+          <w:rFonts w:cstheme="minorHAnsi"/>
+          <w:lang w:val="en-IE"/>
+        </w:rPr>
+        <w:t>at</w:t>
+      </w:r>
+      <w:r>
+        <w:rPr>
+          <w:rFonts w:cstheme="minorHAnsi"/>
+          <w:lang w:val="en-IE"/>
+        </w:rPr>
+        <w:t>ions work.</w:t>
+      </w:r>
+    </w:p>
+    <w:p>
+      <w:pPr>
+        <w:pStyle w:val="NoSpacing"/>
+        <w:ind w:left="1440"/>
+        <w:rPr>
+          <w:rFonts w:cstheme="minorHAnsi"/>
+          <w:lang w:val="en-IE"/>
+        </w:rPr>
+      </w:pPr>
+    </w:p>
+    <w:p>
+      <w:pPr>
+        <w:pStyle w:val="ListParagraph"/>
+        <w:numPr>
+          <w:ilvl w:val="0"/>
+          <w:numId w:val="4"/>
+        </w:numPr>
+        <w:rPr>
+          <w:lang w:val="en-IE"/>
+        </w:rPr>
+      </w:pPr>
+      <w:r>
+        <w:rPr>
+          <w:lang w:val="en-IE"/>
+        </w:rPr>
+        <w:t xml:space="preserve">User-Alert </w:t>
+      </w:r>
+      <w:proofErr w:type="gramStart"/>
+      <w:r>
+        <w:rPr>
+          <w:lang w:val="en-IE"/>
+        </w:rPr>
+        <w:t>Class</w:t>
+      </w:r>
+      <w:r>
+        <w:rPr>
+          <w:lang w:val="en-IE"/>
+        </w:rPr>
+        <w:t xml:space="preserve">  </w:t>
+      </w:r>
+      <w:r>
+        <w:rPr>
+          <w:lang w:val="en-IE"/>
+        </w:rPr>
+        <w:t>(</w:t>
+      </w:r>
+      <w:proofErr w:type="gramEnd"/>
+      <w:r>
+        <w:rPr>
+          <w:lang w:val="en-IE"/>
+        </w:rPr>
+        <w:t xml:space="preserve">1 </w:t>
+      </w:r>
+      <w:r>
+        <w:rPr>
+          <w:lang w:val="en-IE"/>
+        </w:rPr>
+        <w:t xml:space="preserve">½ </w:t>
+      </w:r>
+      <w:r>
+        <w:rPr>
+          <w:lang w:val="en-IE"/>
+        </w:rPr>
+        <w:t>hr)</w:t>
+      </w:r>
+    </w:p>
+    <w:p>
+      <w:pPr>
+        <w:pStyle w:val="ListParagraph"/>
+        <w:numPr>
+          <w:ilvl w:val="0"/>
+          <w:numId w:val="4"/>
+        </w:numPr>
+        <w:rPr>
+          <w:lang w:val="en-IE"/>
+        </w:rPr>
+      </w:pPr>
+      <w:r>
+        <w:rPr>
+          <w:lang w:val="en-IE"/>
+        </w:rPr>
+        <w:t>Sample data</w:t>
+      </w:r>
+      <w:r>
+        <w:rPr>
+          <w:lang w:val="en-IE"/>
+        </w:rPr>
+        <w:t xml:space="preserve"> </w:t>
+      </w:r>
+    </w:p>
+    <w:p>
+      <w:pPr>
+        <w:pStyle w:val="ListParagraph"/>
+        <w:numPr>
+          <w:ilvl w:val="0"/>
+          <w:numId w:val="4"/>
+        </w:numPr>
+        <w:rPr>
+          <w:lang w:val="en-IE"/>
+        </w:rPr>
+      </w:pPr>
+      <w:r>
+        <w:rPr>
+          <w:lang w:val="en-IE"/>
+        </w:rPr>
+        <w:t>Table of User Alert</w:t>
+      </w:r>
+      <w:r>
+        <w:rPr>
+          <w:lang w:val="en-IE"/>
+        </w:rPr>
+        <w:t xml:space="preserve"> (1 ½ hr)</w:t>
+      </w:r>
+    </w:p>
+    <w:p>
+      <w:pPr>
+        <w:pStyle w:val="ListParagraph"/>
+        <w:numPr>
+          <w:ilvl w:val="0"/>
+          <w:numId w:val="4"/>
+        </w:numPr>
+        <w:rPr>
+          <w:lang w:val="en-IE"/>
+        </w:rPr>
+      </w:pPr>
+      <w:r>
+        <w:rPr>
+          <w:lang w:val="en-IE"/>
+        </w:rPr>
+        <w:t>User Alert Activity</w:t>
+      </w:r>
+    </w:p>
+    <w:p>
+      <w:pPr>
+        <w:pStyle w:val="ListParagraph"/>
+        <w:numPr>
+          <w:ilvl w:val="1"/>
+          <w:numId w:val="4"/>
+        </w:numPr>
+        <w:rPr>
+          <w:lang w:val="en-IE"/>
+        </w:rPr>
+      </w:pPr>
+      <w:r>
+        <w:rPr>
+          <w:lang w:val="en-IE"/>
+        </w:rPr>
+        <w:t>Layout</w:t>
+      </w:r>
+      <w:r>
+        <w:rPr>
+          <w:lang w:val="en-IE"/>
+        </w:rPr>
+        <w:t xml:space="preserve"> (1 </w:t>
+      </w:r>
+      <w:proofErr w:type="gramStart"/>
+      <w:r>
+        <w:rPr>
+          <w:lang w:val="en-IE"/>
+        </w:rPr>
+        <w:t>½ )</w:t>
+      </w:r>
+      <w:proofErr w:type="gramEnd"/>
+    </w:p>
+    <w:p>
+      <w:pPr>
+        <w:pStyle w:val="ListParagraph"/>
+        <w:numPr>
+          <w:ilvl w:val="1"/>
+          <w:numId w:val="4"/>
+        </w:numPr>
+        <w:rPr>
+          <w:lang w:val="en-IE"/>
+        </w:rPr>
+      </w:pPr>
+      <w:r>
+        <w:rPr>
+          <w:lang w:val="en-IE"/>
+        </w:rPr>
+        <w:t>Recycle &amp; Card Views</w:t>
+      </w:r>
+      <w:r>
+        <w:rPr>
+          <w:lang w:val="en-IE"/>
+        </w:rPr>
+        <w:t xml:space="preserve"> </w:t>
+      </w:r>
+      <w:r>
+        <w:rPr>
+          <w:rFonts w:cstheme="minorHAnsi"/>
+          <w:lang w:val="en-IE"/>
+        </w:rPr>
+        <w:t>(1hr)</w:t>
+      </w:r>
+    </w:p>
+    <w:p>
+      <w:pPr>
+        <w:pStyle w:val="ListParagraph"/>
+        <w:numPr>
+          <w:ilvl w:val="1"/>
+          <w:numId w:val="4"/>
+        </w:numPr>
+        <w:rPr>
+          <w:lang w:val="en-IE"/>
+        </w:rPr>
+      </w:pPr>
+      <w:r>
+        <w:rPr>
+          <w:lang w:val="en-IE"/>
+        </w:rPr>
+        <w:t>Menu top</w:t>
+      </w:r>
+    </w:p>
+    <w:p>
+      <w:pPr>
+        <w:pStyle w:val="ListParagraph"/>
+        <w:numPr>
+          <w:ilvl w:val="1"/>
+          <w:numId w:val="4"/>
+        </w:numPr>
+        <w:rPr>
+          <w:lang w:val="en-IE"/>
+        </w:rPr>
+      </w:pPr>
+      <w:r>
+        <w:rPr>
+          <w:lang w:val="en-IE"/>
+        </w:rPr>
+        <w:t>Menu bottom</w:t>
+      </w:r>
+      <w:r>
+        <w:rPr>
+          <w:lang w:val="en-IE"/>
+        </w:rPr>
+        <w:t xml:space="preserve"> (1hr)</w:t>
+      </w:r>
+    </w:p>
+    <w:p>
+      <w:pPr>
+        <w:pStyle w:val="NoSpacing"/>
+        <w:numPr>
+          <w:ilvl w:val="0"/>
+          <w:numId w:val="4"/>
+        </w:numPr>
+        <w:rPr>
+          <w:rFonts w:cstheme="minorHAnsi"/>
+          <w:lang w:val="en-IE"/>
+        </w:rPr>
+      </w:pPr>
+      <w:proofErr w:type="spellStart"/>
+      <w:r>
+        <w:rPr>
+          <w:rFonts w:cstheme="minorHAnsi"/>
+          <w:lang w:val="en-IE"/>
+        </w:rPr>
+        <w:t>adapter.ItemClick</w:t>
+      </w:r>
+      <w:proofErr w:type="spellEnd"/>
+      <w:r>
+        <w:rPr>
+          <w:rFonts w:cstheme="minorHAnsi"/>
+          <w:lang w:val="en-IE"/>
+        </w:rPr>
+        <w:t xml:space="preserve"> ( ½  hr)</w:t>
+      </w:r>
       <w:bookmarkStart w:id="0" w:name="_GoBack"/>
       <w:bookmarkEnd w:id="0"/>
     </w:p>
@@ -8248,41 +8669,266 @@
           <w:lang w:val="en-IE"/>
         </w:rPr>
       </w:pPr>
-      <w:proofErr w:type="spellStart"/>
+    </w:p>
+    <w:p>
+      <w:pPr>
+        <w:pStyle w:val="NoSpacing"/>
+        <w:ind w:left="1440"/>
+        <w:rPr>
+          <w:rFonts w:cstheme="minorHAnsi"/>
+          <w:lang w:val="en-IE"/>
+        </w:rPr>
+      </w:pPr>
+    </w:p>
+    <w:p>
+      <w:pPr>
+        <w:pStyle w:val="NoSpacing"/>
+        <w:ind w:left="1440"/>
+        <w:rPr>
+          <w:rFonts w:cstheme="minorHAnsi"/>
+          <w:lang w:val="en-IE"/>
+        </w:rPr>
+      </w:pPr>
+      <w:r>
+        <w:rPr>
+          <w:rFonts w:cstheme="minorHAnsi"/>
+          <w:lang w:val="en-IE"/>
+        </w:rPr>
+        <w:t>----------------------------------------</w:t>
+      </w:r>
+    </w:p>
+    <w:p>
+      <w:pPr>
+        <w:pStyle w:val="NoSpacing"/>
+        <w:ind w:left="1440"/>
+        <w:rPr>
+          <w:rFonts w:cstheme="minorHAnsi"/>
+          <w:lang w:val="en-IE"/>
+        </w:rPr>
+      </w:pPr>
+      <w:r>
+        <w:rPr>
+          <w:rFonts w:cstheme="minorHAnsi"/>
+          <w:lang w:val="en-IE"/>
+        </w:rPr>
+        <w:t>Report Ideas:</w:t>
+      </w:r>
+    </w:p>
+    <w:p>
+      <w:pPr>
+        <w:pStyle w:val="NoSpacing"/>
+        <w:ind w:left="1440"/>
+        <w:rPr>
+          <w:rFonts w:cstheme="minorHAnsi"/>
+          <w:lang w:val="en-IE"/>
+        </w:rPr>
+      </w:pPr>
+      <w:r>
+        <w:rPr>
+          <w:rFonts w:cstheme="minorHAnsi"/>
+          <w:lang w:val="en-IE"/>
+        </w:rPr>
+        <w:t>Workflow is more enjoyable when you have a definite plan</w:t>
+      </w:r>
+    </w:p>
+    <w:p>
+      <w:pPr>
+        <w:pStyle w:val="NoSpacing"/>
+        <w:ind w:left="1440"/>
+        <w:rPr>
+          <w:rFonts w:cstheme="minorHAnsi"/>
+          <w:lang w:val="en-IE"/>
+        </w:rPr>
+      </w:pPr>
+      <w:r>
+        <w:rPr>
+          <w:rFonts w:cstheme="minorHAnsi"/>
+          <w:lang w:val="en-IE"/>
+        </w:rPr>
+        <w:t>that is laid out in a logical progression - step by step!</w:t>
+      </w:r>
+    </w:p>
+    <w:p>
+      <w:pPr>
+        <w:pStyle w:val="NoSpacing"/>
+        <w:ind w:left="1440"/>
+        <w:rPr>
+          <w:rFonts w:cstheme="minorHAnsi"/>
+          <w:lang w:val="en-IE"/>
+        </w:rPr>
+      </w:pPr>
+      <w:r>
+        <w:rPr>
+          <w:rFonts w:cstheme="minorHAnsi"/>
+          <w:lang w:val="en-IE"/>
+        </w:rPr>
+        <w:t>Takes the 'creative worry' out of not knowing what you are going to work on next - helps to overcome procrastination!</w:t>
+      </w:r>
+    </w:p>
+    <w:p>
+      <w:pPr>
+        <w:pStyle w:val="NoSpacing"/>
+        <w:ind w:left="1440"/>
+        <w:rPr>
+          <w:rFonts w:cstheme="minorHAnsi"/>
+          <w:lang w:val="en-IE"/>
+        </w:rPr>
+      </w:pPr>
+    </w:p>
+    <w:p>
+      <w:pPr>
+        <w:pStyle w:val="NoSpacing"/>
+        <w:ind w:left="1440"/>
+        <w:rPr>
+          <w:rFonts w:cstheme="minorHAnsi"/>
+          <w:lang w:val="en-IE"/>
+        </w:rPr>
+      </w:pPr>
+      <w:r>
+        <w:rPr>
+          <w:rFonts w:cstheme="minorHAnsi"/>
+          <w:lang w:val="en-IE"/>
+        </w:rPr>
+        <w:t xml:space="preserve">Learning experience - e.g. 2 different ways of implementing Toolbar using </w:t>
+      </w:r>
+      <w:proofErr w:type="spellStart"/>
+      <w:r>
+        <w:rPr>
+          <w:rFonts w:cstheme="minorHAnsi"/>
+          <w:lang w:val="en-IE"/>
+        </w:rPr>
+        <w:t>appcompat</w:t>
+      </w:r>
+      <w:proofErr w:type="spellEnd"/>
+    </w:p>
+    <w:p>
+      <w:pPr>
+        <w:pStyle w:val="NoSpacing"/>
+        <w:ind w:left="1440"/>
+        <w:rPr>
+          <w:rFonts w:cstheme="minorHAnsi"/>
+          <w:lang w:val="en-IE"/>
+        </w:rPr>
+      </w:pPr>
+      <w:r>
+        <w:rPr>
+          <w:rFonts w:cstheme="minorHAnsi"/>
+          <w:lang w:val="en-IE"/>
+        </w:rPr>
+        <w:t>- now have code available for use in future projects.</w:t>
+      </w:r>
+    </w:p>
+    <w:p>
+      <w:pPr>
+        <w:pStyle w:val="NoSpacing"/>
+        <w:ind w:left="1440"/>
+        <w:rPr>
+          <w:rFonts w:cstheme="minorHAnsi"/>
+          <w:lang w:val="en-IE"/>
+        </w:rPr>
+      </w:pPr>
+    </w:p>
+    <w:p>
+      <w:pPr>
+        <w:pStyle w:val="NoSpacing"/>
+        <w:ind w:left="1440"/>
+        <w:rPr>
+          <w:rFonts w:cstheme="minorHAnsi"/>
+          <w:lang w:val="en-IE"/>
+        </w:rPr>
+      </w:pPr>
+      <w:r>
+        <w:rPr>
+          <w:rFonts w:cstheme="minorHAnsi"/>
+          <w:lang w:val="en-IE"/>
+        </w:rPr>
+        <w:t>-----------------------------------------</w:t>
+      </w:r>
+    </w:p>
+    <w:p>
+      <w:pPr>
+        <w:pStyle w:val="NoSpacing"/>
+        <w:ind w:left="1440"/>
+        <w:rPr>
+          <w:rFonts w:cstheme="minorHAnsi"/>
+          <w:lang w:val="en-IE"/>
+        </w:rPr>
+      </w:pPr>
+    </w:p>
+    <w:p>
+      <w:pPr>
+        <w:pStyle w:val="NoSpacing"/>
+        <w:ind w:left="1440"/>
+        <w:rPr>
+          <w:rFonts w:cstheme="minorHAnsi"/>
+          <w:lang w:val="en-IE"/>
+        </w:rPr>
+      </w:pPr>
+      <w:r>
+        <w:rPr>
+          <w:rFonts w:cstheme="minorHAnsi"/>
+          <w:lang w:val="en-IE"/>
+        </w:rPr>
+        <w:t>Useful:</w:t>
+      </w:r>
+    </w:p>
+    <w:p>
+      <w:pPr>
+        <w:pStyle w:val="NoSpacing"/>
+        <w:ind w:left="1440"/>
+        <w:rPr>
+          <w:rFonts w:cstheme="minorHAnsi"/>
+          <w:lang w:val="en-IE"/>
+        </w:rPr>
+      </w:pPr>
+      <w:r>
+        <w:rPr>
+          <w:rFonts w:cstheme="minorHAnsi"/>
+          <w:lang w:val="en-IE"/>
+        </w:rPr>
+        <w:t xml:space="preserve">What </w:t>
+      </w:r>
       <w:proofErr w:type="gramStart"/>
       <w:r>
         <w:rPr>
           <w:rFonts w:cstheme="minorHAnsi"/>
           <w:lang w:val="en-IE"/>
         </w:rPr>
-        <w:t>getNextAlarmClock</w:t>
-      </w:r>
-      <w:proofErr w:type="spellEnd"/>
-      <w:r>
-        <w:rPr>
-          <w:rFonts w:cstheme="minorHAnsi"/>
-          <w:lang w:val="en-IE"/>
-        </w:rPr>
-        <w:t>(</w:t>
-      </w:r>
+        <w:t>is ?</w:t>
+      </w:r>
+      <w:proofErr w:type="spellStart"/>
+      <w:r>
+        <w:rPr>
+          <w:rFonts w:cstheme="minorHAnsi"/>
+          <w:lang w:val="en-IE"/>
+        </w:rPr>
+        <w:t>attr</w:t>
+      </w:r>
+      <w:proofErr w:type="spellEnd"/>
       <w:proofErr w:type="gramEnd"/>
       <w:r>
         <w:rPr>
           <w:rFonts w:cstheme="minorHAnsi"/>
           <w:lang w:val="en-IE"/>
         </w:rPr>
-        <w:t>)</w:t>
-      </w:r>
-    </w:p>
-    <w:p>
-      <w:pPr>
-        <w:pStyle w:val="NoSpacing"/>
-        <w:ind w:left="1440"/>
-        <w:rPr>
-          <w:rFonts w:cstheme="minorHAnsi"/>
-          <w:lang w:val="en-IE"/>
-        </w:rPr>
-      </w:pPr>
+        <w:t>/</w:t>
+      </w:r>
+      <w:proofErr w:type="spellStart"/>
+      <w:r>
+        <w:rPr>
+          <w:rFonts w:cstheme="minorHAnsi"/>
+          <w:lang w:val="en-IE"/>
+        </w:rPr>
+        <w:t>color</w:t>
+      </w:r>
+      <w:proofErr w:type="spellEnd"/>
+      <w:r>
+        <w:rPr>
+          <w:rFonts w:cstheme="minorHAnsi"/>
+          <w:lang w:val="en-IE"/>
+        </w:rPr>
+        <w:t>.....</w:t>
+      </w:r>
     </w:p>
     <w:sectPr>
       <w:pgSz w:w="12240" w:h="15840"/>
@@ -8634,6 +9280,95 @@
       </w:rPr>
     </w:lvl>
   </w:abstractNum>
+  <w:abstractNum w:abstractNumId="3" w15:restartNumberingAfterBreak="0">
+    <w:nsid w:val="75EA65A0"/>
+    <w:multiLevelType w:val="hybridMultilevel"/>
+    <w:tmpl w:val="88FE026C"/>
+    <w:lvl w:ilvl="0" w:tplc="E87ECA2C">
+      <w:start w:val="1"/>
+      <w:numFmt w:val="decimal"/>
+      <w:lvlText w:val="%1)"/>
+      <w:lvlJc w:val="left"/>
+      <w:pPr>
+        <w:ind w:left="1080" w:hanging="360"/>
+      </w:pPr>
+      <w:rPr>
+        <w:rFonts w:hint="default"/>
+      </w:rPr>
+    </w:lvl>
+    <w:lvl w:ilvl="1" w:tplc="04090019">
+      <w:start w:val="1"/>
+      <w:numFmt w:val="lowerLetter"/>
+      <w:lvlText w:val="%2."/>
+      <w:lvlJc w:val="left"/>
+      <w:pPr>
+        <w:ind w:left="1800" w:hanging="360"/>
+      </w:pPr>
+    </w:lvl>
+    <w:lvl w:ilvl="2" w:tplc="0409001B" w:tentative="1">
+      <w:start w:val="1"/>
+      <w:numFmt w:val="lowerRoman"/>
+      <w:lvlText w:val="%3."/>
+      <w:lvlJc w:val="right"/>
+      <w:pPr>
+        <w:ind w:left="2520" w:hanging="180"/>
+      </w:pPr>
+    </w:lvl>
+    <w:lvl w:ilvl="3" w:tplc="0409000F" w:tentative="1">
+      <w:start w:val="1"/>
+      <w:numFmt w:val="decimal"/>
+      <w:lvlText w:val="%4."/>
+      <w:lvlJc w:val="left"/>
+      <w:pPr>
+        <w:ind w:left="3240" w:hanging="360"/>
+      </w:pPr>
+    </w:lvl>
+    <w:lvl w:ilvl="4" w:tplc="04090019" w:tentative="1">
+      <w:start w:val="1"/>
+      <w:numFmt w:val="lowerLetter"/>
+      <w:lvlText w:val="%5."/>
+      <w:lvlJc w:val="left"/>
+      <w:pPr>
+        <w:ind w:left="3960" w:hanging="360"/>
+      </w:pPr>
+    </w:lvl>
+    <w:lvl w:ilvl="5" w:tplc="0409001B" w:tentative="1">
+      <w:start w:val="1"/>
+      <w:numFmt w:val="lowerRoman"/>
+      <w:lvlText w:val="%6."/>
+      <w:lvlJc w:val="right"/>
+      <w:pPr>
+        <w:ind w:left="4680" w:hanging="180"/>
+      </w:pPr>
+    </w:lvl>
+    <w:lvl w:ilvl="6" w:tplc="0409000F" w:tentative="1">
+      <w:start w:val="1"/>
+      <w:numFmt w:val="decimal"/>
+      <w:lvlText w:val="%7."/>
+      <w:lvlJc w:val="left"/>
+      <w:pPr>
+        <w:ind w:left="5400" w:hanging="360"/>
+      </w:pPr>
+    </w:lvl>
+    <w:lvl w:ilvl="7" w:tplc="04090019" w:tentative="1">
+      <w:start w:val="1"/>
+      <w:numFmt w:val="lowerLetter"/>
+      <w:lvlText w:val="%8."/>
+      <w:lvlJc w:val="left"/>
+      <w:pPr>
+        <w:ind w:left="6120" w:hanging="360"/>
+      </w:pPr>
+    </w:lvl>
+    <w:lvl w:ilvl="8" w:tplc="0409001B" w:tentative="1">
+      <w:start w:val="1"/>
+      <w:numFmt w:val="lowerRoman"/>
+      <w:lvlText w:val="%9."/>
+      <w:lvlJc w:val="right"/>
+      <w:pPr>
+        <w:ind w:left="6840" w:hanging="180"/>
+      </w:pPr>
+    </w:lvl>
+  </w:abstractNum>
   <w:num w:numId="1">
     <w:abstractNumId w:val="2"/>
   </w:num>
@@ -8642,6 +9377,9 @@
   </w:num>
   <w:num w:numId="3">
     <w:abstractNumId w:val="0"/>
+  </w:num>
+  <w:num w:numId="4">
+    <w:abstractNumId w:val="3"/>
   </w:num>
 </w:numbering>
 </file>
@@ -9317,6 +10055,17 @@
       <w:shd w:val="clear" w:color="auto" w:fill="E1DFDD"/>
     </w:rPr>
   </w:style>
+  <w:style w:type="paragraph" w:styleId="ListParagraph">
+    <w:name w:val="List Paragraph"/>
+    <w:basedOn w:val="Normal"/>
+    <w:uiPriority w:val="34"/>
+    <w:qFormat/>
+    <w:rsid w:val="00B36C5F"/>
+    <w:pPr>
+      <w:ind w:left="720"/>
+      <w:contextualSpacing/>
+    </w:pPr>
+  </w:style>
 </w:styles>
 </file>
 

</xml_diff>

<commit_message>
Set PROPERTIES instead of using method call + ID for alarm_no
</commit_message>
<xml_diff>
--- a/Documentation/Project WorkLog GordonLeary 10352606.docx
+++ b/Documentation/Project WorkLog GordonLeary 10352606.docx
@@ -8571,13 +8571,7 @@
         <w:rPr>
           <w:lang w:val="en-IE"/>
         </w:rPr>
-        <w:t>Recycle &amp; Card Views</w:t>
-      </w:r>
-      <w:r>
-        <w:rPr>
-          <w:lang w:val="en-IE"/>
-        </w:rPr>
-        <w:t xml:space="preserve"> </w:t>
+        <w:t xml:space="preserve">Recycle &amp; Card Views </w:t>
       </w:r>
       <w:r>
         <w:rPr>
@@ -8657,277 +8651,1459 @@
         </w:rPr>
         <w:t xml:space="preserve"> ( ½  hr)</w:t>
       </w:r>
+    </w:p>
+    <w:p>
+      <w:pPr>
+        <w:pStyle w:val="NoSpacing"/>
+        <w:ind w:left="1440"/>
+        <w:rPr>
+          <w:rFonts w:cstheme="minorHAnsi"/>
+          <w:lang w:val="en-IE"/>
+        </w:rPr>
+      </w:pPr>
+    </w:p>
+    <w:p>
+      <w:pPr>
+        <w:pStyle w:val="NoSpacing"/>
+        <w:ind w:left="1440"/>
+        <w:rPr>
+          <w:rFonts w:cstheme="minorHAnsi"/>
+          <w:lang w:val="en-IE"/>
+        </w:rPr>
+      </w:pPr>
+    </w:p>
+    <w:p>
+      <w:pPr>
+        <w:pStyle w:val="NoSpacing"/>
+        <w:ind w:left="1440"/>
+        <w:rPr>
+          <w:rFonts w:cstheme="minorHAnsi"/>
+          <w:lang w:val="en-IE"/>
+        </w:rPr>
+      </w:pPr>
+      <w:r>
+        <w:rPr>
+          <w:rFonts w:cstheme="minorHAnsi"/>
+          <w:lang w:val="en-IE"/>
+        </w:rPr>
+        <w:t>----------------------------------------</w:t>
+      </w:r>
+    </w:p>
+    <w:p>
+      <w:pPr>
+        <w:pStyle w:val="NoSpacing"/>
+        <w:ind w:left="1440"/>
+        <w:rPr>
+          <w:rFonts w:cstheme="minorHAnsi"/>
+          <w:lang w:val="en-IE"/>
+        </w:rPr>
+      </w:pPr>
+      <w:r>
+        <w:rPr>
+          <w:rFonts w:cstheme="minorHAnsi"/>
+          <w:lang w:val="en-IE"/>
+        </w:rPr>
+        <w:t>Report Ideas:</w:t>
+      </w:r>
+    </w:p>
+    <w:p>
+      <w:pPr>
+        <w:pStyle w:val="NoSpacing"/>
+        <w:ind w:left="1440"/>
+        <w:rPr>
+          <w:rFonts w:cstheme="minorHAnsi"/>
+          <w:lang w:val="en-IE"/>
+        </w:rPr>
+      </w:pPr>
+      <w:r>
+        <w:rPr>
+          <w:rFonts w:cstheme="minorHAnsi"/>
+          <w:lang w:val="en-IE"/>
+        </w:rPr>
+        <w:t>Workflow is more enjoyable when you have a definite plan</w:t>
+      </w:r>
+    </w:p>
+    <w:p>
+      <w:pPr>
+        <w:pStyle w:val="NoSpacing"/>
+        <w:ind w:left="1440"/>
+        <w:rPr>
+          <w:rFonts w:cstheme="minorHAnsi"/>
+          <w:lang w:val="en-IE"/>
+        </w:rPr>
+      </w:pPr>
+      <w:r>
+        <w:rPr>
+          <w:rFonts w:cstheme="minorHAnsi"/>
+          <w:lang w:val="en-IE"/>
+        </w:rPr>
+        <w:t>that is laid out in a logical progression - step by step!</w:t>
+      </w:r>
+    </w:p>
+    <w:p>
+      <w:pPr>
+        <w:pStyle w:val="NoSpacing"/>
+        <w:ind w:left="1440"/>
+        <w:rPr>
+          <w:rFonts w:cstheme="minorHAnsi"/>
+          <w:lang w:val="en-IE"/>
+        </w:rPr>
+      </w:pPr>
+      <w:r>
+        <w:rPr>
+          <w:rFonts w:cstheme="minorHAnsi"/>
+          <w:lang w:val="en-IE"/>
+        </w:rPr>
+        <w:t>Takes the 'creative worry' out of not knowing what you are going to work on next - helps to overcome procrastination!</w:t>
+      </w:r>
+    </w:p>
+    <w:p>
+      <w:pPr>
+        <w:pStyle w:val="NoSpacing"/>
+        <w:ind w:left="1440"/>
+        <w:rPr>
+          <w:rFonts w:cstheme="minorHAnsi"/>
+          <w:lang w:val="en-IE"/>
+        </w:rPr>
+      </w:pPr>
+    </w:p>
+    <w:p>
+      <w:pPr>
+        <w:pStyle w:val="NoSpacing"/>
+        <w:ind w:left="1440"/>
+        <w:rPr>
+          <w:rFonts w:cstheme="minorHAnsi"/>
+          <w:lang w:val="en-IE"/>
+        </w:rPr>
+      </w:pPr>
+      <w:r>
+        <w:rPr>
+          <w:rFonts w:cstheme="minorHAnsi"/>
+          <w:lang w:val="en-IE"/>
+        </w:rPr>
+        <w:t xml:space="preserve">Learning experience - e.g. 2 different ways of implementing Toolbar using </w:t>
+      </w:r>
+      <w:proofErr w:type="spellStart"/>
+      <w:r>
+        <w:rPr>
+          <w:rFonts w:cstheme="minorHAnsi"/>
+          <w:lang w:val="en-IE"/>
+        </w:rPr>
+        <w:t>appcompat</w:t>
+      </w:r>
+      <w:proofErr w:type="spellEnd"/>
+    </w:p>
+    <w:p>
+      <w:pPr>
+        <w:pStyle w:val="NoSpacing"/>
+        <w:ind w:left="1440"/>
+        <w:rPr>
+          <w:rFonts w:cstheme="minorHAnsi"/>
+          <w:lang w:val="en-IE"/>
+        </w:rPr>
+      </w:pPr>
+      <w:r>
+        <w:rPr>
+          <w:rFonts w:cstheme="minorHAnsi"/>
+          <w:lang w:val="en-IE"/>
+        </w:rPr>
+        <w:t>- now have code available for use in future projects.</w:t>
+      </w:r>
+    </w:p>
+    <w:p>
+      <w:pPr>
+        <w:pStyle w:val="NoSpacing"/>
+        <w:ind w:left="1440"/>
+        <w:rPr>
+          <w:rFonts w:cstheme="minorHAnsi"/>
+          <w:lang w:val="en-IE"/>
+        </w:rPr>
+      </w:pPr>
+    </w:p>
+    <w:p>
+      <w:pPr>
+        <w:pStyle w:val="NoSpacing"/>
+        <w:ind w:left="1440"/>
+        <w:rPr>
+          <w:rFonts w:cstheme="minorHAnsi"/>
+          <w:lang w:val="en-IE"/>
+        </w:rPr>
+      </w:pPr>
+      <w:r>
+        <w:rPr>
+          <w:rFonts w:cstheme="minorHAnsi"/>
+          <w:lang w:val="en-IE"/>
+        </w:rPr>
+        <w:t>-----------------------------------------</w:t>
+      </w:r>
+    </w:p>
+    <w:p>
+      <w:pPr>
+        <w:pStyle w:val="NoSpacing"/>
+        <w:ind w:left="1440"/>
+        <w:rPr>
+          <w:rFonts w:cstheme="minorHAnsi"/>
+          <w:lang w:val="en-IE"/>
+        </w:rPr>
+      </w:pPr>
+    </w:p>
+    <w:p>
+      <w:pPr>
+        <w:pStyle w:val="NoSpacing"/>
+        <w:ind w:left="1440"/>
+        <w:rPr>
+          <w:rFonts w:cstheme="minorHAnsi"/>
+          <w:lang w:val="en-IE"/>
+        </w:rPr>
+      </w:pPr>
+      <w:r>
+        <w:rPr>
+          <w:rFonts w:cstheme="minorHAnsi"/>
+          <w:lang w:val="en-IE"/>
+        </w:rPr>
+        <w:t>Useful:</w:t>
+      </w:r>
+    </w:p>
+    <w:p>
+      <w:pPr>
+        <w:pStyle w:val="NoSpacing"/>
+        <w:ind w:left="1440"/>
+        <w:rPr>
+          <w:rFonts w:cstheme="minorHAnsi"/>
+          <w:lang w:val="en-IE"/>
+        </w:rPr>
+      </w:pPr>
+      <w:r>
+        <w:rPr>
+          <w:rFonts w:cstheme="minorHAnsi"/>
+          <w:lang w:val="en-IE"/>
+        </w:rPr>
+        <w:t xml:space="preserve">What </w:t>
+      </w:r>
+      <w:proofErr w:type="gramStart"/>
+      <w:r>
+        <w:rPr>
+          <w:rFonts w:cstheme="minorHAnsi"/>
+          <w:lang w:val="en-IE"/>
+        </w:rPr>
+        <w:t>is ?</w:t>
+      </w:r>
+      <w:proofErr w:type="spellStart"/>
+      <w:r>
+        <w:rPr>
+          <w:rFonts w:cstheme="minorHAnsi"/>
+          <w:lang w:val="en-IE"/>
+        </w:rPr>
+        <w:t>attr</w:t>
+      </w:r>
+      <w:proofErr w:type="spellEnd"/>
+      <w:proofErr w:type="gramEnd"/>
+      <w:r>
+        <w:rPr>
+          <w:rFonts w:cstheme="minorHAnsi"/>
+          <w:lang w:val="en-IE"/>
+        </w:rPr>
+        <w:t>/</w:t>
+      </w:r>
+      <w:proofErr w:type="spellStart"/>
+      <w:r>
+        <w:rPr>
+          <w:rFonts w:cstheme="minorHAnsi"/>
+          <w:lang w:val="en-IE"/>
+        </w:rPr>
+        <w:t>color</w:t>
+      </w:r>
+      <w:proofErr w:type="spellEnd"/>
+      <w:r>
+        <w:rPr>
+          <w:rFonts w:cstheme="minorHAnsi"/>
+          <w:lang w:val="en-IE"/>
+        </w:rPr>
+        <w:t>.....</w:t>
+      </w:r>
+    </w:p>
+    <w:p>
+      <w:pPr>
+        <w:pStyle w:val="NoSpacing"/>
+        <w:rPr>
+          <w:rFonts w:cstheme="minorHAnsi"/>
+          <w:lang w:val="en-IE"/>
+        </w:rPr>
+      </w:pPr>
+    </w:p>
+    <w:p>
+      <w:pPr>
+        <w:pStyle w:val="NoSpacing"/>
+        <w:rPr>
+          <w:rFonts w:cstheme="minorHAnsi"/>
+          <w:lang w:val="en-IE"/>
+        </w:rPr>
+      </w:pPr>
+    </w:p>
+    <w:p>
+      <w:pPr>
+        <w:pStyle w:val="NoSpacing"/>
+        <w:rPr>
+          <w:rFonts w:cstheme="minorHAnsi"/>
+          <w:lang w:val="en-IE"/>
+        </w:rPr>
+      </w:pPr>
+    </w:p>
+    <w:p>
+      <w:pPr>
+        <w:pStyle w:val="NoSpacing"/>
+        <w:rPr>
+          <w:rFonts w:cstheme="minorHAnsi"/>
+          <w:lang w:val="en-IE"/>
+        </w:rPr>
+      </w:pPr>
+    </w:p>
+    <w:p>
+      <w:pPr>
+        <w:pStyle w:val="NoSpacing"/>
+        <w:rPr>
+          <w:rFonts w:cstheme="minorHAnsi"/>
+          <w:lang w:val="en-IE"/>
+        </w:rPr>
+      </w:pPr>
+      <w:r>
+        <w:rPr>
+          <w:rFonts w:cstheme="minorHAnsi"/>
+          <w:lang w:val="en-IE"/>
+        </w:rPr>
+        <w:t>7/Aug/2018</w:t>
+      </w:r>
+    </w:p>
+    <w:p>
+      <w:pPr>
+        <w:pStyle w:val="NoSpacing"/>
+        <w:rPr>
+          <w:rFonts w:cstheme="minorHAnsi"/>
+          <w:lang w:val="en-IE"/>
+        </w:rPr>
+      </w:pPr>
+    </w:p>
+    <w:p>
+      <w:pPr>
+        <w:pStyle w:val="NoSpacing"/>
+        <w:rPr>
+          <w:rFonts w:cstheme="minorHAnsi"/>
+          <w:lang w:val="en-IE"/>
+        </w:rPr>
+      </w:pPr>
+    </w:p>
+    <w:p>
+      <w:pPr>
+        <w:pStyle w:val="NoSpacing"/>
+        <w:rPr>
+          <w:rFonts w:cstheme="minorHAnsi"/>
+          <w:lang w:val="en-IE"/>
+        </w:rPr>
+      </w:pPr>
+    </w:p>
+    <w:p>
+      <w:pPr>
+        <w:pStyle w:val="NoSpacing"/>
+        <w:rPr>
+          <w:rFonts w:cstheme="minorHAnsi"/>
+          <w:lang w:val="en-IE"/>
+        </w:rPr>
+      </w:pPr>
+    </w:p>
+    <w:p>
+      <w:pPr>
+        <w:pStyle w:val="NoSpacing"/>
+        <w:rPr>
+          <w:rFonts w:cstheme="minorHAnsi"/>
+          <w:lang w:val="en-IE"/>
+        </w:rPr>
+      </w:pPr>
+    </w:p>
+    <w:p>
+      <w:pPr>
+        <w:pStyle w:val="NoSpacing"/>
+        <w:rPr>
+          <w:rFonts w:cstheme="minorHAnsi"/>
+          <w:lang w:val="en-IE"/>
+        </w:rPr>
+      </w:pPr>
+    </w:p>
+    <w:p>
+      <w:pPr>
+        <w:pStyle w:val="NoSpacing"/>
+        <w:rPr>
+          <w:rFonts w:cstheme="minorHAnsi"/>
+          <w:lang w:val="en-IE"/>
+        </w:rPr>
+      </w:pPr>
+    </w:p>
+    <w:p>
+      <w:pPr>
+        <w:pStyle w:val="NoSpacing"/>
+        <w:rPr>
+          <w:rFonts w:cstheme="minorHAnsi"/>
+          <w:lang w:val="en-IE"/>
+        </w:rPr>
+      </w:pPr>
+    </w:p>
+    <w:p>
+      <w:pPr>
+        <w:pStyle w:val="NoSpacing"/>
+        <w:rPr>
+          <w:rFonts w:cstheme="minorHAnsi"/>
+          <w:lang w:val="en-IE"/>
+        </w:rPr>
+      </w:pPr>
+    </w:p>
+    <w:p>
+      <w:pPr>
+        <w:pStyle w:val="NoSpacing"/>
+        <w:rPr>
+          <w:rFonts w:cstheme="minorHAnsi"/>
+          <w:lang w:val="en-IE"/>
+        </w:rPr>
+      </w:pPr>
+      <w:r>
+        <w:rPr>
+          <w:rFonts w:cstheme="minorHAnsi"/>
+          <w:lang w:val="en-IE"/>
+        </w:rPr>
+        <w:t>8/ Aug/2018</w:t>
+      </w:r>
+    </w:p>
+    <w:p>
+      <w:pPr>
+        <w:pStyle w:val="NoSpacing"/>
+        <w:rPr>
+          <w:rFonts w:ascii="Consolas" w:hAnsi="Consolas" w:cs="Consolas"/>
+          <w:color w:val="000000"/>
+          <w:sz w:val="19"/>
+          <w:szCs w:val="19"/>
+        </w:rPr>
+      </w:pPr>
+      <w:r>
+        <w:rPr>
+          <w:rFonts w:cstheme="minorHAnsi"/>
+          <w:lang w:val="en-IE"/>
+        </w:rPr>
+        <w:tab/>
+      </w:r>
+      <w:r>
+        <w:rPr>
+          <w:rFonts w:cstheme="minorHAnsi"/>
+          <w:lang w:val="en-IE"/>
+        </w:rPr>
+        <w:tab/>
+        <w:t>Fixed bug in:</w:t>
+      </w:r>
+      <w:r>
+        <w:rPr>
+          <w:rFonts w:cstheme="minorHAnsi"/>
+          <w:lang w:val="en-IE"/>
+        </w:rPr>
+        <w:tab/>
+      </w:r>
+      <w:proofErr w:type="spellStart"/>
+      <w:proofErr w:type="gramStart"/>
+      <w:r>
+        <w:rPr>
+          <w:rFonts w:ascii="Consolas" w:hAnsi="Consolas" w:cs="Consolas"/>
+          <w:color w:val="000000"/>
+          <w:sz w:val="19"/>
+          <w:szCs w:val="19"/>
+        </w:rPr>
+        <w:t>GetAllUserAlertDataFromDatabase</w:t>
+      </w:r>
+      <w:proofErr w:type="spellEnd"/>
+      <w:r>
+        <w:rPr>
+          <w:rFonts w:ascii="Consolas" w:hAnsi="Consolas" w:cs="Consolas"/>
+          <w:color w:val="000000"/>
+          <w:sz w:val="19"/>
+          <w:szCs w:val="19"/>
+        </w:rPr>
+        <w:t>(</w:t>
+      </w:r>
+      <w:proofErr w:type="gramEnd"/>
+      <w:r>
+        <w:rPr>
+          <w:rFonts w:ascii="Consolas" w:hAnsi="Consolas" w:cs="Consolas"/>
+          <w:color w:val="000000"/>
+          <w:sz w:val="19"/>
+          <w:szCs w:val="19"/>
+        </w:rPr>
+        <w:t>)</w:t>
+      </w:r>
+      <w:r>
+        <w:rPr>
+          <w:rFonts w:ascii="Consolas" w:hAnsi="Consolas" w:cs="Consolas"/>
+          <w:color w:val="000000"/>
+          <w:sz w:val="19"/>
+          <w:szCs w:val="19"/>
+        </w:rPr>
+        <w:tab/>
+      </w:r>
+      <w:r>
+        <w:rPr>
+          <w:rFonts w:ascii="Consolas" w:hAnsi="Consolas" w:cs="Consolas"/>
+          <w:color w:val="000000"/>
+          <w:sz w:val="19"/>
+          <w:szCs w:val="19"/>
+        </w:rPr>
+        <w:tab/>
+        <w:t>(45 mins)</w:t>
+      </w:r>
+    </w:p>
+    <w:p>
+      <w:pPr>
+        <w:pStyle w:val="NoSpacing"/>
+        <w:rPr>
+          <w:rFonts w:cstheme="minorHAnsi"/>
+          <w:lang w:val="en-IE"/>
+        </w:rPr>
+      </w:pPr>
+      <w:r>
+        <w:rPr>
+          <w:rFonts w:cstheme="minorHAnsi"/>
+          <w:lang w:val="en-IE"/>
+        </w:rPr>
+        <w:tab/>
+      </w:r>
+      <w:r>
+        <w:rPr>
+          <w:rFonts w:cstheme="minorHAnsi"/>
+          <w:lang w:val="en-IE"/>
+        </w:rPr>
+        <w:tab/>
+        <w:t>Crashed app when a new install was run – no reference to Table&lt;</w:t>
+      </w:r>
+      <w:proofErr w:type="spellStart"/>
+      <w:r>
+        <w:rPr>
+          <w:rFonts w:cstheme="minorHAnsi"/>
+          <w:lang w:val="en-IE"/>
+        </w:rPr>
+        <w:t>UserAlert</w:t>
+      </w:r>
+      <w:proofErr w:type="spellEnd"/>
+      <w:r>
+        <w:rPr>
+          <w:rFonts w:cstheme="minorHAnsi"/>
+          <w:lang w:val="en-IE"/>
+        </w:rPr>
+        <w:t>&gt;</w:t>
+      </w:r>
+    </w:p>
+    <w:p>
+      <w:pPr>
+        <w:pStyle w:val="NoSpacing"/>
+        <w:rPr>
+          <w:rFonts w:cstheme="minorHAnsi"/>
+          <w:lang w:val="en-IE"/>
+        </w:rPr>
+      </w:pPr>
+      <w:r>
+        <w:rPr>
+          <w:rFonts w:cstheme="minorHAnsi"/>
+          <w:lang w:val="en-IE"/>
+        </w:rPr>
+        <w:tab/>
+      </w:r>
+      <w:r>
+        <w:rPr>
+          <w:rFonts w:cstheme="minorHAnsi"/>
+          <w:lang w:val="en-IE"/>
+        </w:rPr>
+        <w:tab/>
+      </w:r>
+      <w:r>
+        <w:rPr>
+          <w:rFonts w:cstheme="minorHAnsi"/>
+          <w:lang w:val="en-IE"/>
+        </w:rPr>
+        <w:tab/>
+      </w:r>
+      <w:proofErr w:type="spellStart"/>
+      <w:proofErr w:type="gramStart"/>
+      <w:r>
+        <w:rPr>
+          <w:rFonts w:ascii="Consolas" w:hAnsi="Consolas" w:cs="Consolas"/>
+          <w:color w:val="000000"/>
+          <w:sz w:val="19"/>
+          <w:szCs w:val="19"/>
+        </w:rPr>
+        <w:t>conn.CreateTable</w:t>
+      </w:r>
+      <w:proofErr w:type="spellEnd"/>
+      <w:proofErr w:type="gramEnd"/>
+      <w:r>
+        <w:rPr>
+          <w:rFonts w:ascii="Consolas" w:hAnsi="Consolas" w:cs="Consolas"/>
+          <w:color w:val="000000"/>
+          <w:sz w:val="19"/>
+          <w:szCs w:val="19"/>
+        </w:rPr>
+        <w:t>&lt;</w:t>
+      </w:r>
+      <w:proofErr w:type="spellStart"/>
+      <w:r>
+        <w:rPr>
+          <w:rFonts w:ascii="Consolas" w:hAnsi="Consolas" w:cs="Consolas"/>
+          <w:color w:val="000000"/>
+          <w:sz w:val="19"/>
+          <w:szCs w:val="19"/>
+        </w:rPr>
+        <w:t>UserAlert</w:t>
+      </w:r>
+      <w:proofErr w:type="spellEnd"/>
+      <w:r>
+        <w:rPr>
+          <w:rFonts w:ascii="Consolas" w:hAnsi="Consolas" w:cs="Consolas"/>
+          <w:color w:val="000000"/>
+          <w:sz w:val="19"/>
+          <w:szCs w:val="19"/>
+        </w:rPr>
+        <w:t>&gt;();</w:t>
+      </w:r>
+    </w:p>
+    <w:p>
+      <w:pPr>
+        <w:autoSpaceDE w:val="0"/>
+        <w:autoSpaceDN w:val="0"/>
+        <w:adjustRightInd w:val="0"/>
+        <w:spacing w:after="0" w:line="240" w:lineRule="auto"/>
+        <w:ind w:left="720" w:firstLine="720"/>
+        <w:rPr>
+          <w:rFonts w:ascii="Consolas" w:hAnsi="Consolas" w:cs="Consolas"/>
+          <w:color w:val="000000"/>
+          <w:sz w:val="19"/>
+          <w:szCs w:val="19"/>
+        </w:rPr>
+      </w:pPr>
+      <w:r>
+        <w:rPr>
+          <w:rFonts w:ascii="Consolas" w:hAnsi="Consolas" w:cs="Consolas"/>
+          <w:color w:val="008000"/>
+          <w:sz w:val="19"/>
+          <w:szCs w:val="19"/>
+        </w:rPr>
+        <w:t>//needed to avoid a null reference crash if table doesn't exist</w:t>
+      </w:r>
+    </w:p>
+    <w:p>
+      <w:pPr>
+        <w:autoSpaceDE w:val="0"/>
+        <w:autoSpaceDN w:val="0"/>
+        <w:adjustRightInd w:val="0"/>
+        <w:spacing w:after="0" w:line="240" w:lineRule="auto"/>
+        <w:rPr>
+          <w:rFonts w:ascii="Consolas" w:hAnsi="Consolas" w:cs="Consolas"/>
+          <w:color w:val="008000"/>
+          <w:sz w:val="19"/>
+          <w:szCs w:val="19"/>
+        </w:rPr>
+      </w:pPr>
+      <w:r>
+        <w:rPr>
+          <w:rFonts w:ascii="Consolas" w:hAnsi="Consolas" w:cs="Consolas"/>
+          <w:color w:val="000000"/>
+          <w:sz w:val="19"/>
+          <w:szCs w:val="19"/>
+        </w:rPr>
+        <w:t xml:space="preserve">             </w:t>
+      </w:r>
+      <w:r>
+        <w:rPr>
+          <w:rFonts w:ascii="Consolas" w:hAnsi="Consolas" w:cs="Consolas"/>
+          <w:color w:val="000000"/>
+          <w:sz w:val="19"/>
+          <w:szCs w:val="19"/>
+        </w:rPr>
+        <w:t xml:space="preserve"> </w:t>
+      </w:r>
+      <w:r>
+        <w:rPr>
+          <w:rFonts w:ascii="Consolas" w:hAnsi="Consolas" w:cs="Consolas"/>
+          <w:color w:val="008000"/>
+          <w:sz w:val="19"/>
+          <w:szCs w:val="19"/>
+        </w:rPr>
+        <w:t>// but it won't overwrite an existing table</w:t>
+      </w:r>
+      <w:r>
+        <w:rPr>
+          <w:rFonts w:ascii="Consolas" w:hAnsi="Consolas" w:cs="Consolas"/>
+          <w:color w:val="008000"/>
+          <w:sz w:val="19"/>
+          <w:szCs w:val="19"/>
+        </w:rPr>
+        <w:t xml:space="preserve"> </w:t>
+      </w:r>
+      <w:r>
+        <w:rPr>
+          <w:rFonts w:ascii="Consolas" w:hAnsi="Consolas" w:cs="Consolas"/>
+          <w:color w:val="008000"/>
+          <w:sz w:val="19"/>
+          <w:szCs w:val="19"/>
+        </w:rPr>
+        <w:t>without '</w:t>
+      </w:r>
+      <w:proofErr w:type="spellStart"/>
+      <w:proofErr w:type="gramStart"/>
+      <w:r>
+        <w:rPr>
+          <w:rFonts w:ascii="Consolas" w:hAnsi="Consolas" w:cs="Consolas"/>
+          <w:color w:val="008000"/>
+          <w:sz w:val="19"/>
+          <w:szCs w:val="19"/>
+        </w:rPr>
+        <w:t>conn.DropTable</w:t>
+      </w:r>
+      <w:proofErr w:type="spellEnd"/>
+      <w:proofErr w:type="gramEnd"/>
+      <w:r>
+        <w:rPr>
+          <w:rFonts w:ascii="Consolas" w:hAnsi="Consolas" w:cs="Consolas"/>
+          <w:color w:val="008000"/>
+          <w:sz w:val="19"/>
+          <w:szCs w:val="19"/>
+        </w:rPr>
+        <w:t xml:space="preserve">' </w:t>
+      </w:r>
+    </w:p>
+    <w:p>
+      <w:pPr>
+        <w:autoSpaceDE w:val="0"/>
+        <w:autoSpaceDN w:val="0"/>
+        <w:adjustRightInd w:val="0"/>
+        <w:spacing w:after="0" w:line="240" w:lineRule="auto"/>
+        <w:rPr>
+          <w:rFonts w:ascii="Consolas" w:hAnsi="Consolas" w:cs="Consolas"/>
+          <w:color w:val="000000"/>
+          <w:sz w:val="19"/>
+          <w:szCs w:val="19"/>
+        </w:rPr>
+      </w:pPr>
+    </w:p>
+    <w:p>
+      <w:pPr>
+        <w:autoSpaceDE w:val="0"/>
+        <w:autoSpaceDN w:val="0"/>
+        <w:adjustRightInd w:val="0"/>
+        <w:spacing w:after="0" w:line="240" w:lineRule="auto"/>
+        <w:rPr>
+          <w:rFonts w:ascii="Consolas" w:hAnsi="Consolas" w:cs="Consolas"/>
+          <w:color w:val="000000"/>
+          <w:sz w:val="19"/>
+          <w:szCs w:val="19"/>
+        </w:rPr>
+      </w:pPr>
+    </w:p>
+    <w:p>
+      <w:pPr>
+        <w:autoSpaceDE w:val="0"/>
+        <w:autoSpaceDN w:val="0"/>
+        <w:adjustRightInd w:val="0"/>
+        <w:spacing w:after="0" w:line="240" w:lineRule="auto"/>
+        <w:rPr>
+          <w:rFonts w:cstheme="minorHAnsi"/>
+          <w:color w:val="000000"/>
+        </w:rPr>
+      </w:pPr>
+      <w:r>
+        <w:rPr>
+          <w:rFonts w:ascii="Consolas" w:hAnsi="Consolas" w:cs="Consolas"/>
+          <w:color w:val="000000"/>
+          <w:sz w:val="19"/>
+          <w:szCs w:val="19"/>
+        </w:rPr>
+        <w:tab/>
+      </w:r>
+      <w:r>
+        <w:rPr>
+          <w:rFonts w:ascii="Consolas" w:hAnsi="Consolas" w:cs="Consolas"/>
+          <w:color w:val="000000"/>
+          <w:sz w:val="19"/>
+          <w:szCs w:val="19"/>
+        </w:rPr>
+        <w:tab/>
+      </w:r>
+      <w:r>
+        <w:rPr>
+          <w:rFonts w:cstheme="minorHAnsi"/>
+          <w:color w:val="000000"/>
+        </w:rPr>
+        <w:t>Passing data (objects</w:t>
+      </w:r>
+      <w:r>
+        <w:rPr>
+          <w:rFonts w:cstheme="minorHAnsi"/>
+          <w:color w:val="000000"/>
+        </w:rPr>
+        <w:t>) between activities:</w:t>
+      </w:r>
+    </w:p>
+    <w:p>
+      <w:pPr>
+        <w:autoSpaceDE w:val="0"/>
+        <w:autoSpaceDN w:val="0"/>
+        <w:adjustRightInd w:val="0"/>
+        <w:spacing w:after="0" w:line="240" w:lineRule="auto"/>
+        <w:rPr>
+          <w:rFonts w:cstheme="minorHAnsi"/>
+          <w:color w:val="000000"/>
+        </w:rPr>
+      </w:pPr>
+      <w:r>
+        <w:rPr>
+          <w:rFonts w:cstheme="minorHAnsi"/>
+          <w:color w:val="000000"/>
+        </w:rPr>
+        <w:tab/>
+      </w:r>
+      <w:r>
+        <w:rPr>
+          <w:rFonts w:cstheme="minorHAnsi"/>
+          <w:color w:val="000000"/>
+        </w:rPr>
+        <w:tab/>
+        <w:t xml:space="preserve">I had been using methods to pass objects between </w:t>
+      </w:r>
+      <w:proofErr w:type="spellStart"/>
+      <w:r>
+        <w:rPr>
+          <w:rFonts w:cstheme="minorHAnsi"/>
+          <w:color w:val="000000"/>
+        </w:rPr>
+        <w:t>activites</w:t>
+      </w:r>
+      <w:proofErr w:type="spellEnd"/>
+      <w:r>
+        <w:rPr>
+          <w:rFonts w:cstheme="minorHAnsi"/>
+          <w:color w:val="000000"/>
+        </w:rPr>
+        <w:t xml:space="preserve"> –</w:t>
+      </w:r>
+    </w:p>
+    <w:p>
+      <w:pPr>
+        <w:autoSpaceDE w:val="0"/>
+        <w:autoSpaceDN w:val="0"/>
+        <w:adjustRightInd w:val="0"/>
+        <w:spacing w:after="0" w:line="240" w:lineRule="auto"/>
+        <w:ind w:left="1440"/>
+        <w:rPr>
+          <w:rFonts w:cstheme="minorHAnsi"/>
+          <w:color w:val="000000"/>
+        </w:rPr>
+      </w:pPr>
+      <w:r>
+        <w:rPr>
+          <w:rFonts w:cstheme="minorHAnsi"/>
+          <w:color w:val="000000"/>
+        </w:rPr>
+        <w:t>‘</w:t>
+      </w:r>
+      <w:r>
+        <w:rPr>
+          <w:rFonts w:cstheme="minorHAnsi"/>
+          <w:color w:val="000000"/>
+        </w:rPr>
+        <w:t>DREAMT</w:t>
+      </w:r>
+      <w:r>
+        <w:rPr>
+          <w:rFonts w:cstheme="minorHAnsi"/>
+          <w:color w:val="000000"/>
+        </w:rPr>
+        <w:t>’</w:t>
+      </w:r>
+      <w:r>
+        <w:rPr>
+          <w:rFonts w:cstheme="minorHAnsi"/>
+          <w:color w:val="000000"/>
+        </w:rPr>
+        <w:t xml:space="preserve"> new solution – Declare a </w:t>
+      </w:r>
+      <w:r>
+        <w:rPr>
+          <w:rFonts w:cstheme="minorHAnsi"/>
+          <w:b/>
+          <w:i/>
+          <w:color w:val="000000"/>
+          <w:u w:val="single"/>
+        </w:rPr>
+        <w:t>PROPERTY</w:t>
+      </w:r>
+      <w:r>
+        <w:rPr>
+          <w:rFonts w:cstheme="minorHAnsi"/>
+          <w:color w:val="000000"/>
+        </w:rPr>
+        <w:t xml:space="preserve"> within one activity </w:t>
+      </w:r>
+      <w:r>
+        <w:rPr>
+          <w:rFonts w:cstheme="minorHAnsi"/>
+          <w:color w:val="000000"/>
+        </w:rPr>
+        <w:t>&amp; then</w:t>
+      </w:r>
+      <w:r>
+        <w:rPr>
+          <w:rFonts w:cstheme="minorHAnsi"/>
+          <w:color w:val="000000"/>
+        </w:rPr>
+        <w:t xml:space="preserve"> set it in the other activity – breakthrough!!</w:t>
+      </w:r>
+    </w:p>
+    <w:p>
+      <w:pPr>
+        <w:autoSpaceDE w:val="0"/>
+        <w:autoSpaceDN w:val="0"/>
+        <w:adjustRightInd w:val="0"/>
+        <w:spacing w:after="0" w:line="240" w:lineRule="auto"/>
+        <w:ind w:left="1440"/>
+        <w:rPr>
+          <w:rFonts w:cstheme="minorHAnsi"/>
+          <w:color w:val="000000"/>
+        </w:rPr>
+      </w:pPr>
+    </w:p>
+    <w:p>
+      <w:pPr>
+        <w:autoSpaceDE w:val="0"/>
+        <w:autoSpaceDN w:val="0"/>
+        <w:adjustRightInd w:val="0"/>
+        <w:spacing w:after="0" w:line="240" w:lineRule="auto"/>
+        <w:ind w:left="1440"/>
+        <w:rPr>
+          <w:rFonts w:ascii="Consolas" w:hAnsi="Consolas" w:cs="Consolas"/>
+          <w:color w:val="000000"/>
+          <w:sz w:val="19"/>
+          <w:szCs w:val="19"/>
+        </w:rPr>
+      </w:pPr>
+      <w:r>
+        <w:rPr>
+          <w:rFonts w:cstheme="minorHAnsi"/>
+          <w:color w:val="000000"/>
+        </w:rPr>
+        <w:t xml:space="preserve">Implemented ‘PROPERTY-IDEA’ in      </w:t>
+      </w:r>
+      <w:proofErr w:type="spellStart"/>
+      <w:proofErr w:type="gramStart"/>
+      <w:r>
+        <w:rPr>
+          <w:rFonts w:ascii="Consolas" w:hAnsi="Consolas" w:cs="Consolas"/>
+          <w:color w:val="000000"/>
+          <w:sz w:val="19"/>
+          <w:szCs w:val="19"/>
+        </w:rPr>
+        <w:t>DownloadNewXMLAndStoreInDatabase</w:t>
+      </w:r>
+      <w:proofErr w:type="spellEnd"/>
+      <w:r>
+        <w:rPr>
+          <w:rFonts w:ascii="Consolas" w:hAnsi="Consolas" w:cs="Consolas"/>
+          <w:color w:val="000000"/>
+          <w:sz w:val="19"/>
+          <w:szCs w:val="19"/>
+        </w:rPr>
+        <w:t>(</w:t>
+      </w:r>
+      <w:proofErr w:type="gramEnd"/>
+      <w:r>
+        <w:rPr>
+          <w:rFonts w:ascii="Consolas" w:hAnsi="Consolas" w:cs="Consolas"/>
+          <w:color w:val="000000"/>
+          <w:sz w:val="19"/>
+          <w:szCs w:val="19"/>
+        </w:rPr>
+        <w:t>)</w:t>
+      </w:r>
+    </w:p>
+    <w:p>
+      <w:pPr>
+        <w:autoSpaceDE w:val="0"/>
+        <w:autoSpaceDN w:val="0"/>
+        <w:adjustRightInd w:val="0"/>
+        <w:spacing w:after="0" w:line="240" w:lineRule="auto"/>
+        <w:ind w:left="1440"/>
+        <w:rPr>
+          <w:rFonts w:cstheme="minorHAnsi"/>
+          <w:color w:val="000000"/>
+        </w:rPr>
+      </w:pPr>
+    </w:p>
+    <w:p>
+      <w:pPr>
+        <w:autoSpaceDE w:val="0"/>
+        <w:autoSpaceDN w:val="0"/>
+        <w:adjustRightInd w:val="0"/>
+        <w:spacing w:after="0" w:line="240" w:lineRule="auto"/>
+        <w:ind w:left="1440"/>
+        <w:rPr>
+          <w:rFonts w:cstheme="minorHAnsi"/>
+          <w:color w:val="000000"/>
+        </w:rPr>
+      </w:pPr>
+      <w:r>
+        <w:rPr>
+          <w:rFonts w:cstheme="minorHAnsi"/>
+          <w:color w:val="000000"/>
+        </w:rPr>
+        <w:t xml:space="preserve">Implemented ‘PROPERTY-IDEA’ in   </w:t>
+      </w:r>
+      <w:proofErr w:type="spellStart"/>
+      <w:r>
+        <w:rPr>
+          <w:rFonts w:cstheme="minorHAnsi"/>
+          <w:color w:val="000000"/>
+        </w:rPr>
+        <w:t>UserActivity</w:t>
+      </w:r>
+      <w:proofErr w:type="spellEnd"/>
+      <w:r>
+        <w:rPr>
+          <w:rFonts w:cstheme="minorHAnsi"/>
+          <w:color w:val="000000"/>
+        </w:rPr>
+        <w:t xml:space="preserve">   </w:t>
+      </w:r>
+    </w:p>
+    <w:p>
+      <w:pPr>
+        <w:autoSpaceDE w:val="0"/>
+        <w:autoSpaceDN w:val="0"/>
+        <w:adjustRightInd w:val="0"/>
+        <w:spacing w:after="0" w:line="240" w:lineRule="auto"/>
+        <w:ind w:left="720" w:firstLine="720"/>
+        <w:rPr>
+          <w:rFonts w:ascii="Consolas" w:hAnsi="Consolas" w:cs="Consolas"/>
+          <w:color w:val="000000"/>
+          <w:sz w:val="19"/>
+          <w:szCs w:val="19"/>
+        </w:rPr>
+      </w:pPr>
+      <w:r>
+        <w:rPr>
+          <w:rFonts w:ascii="Consolas" w:hAnsi="Consolas" w:cs="Consolas"/>
+          <w:color w:val="008000"/>
+          <w:sz w:val="19"/>
+          <w:szCs w:val="19"/>
+        </w:rPr>
+        <w:t>// Property for object passed from Main Activity</w:t>
+      </w:r>
+    </w:p>
+    <w:p>
+      <w:pPr>
+        <w:autoSpaceDE w:val="0"/>
+        <w:autoSpaceDN w:val="0"/>
+        <w:adjustRightInd w:val="0"/>
+        <w:spacing w:after="0" w:line="240" w:lineRule="auto"/>
+        <w:ind w:left="1440"/>
+        <w:rPr>
+          <w:rFonts w:ascii="Consolas" w:hAnsi="Consolas" w:cs="Consolas"/>
+          <w:color w:val="000000"/>
+          <w:sz w:val="19"/>
+          <w:szCs w:val="19"/>
+        </w:rPr>
+      </w:pPr>
+      <w:r>
+        <w:rPr>
+          <w:rFonts w:ascii="Consolas" w:hAnsi="Consolas" w:cs="Consolas"/>
+          <w:color w:val="0000FF"/>
+          <w:sz w:val="19"/>
+          <w:szCs w:val="19"/>
+        </w:rPr>
+        <w:t>static</w:t>
+      </w:r>
+      <w:r>
+        <w:rPr>
+          <w:rFonts w:ascii="Consolas" w:hAnsi="Consolas" w:cs="Consolas"/>
+          <w:color w:val="000000"/>
+          <w:sz w:val="19"/>
+          <w:szCs w:val="19"/>
+        </w:rPr>
+        <w:t xml:space="preserve"> </w:t>
+      </w:r>
+      <w:proofErr w:type="spellStart"/>
+      <w:r>
+        <w:rPr>
+          <w:rFonts w:ascii="Consolas" w:hAnsi="Consolas" w:cs="Consolas"/>
+          <w:color w:val="000000"/>
+          <w:sz w:val="19"/>
+          <w:szCs w:val="19"/>
+        </w:rPr>
+        <w:t>NewsObject</w:t>
+      </w:r>
+      <w:proofErr w:type="spellEnd"/>
+      <w:r>
+        <w:rPr>
+          <w:rFonts w:ascii="Consolas" w:hAnsi="Consolas" w:cs="Consolas"/>
+          <w:color w:val="000000"/>
+          <w:sz w:val="19"/>
+          <w:szCs w:val="19"/>
+        </w:rPr>
+        <w:t xml:space="preserve"> </w:t>
+      </w:r>
+      <w:proofErr w:type="spellStart"/>
+      <w:r>
+        <w:rPr>
+          <w:rFonts w:ascii="Consolas" w:hAnsi="Consolas" w:cs="Consolas"/>
+          <w:color w:val="000000"/>
+          <w:sz w:val="19"/>
+          <w:szCs w:val="19"/>
+        </w:rPr>
+        <w:t>SelectedNewsObject_PassedFRom_MainActivity</w:t>
+      </w:r>
+      <w:proofErr w:type="spellEnd"/>
+      <w:r>
+        <w:rPr>
+          <w:rFonts w:ascii="Consolas" w:hAnsi="Consolas" w:cs="Consolas"/>
+          <w:color w:val="000000"/>
+          <w:sz w:val="19"/>
+          <w:szCs w:val="19"/>
+        </w:rPr>
+        <w:t xml:space="preserve"> </w:t>
+      </w:r>
+      <w:proofErr w:type="gramStart"/>
+      <w:r>
+        <w:rPr>
+          <w:rFonts w:ascii="Consolas" w:hAnsi="Consolas" w:cs="Consolas"/>
+          <w:color w:val="000000"/>
+          <w:sz w:val="19"/>
+          <w:szCs w:val="19"/>
+        </w:rPr>
+        <w:t xml:space="preserve">{ </w:t>
+      </w:r>
+      <w:r>
+        <w:rPr>
+          <w:rFonts w:ascii="Consolas" w:hAnsi="Consolas" w:cs="Consolas"/>
+          <w:color w:val="0000FF"/>
+          <w:sz w:val="19"/>
+          <w:szCs w:val="19"/>
+        </w:rPr>
+        <w:t>get</w:t>
+      </w:r>
+      <w:proofErr w:type="gramEnd"/>
+      <w:r>
+        <w:rPr>
+          <w:rFonts w:ascii="Consolas" w:hAnsi="Consolas" w:cs="Consolas"/>
+          <w:color w:val="000000"/>
+          <w:sz w:val="19"/>
+          <w:szCs w:val="19"/>
+        </w:rPr>
+        <w:t xml:space="preserve">; </w:t>
+      </w:r>
+      <w:r>
+        <w:rPr>
+          <w:rFonts w:ascii="Consolas" w:hAnsi="Consolas" w:cs="Consolas"/>
+          <w:color w:val="0000FF"/>
+          <w:sz w:val="19"/>
+          <w:szCs w:val="19"/>
+        </w:rPr>
+        <w:t>set</w:t>
+      </w:r>
+      <w:r>
+        <w:rPr>
+          <w:rFonts w:ascii="Consolas" w:hAnsi="Consolas" w:cs="Consolas"/>
+          <w:color w:val="000000"/>
+          <w:sz w:val="19"/>
+          <w:szCs w:val="19"/>
+        </w:rPr>
+        <w:t>; }</w:t>
+      </w:r>
+    </w:p>
+    <w:p>
+      <w:pPr>
+        <w:autoSpaceDE w:val="0"/>
+        <w:autoSpaceDN w:val="0"/>
+        <w:adjustRightInd w:val="0"/>
+        <w:spacing w:after="0" w:line="240" w:lineRule="auto"/>
+        <w:ind w:left="1440"/>
+        <w:rPr>
+          <w:rFonts w:cstheme="minorHAnsi"/>
+          <w:color w:val="000000"/>
+        </w:rPr>
+      </w:pPr>
+    </w:p>
+    <w:p>
+      <w:pPr>
+        <w:autoSpaceDE w:val="0"/>
+        <w:autoSpaceDN w:val="0"/>
+        <w:adjustRightInd w:val="0"/>
+        <w:spacing w:after="0" w:line="240" w:lineRule="auto"/>
+        <w:ind w:left="1440"/>
+        <w:rPr>
+          <w:rFonts w:cstheme="minorHAnsi"/>
+          <w:color w:val="000000"/>
+        </w:rPr>
+      </w:pPr>
+      <w:proofErr w:type="spellStart"/>
+      <w:r>
+        <w:rPr>
+          <w:rFonts w:cstheme="minorHAnsi"/>
+          <w:color w:val="000000"/>
+        </w:rPr>
+        <w:t>UserAlerts</w:t>
+      </w:r>
+      <w:proofErr w:type="spellEnd"/>
+      <w:r>
+        <w:rPr>
+          <w:rFonts w:cstheme="minorHAnsi"/>
+          <w:color w:val="000000"/>
+        </w:rPr>
+        <w:t xml:space="preserve"> – seem to be sorted when using proper data – not sorted when using my edited test </w:t>
+      </w:r>
+      <w:proofErr w:type="gramStart"/>
+      <w:r>
+        <w:rPr>
+          <w:rFonts w:cstheme="minorHAnsi"/>
+          <w:color w:val="000000"/>
+        </w:rPr>
+        <w:t>data !!!!!!!!!!!!</w:t>
+      </w:r>
+      <w:proofErr w:type="gramEnd"/>
+    </w:p>
+    <w:p>
+      <w:pPr>
+        <w:autoSpaceDE w:val="0"/>
+        <w:autoSpaceDN w:val="0"/>
+        <w:adjustRightInd w:val="0"/>
+        <w:spacing w:after="0" w:line="240" w:lineRule="auto"/>
+        <w:ind w:left="1440"/>
+        <w:rPr>
+          <w:rFonts w:cstheme="minorHAnsi"/>
+          <w:color w:val="000000"/>
+        </w:rPr>
+      </w:pPr>
+    </w:p>
+    <w:p>
+      <w:pPr>
+        <w:autoSpaceDE w:val="0"/>
+        <w:autoSpaceDN w:val="0"/>
+        <w:adjustRightInd w:val="0"/>
+        <w:spacing w:after="0" w:line="240" w:lineRule="auto"/>
+        <w:ind w:left="1440"/>
+        <w:rPr>
+          <w:rFonts w:cstheme="minorHAnsi"/>
+          <w:color w:val="000000"/>
+        </w:rPr>
+      </w:pPr>
+    </w:p>
+    <w:p>
+      <w:pPr>
+        <w:autoSpaceDE w:val="0"/>
+        <w:autoSpaceDN w:val="0"/>
+        <w:adjustRightInd w:val="0"/>
+        <w:spacing w:after="0" w:line="240" w:lineRule="auto"/>
+        <w:ind w:left="1440"/>
+        <w:rPr>
+          <w:rFonts w:cstheme="minorHAnsi"/>
+          <w:color w:val="000000"/>
+        </w:rPr>
+      </w:pPr>
+      <w:r>
+        <w:rPr>
+          <w:rFonts w:cstheme="minorHAnsi"/>
+          <w:color w:val="000000"/>
+        </w:rPr>
+        <w:t xml:space="preserve">Changed method </w:t>
+      </w:r>
+      <w:r>
+        <w:rPr>
+          <w:rFonts w:cstheme="minorHAnsi"/>
+          <w:color w:val="000000"/>
+        </w:rPr>
+        <w:tab/>
+      </w:r>
+      <w:proofErr w:type="spellStart"/>
+      <w:proofErr w:type="gramStart"/>
+      <w:r>
+        <w:rPr>
+          <w:rFonts w:ascii="Consolas" w:hAnsi="Consolas" w:cs="Consolas"/>
+          <w:color w:val="000000"/>
+          <w:sz w:val="19"/>
+          <w:szCs w:val="19"/>
+        </w:rPr>
+        <w:t>AddNewUserAlertToDatabase</w:t>
+      </w:r>
+      <w:proofErr w:type="spellEnd"/>
+      <w:r>
+        <w:rPr>
+          <w:rFonts w:ascii="Consolas" w:hAnsi="Consolas" w:cs="Consolas"/>
+          <w:color w:val="000000"/>
+          <w:sz w:val="19"/>
+          <w:szCs w:val="19"/>
+        </w:rPr>
+        <w:t>(</w:t>
+      </w:r>
+      <w:proofErr w:type="spellStart"/>
+      <w:proofErr w:type="gramEnd"/>
+      <w:r>
+        <w:rPr>
+          <w:rFonts w:ascii="Consolas" w:hAnsi="Consolas" w:cs="Consolas"/>
+          <w:color w:val="000000"/>
+          <w:sz w:val="19"/>
+          <w:szCs w:val="19"/>
+        </w:rPr>
+        <w:t>UserAlert</w:t>
+      </w:r>
+      <w:proofErr w:type="spellEnd"/>
+      <w:r>
+        <w:rPr>
+          <w:rFonts w:ascii="Consolas" w:hAnsi="Consolas" w:cs="Consolas"/>
+          <w:color w:val="000000"/>
+          <w:sz w:val="19"/>
+          <w:szCs w:val="19"/>
+        </w:rPr>
+        <w:t xml:space="preserve"> </w:t>
+      </w:r>
+      <w:proofErr w:type="spellStart"/>
+      <w:r>
+        <w:rPr>
+          <w:rFonts w:ascii="Consolas" w:hAnsi="Consolas" w:cs="Consolas"/>
+          <w:color w:val="000000"/>
+          <w:sz w:val="19"/>
+          <w:szCs w:val="19"/>
+        </w:rPr>
+        <w:t>userAlert</w:t>
+      </w:r>
+      <w:proofErr w:type="spellEnd"/>
+      <w:r>
+        <w:rPr>
+          <w:rFonts w:ascii="Consolas" w:hAnsi="Consolas" w:cs="Consolas"/>
+          <w:color w:val="000000"/>
+          <w:sz w:val="19"/>
+          <w:szCs w:val="19"/>
+        </w:rPr>
+        <w:t>)</w:t>
+      </w:r>
+    </w:p>
+    <w:p>
+      <w:pPr>
+        <w:pStyle w:val="ListParagraph"/>
+        <w:numPr>
+          <w:ilvl w:val="0"/>
+          <w:numId w:val="2"/>
+        </w:numPr>
+        <w:autoSpaceDE w:val="0"/>
+        <w:autoSpaceDN w:val="0"/>
+        <w:adjustRightInd w:val="0"/>
+        <w:spacing w:after="0" w:line="240" w:lineRule="auto"/>
+        <w:rPr>
+          <w:rFonts w:cstheme="minorHAnsi"/>
+          <w:color w:val="000000"/>
+        </w:rPr>
+      </w:pPr>
+      <w:r>
+        <w:rPr>
+          <w:rFonts w:cstheme="minorHAnsi"/>
+          <w:color w:val="000000"/>
+        </w:rPr>
+        <w:t>this now returns the</w:t>
+      </w:r>
+      <w:r>
+        <w:rPr>
+          <w:rFonts w:cstheme="minorHAnsi"/>
+          <w:color w:val="000000"/>
+        </w:rPr>
+        <w:t xml:space="preserve"> ID of newly added User Alert </w:t>
+      </w:r>
+    </w:p>
+    <w:p>
+      <w:pPr>
+        <w:pStyle w:val="ListParagraph"/>
+        <w:numPr>
+          <w:ilvl w:val="0"/>
+          <w:numId w:val="2"/>
+        </w:numPr>
+        <w:autoSpaceDE w:val="0"/>
+        <w:autoSpaceDN w:val="0"/>
+        <w:adjustRightInd w:val="0"/>
+        <w:spacing w:after="0" w:line="240" w:lineRule="auto"/>
+        <w:rPr>
+          <w:rFonts w:cstheme="minorHAnsi"/>
+          <w:color w:val="000000"/>
+        </w:rPr>
+      </w:pPr>
+      <w:r>
+        <w:rPr>
+          <w:rFonts w:cstheme="minorHAnsi"/>
+          <w:color w:val="000000"/>
+        </w:rPr>
+        <w:t>needed for Alarm Manager unique code number</w:t>
+      </w:r>
+    </w:p>
+    <w:p>
+      <w:pPr>
+        <w:autoSpaceDE w:val="0"/>
+        <w:autoSpaceDN w:val="0"/>
+        <w:adjustRightInd w:val="0"/>
+        <w:spacing w:after="0" w:line="240" w:lineRule="auto"/>
+        <w:rPr>
+          <w:rFonts w:cstheme="minorHAnsi"/>
+          <w:color w:val="000000"/>
+        </w:rPr>
+      </w:pPr>
+      <w:r>
+        <w:rPr>
+          <w:rFonts w:cstheme="minorHAnsi"/>
+          <w:color w:val="000000"/>
+        </w:rPr>
+        <w:t xml:space="preserve">AM </w:t>
+      </w:r>
+      <w:r>
+        <w:rPr>
+          <w:rFonts w:cstheme="minorHAnsi"/>
+          <w:color w:val="000000"/>
+        </w:rPr>
+        <w:t>total</w:t>
+      </w:r>
+      <w:r>
+        <w:rPr>
+          <w:rFonts w:cstheme="minorHAnsi"/>
+          <w:color w:val="000000"/>
+        </w:rPr>
+        <w:t>:</w:t>
+      </w:r>
       <w:bookmarkStart w:id="0" w:name="_GoBack"/>
       <w:bookmarkEnd w:id="0"/>
-    </w:p>
-    <w:p>
-      <w:pPr>
-        <w:pStyle w:val="NoSpacing"/>
-        <w:ind w:left="1440"/>
-        <w:rPr>
-          <w:rFonts w:cstheme="minorHAnsi"/>
-          <w:lang w:val="en-IE"/>
-        </w:rPr>
-      </w:pPr>
-    </w:p>
-    <w:p>
-      <w:pPr>
-        <w:pStyle w:val="NoSpacing"/>
-        <w:ind w:left="1440"/>
-        <w:rPr>
-          <w:rFonts w:cstheme="minorHAnsi"/>
-          <w:lang w:val="en-IE"/>
-        </w:rPr>
-      </w:pPr>
-    </w:p>
-    <w:p>
-      <w:pPr>
-        <w:pStyle w:val="NoSpacing"/>
-        <w:ind w:left="1440"/>
-        <w:rPr>
-          <w:rFonts w:cstheme="minorHAnsi"/>
-          <w:lang w:val="en-IE"/>
-        </w:rPr>
-      </w:pPr>
-      <w:r>
-        <w:rPr>
-          <w:rFonts w:cstheme="minorHAnsi"/>
-          <w:lang w:val="en-IE"/>
-        </w:rPr>
-        <w:t>----------------------------------------</w:t>
-      </w:r>
-    </w:p>
-    <w:p>
-      <w:pPr>
-        <w:pStyle w:val="NoSpacing"/>
-        <w:ind w:left="1440"/>
-        <w:rPr>
-          <w:rFonts w:cstheme="minorHAnsi"/>
-          <w:lang w:val="en-IE"/>
-        </w:rPr>
-      </w:pPr>
-      <w:r>
-        <w:rPr>
-          <w:rFonts w:cstheme="minorHAnsi"/>
-          <w:lang w:val="en-IE"/>
-        </w:rPr>
-        <w:t>Report Ideas:</w:t>
-      </w:r>
-    </w:p>
-    <w:p>
-      <w:pPr>
-        <w:pStyle w:val="NoSpacing"/>
-        <w:ind w:left="1440"/>
-        <w:rPr>
-          <w:rFonts w:cstheme="minorHAnsi"/>
-          <w:lang w:val="en-IE"/>
-        </w:rPr>
-      </w:pPr>
-      <w:r>
-        <w:rPr>
-          <w:rFonts w:cstheme="minorHAnsi"/>
-          <w:lang w:val="en-IE"/>
-        </w:rPr>
-        <w:t>Workflow is more enjoyable when you have a definite plan</w:t>
-      </w:r>
-    </w:p>
-    <w:p>
-      <w:pPr>
-        <w:pStyle w:val="NoSpacing"/>
-        <w:ind w:left="1440"/>
-        <w:rPr>
-          <w:rFonts w:cstheme="minorHAnsi"/>
-          <w:lang w:val="en-IE"/>
-        </w:rPr>
-      </w:pPr>
-      <w:r>
-        <w:rPr>
-          <w:rFonts w:cstheme="minorHAnsi"/>
-          <w:lang w:val="en-IE"/>
-        </w:rPr>
-        <w:t>that is laid out in a logical progression - step by step!</w:t>
-      </w:r>
-    </w:p>
-    <w:p>
-      <w:pPr>
-        <w:pStyle w:val="NoSpacing"/>
-        <w:ind w:left="1440"/>
-        <w:rPr>
-          <w:rFonts w:cstheme="minorHAnsi"/>
-          <w:lang w:val="en-IE"/>
-        </w:rPr>
-      </w:pPr>
-      <w:r>
-        <w:rPr>
-          <w:rFonts w:cstheme="minorHAnsi"/>
-          <w:lang w:val="en-IE"/>
-        </w:rPr>
-        <w:t>Takes the 'creative worry' out of not knowing what you are going to work on next - helps to overcome procrastination!</w:t>
-      </w:r>
-    </w:p>
-    <w:p>
-      <w:pPr>
-        <w:pStyle w:val="NoSpacing"/>
-        <w:ind w:left="1440"/>
-        <w:rPr>
-          <w:rFonts w:cstheme="minorHAnsi"/>
-          <w:lang w:val="en-IE"/>
-        </w:rPr>
-      </w:pPr>
-    </w:p>
-    <w:p>
-      <w:pPr>
-        <w:pStyle w:val="NoSpacing"/>
-        <w:ind w:left="1440"/>
-        <w:rPr>
-          <w:rFonts w:cstheme="minorHAnsi"/>
-          <w:lang w:val="en-IE"/>
-        </w:rPr>
-      </w:pPr>
-      <w:r>
-        <w:rPr>
-          <w:rFonts w:cstheme="minorHAnsi"/>
-          <w:lang w:val="en-IE"/>
-        </w:rPr>
-        <w:t xml:space="preserve">Learning experience - e.g. 2 different ways of implementing Toolbar using </w:t>
-      </w:r>
-      <w:proofErr w:type="spellStart"/>
-      <w:r>
-        <w:rPr>
-          <w:rFonts w:cstheme="minorHAnsi"/>
-          <w:lang w:val="en-IE"/>
-        </w:rPr>
-        <w:t>appcompat</w:t>
-      </w:r>
-      <w:proofErr w:type="spellEnd"/>
-    </w:p>
-    <w:p>
-      <w:pPr>
-        <w:pStyle w:val="NoSpacing"/>
-        <w:ind w:left="1440"/>
-        <w:rPr>
-          <w:rFonts w:cstheme="minorHAnsi"/>
-          <w:lang w:val="en-IE"/>
-        </w:rPr>
-      </w:pPr>
-      <w:r>
-        <w:rPr>
-          <w:rFonts w:cstheme="minorHAnsi"/>
-          <w:lang w:val="en-IE"/>
-        </w:rPr>
-        <w:t>- now have code available for use in future projects.</w:t>
-      </w:r>
-    </w:p>
-    <w:p>
-      <w:pPr>
-        <w:pStyle w:val="NoSpacing"/>
-        <w:ind w:left="1440"/>
-        <w:rPr>
-          <w:rFonts w:cstheme="minorHAnsi"/>
-          <w:lang w:val="en-IE"/>
-        </w:rPr>
-      </w:pPr>
-    </w:p>
-    <w:p>
-      <w:pPr>
-        <w:pStyle w:val="NoSpacing"/>
-        <w:ind w:left="1440"/>
-        <w:rPr>
-          <w:rFonts w:cstheme="minorHAnsi"/>
-          <w:lang w:val="en-IE"/>
-        </w:rPr>
-      </w:pPr>
-      <w:r>
-        <w:rPr>
-          <w:rFonts w:cstheme="minorHAnsi"/>
-          <w:lang w:val="en-IE"/>
-        </w:rPr>
-        <w:t>-----------------------------------------</w:t>
-      </w:r>
-    </w:p>
-    <w:p>
-      <w:pPr>
-        <w:pStyle w:val="NoSpacing"/>
-        <w:ind w:left="1440"/>
-        <w:rPr>
-          <w:rFonts w:cstheme="minorHAnsi"/>
-          <w:lang w:val="en-IE"/>
-        </w:rPr>
-      </w:pPr>
-    </w:p>
-    <w:p>
-      <w:pPr>
-        <w:pStyle w:val="NoSpacing"/>
-        <w:ind w:left="1440"/>
-        <w:rPr>
-          <w:rFonts w:cstheme="minorHAnsi"/>
-          <w:lang w:val="en-IE"/>
-        </w:rPr>
-      </w:pPr>
-      <w:r>
-        <w:rPr>
-          <w:rFonts w:cstheme="minorHAnsi"/>
-          <w:lang w:val="en-IE"/>
-        </w:rPr>
-        <w:t>Useful:</w:t>
-      </w:r>
-    </w:p>
-    <w:p>
-      <w:pPr>
-        <w:pStyle w:val="NoSpacing"/>
-        <w:ind w:left="1440"/>
-        <w:rPr>
-          <w:rFonts w:cstheme="minorHAnsi"/>
-          <w:lang w:val="en-IE"/>
-        </w:rPr>
-      </w:pPr>
-      <w:r>
-        <w:rPr>
-          <w:rFonts w:cstheme="minorHAnsi"/>
-          <w:lang w:val="en-IE"/>
-        </w:rPr>
-        <w:t xml:space="preserve">What </w:t>
-      </w:r>
-      <w:proofErr w:type="gramStart"/>
-      <w:r>
-        <w:rPr>
-          <w:rFonts w:cstheme="minorHAnsi"/>
-          <w:lang w:val="en-IE"/>
-        </w:rPr>
-        <w:t>is ?</w:t>
-      </w:r>
-      <w:proofErr w:type="spellStart"/>
-      <w:r>
-        <w:rPr>
-          <w:rFonts w:cstheme="minorHAnsi"/>
-          <w:lang w:val="en-IE"/>
-        </w:rPr>
-        <w:t>attr</w:t>
-      </w:r>
-      <w:proofErr w:type="spellEnd"/>
-      <w:proofErr w:type="gramEnd"/>
-      <w:r>
-        <w:rPr>
-          <w:rFonts w:cstheme="minorHAnsi"/>
-          <w:lang w:val="en-IE"/>
-        </w:rPr>
-        <w:t>/</w:t>
-      </w:r>
-      <w:proofErr w:type="spellStart"/>
-      <w:r>
-        <w:rPr>
-          <w:rFonts w:cstheme="minorHAnsi"/>
-          <w:lang w:val="en-IE"/>
-        </w:rPr>
-        <w:t>color</w:t>
-      </w:r>
-      <w:proofErr w:type="spellEnd"/>
-      <w:r>
-        <w:rPr>
-          <w:rFonts w:cstheme="minorHAnsi"/>
-          <w:lang w:val="en-IE"/>
-        </w:rPr>
-        <w:t>.....</w:t>
+      <w:r>
+        <w:rPr>
+          <w:rFonts w:cstheme="minorHAnsi"/>
+          <w:color w:val="000000"/>
+        </w:rPr>
+        <w:t xml:space="preserve"> 3 ½ </w:t>
+      </w:r>
+      <w:proofErr w:type="spellStart"/>
+      <w:r>
+        <w:rPr>
+          <w:rFonts w:cstheme="minorHAnsi"/>
+          <w:color w:val="000000"/>
+        </w:rPr>
+        <w:t>hrs</w:t>
+      </w:r>
+      <w:proofErr w:type="spellEnd"/>
+    </w:p>
+    <w:p>
+      <w:pPr>
+        <w:pStyle w:val="NoSpacing"/>
+        <w:rPr>
+          <w:rFonts w:cstheme="minorHAnsi"/>
+          <w:lang w:val="en-IE"/>
+        </w:rPr>
+      </w:pPr>
+      <w:r>
+        <w:rPr>
+          <w:rFonts w:cstheme="minorHAnsi"/>
+          <w:color w:val="000000"/>
+        </w:rPr>
+        <w:lastRenderedPageBreak/>
+        <w:t xml:space="preserve">                </w:t>
       </w:r>
     </w:p>
     <w:sectPr>

</xml_diff>

<commit_message>
SetAlarm() and DeleteAlarm() added to UserAlertActivity
</commit_message>
<xml_diff>
--- a/Documentation/Project WorkLog GordonLeary 10352606.docx
+++ b/Documentation/Project WorkLog GordonLeary 10352606.docx
@@ -10070,41 +10070,1117 @@
         </w:rPr>
         <w:t>:</w:t>
       </w:r>
+      <w:r>
+        <w:rPr>
+          <w:rFonts w:cstheme="minorHAnsi"/>
+          <w:color w:val="000000"/>
+        </w:rPr>
+        <w:t xml:space="preserve"> 3 ½ </w:t>
+      </w:r>
+      <w:proofErr w:type="spellStart"/>
+      <w:r>
+        <w:rPr>
+          <w:rFonts w:cstheme="minorHAnsi"/>
+          <w:color w:val="000000"/>
+        </w:rPr>
+        <w:t>hrs</w:t>
+      </w:r>
+      <w:proofErr w:type="spellEnd"/>
+    </w:p>
+    <w:p>
+      <w:pPr>
+        <w:autoSpaceDE w:val="0"/>
+        <w:autoSpaceDN w:val="0"/>
+        <w:adjustRightInd w:val="0"/>
+        <w:spacing w:after="0" w:line="240" w:lineRule="auto"/>
+        <w:rPr>
+          <w:rFonts w:cstheme="minorHAnsi"/>
+          <w:color w:val="000000"/>
+        </w:rPr>
+      </w:pPr>
+    </w:p>
+    <w:p>
+      <w:pPr>
+        <w:pStyle w:val="NoSpacing"/>
+        <w:rPr>
+          <w:rFonts w:ascii="Consolas" w:hAnsi="Consolas" w:cs="Consolas"/>
+          <w:color w:val="000000"/>
+          <w:sz w:val="19"/>
+          <w:szCs w:val="19"/>
+        </w:rPr>
+      </w:pPr>
+      <w:r>
+        <w:rPr>
+          <w:rFonts w:cstheme="minorHAnsi"/>
+          <w:color w:val="000000"/>
+        </w:rPr>
+        <w:t xml:space="preserve">                </w:t>
+      </w:r>
+      <w:r>
+        <w:rPr>
+          <w:rFonts w:cstheme="minorHAnsi"/>
+          <w:color w:val="000000"/>
+        </w:rPr>
+        <w:tab/>
+      </w:r>
+      <w:r>
+        <w:rPr>
+          <w:rFonts w:cstheme="minorHAnsi"/>
+          <w:color w:val="000000"/>
+        </w:rPr>
+        <w:t>Added</w:t>
+      </w:r>
+      <w:r>
+        <w:rPr>
+          <w:rFonts w:cstheme="minorHAnsi"/>
+          <w:color w:val="000000"/>
+        </w:rPr>
+        <w:tab/>
+      </w:r>
+      <w:r>
+        <w:rPr>
+          <w:rFonts w:cstheme="minorHAnsi"/>
+          <w:lang w:val="en-IE"/>
+        </w:rPr>
+        <w:tab/>
+      </w:r>
+      <w:proofErr w:type="spellStart"/>
+      <w:proofErr w:type="gramStart"/>
+      <w:r>
+        <w:rPr>
+          <w:rFonts w:ascii="Consolas" w:hAnsi="Consolas" w:cs="Consolas"/>
+          <w:color w:val="000000"/>
+          <w:sz w:val="19"/>
+          <w:szCs w:val="19"/>
+        </w:rPr>
+        <w:t>SetAlarm</w:t>
+      </w:r>
+      <w:proofErr w:type="spellEnd"/>
+      <w:r>
+        <w:rPr>
+          <w:rFonts w:ascii="Consolas" w:hAnsi="Consolas" w:cs="Consolas"/>
+          <w:color w:val="000000"/>
+          <w:sz w:val="19"/>
+          <w:szCs w:val="19"/>
+        </w:rPr>
+        <w:t>(</w:t>
+      </w:r>
+      <w:proofErr w:type="spellStart"/>
+      <w:proofErr w:type="gramEnd"/>
+      <w:r>
+        <w:rPr>
+          <w:rFonts w:ascii="Consolas" w:hAnsi="Consolas" w:cs="Consolas"/>
+          <w:color w:val="000000"/>
+          <w:sz w:val="19"/>
+          <w:szCs w:val="19"/>
+        </w:rPr>
+        <w:t>UserAlert</w:t>
+      </w:r>
+      <w:proofErr w:type="spellEnd"/>
+      <w:r>
+        <w:rPr>
+          <w:rFonts w:ascii="Consolas" w:hAnsi="Consolas" w:cs="Consolas"/>
+          <w:color w:val="000000"/>
+          <w:sz w:val="19"/>
+          <w:szCs w:val="19"/>
+        </w:rPr>
+        <w:t xml:space="preserve"> </w:t>
+      </w:r>
+      <w:proofErr w:type="spellStart"/>
+      <w:r>
+        <w:rPr>
+          <w:rFonts w:ascii="Consolas" w:hAnsi="Consolas" w:cs="Consolas"/>
+          <w:color w:val="000000"/>
+          <w:sz w:val="19"/>
+          <w:szCs w:val="19"/>
+        </w:rPr>
+        <w:t>userAlert</w:t>
+      </w:r>
+      <w:proofErr w:type="spellEnd"/>
+      <w:r>
+        <w:rPr>
+          <w:rFonts w:ascii="Consolas" w:hAnsi="Consolas" w:cs="Consolas"/>
+          <w:color w:val="000000"/>
+          <w:sz w:val="19"/>
+          <w:szCs w:val="19"/>
+        </w:rPr>
+        <w:t>)</w:t>
+      </w:r>
+      <w:r>
+        <w:rPr>
+          <w:rFonts w:ascii="Consolas" w:hAnsi="Consolas" w:cs="Consolas"/>
+          <w:color w:val="000000"/>
+          <w:sz w:val="19"/>
+          <w:szCs w:val="19"/>
+        </w:rPr>
+        <w:t xml:space="preserve">      to </w:t>
+      </w:r>
+      <w:proofErr w:type="spellStart"/>
+      <w:r>
+        <w:rPr>
+          <w:rFonts w:ascii="Consolas" w:hAnsi="Consolas" w:cs="Consolas"/>
+          <w:color w:val="000000"/>
+          <w:sz w:val="19"/>
+          <w:szCs w:val="19"/>
+        </w:rPr>
+        <w:t>UserAlertsActivity</w:t>
+      </w:r>
+      <w:proofErr w:type="spellEnd"/>
+      <w:r>
+        <w:rPr>
+          <w:rFonts w:ascii="Consolas" w:hAnsi="Consolas" w:cs="Consolas"/>
+          <w:color w:val="000000"/>
+          <w:sz w:val="19"/>
+          <w:szCs w:val="19"/>
+        </w:rPr>
+        <w:t xml:space="preserve"> </w:t>
+      </w:r>
+    </w:p>
+    <w:p>
+      <w:pPr>
+        <w:pStyle w:val="NoSpacing"/>
+        <w:rPr>
+          <w:rFonts w:ascii="Consolas" w:hAnsi="Consolas" w:cs="Consolas"/>
+          <w:color w:val="000000"/>
+          <w:sz w:val="19"/>
+          <w:szCs w:val="19"/>
+        </w:rPr>
+      </w:pPr>
+      <w:r>
+        <w:rPr>
+          <w:rFonts w:ascii="Consolas" w:hAnsi="Consolas" w:cs="Consolas"/>
+          <w:color w:val="000000"/>
+          <w:sz w:val="19"/>
+          <w:szCs w:val="19"/>
+        </w:rPr>
+        <w:t>(1hr 15)</w:t>
+      </w:r>
+    </w:p>
+    <w:p>
+      <w:pPr>
+        <w:pStyle w:val="NoSpacing"/>
+        <w:rPr>
+          <w:rFonts w:ascii="Consolas" w:hAnsi="Consolas" w:cs="Consolas"/>
+          <w:color w:val="000000"/>
+          <w:sz w:val="19"/>
+          <w:szCs w:val="19"/>
+        </w:rPr>
+      </w:pPr>
+      <w:r>
+        <w:rPr>
+          <w:rFonts w:ascii="Consolas" w:hAnsi="Consolas" w:cs="Consolas"/>
+          <w:color w:val="000000"/>
+          <w:sz w:val="19"/>
+          <w:szCs w:val="19"/>
+        </w:rPr>
+        <w:tab/>
+      </w:r>
+      <w:r>
+        <w:rPr>
+          <w:rFonts w:ascii="Consolas" w:hAnsi="Consolas" w:cs="Consolas"/>
+          <w:color w:val="000000"/>
+          <w:sz w:val="19"/>
+          <w:szCs w:val="19"/>
+        </w:rPr>
+        <w:tab/>
+        <w:t xml:space="preserve">Sets alarm based on the </w:t>
+      </w:r>
+      <w:proofErr w:type="spellStart"/>
+      <w:r>
+        <w:rPr>
+          <w:rFonts w:ascii="Consolas" w:hAnsi="Consolas" w:cs="Consolas"/>
+          <w:color w:val="000000"/>
+          <w:sz w:val="19"/>
+          <w:szCs w:val="19"/>
+        </w:rPr>
+        <w:t>DateTime</w:t>
+      </w:r>
+      <w:proofErr w:type="spellEnd"/>
+      <w:r>
+        <w:rPr>
+          <w:rFonts w:ascii="Consolas" w:hAnsi="Consolas" w:cs="Consolas"/>
+          <w:color w:val="000000"/>
+          <w:sz w:val="19"/>
+          <w:szCs w:val="19"/>
+        </w:rPr>
+        <w:t xml:space="preserve"> C# object in the </w:t>
+      </w:r>
+      <w:proofErr w:type="spellStart"/>
+      <w:r>
+        <w:rPr>
+          <w:rFonts w:ascii="Consolas" w:hAnsi="Consolas" w:cs="Consolas"/>
+          <w:color w:val="000000"/>
+          <w:sz w:val="19"/>
+          <w:szCs w:val="19"/>
+        </w:rPr>
+        <w:t>UserAlert</w:t>
+      </w:r>
+      <w:proofErr w:type="spellEnd"/>
+      <w:r>
+        <w:rPr>
+          <w:rFonts w:ascii="Consolas" w:hAnsi="Consolas" w:cs="Consolas"/>
+          <w:color w:val="000000"/>
+          <w:sz w:val="19"/>
+          <w:szCs w:val="19"/>
+        </w:rPr>
+        <w:t xml:space="preserve"> argument.</w:t>
+      </w:r>
+    </w:p>
+    <w:p>
+      <w:pPr>
+        <w:pStyle w:val="NoSpacing"/>
+        <w:rPr>
+          <w:rFonts w:ascii="Consolas" w:hAnsi="Consolas" w:cs="Consolas"/>
+          <w:color w:val="000000"/>
+          <w:sz w:val="19"/>
+          <w:szCs w:val="19"/>
+        </w:rPr>
+      </w:pPr>
+      <w:r>
+        <w:rPr>
+          <w:rFonts w:ascii="Consolas" w:hAnsi="Consolas" w:cs="Consolas"/>
+          <w:color w:val="000000"/>
+          <w:sz w:val="19"/>
+          <w:szCs w:val="19"/>
+        </w:rPr>
+        <w:tab/>
+      </w:r>
+      <w:r>
+        <w:rPr>
+          <w:rFonts w:ascii="Consolas" w:hAnsi="Consolas" w:cs="Consolas"/>
+          <w:color w:val="000000"/>
+          <w:sz w:val="19"/>
+          <w:szCs w:val="19"/>
+        </w:rPr>
+        <w:tab/>
+        <w:t>Tried to put this in static class Alarms Store – issues with ‘this’:</w:t>
+      </w:r>
+    </w:p>
+    <w:p>
+      <w:pPr>
+        <w:pStyle w:val="NoSpacing"/>
+        <w:rPr>
+          <w:rFonts w:ascii="Consolas" w:hAnsi="Consolas" w:cs="Consolas"/>
+          <w:color w:val="000000"/>
+          <w:sz w:val="19"/>
+          <w:szCs w:val="19"/>
+        </w:rPr>
+      </w:pPr>
+    </w:p>
+    <w:p>
+      <w:pPr>
+        <w:autoSpaceDE w:val="0"/>
+        <w:autoSpaceDN w:val="0"/>
+        <w:adjustRightInd w:val="0"/>
+        <w:spacing w:after="0" w:line="240" w:lineRule="auto"/>
+        <w:rPr>
+          <w:rFonts w:ascii="Consolas" w:hAnsi="Consolas" w:cs="Consolas"/>
+          <w:sz w:val="16"/>
+          <w:szCs w:val="16"/>
+        </w:rPr>
+      </w:pPr>
+      <w:r>
+        <w:rPr>
+          <w:rFonts w:ascii="Consolas" w:hAnsi="Consolas" w:cs="Consolas"/>
+          <w:color w:val="000000"/>
+          <w:sz w:val="19"/>
+          <w:szCs w:val="19"/>
+        </w:rPr>
+        <w:tab/>
+      </w:r>
+      <w:r>
+        <w:rPr>
+          <w:rFonts w:ascii="Consolas" w:hAnsi="Consolas" w:cs="Consolas"/>
+          <w:color w:val="000000"/>
+          <w:sz w:val="19"/>
+          <w:szCs w:val="19"/>
+        </w:rPr>
+        <w:tab/>
+      </w:r>
+      <w:r>
+        <w:rPr>
+          <w:rFonts w:ascii="Consolas" w:hAnsi="Consolas" w:cs="Consolas"/>
+          <w:sz w:val="16"/>
+          <w:szCs w:val="16"/>
+        </w:rPr>
+        <w:t>set alarm</w:t>
+      </w:r>
+    </w:p>
+    <w:p>
+      <w:pPr>
+        <w:autoSpaceDE w:val="0"/>
+        <w:autoSpaceDN w:val="0"/>
+        <w:adjustRightInd w:val="0"/>
+        <w:spacing w:after="0" w:line="240" w:lineRule="auto"/>
+        <w:rPr>
+          <w:rFonts w:ascii="Consolas" w:hAnsi="Consolas" w:cs="Consolas"/>
+          <w:sz w:val="16"/>
+          <w:szCs w:val="16"/>
+        </w:rPr>
+      </w:pPr>
+      <w:r>
+        <w:rPr>
+          <w:rFonts w:ascii="Consolas" w:hAnsi="Consolas" w:cs="Consolas"/>
+          <w:sz w:val="16"/>
+          <w:szCs w:val="16"/>
+        </w:rPr>
+        <w:t xml:space="preserve">            </w:t>
+      </w:r>
+      <w:r>
+        <w:rPr>
+          <w:rFonts w:ascii="Consolas" w:hAnsi="Consolas" w:cs="Consolas"/>
+          <w:sz w:val="16"/>
+          <w:szCs w:val="16"/>
+        </w:rPr>
+        <w:tab/>
+      </w:r>
+      <w:r>
+        <w:rPr>
+          <w:rFonts w:ascii="Consolas" w:hAnsi="Consolas" w:cs="Consolas"/>
+          <w:sz w:val="16"/>
+          <w:szCs w:val="16"/>
+        </w:rPr>
+        <w:t xml:space="preserve">var </w:t>
+      </w:r>
+      <w:proofErr w:type="spellStart"/>
+      <w:r>
+        <w:rPr>
+          <w:rFonts w:ascii="Consolas" w:hAnsi="Consolas" w:cs="Consolas"/>
+          <w:sz w:val="16"/>
+          <w:szCs w:val="16"/>
+        </w:rPr>
+        <w:t>ringTime</w:t>
+      </w:r>
+      <w:proofErr w:type="spellEnd"/>
+      <w:r>
+        <w:rPr>
+          <w:rFonts w:ascii="Consolas" w:hAnsi="Consolas" w:cs="Consolas"/>
+          <w:sz w:val="16"/>
+          <w:szCs w:val="16"/>
+        </w:rPr>
+        <w:t xml:space="preserve"> = </w:t>
+      </w:r>
+      <w:proofErr w:type="spellStart"/>
+      <w:r>
+        <w:rPr>
+          <w:rFonts w:ascii="Consolas" w:hAnsi="Consolas" w:cs="Consolas"/>
+          <w:sz w:val="16"/>
+          <w:szCs w:val="16"/>
+        </w:rPr>
+        <w:t>MillisesondsOfUserAlertDateTime</w:t>
+      </w:r>
+      <w:proofErr w:type="spellEnd"/>
+      <w:r>
+        <w:rPr>
+          <w:rFonts w:ascii="Consolas" w:hAnsi="Consolas" w:cs="Consolas"/>
+          <w:sz w:val="16"/>
+          <w:szCs w:val="16"/>
+        </w:rPr>
+        <w:t>;</w:t>
+      </w:r>
+    </w:p>
+    <w:p>
+      <w:pPr>
+        <w:autoSpaceDE w:val="0"/>
+        <w:autoSpaceDN w:val="0"/>
+        <w:adjustRightInd w:val="0"/>
+        <w:spacing w:after="0" w:line="240" w:lineRule="auto"/>
+        <w:rPr>
+          <w:rFonts w:ascii="Consolas" w:hAnsi="Consolas" w:cs="Consolas"/>
+          <w:sz w:val="16"/>
+          <w:szCs w:val="16"/>
+        </w:rPr>
+      </w:pPr>
+      <w:r>
+        <w:rPr>
+          <w:rFonts w:ascii="Consolas" w:hAnsi="Consolas" w:cs="Consolas"/>
+          <w:sz w:val="16"/>
+          <w:szCs w:val="16"/>
+        </w:rPr>
+        <w:t xml:space="preserve">            </w:t>
+      </w:r>
+      <w:r>
+        <w:rPr>
+          <w:rFonts w:ascii="Consolas" w:hAnsi="Consolas" w:cs="Consolas"/>
+          <w:sz w:val="16"/>
+          <w:szCs w:val="16"/>
+        </w:rPr>
+        <w:tab/>
+      </w:r>
+      <w:r>
+        <w:rPr>
+          <w:rFonts w:ascii="Consolas" w:hAnsi="Consolas" w:cs="Consolas"/>
+          <w:sz w:val="16"/>
+          <w:szCs w:val="16"/>
+        </w:rPr>
+        <w:t xml:space="preserve">Intent </w:t>
+      </w:r>
+      <w:proofErr w:type="spellStart"/>
+      <w:r>
+        <w:rPr>
+          <w:rFonts w:ascii="Consolas" w:hAnsi="Consolas" w:cs="Consolas"/>
+          <w:sz w:val="16"/>
+          <w:szCs w:val="16"/>
+        </w:rPr>
+        <w:t>intent</w:t>
+      </w:r>
+      <w:proofErr w:type="spellEnd"/>
+      <w:r>
+        <w:rPr>
+          <w:rFonts w:ascii="Consolas" w:hAnsi="Consolas" w:cs="Consolas"/>
+          <w:sz w:val="16"/>
+          <w:szCs w:val="16"/>
+        </w:rPr>
+        <w:t xml:space="preserve"> = </w:t>
+      </w:r>
+      <w:proofErr w:type="gramStart"/>
+      <w:r>
+        <w:rPr>
+          <w:rFonts w:ascii="Consolas" w:hAnsi="Consolas" w:cs="Consolas"/>
+          <w:sz w:val="16"/>
+          <w:szCs w:val="16"/>
+        </w:rPr>
+        <w:t>new  Intent</w:t>
+      </w:r>
+      <w:proofErr w:type="gramEnd"/>
+      <w:r>
+        <w:rPr>
+          <w:rFonts w:ascii="Consolas" w:hAnsi="Consolas" w:cs="Consolas"/>
+          <w:sz w:val="16"/>
+          <w:szCs w:val="16"/>
+        </w:rPr>
+        <w:t>(</w:t>
+      </w:r>
+      <w:r>
+        <w:rPr>
+          <w:rFonts w:ascii="Consolas" w:hAnsi="Consolas" w:cs="Consolas"/>
+          <w:b/>
+          <w:sz w:val="24"/>
+          <w:szCs w:val="24"/>
+        </w:rPr>
+        <w:t>this</w:t>
+      </w:r>
+      <w:r>
+        <w:rPr>
+          <w:rFonts w:ascii="Consolas" w:hAnsi="Consolas" w:cs="Consolas"/>
+          <w:sz w:val="16"/>
+          <w:szCs w:val="16"/>
+        </w:rPr>
+        <w:t xml:space="preserve">, </w:t>
+      </w:r>
+      <w:proofErr w:type="spellStart"/>
+      <w:r>
+        <w:rPr>
+          <w:rFonts w:ascii="Consolas" w:hAnsi="Consolas" w:cs="Consolas"/>
+          <w:sz w:val="16"/>
+          <w:szCs w:val="16"/>
+        </w:rPr>
+        <w:t>typeof</w:t>
+      </w:r>
+      <w:proofErr w:type="spellEnd"/>
+      <w:r>
+        <w:rPr>
+          <w:rFonts w:ascii="Consolas" w:hAnsi="Consolas" w:cs="Consolas"/>
+          <w:sz w:val="16"/>
+          <w:szCs w:val="16"/>
+        </w:rPr>
+        <w:t xml:space="preserve">(Receiver1));          </w:t>
+      </w:r>
+      <w:r>
+        <w:rPr>
+          <w:rFonts w:ascii="Consolas" w:hAnsi="Consolas" w:cs="Consolas"/>
+          <w:sz w:val="16"/>
+          <w:szCs w:val="16"/>
+        </w:rPr>
+        <w:tab/>
+      </w:r>
+    </w:p>
+    <w:p>
+      <w:pPr>
+        <w:autoSpaceDE w:val="0"/>
+        <w:autoSpaceDN w:val="0"/>
+        <w:adjustRightInd w:val="0"/>
+        <w:spacing w:after="0" w:line="240" w:lineRule="auto"/>
+        <w:rPr>
+          <w:rFonts w:ascii="Consolas" w:hAnsi="Consolas" w:cs="Consolas"/>
+          <w:sz w:val="16"/>
+          <w:szCs w:val="16"/>
+        </w:rPr>
+      </w:pPr>
+      <w:r>
+        <w:rPr>
+          <w:rFonts w:ascii="Consolas" w:hAnsi="Consolas" w:cs="Consolas"/>
+          <w:sz w:val="16"/>
+          <w:szCs w:val="16"/>
+        </w:rPr>
+        <w:t xml:space="preserve">              </w:t>
+      </w:r>
+    </w:p>
+    <w:p>
+      <w:pPr>
+        <w:autoSpaceDE w:val="0"/>
+        <w:autoSpaceDN w:val="0"/>
+        <w:adjustRightInd w:val="0"/>
+        <w:spacing w:after="0" w:line="240" w:lineRule="auto"/>
+        <w:ind w:left="720" w:firstLine="720"/>
+        <w:rPr>
+          <w:rFonts w:ascii="Consolas" w:hAnsi="Consolas" w:cs="Consolas"/>
+          <w:sz w:val="16"/>
+          <w:szCs w:val="16"/>
+        </w:rPr>
+      </w:pPr>
+      <w:r>
+        <w:rPr>
+          <w:rFonts w:ascii="Consolas" w:hAnsi="Consolas" w:cs="Consolas"/>
+          <w:sz w:val="16"/>
+          <w:szCs w:val="16"/>
+        </w:rPr>
+        <w:t>//</w:t>
+      </w:r>
+      <w:proofErr w:type="gramStart"/>
+      <w:r>
+        <w:rPr>
+          <w:rFonts w:ascii="Consolas" w:hAnsi="Consolas" w:cs="Consolas"/>
+          <w:sz w:val="16"/>
+          <w:szCs w:val="16"/>
+        </w:rPr>
+        <w:t>CONTEXT,PRIVATE</w:t>
+      </w:r>
+      <w:proofErr w:type="gramEnd"/>
+      <w:r>
+        <w:rPr>
+          <w:rFonts w:ascii="Consolas" w:hAnsi="Consolas" w:cs="Consolas"/>
+          <w:sz w:val="16"/>
+          <w:szCs w:val="16"/>
+        </w:rPr>
+        <w:t xml:space="preserve"> REQUEST CODE, INTENT, FLAG</w:t>
+      </w:r>
+    </w:p>
+    <w:p>
+      <w:pPr>
+        <w:autoSpaceDE w:val="0"/>
+        <w:autoSpaceDN w:val="0"/>
+        <w:adjustRightInd w:val="0"/>
+        <w:spacing w:after="0" w:line="240" w:lineRule="auto"/>
+        <w:rPr>
+          <w:rFonts w:ascii="Consolas" w:hAnsi="Consolas" w:cs="Consolas"/>
+          <w:sz w:val="16"/>
+          <w:szCs w:val="16"/>
+        </w:rPr>
+      </w:pPr>
+      <w:r>
+        <w:rPr>
+          <w:rFonts w:ascii="Consolas" w:hAnsi="Consolas" w:cs="Consolas"/>
+          <w:sz w:val="16"/>
+          <w:szCs w:val="16"/>
+        </w:rPr>
+        <w:t xml:space="preserve">            </w:t>
+      </w:r>
+      <w:r>
+        <w:rPr>
+          <w:rFonts w:ascii="Consolas" w:hAnsi="Consolas" w:cs="Consolas"/>
+          <w:sz w:val="16"/>
+          <w:szCs w:val="16"/>
+        </w:rPr>
+        <w:tab/>
+      </w:r>
+      <w:proofErr w:type="spellStart"/>
+      <w:r>
+        <w:rPr>
+          <w:rFonts w:ascii="Consolas" w:hAnsi="Consolas" w:cs="Consolas"/>
+          <w:sz w:val="16"/>
+          <w:szCs w:val="16"/>
+        </w:rPr>
+        <w:t>PendingIntent</w:t>
+      </w:r>
+      <w:proofErr w:type="spellEnd"/>
+      <w:r>
+        <w:rPr>
+          <w:rFonts w:ascii="Consolas" w:hAnsi="Consolas" w:cs="Consolas"/>
+          <w:sz w:val="16"/>
+          <w:szCs w:val="16"/>
+        </w:rPr>
+        <w:t xml:space="preserve"> </w:t>
+      </w:r>
+      <w:proofErr w:type="spellStart"/>
+      <w:r>
+        <w:rPr>
+          <w:rFonts w:ascii="Consolas" w:hAnsi="Consolas" w:cs="Consolas"/>
+          <w:sz w:val="16"/>
+          <w:szCs w:val="16"/>
+        </w:rPr>
+        <w:t>pendingIntent</w:t>
+      </w:r>
+      <w:proofErr w:type="spellEnd"/>
+      <w:r>
+        <w:rPr>
+          <w:rFonts w:ascii="Consolas" w:hAnsi="Consolas" w:cs="Consolas"/>
+          <w:sz w:val="16"/>
+          <w:szCs w:val="16"/>
+        </w:rPr>
+        <w:t xml:space="preserve"> = </w:t>
+      </w:r>
+      <w:proofErr w:type="spellStart"/>
+      <w:r>
+        <w:rPr>
+          <w:rFonts w:ascii="Consolas" w:hAnsi="Consolas" w:cs="Consolas"/>
+          <w:sz w:val="16"/>
+          <w:szCs w:val="16"/>
+        </w:rPr>
+        <w:t>PendingIntent.GetBroadcast</w:t>
+      </w:r>
+      <w:proofErr w:type="spellEnd"/>
+      <w:r>
+        <w:rPr>
+          <w:rFonts w:ascii="Consolas" w:hAnsi="Consolas" w:cs="Consolas"/>
+          <w:sz w:val="16"/>
+          <w:szCs w:val="16"/>
+        </w:rPr>
+        <w:t>(</w:t>
+      </w:r>
+      <w:r>
+        <w:rPr>
+          <w:rFonts w:ascii="Consolas" w:hAnsi="Consolas" w:cs="Consolas"/>
+          <w:b/>
+          <w:sz w:val="28"/>
+          <w:szCs w:val="28"/>
+        </w:rPr>
+        <w:t>this</w:t>
+      </w:r>
+      <w:r>
+        <w:rPr>
+          <w:rFonts w:ascii="Consolas" w:hAnsi="Consolas" w:cs="Consolas"/>
+          <w:sz w:val="16"/>
+          <w:szCs w:val="16"/>
+        </w:rPr>
+        <w:t xml:space="preserve">, </w:t>
+      </w:r>
+      <w:proofErr w:type="spellStart"/>
+      <w:r>
+        <w:rPr>
+          <w:rFonts w:ascii="Consolas" w:hAnsi="Consolas" w:cs="Consolas"/>
+          <w:sz w:val="16"/>
+          <w:szCs w:val="16"/>
+        </w:rPr>
+        <w:t>alarmNumber</w:t>
+      </w:r>
+      <w:proofErr w:type="spellEnd"/>
+      <w:r>
+        <w:rPr>
+          <w:rFonts w:ascii="Consolas" w:hAnsi="Consolas" w:cs="Consolas"/>
+          <w:sz w:val="16"/>
+          <w:szCs w:val="16"/>
+        </w:rPr>
+        <w:t xml:space="preserve">, intent, 0);  </w:t>
+      </w:r>
+    </w:p>
+    <w:p>
+      <w:pPr>
+        <w:autoSpaceDE w:val="0"/>
+        <w:autoSpaceDN w:val="0"/>
+        <w:adjustRightInd w:val="0"/>
+        <w:spacing w:after="0" w:line="240" w:lineRule="auto"/>
+        <w:rPr>
+          <w:rFonts w:ascii="Consolas" w:hAnsi="Consolas" w:cs="Consolas"/>
+          <w:sz w:val="16"/>
+          <w:szCs w:val="16"/>
+        </w:rPr>
+      </w:pPr>
+      <w:r>
+        <w:rPr>
+          <w:rFonts w:ascii="Consolas" w:hAnsi="Consolas" w:cs="Consolas"/>
+          <w:sz w:val="16"/>
+          <w:szCs w:val="16"/>
+        </w:rPr>
+        <w:t xml:space="preserve">            </w:t>
+      </w:r>
+      <w:r>
+        <w:rPr>
+          <w:rFonts w:ascii="Consolas" w:hAnsi="Consolas" w:cs="Consolas"/>
+          <w:sz w:val="16"/>
+          <w:szCs w:val="16"/>
+        </w:rPr>
+        <w:tab/>
+      </w:r>
+      <w:proofErr w:type="spellStart"/>
+      <w:r>
+        <w:rPr>
+          <w:rFonts w:ascii="Consolas" w:hAnsi="Consolas" w:cs="Consolas"/>
+          <w:sz w:val="16"/>
+          <w:szCs w:val="16"/>
+        </w:rPr>
+        <w:t>AlarmManager</w:t>
+      </w:r>
+      <w:proofErr w:type="spellEnd"/>
+      <w:r>
+        <w:rPr>
+          <w:rFonts w:ascii="Consolas" w:hAnsi="Consolas" w:cs="Consolas"/>
+          <w:sz w:val="16"/>
+          <w:szCs w:val="16"/>
+        </w:rPr>
+        <w:t xml:space="preserve"> </w:t>
+      </w:r>
+      <w:proofErr w:type="spellStart"/>
+      <w:r>
+        <w:rPr>
+          <w:rFonts w:ascii="Consolas" w:hAnsi="Consolas" w:cs="Consolas"/>
+          <w:sz w:val="16"/>
+          <w:szCs w:val="16"/>
+        </w:rPr>
+        <w:t>alarmManager</w:t>
+      </w:r>
+      <w:proofErr w:type="spellEnd"/>
+      <w:r>
+        <w:rPr>
+          <w:rFonts w:ascii="Consolas" w:hAnsi="Consolas" w:cs="Consolas"/>
+          <w:sz w:val="16"/>
+          <w:szCs w:val="16"/>
+        </w:rPr>
+        <w:t xml:space="preserve"> = (</w:t>
+      </w:r>
+      <w:proofErr w:type="spellStart"/>
+      <w:r>
+        <w:rPr>
+          <w:rFonts w:ascii="Consolas" w:hAnsi="Consolas" w:cs="Consolas"/>
+          <w:sz w:val="16"/>
+          <w:szCs w:val="16"/>
+        </w:rPr>
+        <w:t>AlarmManager</w:t>
+      </w:r>
+      <w:proofErr w:type="spellEnd"/>
+      <w:r>
+        <w:rPr>
+          <w:rFonts w:ascii="Consolas" w:hAnsi="Consolas" w:cs="Consolas"/>
+          <w:sz w:val="16"/>
+          <w:szCs w:val="16"/>
+        </w:rPr>
+        <w:t>)</w:t>
+      </w:r>
+      <w:proofErr w:type="spellStart"/>
+      <w:proofErr w:type="gramStart"/>
+      <w:r>
+        <w:rPr>
+          <w:rFonts w:ascii="Consolas" w:hAnsi="Consolas" w:cs="Consolas"/>
+          <w:sz w:val="16"/>
+          <w:szCs w:val="16"/>
+        </w:rPr>
+        <w:t>GetSystemService</w:t>
+      </w:r>
+      <w:proofErr w:type="spellEnd"/>
+      <w:r>
+        <w:rPr>
+          <w:rFonts w:ascii="Consolas" w:hAnsi="Consolas" w:cs="Consolas"/>
+          <w:sz w:val="16"/>
+          <w:szCs w:val="16"/>
+        </w:rPr>
+        <w:t>(</w:t>
+      </w:r>
+      <w:proofErr w:type="spellStart"/>
+      <w:proofErr w:type="gramEnd"/>
+      <w:r>
+        <w:rPr>
+          <w:rFonts w:ascii="Consolas" w:hAnsi="Consolas" w:cs="Consolas"/>
+          <w:sz w:val="16"/>
+          <w:szCs w:val="16"/>
+        </w:rPr>
+        <w:t>AlarmService</w:t>
+      </w:r>
+      <w:proofErr w:type="spellEnd"/>
+      <w:r>
+        <w:rPr>
+          <w:rFonts w:ascii="Consolas" w:hAnsi="Consolas" w:cs="Consolas"/>
+          <w:sz w:val="16"/>
+          <w:szCs w:val="16"/>
+        </w:rPr>
+        <w:t>);</w:t>
+      </w:r>
+    </w:p>
+    <w:p>
+      <w:pPr>
+        <w:pStyle w:val="NoSpacing"/>
+        <w:rPr>
+          <w:rFonts w:ascii="Consolas" w:hAnsi="Consolas" w:cs="Consolas"/>
+          <w:sz w:val="16"/>
+          <w:szCs w:val="16"/>
+        </w:rPr>
+      </w:pPr>
+      <w:r>
+        <w:rPr>
+          <w:rFonts w:ascii="Consolas" w:hAnsi="Consolas" w:cs="Consolas"/>
+          <w:sz w:val="16"/>
+          <w:szCs w:val="16"/>
+        </w:rPr>
+        <w:t xml:space="preserve">            </w:t>
+      </w:r>
+      <w:r>
+        <w:rPr>
+          <w:rFonts w:ascii="Consolas" w:hAnsi="Consolas" w:cs="Consolas"/>
+          <w:sz w:val="16"/>
+          <w:szCs w:val="16"/>
+        </w:rPr>
+        <w:tab/>
+      </w:r>
+      <w:proofErr w:type="spellStart"/>
+      <w:r>
+        <w:rPr>
+          <w:rFonts w:ascii="Consolas" w:hAnsi="Consolas" w:cs="Consolas"/>
+          <w:sz w:val="16"/>
+          <w:szCs w:val="16"/>
+        </w:rPr>
+        <w:t>alarmManager.Set</w:t>
+      </w:r>
+      <w:proofErr w:type="spellEnd"/>
+      <w:r>
+        <w:rPr>
+          <w:rFonts w:ascii="Consolas" w:hAnsi="Consolas" w:cs="Consolas"/>
+          <w:sz w:val="16"/>
+          <w:szCs w:val="16"/>
+        </w:rPr>
+        <w:t>(</w:t>
+      </w:r>
+      <w:proofErr w:type="spellStart"/>
+      <w:r>
+        <w:rPr>
+          <w:rFonts w:ascii="Consolas" w:hAnsi="Consolas" w:cs="Consolas"/>
+          <w:sz w:val="16"/>
+          <w:szCs w:val="16"/>
+        </w:rPr>
+        <w:t>AlarmType.RtcWakeup</w:t>
+      </w:r>
+      <w:proofErr w:type="spellEnd"/>
+      <w:r>
+        <w:rPr>
+          <w:rFonts w:ascii="Consolas" w:hAnsi="Consolas" w:cs="Consolas"/>
+          <w:sz w:val="16"/>
+          <w:szCs w:val="16"/>
+        </w:rPr>
+        <w:t xml:space="preserve">, </w:t>
+      </w:r>
+      <w:proofErr w:type="spellStart"/>
+      <w:r>
+        <w:rPr>
+          <w:rFonts w:ascii="Consolas" w:hAnsi="Consolas" w:cs="Consolas"/>
+          <w:sz w:val="16"/>
+          <w:szCs w:val="16"/>
+        </w:rPr>
+        <w:t>ringTime</w:t>
+      </w:r>
+      <w:proofErr w:type="spellEnd"/>
+      <w:r>
+        <w:rPr>
+          <w:rFonts w:ascii="Consolas" w:hAnsi="Consolas" w:cs="Consolas"/>
+          <w:sz w:val="16"/>
+          <w:szCs w:val="16"/>
+        </w:rPr>
+        <w:t xml:space="preserve">, </w:t>
+      </w:r>
+      <w:proofErr w:type="spellStart"/>
+      <w:r>
+        <w:rPr>
+          <w:rFonts w:ascii="Consolas" w:hAnsi="Consolas" w:cs="Consolas"/>
+          <w:sz w:val="16"/>
+          <w:szCs w:val="16"/>
+        </w:rPr>
+        <w:t>pendingIntent</w:t>
+      </w:r>
+      <w:proofErr w:type="spellEnd"/>
+      <w:r>
+        <w:rPr>
+          <w:rFonts w:ascii="Consolas" w:hAnsi="Consolas" w:cs="Consolas"/>
+          <w:sz w:val="16"/>
+          <w:szCs w:val="16"/>
+        </w:rPr>
+        <w:t>);</w:t>
+      </w:r>
+    </w:p>
+    <w:p>
+      <w:pPr>
+        <w:pStyle w:val="NoSpacing"/>
+        <w:rPr>
+          <w:rFonts w:cstheme="minorHAnsi"/>
+          <w:lang w:val="en-IE"/>
+        </w:rPr>
+      </w:pPr>
+    </w:p>
+    <w:p>
+      <w:pPr>
+        <w:pStyle w:val="NoSpacing"/>
+        <w:rPr>
+          <w:rFonts w:cstheme="minorHAnsi"/>
+          <w:lang w:val="en-IE"/>
+        </w:rPr>
+      </w:pPr>
+    </w:p>
+    <w:p>
+      <w:pPr>
+        <w:pStyle w:val="NoSpacing"/>
+        <w:rPr>
+          <w:rFonts w:cstheme="minorHAnsi"/>
+          <w:lang w:val="en-IE"/>
+        </w:rPr>
+      </w:pPr>
+    </w:p>
+    <w:p>
+      <w:pPr>
+        <w:pStyle w:val="NoSpacing"/>
+        <w:rPr>
+          <w:rFonts w:ascii="Consolas" w:hAnsi="Consolas" w:cs="Consolas"/>
+          <w:color w:val="000000"/>
+          <w:sz w:val="19"/>
+          <w:szCs w:val="19"/>
+        </w:rPr>
+      </w:pPr>
+      <w:r>
+        <w:rPr>
+          <w:rFonts w:cstheme="minorHAnsi"/>
+          <w:lang w:val="en-IE"/>
+        </w:rPr>
+        <w:t>(1hr)</w:t>
+      </w:r>
+      <w:r>
+        <w:rPr>
+          <w:rFonts w:cstheme="minorHAnsi"/>
+          <w:lang w:val="en-IE"/>
+        </w:rPr>
+        <w:tab/>
+      </w:r>
+      <w:r>
+        <w:rPr>
+          <w:rFonts w:cstheme="minorHAnsi"/>
+          <w:lang w:val="en-IE"/>
+        </w:rPr>
+        <w:tab/>
+      </w:r>
+      <w:r>
+        <w:rPr>
+          <w:rFonts w:cstheme="minorHAnsi"/>
+          <w:color w:val="000000"/>
+        </w:rPr>
+        <w:t>Added</w:t>
+      </w:r>
+      <w:r>
+        <w:rPr>
+          <w:rFonts w:cstheme="minorHAnsi"/>
+          <w:color w:val="000000"/>
+        </w:rPr>
+        <w:tab/>
+      </w:r>
+      <w:r>
+        <w:rPr>
+          <w:rFonts w:cstheme="minorHAnsi"/>
+          <w:lang w:val="en-IE"/>
+        </w:rPr>
+        <w:tab/>
+      </w:r>
+      <w:proofErr w:type="spellStart"/>
+      <w:proofErr w:type="gramStart"/>
+      <w:r>
+        <w:rPr>
+          <w:rFonts w:ascii="Consolas" w:hAnsi="Consolas" w:cs="Consolas"/>
+          <w:color w:val="000000"/>
+          <w:sz w:val="19"/>
+          <w:szCs w:val="19"/>
+        </w:rPr>
+        <w:t>Delete</w:t>
+      </w:r>
+      <w:r>
+        <w:rPr>
+          <w:rFonts w:ascii="Consolas" w:hAnsi="Consolas" w:cs="Consolas"/>
+          <w:color w:val="000000"/>
+          <w:sz w:val="19"/>
+          <w:szCs w:val="19"/>
+        </w:rPr>
+        <w:t>Alarm</w:t>
+      </w:r>
+      <w:proofErr w:type="spellEnd"/>
+      <w:r>
+        <w:rPr>
+          <w:rFonts w:ascii="Consolas" w:hAnsi="Consolas" w:cs="Consolas"/>
+          <w:color w:val="000000"/>
+          <w:sz w:val="19"/>
+          <w:szCs w:val="19"/>
+        </w:rPr>
+        <w:t>(</w:t>
+      </w:r>
+      <w:proofErr w:type="spellStart"/>
+      <w:proofErr w:type="gramEnd"/>
+      <w:r>
+        <w:rPr>
+          <w:rFonts w:ascii="Consolas" w:hAnsi="Consolas" w:cs="Consolas"/>
+          <w:color w:val="000000"/>
+          <w:sz w:val="19"/>
+          <w:szCs w:val="19"/>
+        </w:rPr>
+        <w:t>UserAlert</w:t>
+      </w:r>
+      <w:proofErr w:type="spellEnd"/>
+      <w:r>
+        <w:rPr>
+          <w:rFonts w:ascii="Consolas" w:hAnsi="Consolas" w:cs="Consolas"/>
+          <w:color w:val="000000"/>
+          <w:sz w:val="19"/>
+          <w:szCs w:val="19"/>
+        </w:rPr>
+        <w:t xml:space="preserve"> </w:t>
+      </w:r>
+      <w:proofErr w:type="spellStart"/>
+      <w:r>
+        <w:rPr>
+          <w:rFonts w:ascii="Consolas" w:hAnsi="Consolas" w:cs="Consolas"/>
+          <w:color w:val="000000"/>
+          <w:sz w:val="19"/>
+          <w:szCs w:val="19"/>
+        </w:rPr>
+        <w:t>userAlert</w:t>
+      </w:r>
+      <w:proofErr w:type="spellEnd"/>
+      <w:r>
+        <w:rPr>
+          <w:rFonts w:ascii="Consolas" w:hAnsi="Consolas" w:cs="Consolas"/>
+          <w:color w:val="000000"/>
+          <w:sz w:val="19"/>
+          <w:szCs w:val="19"/>
+        </w:rPr>
+        <w:t xml:space="preserve">)      to </w:t>
+      </w:r>
+      <w:proofErr w:type="spellStart"/>
+      <w:r>
+        <w:rPr>
+          <w:rFonts w:ascii="Consolas" w:hAnsi="Consolas" w:cs="Consolas"/>
+          <w:color w:val="000000"/>
+          <w:sz w:val="19"/>
+          <w:szCs w:val="19"/>
+        </w:rPr>
+        <w:t>UserAlertsActivity</w:t>
+      </w:r>
+      <w:proofErr w:type="spellEnd"/>
+    </w:p>
+    <w:p>
+      <w:pPr>
+        <w:pStyle w:val="NoSpacing"/>
+        <w:rPr>
+          <w:rFonts w:cstheme="minorHAnsi"/>
+          <w:lang w:val="en-IE"/>
+        </w:rPr>
+      </w:pPr>
+    </w:p>
+    <w:p>
+      <w:pPr>
+        <w:pStyle w:val="NoSpacing"/>
+        <w:rPr>
+          <w:rFonts w:cstheme="minorHAnsi"/>
+          <w:lang w:val="en-IE"/>
+        </w:rPr>
+      </w:pPr>
+      <w:r>
+        <w:rPr>
+          <w:rFonts w:cstheme="minorHAnsi"/>
+          <w:lang w:val="en-IE"/>
+        </w:rPr>
+        <w:t>Afternoon Total: (2hr 15min)</w:t>
+      </w:r>
       <w:bookmarkStart w:id="0" w:name="_GoBack"/>
       <w:bookmarkEnd w:id="0"/>
-      <w:r>
-        <w:rPr>
-          <w:rFonts w:cstheme="minorHAnsi"/>
-          <w:color w:val="000000"/>
-        </w:rPr>
-        <w:t xml:space="preserve"> 3 ½ </w:t>
-      </w:r>
-      <w:proofErr w:type="spellStart"/>
-      <w:r>
-        <w:rPr>
-          <w:rFonts w:cstheme="minorHAnsi"/>
-          <w:color w:val="000000"/>
-        </w:rPr>
-        <w:t>hrs</w:t>
-      </w:r>
-      <w:proofErr w:type="spellEnd"/>
-    </w:p>
-    <w:p>
-      <w:pPr>
-        <w:pStyle w:val="NoSpacing"/>
-        <w:rPr>
-          <w:rFonts w:cstheme="minorHAnsi"/>
-          <w:lang w:val="en-IE"/>
-        </w:rPr>
-      </w:pPr>
-      <w:r>
-        <w:rPr>
-          <w:rFonts w:cstheme="minorHAnsi"/>
-          <w:color w:val="000000"/>
-        </w:rPr>
-        <w:lastRenderedPageBreak/>
-        <w:t xml:space="preserve">                </w:t>
-      </w:r>
     </w:p>
     <w:sectPr>
       <w:pgSz w:w="12240" w:h="15840"/>

</xml_diff>

<commit_message>
Started work on new PersonalAlertsActivity
</commit_message>
<xml_diff>
--- a/Documentation/Project WorkLog GordonLeary 10352606.docx
+++ b/Documentation/Project WorkLog GordonLeary 10352606.docx
@@ -9086,6 +9086,15 @@
           <w:rFonts w:cstheme="minorHAnsi"/>
           <w:lang w:val="en-IE"/>
         </w:rPr>
+        <w:t>7 hrs</w:t>
+      </w:r>
+      <w:bookmarkStart w:id="0" w:name="_GoBack"/>
+      <w:bookmarkEnd w:id="0"/>
+      <w:r>
+        <w:rPr>
+          <w:rFonts w:cstheme="minorHAnsi"/>
+          <w:lang w:val="en-IE"/>
+        </w:rPr>
         <w:tab/>
       </w:r>
       <w:r>
@@ -9104,7 +9113,6 @@
         <w:tab/>
       </w:r>
       <w:proofErr w:type="spellStart"/>
-      <w:proofErr w:type="gramStart"/>
       <w:r>
         <w:rPr>
           <w:rFonts w:ascii="Consolas" w:hAnsi="Consolas" w:cs="Consolas"/>
@@ -9122,17 +9130,7 @@
           <w:sz w:val="19"/>
           <w:szCs w:val="19"/>
         </w:rPr>
-        <w:t>(</w:t>
-      </w:r>
-      <w:proofErr w:type="gramEnd"/>
-      <w:r>
-        <w:rPr>
-          <w:rFonts w:ascii="Consolas" w:hAnsi="Consolas" w:cs="Consolas"/>
-          <w:color w:val="000000"/>
-          <w:sz w:val="19"/>
-          <w:szCs w:val="19"/>
-        </w:rPr>
-        <w:t>)</w:t>
+        <w:t>()</w:t>
       </w:r>
       <w:r>
         <w:rPr>
@@ -11179,8 +11177,85 @@
         </w:rPr>
         <w:t>Afternoon Total: (2hr 15min)</w:t>
       </w:r>
-      <w:bookmarkStart w:id="0" w:name="_GoBack"/>
-      <w:bookmarkEnd w:id="0"/>
+    </w:p>
+    <w:p>
+      <w:pPr>
+        <w:pStyle w:val="NoSpacing"/>
+        <w:rPr>
+          <w:rFonts w:cstheme="minorHAnsi"/>
+          <w:lang w:val="en-IE"/>
+        </w:rPr>
+      </w:pPr>
+    </w:p>
+    <w:p>
+      <w:pPr>
+        <w:pStyle w:val="NoSpacing"/>
+        <w:rPr>
+          <w:rFonts w:cstheme="minorHAnsi"/>
+          <w:lang w:val="en-IE"/>
+        </w:rPr>
+      </w:pPr>
+      <w:r>
+        <w:rPr>
+          <w:rFonts w:cstheme="minorHAnsi"/>
+          <w:lang w:val="en-IE"/>
+        </w:rPr>
+        <w:tab/>
+      </w:r>
+      <w:r>
+        <w:rPr>
+          <w:rFonts w:cstheme="minorHAnsi"/>
+          <w:lang w:val="en-IE"/>
+        </w:rPr>
+        <w:tab/>
+        <w:t xml:space="preserve">Started work on </w:t>
+      </w:r>
+      <w:proofErr w:type="spellStart"/>
+      <w:r>
+        <w:rPr>
+          <w:rFonts w:cstheme="minorHAnsi"/>
+          <w:lang w:val="en-IE"/>
+        </w:rPr>
+        <w:t>Personal</w:t>
+      </w:r>
+      <w:r>
+        <w:rPr>
+          <w:rFonts w:cstheme="minorHAnsi"/>
+          <w:lang w:val="en-IE"/>
+        </w:rPr>
+        <w:t>AlertsActivity</w:t>
+      </w:r>
+      <w:proofErr w:type="spellEnd"/>
+      <w:r>
+        <w:rPr>
+          <w:rFonts w:cstheme="minorHAnsi"/>
+          <w:lang w:val="en-IE"/>
+        </w:rPr>
+        <w:t xml:space="preserve"> (new version) (1hr</w:t>
+      </w:r>
+      <w:r>
+        <w:rPr>
+          <w:rFonts w:cstheme="minorHAnsi"/>
+          <w:lang w:val="en-IE"/>
+        </w:rPr>
+        <w:t xml:space="preserve"> 15mins</w:t>
+      </w:r>
+      <w:r>
+        <w:rPr>
+          <w:rFonts w:cstheme="minorHAnsi"/>
+          <w:lang w:val="en-IE"/>
+        </w:rPr>
+        <w:t>)</w:t>
+      </w:r>
+    </w:p>
+    <w:p>
+      <w:pPr>
+        <w:pStyle w:val="NoSpacing"/>
+        <w:rPr>
+          <w:rFonts w:cstheme="minorHAnsi"/>
+          <w:lang w:val="en-IE"/>
+        </w:rPr>
+      </w:pPr>
     </w:p>
     <w:sectPr>
       <w:pgSz w:w="12240" w:h="15840"/>

</xml_diff>

<commit_message>
PersonalAlert.xml reformatted - fixed duplicate alerts issue - Fixed Alarm Manager not setting alarms for Person alerts
</commit_message>
<xml_diff>
--- a/Documentation/Project WorkLog GordonLeary 10352606.docx
+++ b/Documentation/Project WorkLog GordonLeary 10352606.docx
@@ -8973,42 +8973,61 @@
         </w:rPr>
         <w:t>7/Aug/2018</w:t>
       </w:r>
-    </w:p>
-    <w:p>
-      <w:pPr>
-        <w:pStyle w:val="NoSpacing"/>
-        <w:rPr>
-          <w:rFonts w:cstheme="minorHAnsi"/>
-          <w:lang w:val="en-IE"/>
-        </w:rPr>
-      </w:pPr>
-    </w:p>
-    <w:p>
-      <w:pPr>
-        <w:pStyle w:val="NoSpacing"/>
-        <w:rPr>
-          <w:rFonts w:cstheme="minorHAnsi"/>
-          <w:lang w:val="en-IE"/>
-        </w:rPr>
-      </w:pPr>
-    </w:p>
-    <w:p>
-      <w:pPr>
-        <w:pStyle w:val="NoSpacing"/>
-        <w:rPr>
-          <w:rFonts w:cstheme="minorHAnsi"/>
-          <w:lang w:val="en-IE"/>
-        </w:rPr>
-      </w:pPr>
-    </w:p>
-    <w:p>
-      <w:pPr>
-        <w:pStyle w:val="NoSpacing"/>
-        <w:rPr>
-          <w:rFonts w:cstheme="minorHAnsi"/>
-          <w:lang w:val="en-IE"/>
-        </w:rPr>
-      </w:pPr>
+      <w:r>
+        <w:rPr>
+          <w:rFonts w:cstheme="minorHAnsi"/>
+          <w:lang w:val="en-IE"/>
+        </w:rPr>
+        <w:tab/>
+        <w:t>AM 3 hrs</w:t>
+      </w:r>
+      <w:r>
+        <w:rPr>
+          <w:rFonts w:cstheme="minorHAnsi"/>
+          <w:lang w:val="en-IE"/>
+        </w:rPr>
+        <w:tab/>
+        <w:t xml:space="preserve">Afternoon 2 </w:t>
+      </w:r>
+      <w:proofErr w:type="gramStart"/>
+      <w:r>
+        <w:rPr>
+          <w:rFonts w:cstheme="minorHAnsi"/>
+          <w:lang w:val="en-IE"/>
+        </w:rPr>
+        <w:t xml:space="preserve">hrs  </w:t>
+      </w:r>
+      <w:r>
+        <w:rPr>
+          <w:rFonts w:cstheme="minorHAnsi"/>
+          <w:lang w:val="en-IE"/>
+        </w:rPr>
+        <w:tab/>
+      </w:r>
+      <w:proofErr w:type="gramEnd"/>
+      <w:r>
+        <w:rPr>
+          <w:rFonts w:cstheme="minorHAnsi"/>
+          <w:lang w:val="en-IE"/>
+        </w:rPr>
+        <w:t>PM 2hrs</w:t>
+      </w:r>
+    </w:p>
+    <w:p>
+      <w:pPr>
+        <w:pStyle w:val="NoSpacing"/>
+        <w:rPr>
+          <w:rFonts w:cstheme="minorHAnsi"/>
+          <w:lang w:val="en-IE"/>
+        </w:rPr>
+      </w:pPr>
+      <w:r>
+        <w:rPr>
+          <w:rFonts w:cstheme="minorHAnsi"/>
+          <w:lang w:val="en-IE"/>
+        </w:rPr>
+        <w:t>7 hrs</w:t>
+      </w:r>
     </w:p>
     <w:p>
       <w:pPr>
@@ -9088,8 +9107,6 @@
         </w:rPr>
         <w:t>7 hrs</w:t>
       </w:r>
-      <w:bookmarkStart w:id="0" w:name="_GoBack"/>
-      <w:bookmarkEnd w:id="0"/>
       <w:r>
         <w:rPr>
           <w:rFonts w:cstheme="minorHAnsi"/>
@@ -9308,16 +9325,7 @@
           <w:sz w:val="19"/>
           <w:szCs w:val="19"/>
         </w:rPr>
-        <w:t xml:space="preserve">             </w:t>
-      </w:r>
-      <w:r>
-        <w:rPr>
-          <w:rFonts w:ascii="Consolas" w:hAnsi="Consolas" w:cs="Consolas"/>
-          <w:color w:val="000000"/>
-          <w:sz w:val="19"/>
-          <w:szCs w:val="19"/>
-        </w:rPr>
-        <w:t xml:space="preserve"> </w:t>
+        <w:t xml:space="preserve">              </w:t>
       </w:r>
       <w:r>
         <w:rPr>
@@ -9326,25 +9334,7 @@
           <w:sz w:val="19"/>
           <w:szCs w:val="19"/>
         </w:rPr>
-        <w:t>// but it won't overwrite an existing table</w:t>
-      </w:r>
-      <w:r>
-        <w:rPr>
-          <w:rFonts w:ascii="Consolas" w:hAnsi="Consolas" w:cs="Consolas"/>
-          <w:color w:val="008000"/>
-          <w:sz w:val="19"/>
-          <w:szCs w:val="19"/>
-        </w:rPr>
-        <w:t xml:space="preserve"> </w:t>
-      </w:r>
-      <w:r>
-        <w:rPr>
-          <w:rFonts w:ascii="Consolas" w:hAnsi="Consolas" w:cs="Consolas"/>
-          <w:color w:val="008000"/>
-          <w:sz w:val="19"/>
-          <w:szCs w:val="19"/>
-        </w:rPr>
-        <w:t>without '</w:t>
+        <w:t>// but it won't overwrite an existing table without '</w:t>
       </w:r>
       <w:proofErr w:type="spellStart"/>
       <w:proofErr w:type="gramStart"/>
@@ -10271,6 +10261,7 @@
           <w:sz w:val="19"/>
           <w:szCs w:val="19"/>
         </w:rPr>
+        <w:lastRenderedPageBreak/>
         <w:tab/>
       </w:r>
       <w:r>
@@ -10431,13 +10422,6 @@
           <w:szCs w:val="16"/>
         </w:rPr>
         <w:tab/>
-      </w:r>
-      <w:r>
-        <w:rPr>
-          <w:rFonts w:ascii="Consolas" w:hAnsi="Consolas" w:cs="Consolas"/>
-          <w:sz w:val="16"/>
-          <w:szCs w:val="16"/>
-        </w:rPr>
         <w:t xml:space="preserve">var </w:t>
       </w:r>
       <w:proofErr w:type="spellStart"/>
@@ -10504,13 +10488,6 @@
           <w:szCs w:val="16"/>
         </w:rPr>
         <w:tab/>
-      </w:r>
-      <w:r>
-        <w:rPr>
-          <w:rFonts w:ascii="Consolas" w:hAnsi="Consolas" w:cs="Consolas"/>
-          <w:sz w:val="16"/>
-          <w:szCs w:val="16"/>
-        </w:rPr>
         <w:t xml:space="preserve">Intent </w:t>
       </w:r>
       <w:proofErr w:type="spellStart"/>
@@ -11246,6 +11223,609 @@
           <w:lang w:val="en-IE"/>
         </w:rPr>
         <w:t>)</w:t>
+      </w:r>
+    </w:p>
+    <w:p>
+      <w:pPr>
+        <w:pStyle w:val="NoSpacing"/>
+        <w:rPr>
+          <w:rFonts w:cstheme="minorHAnsi"/>
+          <w:lang w:val="en-IE"/>
+        </w:rPr>
+      </w:pPr>
+    </w:p>
+    <w:p>
+      <w:pPr>
+        <w:pStyle w:val="NoSpacing"/>
+        <w:rPr>
+          <w:rFonts w:cstheme="minorHAnsi"/>
+          <w:lang w:val="en-IE"/>
+        </w:rPr>
+      </w:pPr>
+    </w:p>
+    <w:p>
+      <w:pPr>
+        <w:pStyle w:val="NoSpacing"/>
+        <w:rPr>
+          <w:rFonts w:cstheme="minorHAnsi"/>
+          <w:lang w:val="en-IE"/>
+        </w:rPr>
+      </w:pPr>
+    </w:p>
+    <w:p>
+      <w:pPr>
+        <w:pStyle w:val="NoSpacing"/>
+        <w:rPr>
+          <w:rFonts w:cstheme="minorHAnsi"/>
+          <w:lang w:val="en-IE"/>
+        </w:rPr>
+      </w:pPr>
+      <w:r>
+        <w:rPr>
+          <w:rFonts w:cstheme="minorHAnsi"/>
+          <w:lang w:val="en-IE"/>
+        </w:rPr>
+        <w:t>9/Aug/18</w:t>
+      </w:r>
+      <w:r>
+        <w:rPr>
+          <w:rFonts w:cstheme="minorHAnsi"/>
+          <w:lang w:val="en-IE"/>
+        </w:rPr>
+        <w:tab/>
+      </w:r>
+      <w:r>
+        <w:rPr>
+          <w:rFonts w:cstheme="minorHAnsi"/>
+          <w:lang w:val="en-IE"/>
+        </w:rPr>
+        <w:t>AM 3 hrs</w:t>
+      </w:r>
+      <w:r>
+        <w:rPr>
+          <w:rFonts w:cstheme="minorHAnsi"/>
+          <w:lang w:val="en-IE"/>
+        </w:rPr>
+        <w:tab/>
+        <w:t xml:space="preserve">Afternoon 2 </w:t>
+      </w:r>
+      <w:proofErr w:type="gramStart"/>
+      <w:r>
+        <w:rPr>
+          <w:rFonts w:cstheme="minorHAnsi"/>
+          <w:lang w:val="en-IE"/>
+        </w:rPr>
+        <w:t xml:space="preserve">hrs  </w:t>
+      </w:r>
+      <w:r>
+        <w:rPr>
+          <w:rFonts w:cstheme="minorHAnsi"/>
+          <w:lang w:val="en-IE"/>
+        </w:rPr>
+        <w:tab/>
+      </w:r>
+      <w:proofErr w:type="gramEnd"/>
+      <w:r>
+        <w:rPr>
+          <w:rFonts w:cstheme="minorHAnsi"/>
+          <w:lang w:val="en-IE"/>
+        </w:rPr>
+        <w:t>PM 2hrs</w:t>
+      </w:r>
+    </w:p>
+    <w:p>
+      <w:pPr>
+        <w:pStyle w:val="NoSpacing"/>
+        <w:ind w:left="1440" w:hanging="1440"/>
+        <w:rPr>
+          <w:rFonts w:cstheme="minorHAnsi"/>
+          <w:lang w:val="en-IE"/>
+        </w:rPr>
+      </w:pPr>
+      <w:r>
+        <w:rPr>
+          <w:rFonts w:cstheme="minorHAnsi"/>
+          <w:lang w:val="en-IE"/>
+        </w:rPr>
+        <w:t>7hrs</w:t>
+      </w:r>
+      <w:r>
+        <w:rPr>
+          <w:rFonts w:cstheme="minorHAnsi"/>
+          <w:lang w:val="en-IE"/>
+        </w:rPr>
+        <w:tab/>
+        <w:t>Refactoring &amp; redesigning naming &amp; labelling conventions for entire project</w:t>
+      </w:r>
+      <w:r>
+        <w:rPr>
+          <w:rFonts w:cstheme="minorHAnsi"/>
+          <w:lang w:val="en-IE"/>
+        </w:rPr>
+        <w:t xml:space="preserve"> including;</w:t>
+      </w:r>
+      <w:r>
+        <w:rPr>
+          <w:rFonts w:cstheme="minorHAnsi"/>
+          <w:lang w:val="en-IE"/>
+        </w:rPr>
+        <w:t xml:space="preserve"> </w:t>
+      </w:r>
+    </w:p>
+    <w:p>
+      <w:pPr>
+        <w:pStyle w:val="NoSpacing"/>
+        <w:numPr>
+          <w:ilvl w:val="2"/>
+          <w:numId w:val="5"/>
+        </w:numPr>
+        <w:rPr>
+          <w:rFonts w:cstheme="minorHAnsi"/>
+          <w:lang w:val="en-IE"/>
+        </w:rPr>
+      </w:pPr>
+      <w:r>
+        <w:rPr>
+          <w:rFonts w:cstheme="minorHAnsi"/>
+          <w:lang w:val="en-IE"/>
+        </w:rPr>
+        <w:t>method calls &amp; activity names</w:t>
+      </w:r>
+    </w:p>
+    <w:p>
+      <w:pPr>
+        <w:pStyle w:val="NoSpacing"/>
+        <w:numPr>
+          <w:ilvl w:val="2"/>
+          <w:numId w:val="5"/>
+        </w:numPr>
+        <w:rPr>
+          <w:rFonts w:cstheme="minorHAnsi"/>
+          <w:lang w:val="en-IE"/>
+        </w:rPr>
+      </w:pPr>
+      <w:r>
+        <w:rPr>
+          <w:rFonts w:cstheme="minorHAnsi"/>
+          <w:lang w:val="en-IE"/>
+        </w:rPr>
+        <w:t>@string (needed for localisation)</w:t>
+      </w:r>
+    </w:p>
+    <w:p>
+      <w:pPr>
+        <w:pStyle w:val="NoSpacing"/>
+        <w:rPr>
+          <w:rFonts w:cstheme="minorHAnsi"/>
+          <w:lang w:val="en-IE"/>
+        </w:rPr>
+      </w:pPr>
+    </w:p>
+    <w:p>
+      <w:pPr>
+        <w:pStyle w:val="NoSpacing"/>
+        <w:rPr>
+          <w:rFonts w:cstheme="minorHAnsi"/>
+          <w:lang w:val="en-IE"/>
+        </w:rPr>
+      </w:pPr>
+    </w:p>
+    <w:p>
+      <w:pPr>
+        <w:pStyle w:val="NoSpacing"/>
+        <w:rPr>
+          <w:rFonts w:cstheme="minorHAnsi"/>
+          <w:lang w:val="en-IE"/>
+        </w:rPr>
+      </w:pPr>
+      <w:r>
+        <w:rPr>
+          <w:rFonts w:cstheme="minorHAnsi"/>
+          <w:lang w:val="en-IE"/>
+        </w:rPr>
+        <w:t>10/Aug/18</w:t>
+      </w:r>
+      <w:r>
+        <w:rPr>
+          <w:rFonts w:cstheme="minorHAnsi"/>
+          <w:lang w:val="en-IE"/>
+        </w:rPr>
+        <w:tab/>
+      </w:r>
+      <w:r>
+        <w:rPr>
+          <w:rFonts w:cstheme="minorHAnsi"/>
+          <w:lang w:val="en-IE"/>
+        </w:rPr>
+        <w:t>AM 3 hrs</w:t>
+      </w:r>
+      <w:r>
+        <w:rPr>
+          <w:rFonts w:cstheme="minorHAnsi"/>
+          <w:lang w:val="en-IE"/>
+        </w:rPr>
+        <w:tab/>
+        <w:t xml:space="preserve">Afternoon 2 </w:t>
+      </w:r>
+      <w:proofErr w:type="gramStart"/>
+      <w:r>
+        <w:rPr>
+          <w:rFonts w:cstheme="minorHAnsi"/>
+          <w:lang w:val="en-IE"/>
+        </w:rPr>
+        <w:t xml:space="preserve">hrs  </w:t>
+      </w:r>
+      <w:r>
+        <w:rPr>
+          <w:rFonts w:cstheme="minorHAnsi"/>
+          <w:lang w:val="en-IE"/>
+        </w:rPr>
+        <w:tab/>
+      </w:r>
+      <w:proofErr w:type="gramEnd"/>
+      <w:r>
+        <w:rPr>
+          <w:rFonts w:cstheme="minorHAnsi"/>
+          <w:lang w:val="en-IE"/>
+        </w:rPr>
+        <w:t>PM 2hrs</w:t>
+      </w:r>
+    </w:p>
+    <w:p>
+      <w:pPr>
+        <w:pStyle w:val="NoSpacing"/>
+        <w:ind w:left="1440" w:hanging="1440"/>
+        <w:rPr>
+          <w:rFonts w:cstheme="minorHAnsi"/>
+          <w:lang w:val="en-IE"/>
+        </w:rPr>
+      </w:pPr>
+      <w:r>
+        <w:rPr>
+          <w:rFonts w:cstheme="minorHAnsi"/>
+          <w:lang w:val="en-IE"/>
+        </w:rPr>
+        <w:t>7hrs</w:t>
+      </w:r>
+      <w:r>
+        <w:rPr>
+          <w:rFonts w:cstheme="minorHAnsi"/>
+          <w:lang w:val="en-IE"/>
+        </w:rPr>
+        <w:tab/>
+        <w:t>C</w:t>
+      </w:r>
+      <w:bookmarkStart w:id="0" w:name="_GoBack"/>
+      <w:bookmarkEnd w:id="0"/>
+      <w:r>
+        <w:rPr>
+          <w:rFonts w:cstheme="minorHAnsi"/>
+          <w:lang w:val="en-IE"/>
+        </w:rPr>
+        <w:t>ontinued yesterday’s work on r</w:t>
+      </w:r>
+      <w:r>
+        <w:rPr>
+          <w:rFonts w:cstheme="minorHAnsi"/>
+          <w:lang w:val="en-IE"/>
+        </w:rPr>
+        <w:t>efactoring &amp; redesigning</w:t>
+      </w:r>
+      <w:r>
+        <w:rPr>
+          <w:rFonts w:cstheme="minorHAnsi"/>
+          <w:lang w:val="en-IE"/>
+        </w:rPr>
+        <w:t xml:space="preserve"> naming conventions – much bigger task then first anticipated!</w:t>
+      </w:r>
+    </w:p>
+    <w:p>
+      <w:pPr>
+        <w:pStyle w:val="NoSpacing"/>
+        <w:rPr>
+          <w:rFonts w:cstheme="minorHAnsi"/>
+          <w:lang w:val="en-IE"/>
+        </w:rPr>
+      </w:pPr>
+    </w:p>
+    <w:p>
+      <w:pPr>
+        <w:pStyle w:val="NoSpacing"/>
+        <w:rPr>
+          <w:rFonts w:cstheme="minorHAnsi"/>
+          <w:lang w:val="en-IE"/>
+        </w:rPr>
+      </w:pPr>
+    </w:p>
+    <w:p>
+      <w:pPr>
+        <w:pStyle w:val="NoSpacing"/>
+        <w:rPr>
+          <w:rFonts w:cstheme="minorHAnsi"/>
+          <w:lang w:val="en-IE"/>
+        </w:rPr>
+      </w:pPr>
+      <w:r>
+        <w:rPr>
+          <w:rFonts w:cstheme="minorHAnsi"/>
+          <w:lang w:val="en-IE"/>
+        </w:rPr>
+        <w:t>11/Aug/18</w:t>
+      </w:r>
+      <w:r>
+        <w:rPr>
+          <w:rFonts w:cstheme="minorHAnsi"/>
+          <w:lang w:val="en-IE"/>
+        </w:rPr>
+        <w:tab/>
+        <w:t>Formatting display in PersonalAlert.xml</w:t>
+      </w:r>
+    </w:p>
+    <w:p>
+      <w:pPr>
+        <w:pStyle w:val="NoSpacing"/>
+        <w:rPr>
+          <w:rFonts w:cstheme="minorHAnsi"/>
+          <w:lang w:val="en-IE"/>
+        </w:rPr>
+      </w:pPr>
+      <w:r>
+        <w:rPr>
+          <w:rFonts w:cstheme="minorHAnsi"/>
+          <w:lang w:val="en-IE"/>
+        </w:rPr>
+        <w:t>3hrs</w:t>
+      </w:r>
+      <w:r>
+        <w:rPr>
+          <w:rFonts w:cstheme="minorHAnsi"/>
+          <w:lang w:val="en-IE"/>
+        </w:rPr>
+        <w:tab/>
+      </w:r>
+      <w:r>
+        <w:rPr>
+          <w:rFonts w:cstheme="minorHAnsi"/>
+          <w:lang w:val="en-IE"/>
+        </w:rPr>
+        <w:tab/>
+        <w:t xml:space="preserve">Fixed issue (finally)of duplicate alerts being entered into </w:t>
+      </w:r>
+      <w:proofErr w:type="spellStart"/>
+      <w:r>
+        <w:rPr>
+          <w:rFonts w:cstheme="minorHAnsi"/>
+          <w:lang w:val="en-IE"/>
+        </w:rPr>
+        <w:t>UserAlerts</w:t>
+      </w:r>
+      <w:proofErr w:type="spellEnd"/>
+      <w:r>
+        <w:rPr>
+          <w:rFonts w:cstheme="minorHAnsi"/>
+          <w:lang w:val="en-IE"/>
+        </w:rPr>
+        <w:t xml:space="preserve"> &amp; database.</w:t>
+      </w:r>
+    </w:p>
+    <w:p>
+      <w:pPr>
+        <w:pStyle w:val="NoSpacing"/>
+        <w:rPr>
+          <w:rFonts w:ascii="Consolas" w:hAnsi="Consolas" w:cs="Consolas"/>
+          <w:color w:val="000000"/>
+          <w:sz w:val="19"/>
+          <w:szCs w:val="19"/>
+        </w:rPr>
+      </w:pPr>
+      <w:r>
+        <w:rPr>
+          <w:rFonts w:cstheme="minorHAnsi"/>
+          <w:lang w:val="en-IE"/>
+        </w:rPr>
+        <w:tab/>
+      </w:r>
+      <w:r>
+        <w:rPr>
+          <w:rFonts w:cstheme="minorHAnsi"/>
+          <w:lang w:val="en-IE"/>
+        </w:rPr>
+        <w:tab/>
+      </w:r>
+      <w:r>
+        <w:rPr>
+          <w:rFonts w:cstheme="minorHAnsi"/>
+          <w:lang w:val="en-IE"/>
+        </w:rPr>
+        <w:tab/>
+        <w:t xml:space="preserve">Reset properties when calling </w:t>
+      </w:r>
+      <w:proofErr w:type="spellStart"/>
+      <w:proofErr w:type="gramStart"/>
+      <w:r>
+        <w:rPr>
+          <w:rFonts w:ascii="Consolas" w:hAnsi="Consolas" w:cs="Consolas"/>
+          <w:color w:val="000000"/>
+          <w:sz w:val="19"/>
+          <w:szCs w:val="19"/>
+        </w:rPr>
+        <w:t>AddNewUserAlertToDatabase</w:t>
+      </w:r>
+      <w:proofErr w:type="spellEnd"/>
+      <w:r>
+        <w:rPr>
+          <w:rFonts w:ascii="Consolas" w:hAnsi="Consolas" w:cs="Consolas"/>
+          <w:color w:val="000000"/>
+          <w:sz w:val="19"/>
+          <w:szCs w:val="19"/>
+        </w:rPr>
+        <w:t>(</w:t>
+      </w:r>
+      <w:proofErr w:type="gramEnd"/>
+      <w:r>
+        <w:rPr>
+          <w:rFonts w:ascii="Consolas" w:hAnsi="Consolas" w:cs="Consolas"/>
+          <w:color w:val="000000"/>
+          <w:sz w:val="19"/>
+          <w:szCs w:val="19"/>
+        </w:rPr>
+        <w:t>)</w:t>
+      </w:r>
+    </w:p>
+    <w:p>
+      <w:pPr>
+        <w:pStyle w:val="NoSpacing"/>
+        <w:rPr>
+          <w:rFonts w:cstheme="minorHAnsi"/>
+          <w:lang w:val="en-IE"/>
+        </w:rPr>
+      </w:pPr>
+    </w:p>
+    <w:p>
+      <w:pPr>
+        <w:pStyle w:val="NoSpacing"/>
+        <w:numPr>
+          <w:ilvl w:val="0"/>
+          <w:numId w:val="2"/>
+        </w:numPr>
+        <w:rPr>
+          <w:rFonts w:cstheme="minorHAnsi"/>
+          <w:lang w:val="en-IE"/>
+        </w:rPr>
+      </w:pPr>
+      <w:r>
+        <w:rPr>
+          <w:rFonts w:cstheme="minorHAnsi"/>
+          <w:lang w:val="en-IE"/>
+        </w:rPr>
+        <w:t xml:space="preserve">If the same problem occurs in more than one location, it probably </w:t>
+      </w:r>
+      <w:proofErr w:type="spellStart"/>
+      <w:r>
+        <w:rPr>
+          <w:rFonts w:cstheme="minorHAnsi"/>
+          <w:lang w:val="en-IE"/>
+        </w:rPr>
+        <w:t>cna</w:t>
+      </w:r>
+      <w:proofErr w:type="spellEnd"/>
+      <w:r>
+        <w:rPr>
+          <w:rFonts w:cstheme="minorHAnsi"/>
+          <w:lang w:val="en-IE"/>
+        </w:rPr>
+        <w:t xml:space="preserve"> be fixed at a higher level, one step up, so to speak.</w:t>
+      </w:r>
+    </w:p>
+    <w:p>
+      <w:pPr>
+        <w:pStyle w:val="NoSpacing"/>
+        <w:ind w:left="1440"/>
+        <w:rPr>
+          <w:rFonts w:cstheme="minorHAnsi"/>
+          <w:lang w:val="en-IE"/>
+        </w:rPr>
+      </w:pPr>
+    </w:p>
+    <w:p>
+      <w:pPr>
+        <w:pStyle w:val="NoSpacing"/>
+        <w:ind w:left="1440"/>
+        <w:rPr>
+          <w:rFonts w:cstheme="minorHAnsi"/>
+          <w:lang w:val="en-IE"/>
+        </w:rPr>
+      </w:pPr>
+      <w:r>
+        <w:rPr>
+          <w:rFonts w:cstheme="minorHAnsi"/>
+          <w:lang w:val="en-IE"/>
+        </w:rPr>
+        <w:t xml:space="preserve">Fixed Alarm Manager was not setting alarms for Person alerts (due to null reference- above!) – made a temporary copy of object before it was set to null &amp; used this copy to </w:t>
+      </w:r>
+      <w:proofErr w:type="spellStart"/>
+      <w:r>
+        <w:rPr>
+          <w:rFonts w:cstheme="minorHAnsi"/>
+          <w:lang w:val="en-IE"/>
+        </w:rPr>
+        <w:t>SetAlarm</w:t>
+      </w:r>
+      <w:proofErr w:type="spellEnd"/>
+      <w:r>
+        <w:rPr>
+          <w:rFonts w:cstheme="minorHAnsi"/>
+          <w:lang w:val="en-IE"/>
+        </w:rPr>
+        <w:t>(</w:t>
+      </w:r>
+      <w:proofErr w:type="spellStart"/>
+      <w:r>
+        <w:rPr>
+          <w:rFonts w:cstheme="minorHAnsi"/>
+          <w:lang w:val="en-IE"/>
+        </w:rPr>
+        <w:t>tempCopy</w:t>
+      </w:r>
+      <w:proofErr w:type="spellEnd"/>
+      <w:r>
+        <w:rPr>
+          <w:rFonts w:cstheme="minorHAnsi"/>
+          <w:lang w:val="en-IE"/>
+        </w:rPr>
+        <w:t>) with.</w:t>
+      </w:r>
+    </w:p>
+    <w:p>
+      <w:pPr>
+        <w:pStyle w:val="NoSpacing"/>
+        <w:ind w:left="1440"/>
+        <w:rPr>
+          <w:rFonts w:cstheme="minorHAnsi"/>
+          <w:lang w:val="en-IE"/>
+        </w:rPr>
+      </w:pPr>
+    </w:p>
+    <w:p>
+      <w:pPr>
+        <w:pStyle w:val="NoSpacing"/>
+        <w:ind w:left="1440"/>
+        <w:rPr>
+          <w:rFonts w:cstheme="minorHAnsi"/>
+          <w:lang w:val="en-IE"/>
+        </w:rPr>
+      </w:pPr>
+      <w:r>
+        <w:rPr>
+          <w:rFonts w:cstheme="minorHAnsi"/>
+          <w:lang w:val="en-IE"/>
+        </w:rPr>
+        <w:t xml:space="preserve">Threads: tried to put </w:t>
+      </w:r>
+      <w:proofErr w:type="spellStart"/>
+      <w:proofErr w:type="gramStart"/>
+      <w:r>
+        <w:rPr>
+          <w:rFonts w:cstheme="minorHAnsi"/>
+          <w:lang w:val="en-IE"/>
+        </w:rPr>
+        <w:t>UpdateXML</w:t>
+      </w:r>
+      <w:proofErr w:type="spellEnd"/>
+      <w:r>
+        <w:rPr>
+          <w:rFonts w:cstheme="minorHAnsi"/>
+          <w:lang w:val="en-IE"/>
+        </w:rPr>
+        <w:t>(</w:t>
+      </w:r>
+      <w:proofErr w:type="gramEnd"/>
+      <w:r>
+        <w:rPr>
+          <w:rFonts w:cstheme="minorHAnsi"/>
+          <w:lang w:val="en-IE"/>
+        </w:rPr>
+        <w:t>) in its own thread, so the UI wouldn’t freeze during its download – it did unfreeze the UI, but caused other issues in terms of updating the screen display – so have added to future development list.</w:t>
       </w:r>
     </w:p>
     <w:p>
@@ -11495,6 +12075,118 @@
     </w:lvl>
   </w:abstractNum>
   <w:abstractNum w:abstractNumId="2" w15:restartNumberingAfterBreak="0">
+    <w:nsid w:val="37527750"/>
+    <w:multiLevelType w:val="hybridMultilevel"/>
+    <w:tmpl w:val="F62483F8"/>
+    <w:lvl w:ilvl="0" w:tplc="616251C2">
+      <w:numFmt w:val="bullet"/>
+      <w:lvlText w:val="-"/>
+      <w:lvlJc w:val="left"/>
+      <w:pPr>
+        <w:ind w:left="2520" w:hanging="360"/>
+      </w:pPr>
+      <w:rPr>
+        <w:rFonts w:ascii="Calibri" w:eastAsiaTheme="minorHAnsi" w:hAnsi="Calibri" w:cs="Calibri" w:hint="default"/>
+      </w:rPr>
+    </w:lvl>
+    <w:lvl w:ilvl="1" w:tplc="04090003" w:tentative="1">
+      <w:start w:val="1"/>
+      <w:numFmt w:val="bullet"/>
+      <w:lvlText w:val="o"/>
+      <w:lvlJc w:val="left"/>
+      <w:pPr>
+        <w:ind w:left="1440" w:hanging="360"/>
+      </w:pPr>
+      <w:rPr>
+        <w:rFonts w:ascii="Courier New" w:hAnsi="Courier New" w:cs="Courier New" w:hint="default"/>
+      </w:rPr>
+    </w:lvl>
+    <w:lvl w:ilvl="2" w:tplc="04090005">
+      <w:start w:val="1"/>
+      <w:numFmt w:val="bullet"/>
+      <w:lvlText w:val=""/>
+      <w:lvlJc w:val="left"/>
+      <w:pPr>
+        <w:ind w:left="2160" w:hanging="360"/>
+      </w:pPr>
+      <w:rPr>
+        <w:rFonts w:ascii="Wingdings" w:hAnsi="Wingdings" w:hint="default"/>
+      </w:rPr>
+    </w:lvl>
+    <w:lvl w:ilvl="3" w:tplc="04090001" w:tentative="1">
+      <w:start w:val="1"/>
+      <w:numFmt w:val="bullet"/>
+      <w:lvlText w:val=""/>
+      <w:lvlJc w:val="left"/>
+      <w:pPr>
+        <w:ind w:left="2880" w:hanging="360"/>
+      </w:pPr>
+      <w:rPr>
+        <w:rFonts w:ascii="Symbol" w:hAnsi="Symbol" w:hint="default"/>
+      </w:rPr>
+    </w:lvl>
+    <w:lvl w:ilvl="4" w:tplc="04090003" w:tentative="1">
+      <w:start w:val="1"/>
+      <w:numFmt w:val="bullet"/>
+      <w:lvlText w:val="o"/>
+      <w:lvlJc w:val="left"/>
+      <w:pPr>
+        <w:ind w:left="3600" w:hanging="360"/>
+      </w:pPr>
+      <w:rPr>
+        <w:rFonts w:ascii="Courier New" w:hAnsi="Courier New" w:cs="Courier New" w:hint="default"/>
+      </w:rPr>
+    </w:lvl>
+    <w:lvl w:ilvl="5" w:tplc="04090005" w:tentative="1">
+      <w:start w:val="1"/>
+      <w:numFmt w:val="bullet"/>
+      <w:lvlText w:val=""/>
+      <w:lvlJc w:val="left"/>
+      <w:pPr>
+        <w:ind w:left="4320" w:hanging="360"/>
+      </w:pPr>
+      <w:rPr>
+        <w:rFonts w:ascii="Wingdings" w:hAnsi="Wingdings" w:hint="default"/>
+      </w:rPr>
+    </w:lvl>
+    <w:lvl w:ilvl="6" w:tplc="04090001" w:tentative="1">
+      <w:start w:val="1"/>
+      <w:numFmt w:val="bullet"/>
+      <w:lvlText w:val=""/>
+      <w:lvlJc w:val="left"/>
+      <w:pPr>
+        <w:ind w:left="5040" w:hanging="360"/>
+      </w:pPr>
+      <w:rPr>
+        <w:rFonts w:ascii="Symbol" w:hAnsi="Symbol" w:hint="default"/>
+      </w:rPr>
+    </w:lvl>
+    <w:lvl w:ilvl="7" w:tplc="04090003" w:tentative="1">
+      <w:start w:val="1"/>
+      <w:numFmt w:val="bullet"/>
+      <w:lvlText w:val="o"/>
+      <w:lvlJc w:val="left"/>
+      <w:pPr>
+        <w:ind w:left="5760" w:hanging="360"/>
+      </w:pPr>
+      <w:rPr>
+        <w:rFonts w:ascii="Courier New" w:hAnsi="Courier New" w:cs="Courier New" w:hint="default"/>
+      </w:rPr>
+    </w:lvl>
+    <w:lvl w:ilvl="8" w:tplc="04090005" w:tentative="1">
+      <w:start w:val="1"/>
+      <w:numFmt w:val="bullet"/>
+      <w:lvlText w:val=""/>
+      <w:lvlJc w:val="left"/>
+      <w:pPr>
+        <w:ind w:left="6480" w:hanging="360"/>
+      </w:pPr>
+      <w:rPr>
+        <w:rFonts w:ascii="Wingdings" w:hAnsi="Wingdings" w:hint="default"/>
+      </w:rPr>
+    </w:lvl>
+  </w:abstractNum>
+  <w:abstractNum w:abstractNumId="3" w15:restartNumberingAfterBreak="0">
     <w:nsid w:val="4A777766"/>
     <w:multiLevelType w:val="hybridMultilevel"/>
     <w:tmpl w:val="BB3A1118"/>
@@ -11607,7 +12299,7 @@
       </w:rPr>
     </w:lvl>
   </w:abstractNum>
-  <w:abstractNum w:abstractNumId="3" w15:restartNumberingAfterBreak="0">
+  <w:abstractNum w:abstractNumId="4" w15:restartNumberingAfterBreak="0">
     <w:nsid w:val="75EA65A0"/>
     <w:multiLevelType w:val="hybridMultilevel"/>
     <w:tmpl w:val="88FE026C"/>
@@ -11697,7 +12389,7 @@
     </w:lvl>
   </w:abstractNum>
   <w:num w:numId="1">
-    <w:abstractNumId w:val="2"/>
+    <w:abstractNumId w:val="3"/>
   </w:num>
   <w:num w:numId="2">
     <w:abstractNumId w:val="1"/>
@@ -11706,7 +12398,10 @@
     <w:abstractNumId w:val="0"/>
   </w:num>
   <w:num w:numId="4">
-    <w:abstractNumId w:val="3"/>
+    <w:abstractNumId w:val="4"/>
+  </w:num>
+  <w:num w:numId="5">
+    <w:abstractNumId w:val="2"/>
   </w:num>
 </w:numbering>
 </file>

</xml_diff>

<commit_message>
Daylight savings adjustments - Preferences activity for setting an offset for alarm times
</commit_message>
<xml_diff>
--- a/Documentation/Project WorkLog GordonLeary 10352606.docx
+++ b/Documentation/Project WorkLog GordonLeary 10352606.docx
@@ -11273,12 +11273,6 @@
           <w:lang w:val="en-IE"/>
         </w:rPr>
         <w:tab/>
-      </w:r>
-      <w:r>
-        <w:rPr>
-          <w:rFonts w:cstheme="minorHAnsi"/>
-          <w:lang w:val="en-IE"/>
-        </w:rPr>
         <w:t>AM 3 hrs</w:t>
       </w:r>
       <w:r>
@@ -11431,12 +11425,6 @@
           <w:lang w:val="en-IE"/>
         </w:rPr>
         <w:tab/>
-      </w:r>
-      <w:r>
-        <w:rPr>
-          <w:rFonts w:cstheme="minorHAnsi"/>
-          <w:lang w:val="en-IE"/>
-        </w:rPr>
         <w:t>AM 3 hrs</w:t>
       </w:r>
       <w:r>
@@ -11493,30 +11481,7 @@
           <w:lang w:val="en-IE"/>
         </w:rPr>
         <w:tab/>
-        <w:t>C</w:t>
-      </w:r>
-      <w:bookmarkStart w:id="0" w:name="_GoBack"/>
-      <w:bookmarkEnd w:id="0"/>
-      <w:r>
-        <w:rPr>
-          <w:rFonts w:cstheme="minorHAnsi"/>
-          <w:lang w:val="en-IE"/>
-        </w:rPr>
-        <w:t>ontinued yesterday’s work on r</w:t>
-      </w:r>
-      <w:r>
-        <w:rPr>
-          <w:rFonts w:cstheme="minorHAnsi"/>
-          <w:lang w:val="en-IE"/>
-        </w:rPr>
-        <w:t>efactoring &amp; redesigning</w:t>
-      </w:r>
-      <w:r>
-        <w:rPr>
-          <w:rFonts w:cstheme="minorHAnsi"/>
-          <w:lang w:val="en-IE"/>
-        </w:rPr>
-        <w:t xml:space="preserve"> naming conventions – much bigger task then first anticipated!</w:t>
+        <w:t>Continued yesterday’s work on refactoring &amp; redesigning naming conventions – much bigger task then first anticipated!</w:t>
       </w:r>
     </w:p>
     <w:p>
@@ -11827,6 +11792,228 @@
         </w:rPr>
         <w:t>) in its own thread, so the UI wouldn’t freeze during its download – it did unfreeze the UI, but caused other issues in terms of updating the screen display – so have added to future development list.</w:t>
       </w:r>
+    </w:p>
+    <w:p>
+      <w:pPr>
+        <w:pStyle w:val="NoSpacing"/>
+        <w:rPr>
+          <w:rFonts w:cstheme="minorHAnsi"/>
+          <w:lang w:val="en-IE"/>
+        </w:rPr>
+      </w:pPr>
+    </w:p>
+    <w:p>
+      <w:pPr>
+        <w:pStyle w:val="NoSpacing"/>
+        <w:rPr>
+          <w:rFonts w:cstheme="minorHAnsi"/>
+          <w:lang w:val="en-IE"/>
+        </w:rPr>
+      </w:pPr>
+    </w:p>
+    <w:p>
+      <w:pPr>
+        <w:pStyle w:val="NoSpacing"/>
+        <w:rPr>
+          <w:rFonts w:cstheme="minorHAnsi"/>
+          <w:lang w:val="en-IE"/>
+        </w:rPr>
+      </w:pPr>
+    </w:p>
+    <w:p>
+      <w:pPr>
+        <w:pStyle w:val="NoSpacing"/>
+        <w:rPr>
+          <w:rFonts w:cstheme="minorHAnsi"/>
+          <w:lang w:val="en-IE"/>
+        </w:rPr>
+      </w:pPr>
+    </w:p>
+    <w:p>
+      <w:pPr>
+        <w:pStyle w:val="NoSpacing"/>
+        <w:rPr>
+          <w:rFonts w:cstheme="minorHAnsi"/>
+          <w:lang w:val="en-IE"/>
+        </w:rPr>
+      </w:pPr>
+    </w:p>
+    <w:p>
+      <w:pPr>
+        <w:pStyle w:val="NoSpacing"/>
+        <w:rPr>
+          <w:rFonts w:cstheme="minorHAnsi"/>
+          <w:lang w:val="en-IE"/>
+        </w:rPr>
+      </w:pPr>
+    </w:p>
+    <w:p>
+      <w:pPr>
+        <w:pStyle w:val="NoSpacing"/>
+        <w:rPr>
+          <w:rFonts w:cstheme="minorHAnsi"/>
+          <w:lang w:val="en-IE"/>
+        </w:rPr>
+      </w:pPr>
+    </w:p>
+    <w:p>
+      <w:pPr>
+        <w:pStyle w:val="NoSpacing"/>
+        <w:rPr>
+          <w:rFonts w:cstheme="minorHAnsi"/>
+          <w:lang w:val="en-IE"/>
+        </w:rPr>
+      </w:pPr>
+    </w:p>
+    <w:p>
+      <w:pPr>
+        <w:pStyle w:val="NoSpacing"/>
+        <w:rPr>
+          <w:rFonts w:cstheme="minorHAnsi"/>
+          <w:lang w:val="en-IE"/>
+        </w:rPr>
+      </w:pPr>
+    </w:p>
+    <w:p>
+      <w:pPr>
+        <w:pStyle w:val="NoSpacing"/>
+        <w:rPr>
+          <w:rFonts w:cstheme="minorHAnsi"/>
+          <w:lang w:val="en-IE"/>
+        </w:rPr>
+      </w:pPr>
+      <w:r>
+        <w:rPr>
+          <w:rFonts w:cstheme="minorHAnsi"/>
+          <w:lang w:val="en-IE"/>
+        </w:rPr>
+        <w:t xml:space="preserve">APP is for </w:t>
+      </w:r>
+      <w:r>
+        <w:rPr>
+          <w:rFonts w:cstheme="minorHAnsi"/>
+          <w:lang w:val="en-IE"/>
+        </w:rPr>
+        <w:t>Ireland &amp; UK</w:t>
+      </w:r>
+      <w:bookmarkStart w:id="0" w:name="_GoBack"/>
+      <w:bookmarkEnd w:id="0"/>
+    </w:p>
+    <w:p>
+      <w:pPr>
+        <w:pStyle w:val="NoSpacing"/>
+        <w:rPr>
+          <w:rFonts w:cstheme="minorHAnsi"/>
+          <w:lang w:val="en-IE"/>
+        </w:rPr>
+      </w:pPr>
+      <w:proofErr w:type="spellStart"/>
+      <w:r>
+        <w:rPr>
+          <w:rFonts w:cstheme="minorHAnsi"/>
+          <w:lang w:val="en-IE"/>
+        </w:rPr>
+        <w:t>ForexFactory</w:t>
+      </w:r>
+      <w:proofErr w:type="spellEnd"/>
+      <w:r>
+        <w:rPr>
+          <w:rFonts w:cstheme="minorHAnsi"/>
+          <w:lang w:val="en-IE"/>
+        </w:rPr>
+        <w:t xml:space="preserve"> XML times are in GMT</w:t>
+      </w:r>
+    </w:p>
+    <w:p>
+      <w:pPr>
+        <w:pStyle w:val="NoSpacing"/>
+        <w:rPr>
+          <w:rFonts w:cstheme="minorHAnsi"/>
+          <w:lang w:val="en-IE"/>
+        </w:rPr>
+      </w:pPr>
+    </w:p>
+    <w:p>
+      <w:pPr>
+        <w:pStyle w:val="NoSpacing"/>
+        <w:rPr>
+          <w:rFonts w:cstheme="minorHAnsi"/>
+          <w:lang w:val="en-IE"/>
+        </w:rPr>
+      </w:pPr>
+      <w:r>
+        <w:rPr>
+          <w:rFonts w:cstheme="minorHAnsi"/>
+          <w:lang w:val="en-IE"/>
+        </w:rPr>
+        <w:t xml:space="preserve">Check is it currently daylight saving &amp; if it is then </w:t>
+      </w:r>
+      <w:proofErr w:type="gramStart"/>
+      <w:r>
+        <w:rPr>
+          <w:rFonts w:cstheme="minorHAnsi"/>
+          <w:lang w:val="en-IE"/>
+        </w:rPr>
+        <w:t>add</w:t>
+      </w:r>
+      <w:proofErr w:type="gramEnd"/>
+      <w:r>
+        <w:rPr>
+          <w:rFonts w:cstheme="minorHAnsi"/>
+          <w:lang w:val="en-IE"/>
+        </w:rPr>
+        <w:t xml:space="preserve"> 1 hour to all times.</w:t>
+      </w:r>
+    </w:p>
+    <w:p>
+      <w:pPr>
+        <w:pStyle w:val="NoSpacing"/>
+        <w:rPr>
+          <w:rFonts w:cstheme="minorHAnsi"/>
+          <w:lang w:val="en-IE"/>
+        </w:rPr>
+      </w:pPr>
+      <w:r>
+        <w:rPr>
+          <w:rFonts w:cstheme="minorHAnsi"/>
+          <w:lang w:val="en-IE"/>
+        </w:rPr>
+        <w:t>Set alerts to go off 5 mins before the official time.</w:t>
+      </w:r>
+    </w:p>
+    <w:p>
+      <w:pPr>
+        <w:pStyle w:val="NoSpacing"/>
+        <w:rPr>
+          <w:rFonts w:cstheme="minorHAnsi"/>
+          <w:lang w:val="en-IE"/>
+        </w:rPr>
+      </w:pPr>
+    </w:p>
+    <w:p>
+      <w:pPr>
+        <w:pStyle w:val="NoSpacing"/>
+        <w:rPr>
+          <w:rFonts w:cstheme="minorHAnsi"/>
+          <w:lang w:val="en-IE"/>
+        </w:rPr>
+      </w:pPr>
+      <w:r>
+        <w:rPr>
+          <w:rFonts w:cstheme="minorHAnsi"/>
+          <w:lang w:val="en-IE"/>
+        </w:rPr>
+        <w:t>Don’t do this for Personal Alerts!</w:t>
+      </w:r>
+    </w:p>
+    <w:p>
+      <w:pPr>
+        <w:pStyle w:val="NoSpacing"/>
+        <w:rPr>
+          <w:rFonts w:cstheme="minorHAnsi"/>
+          <w:lang w:val="en-IE"/>
+        </w:rPr>
+      </w:pPr>
     </w:p>
     <w:p>
       <w:pPr>

</xml_diff>

<commit_message>
French localization - Preferences +/1 time offset option - UI in Preferences & Notifications
</commit_message>
<xml_diff>
--- a/Documentation/Project WorkLog GordonLeary 10352606.docx
+++ b/Documentation/Project WorkLog GordonLeary 10352606.docx
@@ -11837,46 +11837,111 @@
           <w:lang w:val="en-IE"/>
         </w:rPr>
       </w:pPr>
-    </w:p>
-    <w:p>
-      <w:pPr>
-        <w:pStyle w:val="NoSpacing"/>
-        <w:rPr>
-          <w:rFonts w:cstheme="minorHAnsi"/>
-          <w:lang w:val="en-IE"/>
-        </w:rPr>
-      </w:pPr>
-    </w:p>
-    <w:p>
-      <w:pPr>
-        <w:pStyle w:val="NoSpacing"/>
-        <w:rPr>
-          <w:rFonts w:cstheme="minorHAnsi"/>
-          <w:lang w:val="en-IE"/>
-        </w:rPr>
-      </w:pPr>
-    </w:p>
-    <w:p>
-      <w:pPr>
-        <w:pStyle w:val="NoSpacing"/>
-        <w:rPr>
-          <w:rFonts w:cstheme="minorHAnsi"/>
-          <w:lang w:val="en-IE"/>
-        </w:rPr>
-      </w:pPr>
-    </w:p>
-    <w:p>
-      <w:pPr>
-        <w:pStyle w:val="NoSpacing"/>
-        <w:rPr>
-          <w:rFonts w:cstheme="minorHAnsi"/>
-          <w:lang w:val="en-IE"/>
-        </w:rPr>
-      </w:pPr>
-    </w:p>
-    <w:p>
-      <w:pPr>
-        <w:pStyle w:val="NoSpacing"/>
+      <w:r>
+        <w:rPr>
+          <w:rFonts w:cstheme="minorHAnsi"/>
+          <w:lang w:val="en-IE"/>
+        </w:rPr>
+        <w:t>12/Aug/18</w:t>
+      </w:r>
+    </w:p>
+    <w:p>
+      <w:pPr>
+        <w:pStyle w:val="NoSpacing"/>
+        <w:ind w:left="1440" w:hanging="1440"/>
+        <w:rPr>
+          <w:rFonts w:cstheme="minorHAnsi"/>
+          <w:lang w:val="en-IE"/>
+        </w:rPr>
+      </w:pPr>
+      <w:r>
+        <w:rPr>
+          <w:rFonts w:cstheme="minorHAnsi"/>
+          <w:lang w:val="en-IE"/>
+        </w:rPr>
+        <w:t>4 hrs</w:t>
+      </w:r>
+      <w:r>
+        <w:rPr>
+          <w:rFonts w:cstheme="minorHAnsi"/>
+          <w:lang w:val="en-IE"/>
+        </w:rPr>
+        <w:tab/>
+        <w:t xml:space="preserve">Update XML to be inline with daylight savings hours &amp; if it is not then </w:t>
+      </w:r>
+      <w:proofErr w:type="gramStart"/>
+      <w:r>
+        <w:rPr>
+          <w:rFonts w:cstheme="minorHAnsi"/>
+          <w:lang w:val="en-IE"/>
+        </w:rPr>
+        <w:t>add</w:t>
+      </w:r>
+      <w:proofErr w:type="gramEnd"/>
+      <w:r>
+        <w:rPr>
+          <w:rFonts w:cstheme="minorHAnsi"/>
+          <w:lang w:val="en-IE"/>
+        </w:rPr>
+        <w:t xml:space="preserve"> an hour to the time stored.</w:t>
+      </w:r>
+    </w:p>
+    <w:p>
+      <w:pPr>
+        <w:pStyle w:val="NoSpacing"/>
+        <w:rPr>
+          <w:rFonts w:cstheme="minorHAnsi"/>
+          <w:lang w:val="en-IE"/>
+        </w:rPr>
+      </w:pPr>
+    </w:p>
+    <w:p>
+      <w:pPr>
+        <w:pStyle w:val="NoSpacing"/>
+        <w:ind w:left="1440"/>
+        <w:rPr>
+          <w:rFonts w:cstheme="minorHAnsi"/>
+          <w:lang w:val="en-IE"/>
+        </w:rPr>
+      </w:pPr>
+      <w:r>
+        <w:rPr>
+          <w:rFonts w:cstheme="minorHAnsi"/>
+          <w:lang w:val="en-IE"/>
+        </w:rPr>
+        <w:t xml:space="preserve">Preferences – added an option so the user can adjust all the market times plus or minus 59 minutes – </w:t>
+      </w:r>
+      <w:proofErr w:type="gramStart"/>
+      <w:r>
+        <w:rPr>
+          <w:rFonts w:cstheme="minorHAnsi"/>
+          <w:lang w:val="en-IE"/>
+        </w:rPr>
+        <w:t>this updates</w:t>
+      </w:r>
+      <w:proofErr w:type="gramEnd"/>
+      <w:r>
+        <w:rPr>
+          <w:rFonts w:cstheme="minorHAnsi"/>
+          <w:lang w:val="en-IE"/>
+        </w:rPr>
+        <w:t xml:space="preserve"> all data shown in Main Activity – BUT it does require a new download of the xml data – I would prefer to just adjust the already downloaded data that is stored in the database – big job = FUTURE DEVELOPMENT!</w:t>
+      </w:r>
+    </w:p>
+    <w:p>
+      <w:pPr>
+        <w:pStyle w:val="NoSpacing"/>
+        <w:ind w:left="1440"/>
+        <w:rPr>
+          <w:rFonts w:cstheme="minorHAnsi"/>
+          <w:lang w:val="en-IE"/>
+        </w:rPr>
+      </w:pPr>
+    </w:p>
+    <w:p>
+      <w:pPr>
+        <w:pStyle w:val="NoSpacing"/>
+        <w:ind w:left="1440" w:firstLine="720"/>
         <w:rPr>
           <w:rFonts w:cstheme="minorHAnsi"/>
           <w:lang w:val="en-IE"/>
@@ -11895,134 +11960,247 @@
           <w:lang w:val="en-IE"/>
         </w:rPr>
         <w:t>Ireland &amp; UK</w:t>
+      </w:r>
+    </w:p>
+    <w:p>
+      <w:pPr>
+        <w:pStyle w:val="NoSpacing"/>
+        <w:ind w:left="1440" w:firstLine="720"/>
+        <w:rPr>
+          <w:rFonts w:cstheme="minorHAnsi"/>
+          <w:lang w:val="en-IE"/>
+        </w:rPr>
+      </w:pPr>
+      <w:proofErr w:type="spellStart"/>
+      <w:r>
+        <w:rPr>
+          <w:rFonts w:cstheme="minorHAnsi"/>
+          <w:lang w:val="en-IE"/>
+        </w:rPr>
+        <w:t>ForexFactory</w:t>
+      </w:r>
+      <w:proofErr w:type="spellEnd"/>
+      <w:r>
+        <w:rPr>
+          <w:rFonts w:cstheme="minorHAnsi"/>
+          <w:lang w:val="en-IE"/>
+        </w:rPr>
+        <w:t xml:space="preserve"> XML times are in GMT</w:t>
+      </w:r>
+    </w:p>
+    <w:p>
+      <w:pPr>
+        <w:pStyle w:val="NoSpacing"/>
+        <w:ind w:left="1440" w:firstLine="720"/>
+        <w:rPr>
+          <w:rFonts w:cstheme="minorHAnsi"/>
+          <w:lang w:val="en-IE"/>
+        </w:rPr>
+      </w:pPr>
+      <w:r>
+        <w:rPr>
+          <w:rFonts w:cstheme="minorHAnsi"/>
+          <w:lang w:val="en-IE"/>
+        </w:rPr>
+        <w:t xml:space="preserve">Check is it currently daylight saving &amp; if it is then </w:t>
+      </w:r>
+      <w:proofErr w:type="gramStart"/>
+      <w:r>
+        <w:rPr>
+          <w:rFonts w:cstheme="minorHAnsi"/>
+          <w:lang w:val="en-IE"/>
+        </w:rPr>
+        <w:t>add</w:t>
+      </w:r>
+      <w:proofErr w:type="gramEnd"/>
+      <w:r>
+        <w:rPr>
+          <w:rFonts w:cstheme="minorHAnsi"/>
+          <w:lang w:val="en-IE"/>
+        </w:rPr>
+        <w:t xml:space="preserve"> 1 hour to all times.</w:t>
+      </w:r>
+    </w:p>
+    <w:p>
+      <w:pPr>
+        <w:pStyle w:val="NoSpacing"/>
+        <w:rPr>
+          <w:rFonts w:cstheme="minorHAnsi"/>
+          <w:lang w:val="en-IE"/>
+        </w:rPr>
+      </w:pPr>
+    </w:p>
+    <w:p>
+      <w:pPr>
+        <w:pStyle w:val="NoSpacing"/>
+        <w:ind w:left="720" w:firstLine="720"/>
+        <w:rPr>
+          <w:rFonts w:cstheme="minorHAnsi"/>
+          <w:lang w:val="en-IE"/>
+        </w:rPr>
+      </w:pPr>
+      <w:r>
+        <w:rPr>
+          <w:rFonts w:cstheme="minorHAnsi"/>
+          <w:lang w:val="en-IE"/>
+        </w:rPr>
+        <w:t>Personal Alerts</w:t>
+      </w:r>
+      <w:r>
+        <w:rPr>
+          <w:rFonts w:cstheme="minorHAnsi"/>
+          <w:lang w:val="en-IE"/>
+        </w:rPr>
+        <w:t xml:space="preserve"> are left at whatever time the user set them for – they are NEVER altered.</w:t>
+      </w:r>
+    </w:p>
+    <w:p>
+      <w:pPr>
+        <w:pStyle w:val="NoSpacing"/>
+        <w:rPr>
+          <w:rFonts w:cstheme="minorHAnsi"/>
+          <w:lang w:val="en-IE"/>
+        </w:rPr>
+      </w:pPr>
+    </w:p>
+    <w:p>
+      <w:pPr>
+        <w:pStyle w:val="NoSpacing"/>
+        <w:rPr>
+          <w:rFonts w:cstheme="minorHAnsi"/>
+          <w:lang w:val="en-IE"/>
+        </w:rPr>
+      </w:pPr>
+      <w:r>
+        <w:rPr>
+          <w:rFonts w:cstheme="minorHAnsi"/>
+          <w:lang w:val="en-IE"/>
+        </w:rPr>
+        <w:t>13/Aug/18</w:t>
+      </w:r>
+      <w:r>
+        <w:rPr>
+          <w:rFonts w:cstheme="minorHAnsi"/>
+          <w:lang w:val="en-IE"/>
+        </w:rPr>
+        <w:tab/>
+        <w:t xml:space="preserve">Continued work on Preferences + update </w:t>
+      </w:r>
+      <w:proofErr w:type="spellStart"/>
+      <w:proofErr w:type="gramStart"/>
+      <w:r>
+        <w:rPr>
+          <w:rFonts w:cstheme="minorHAnsi"/>
+          <w:lang w:val="en-IE"/>
+        </w:rPr>
+        <w:t>timeoffset</w:t>
+      </w:r>
+      <w:proofErr w:type="spellEnd"/>
+      <w:r>
+        <w:rPr>
+          <w:rFonts w:cstheme="minorHAnsi"/>
+          <w:lang w:val="en-IE"/>
+        </w:rPr>
+        <w:t>(</w:t>
+      </w:r>
+      <w:proofErr w:type="gramEnd"/>
+      <w:r>
+        <w:rPr>
+          <w:rFonts w:cstheme="minorHAnsi"/>
+          <w:lang w:val="en-IE"/>
+        </w:rPr>
+        <w:t>) – fixed various issued.</w:t>
+      </w:r>
+    </w:p>
+    <w:p>
+      <w:pPr>
+        <w:pStyle w:val="NoSpacing"/>
+        <w:rPr>
+          <w:rFonts w:cstheme="minorHAnsi"/>
+          <w:lang w:val="en-IE"/>
+        </w:rPr>
+      </w:pPr>
+      <w:r>
+        <w:rPr>
+          <w:rFonts w:cstheme="minorHAnsi"/>
+          <w:lang w:val="en-IE"/>
+        </w:rPr>
+        <w:tab/>
+      </w:r>
+      <w:r>
+        <w:rPr>
+          <w:rFonts w:cstheme="minorHAnsi"/>
+          <w:lang w:val="en-IE"/>
+        </w:rPr>
+        <w:tab/>
+        <w:t>Wired up Unit Tests.</w:t>
+      </w:r>
+    </w:p>
+    <w:p>
+      <w:pPr>
+        <w:pStyle w:val="NoSpacing"/>
+        <w:rPr>
+          <w:rFonts w:cstheme="minorHAnsi"/>
+          <w:lang w:val="en-IE"/>
+        </w:rPr>
+      </w:pPr>
+      <w:r>
+        <w:rPr>
+          <w:rFonts w:cstheme="minorHAnsi"/>
+          <w:lang w:val="en-IE"/>
+        </w:rPr>
+        <w:tab/>
+      </w:r>
+      <w:r>
+        <w:rPr>
+          <w:rFonts w:cstheme="minorHAnsi"/>
+          <w:lang w:val="en-IE"/>
+        </w:rPr>
+        <w:tab/>
+        <w:t>Wired up localization version of string values file ‘values-</w:t>
+      </w:r>
+      <w:proofErr w:type="spellStart"/>
+      <w:r>
+        <w:rPr>
+          <w:rFonts w:cstheme="minorHAnsi"/>
+          <w:lang w:val="en-IE"/>
+        </w:rPr>
+        <w:t>fr</w:t>
+      </w:r>
+      <w:proofErr w:type="spellEnd"/>
+      <w:r>
+        <w:rPr>
+          <w:rFonts w:cstheme="minorHAnsi"/>
+          <w:lang w:val="en-IE"/>
+        </w:rPr>
+        <w:t>’</w:t>
+      </w:r>
+    </w:p>
+    <w:p>
+      <w:pPr>
+        <w:pStyle w:val="NoSpacing"/>
+        <w:rPr>
+          <w:rFonts w:cstheme="minorHAnsi"/>
+          <w:lang w:val="en-IE"/>
+        </w:rPr>
+      </w:pPr>
+      <w:r>
+        <w:rPr>
+          <w:rFonts w:cstheme="minorHAnsi"/>
+          <w:lang w:val="en-IE"/>
+        </w:rPr>
+        <w:tab/>
+      </w:r>
+      <w:r>
+        <w:rPr>
+          <w:rFonts w:cstheme="minorHAnsi"/>
+          <w:lang w:val="en-IE"/>
+        </w:rPr>
+        <w:tab/>
+        <w:t>Updated the  final ‘warning’ alert notification</w:t>
       </w:r>
       <w:bookmarkStart w:id="0" w:name="_GoBack"/>
       <w:bookmarkEnd w:id="0"/>
-    </w:p>
-    <w:p>
-      <w:pPr>
-        <w:pStyle w:val="NoSpacing"/>
-        <w:rPr>
-          <w:rFonts w:cstheme="minorHAnsi"/>
-          <w:lang w:val="en-IE"/>
-        </w:rPr>
-      </w:pPr>
-      <w:proofErr w:type="spellStart"/>
-      <w:r>
-        <w:rPr>
-          <w:rFonts w:cstheme="minorHAnsi"/>
-          <w:lang w:val="en-IE"/>
-        </w:rPr>
-        <w:t>ForexFactory</w:t>
-      </w:r>
-      <w:proofErr w:type="spellEnd"/>
-      <w:r>
-        <w:rPr>
-          <w:rFonts w:cstheme="minorHAnsi"/>
-          <w:lang w:val="en-IE"/>
-        </w:rPr>
-        <w:t xml:space="preserve"> XML times are in GMT</w:t>
-      </w:r>
-    </w:p>
-    <w:p>
-      <w:pPr>
-        <w:pStyle w:val="NoSpacing"/>
-        <w:rPr>
-          <w:rFonts w:cstheme="minorHAnsi"/>
-          <w:lang w:val="en-IE"/>
-        </w:rPr>
-      </w:pPr>
-    </w:p>
-    <w:p>
-      <w:pPr>
-        <w:pStyle w:val="NoSpacing"/>
-        <w:rPr>
-          <w:rFonts w:cstheme="minorHAnsi"/>
-          <w:lang w:val="en-IE"/>
-        </w:rPr>
-      </w:pPr>
-      <w:r>
-        <w:rPr>
-          <w:rFonts w:cstheme="minorHAnsi"/>
-          <w:lang w:val="en-IE"/>
-        </w:rPr>
-        <w:t xml:space="preserve">Check is it currently daylight saving &amp; if it is then </w:t>
-      </w:r>
-      <w:proofErr w:type="gramStart"/>
-      <w:r>
-        <w:rPr>
-          <w:rFonts w:cstheme="minorHAnsi"/>
-          <w:lang w:val="en-IE"/>
-        </w:rPr>
-        <w:t>add</w:t>
-      </w:r>
-      <w:proofErr w:type="gramEnd"/>
-      <w:r>
-        <w:rPr>
-          <w:rFonts w:cstheme="minorHAnsi"/>
-          <w:lang w:val="en-IE"/>
-        </w:rPr>
-        <w:t xml:space="preserve"> 1 hour to all times.</w:t>
-      </w:r>
-    </w:p>
-    <w:p>
-      <w:pPr>
-        <w:pStyle w:val="NoSpacing"/>
-        <w:rPr>
-          <w:rFonts w:cstheme="minorHAnsi"/>
-          <w:lang w:val="en-IE"/>
-        </w:rPr>
-      </w:pPr>
-      <w:r>
-        <w:rPr>
-          <w:rFonts w:cstheme="minorHAnsi"/>
-          <w:lang w:val="en-IE"/>
-        </w:rPr>
-        <w:t>Set alerts to go off 5 mins before the official time.</w:t>
-      </w:r>
-    </w:p>
-    <w:p>
-      <w:pPr>
-        <w:pStyle w:val="NoSpacing"/>
-        <w:rPr>
-          <w:rFonts w:cstheme="minorHAnsi"/>
-          <w:lang w:val="en-IE"/>
-        </w:rPr>
-      </w:pPr>
-    </w:p>
-    <w:p>
-      <w:pPr>
-        <w:pStyle w:val="NoSpacing"/>
-        <w:rPr>
-          <w:rFonts w:cstheme="minorHAnsi"/>
-          <w:lang w:val="en-IE"/>
-        </w:rPr>
-      </w:pPr>
-      <w:r>
-        <w:rPr>
-          <w:rFonts w:cstheme="minorHAnsi"/>
-          <w:lang w:val="en-IE"/>
-        </w:rPr>
-        <w:t>Don’t do this for Personal Alerts!</w:t>
-      </w:r>
-    </w:p>
-    <w:p>
-      <w:pPr>
-        <w:pStyle w:val="NoSpacing"/>
-        <w:rPr>
-          <w:rFonts w:cstheme="minorHAnsi"/>
-          <w:lang w:val="en-IE"/>
-        </w:rPr>
-      </w:pPr>
-    </w:p>
-    <w:p>
-      <w:pPr>
-        <w:pStyle w:val="NoSpacing"/>
-        <w:rPr>
-          <w:rFonts w:cstheme="minorHAnsi"/>
-          <w:lang w:val="en-IE"/>
-        </w:rPr>
-      </w:pPr>
     </w:p>
     <w:sectPr>
       <w:pgSz w:w="12240" w:h="15840"/>

</xml_diff>